<commit_message>
Kleinigkeiten am Bericht geändert
</commit_message>
<xml_diff>
--- a/CardDetector.docx
+++ b/CardDetector.docx
@@ -1,6 +1,6 @@
 
 <file path=word/document.xml><?xml version="1.0" encoding="utf-8"?>
-<w:document xmlns:ve="http://schemas.openxmlformats.org/markup-compatibility/2006" xmlns:o="urn:schemas-microsoft-com:office:office" xmlns:r="http://schemas.openxmlformats.org/officeDocument/2006/relationships" xmlns:m="http://schemas.openxmlformats.org/officeDocument/2006/math" xmlns:v="urn:schemas-microsoft-com:vml" xmlns:wp="http://schemas.openxmlformats.org/drawingml/2006/wordprocessingDrawing" xmlns:w10="urn:schemas-microsoft-com:office:word" xmlns:w="http://schemas.openxmlformats.org/wordprocessingml/2006/main" xmlns:wne="http://schemas.microsoft.com/office/word/2006/wordml">
+<w:document xmlns:wpc="http://schemas.microsoft.com/office/word/2010/wordprocessingCanvas" xmlns:mc="http://schemas.openxmlformats.org/markup-compatibility/2006" xmlns:o="urn:schemas-microsoft-com:office:office" xmlns:r="http://schemas.openxmlformats.org/officeDocument/2006/relationships" xmlns:m="http://schemas.openxmlformats.org/officeDocument/2006/math" xmlns:v="urn:schemas-microsoft-com:vml" xmlns:wp14="http://schemas.microsoft.com/office/word/2010/wordprocessingDrawing" xmlns:wp="http://schemas.openxmlformats.org/drawingml/2006/wordprocessingDrawing" xmlns:w10="urn:schemas-microsoft-com:office:word" xmlns:w="http://schemas.openxmlformats.org/wordprocessingml/2006/main" xmlns:w14="http://schemas.microsoft.com/office/word/2010/wordml" xmlns:wpg="http://schemas.microsoft.com/office/word/2010/wordprocessingGroup" xmlns:wpi="http://schemas.microsoft.com/office/word/2010/wordprocessingInk" xmlns:wne="http://schemas.microsoft.com/office/word/2006/wordml" xmlns:wps="http://schemas.microsoft.com/office/word/2010/wordprocessingShape" mc:Ignorable="w14 wp14">
   <w:body>
     <w:p>
       <w:pPr>
@@ -81,26 +81,56 @@
         <w:jc w:val="center"/>
         <w:rPr>
           <w:rFonts w:ascii="Arial" w:hAnsi="Arial" w:cs="Arial"/>
-          <w:sz w:val="24"/>
-          <w:szCs w:val="24"/>
-        </w:rPr>
-      </w:pPr>
-      <w:r>
+          <w:b/>
+          <w:sz w:val="28"/>
+          <w:szCs w:val="28"/>
+          <w:lang w:val="en-US"/>
+        </w:rPr>
+      </w:pPr>
+      <w:proofErr w:type="spellStart"/>
+      <w:r>
+        <w:rPr>
+          <w:rFonts w:ascii="Arial" w:hAnsi="Arial" w:cs="Arial"/>
+          <w:b/>
+          <w:color w:val="FF0000"/>
+          <w:sz w:val="28"/>
+          <w:szCs w:val="28"/>
+          <w:lang w:val="en-US"/>
+        </w:rPr>
+        <w:t>TODO</w:t>
+      </w:r>
+      <w:proofErr w:type="gramStart"/>
+      <w:r>
+        <w:rPr>
+          <w:rFonts w:ascii="Arial" w:hAnsi="Arial" w:cs="Arial"/>
+          <w:b/>
+          <w:sz w:val="28"/>
+          <w:szCs w:val="28"/>
+          <w:lang w:val="en-US"/>
+        </w:rPr>
+        <w:t>:Matrikelnummern</w:t>
+      </w:r>
+      <w:proofErr w:type="spellEnd"/>
+      <w:proofErr w:type="gramEnd"/>
+    </w:p>
+    <w:p>
+      <w:pPr>
+        <w:pStyle w:val="KeinLeerraum"/>
+        <w:spacing w:line="312" w:lineRule="auto"/>
+        <w:jc w:val="center"/>
         <w:rPr>
           <w:rFonts w:ascii="Arial" w:hAnsi="Arial" w:cs="Arial"/>
           <w:sz w:val="24"/>
           <w:szCs w:val="24"/>
         </w:rPr>
-        <w:t xml:space="preserve">Christopher Dick </w:t>
-      </w:r>
+      </w:pPr>
       <w:r>
         <w:rPr>
           <w:rFonts w:ascii="Arial" w:hAnsi="Arial" w:cs="Arial"/>
           <w:sz w:val="24"/>
           <w:szCs w:val="24"/>
         </w:rPr>
-        <w:br/>
-        <w:t>Timon Höbert (1427936)</w:t>
+        <w:t xml:space="preserve">Christopher Dick </w:t>
       </w:r>
       <w:r>
         <w:rPr>
@@ -108,8 +138,7 @@
           <w:sz w:val="24"/>
           <w:szCs w:val="24"/>
         </w:rPr>
-        <w:br/>
-        <w:t>Julian Lemmel</w:t>
+        <w:t>()</w:t>
       </w:r>
       <w:r>
         <w:rPr>
@@ -118,36 +147,117 @@
           <w:szCs w:val="24"/>
         </w:rPr>
         <w:br/>
-        <w:t>Thomas Anderl</w:t>
-      </w:r>
+      </w:r>
+      <w:proofErr w:type="spellStart"/>
       <w:r>
         <w:rPr>
           <w:rFonts w:ascii="Arial" w:hAnsi="Arial" w:cs="Arial"/>
           <w:sz w:val="24"/>
           <w:szCs w:val="24"/>
         </w:rPr>
-        <w:t xml:space="preserve"> (1427841)</w:t>
-      </w:r>
+        <w:t>Timon</w:t>
+      </w:r>
+      <w:proofErr w:type="spellEnd"/>
       <w:r>
         <w:rPr>
           <w:rFonts w:ascii="Arial" w:hAnsi="Arial" w:cs="Arial"/>
           <w:sz w:val="24"/>
           <w:szCs w:val="24"/>
         </w:rPr>
-        <w:br/>
-      </w:r>
-      <w:r>
-        <w:rPr>
-          <w:rStyle w:val="TextZchn"/>
-        </w:rPr>
-        <w:t>Markus Klein (1426483</w:t>
-      </w:r>
+        <w:t xml:space="preserve"> </w:t>
+      </w:r>
+      <w:proofErr w:type="spellStart"/>
       <w:r>
         <w:rPr>
           <w:rFonts w:ascii="Arial" w:hAnsi="Arial" w:cs="Arial"/>
           <w:sz w:val="24"/>
           <w:szCs w:val="24"/>
         </w:rPr>
+        <w:t>Höbert</w:t>
+      </w:r>
+      <w:proofErr w:type="spellEnd"/>
+      <w:r>
+        <w:rPr>
+          <w:rFonts w:ascii="Arial" w:hAnsi="Arial" w:cs="Arial"/>
+          <w:sz w:val="24"/>
+          <w:szCs w:val="24"/>
+        </w:rPr>
+        <w:t xml:space="preserve"> (1427936)</w:t>
+      </w:r>
+      <w:r>
+        <w:rPr>
+          <w:rFonts w:ascii="Arial" w:hAnsi="Arial" w:cs="Arial"/>
+          <w:sz w:val="24"/>
+          <w:szCs w:val="24"/>
+        </w:rPr>
+        <w:br/>
+        <w:t xml:space="preserve">Julian </w:t>
+      </w:r>
+      <w:proofErr w:type="spellStart"/>
+      <w:r>
+        <w:rPr>
+          <w:rFonts w:ascii="Arial" w:hAnsi="Arial" w:cs="Arial"/>
+          <w:sz w:val="24"/>
+          <w:szCs w:val="24"/>
+        </w:rPr>
+        <w:t>Lemmel</w:t>
+      </w:r>
+      <w:proofErr w:type="spellEnd"/>
+      <w:r>
+        <w:rPr>
+          <w:rFonts w:ascii="Arial" w:hAnsi="Arial" w:cs="Arial"/>
+          <w:sz w:val="24"/>
+          <w:szCs w:val="24"/>
+        </w:rPr>
+        <w:t xml:space="preserve"> ()</w:t>
+      </w:r>
+      <w:r>
+        <w:rPr>
+          <w:rFonts w:ascii="Arial" w:hAnsi="Arial" w:cs="Arial"/>
+          <w:sz w:val="24"/>
+          <w:szCs w:val="24"/>
+        </w:rPr>
+        <w:br/>
+        <w:t xml:space="preserve">Thomas </w:t>
+      </w:r>
+      <w:proofErr w:type="spellStart"/>
+      <w:r>
+        <w:rPr>
+          <w:rFonts w:ascii="Arial" w:hAnsi="Arial" w:cs="Arial"/>
+          <w:sz w:val="24"/>
+          <w:szCs w:val="24"/>
+        </w:rPr>
+        <w:t>Anderl</w:t>
+      </w:r>
+      <w:proofErr w:type="spellEnd"/>
+      <w:r>
+        <w:rPr>
+          <w:rFonts w:ascii="Arial" w:hAnsi="Arial" w:cs="Arial"/>
+          <w:sz w:val="24"/>
+          <w:szCs w:val="24"/>
+        </w:rPr>
+        <w:t xml:space="preserve"> (1427841)</w:t>
+      </w:r>
+      <w:r>
+        <w:rPr>
+          <w:rFonts w:ascii="Arial" w:hAnsi="Arial" w:cs="Arial"/>
+          <w:sz w:val="24"/>
+          <w:szCs w:val="24"/>
+        </w:rPr>
+        <w:br/>
+      </w:r>
+      <w:r>
+        <w:rPr>
+          <w:rStyle w:val="TextZchn"/>
+        </w:rPr>
+        <w:t>Markus Klein (1426483</w:t>
+      </w:r>
+      <w:r>
+        <w:rPr>
+          <w:rFonts w:ascii="Arial" w:hAnsi="Arial" w:cs="Arial"/>
+          <w:sz w:val="24"/>
+          <w:szCs w:val="24"/>
+        </w:rPr>
         <w:t>)</w:t>
       </w:r>
     </w:p>
@@ -169,7 +279,6 @@
           <w:szCs w:val="24"/>
         </w:rPr>
         <w:br/>
-        <w:t>26.12.201</w:t>
       </w:r>
       <w:r>
         <w:rPr>
@@ -177,23 +286,39 @@
           <w:sz w:val="24"/>
           <w:szCs w:val="24"/>
         </w:rPr>
-        <w:t>5</w:t>
-      </w:r>
-    </w:p>
-    <w:p>
-      <w:pPr>
+        <w:t>08.01</w:t>
+      </w:r>
+      <w:r>
         <w:rPr>
           <w:rFonts w:ascii="Arial" w:hAnsi="Arial" w:cs="Arial"/>
           <w:sz w:val="24"/>
           <w:szCs w:val="24"/>
         </w:rPr>
-      </w:pPr>
+        <w:t>.201</w:t>
+      </w:r>
       <w:r>
         <w:rPr>
           <w:rFonts w:ascii="Arial" w:hAnsi="Arial" w:cs="Arial"/>
           <w:sz w:val="24"/>
           <w:szCs w:val="24"/>
         </w:rPr>
+        <w:t>6</w:t>
+      </w:r>
+    </w:p>
+    <w:p>
+      <w:pPr>
+        <w:rPr>
+          <w:rFonts w:ascii="Arial" w:hAnsi="Arial" w:cs="Arial"/>
+          <w:sz w:val="24"/>
+          <w:szCs w:val="24"/>
+        </w:rPr>
+      </w:pPr>
+      <w:r>
+        <w:rPr>
+          <w:rFonts w:ascii="Arial" w:hAnsi="Arial" w:cs="Arial"/>
+          <w:sz w:val="24"/>
+          <w:szCs w:val="24"/>
+        </w:rPr>
         <w:br w:type="page"/>
       </w:r>
     </w:p>
@@ -208,6 +333,8 @@
           <w:szCs w:val="24"/>
         </w:rPr>
       </w:pPr>
+      <w:bookmarkStart w:id="0" w:name="_GoBack"/>
+      <w:bookmarkEnd w:id="0"/>
     </w:p>
     <w:sdt>
       <w:sdtPr>
@@ -225,6 +352,7 @@
           <w:docPartUnique/>
         </w:docPartObj>
       </w:sdtPr>
+      <w:sdtEndPr/>
       <w:sdtContent>
         <w:p>
           <w:pPr>
@@ -1702,7 +1830,7 @@
                 <w:noProof/>
                 <w:webHidden/>
               </w:rPr>
-              <w:t>12</w:t>
+              <w:t>13</w:t>
             </w:r>
             <w:r>
               <w:rPr>
@@ -1752,7 +1880,7 @@
       <w:r>
         <w:br w:type="page"/>
       </w:r>
-      <w:bookmarkStart w:id="0" w:name="_Toc439524742"/>
+      <w:bookmarkStart w:id="1" w:name="_Toc439524742"/>
       <w:r>
         <w:rPr>
           <w:color w:val="auto"/>
@@ -1778,7 +1906,7 @@
         </w:rPr>
         <w:t>Problemstellung</w:t>
       </w:r>
-      <w:bookmarkEnd w:id="0"/>
+      <w:bookmarkEnd w:id="1"/>
     </w:p>
     <w:p>
       <w:pPr>
@@ -1787,7 +1915,7 @@
           <w:color w:val="auto"/>
         </w:rPr>
       </w:pPr>
-      <w:bookmarkStart w:id="1" w:name="_Toc439524743"/>
+      <w:bookmarkStart w:id="2" w:name="_Toc439524743"/>
       <w:r>
         <w:rPr>
           <w:color w:val="auto"/>
@@ -1800,14 +1928,22 @@
         </w:rPr>
         <w:t>Ziel</w:t>
       </w:r>
-      <w:bookmarkEnd w:id="1"/>
-    </w:p>
-    <w:p>
-      <w:pPr>
-        <w:pStyle w:val="Text"/>
-      </w:pPr>
-      <w:r>
-        <w:t>Der CardDetector soll anhand eines Eingabebildes Spielkarten möglichst richtig identifizieren können, d.h. er muss den Wert und die Farbe der Karte erkennen können.</w:t>
+      <w:bookmarkEnd w:id="2"/>
+    </w:p>
+    <w:p>
+      <w:pPr>
+        <w:pStyle w:val="Text"/>
+      </w:pPr>
+      <w:r>
+        <w:t xml:space="preserve">Der </w:t>
+      </w:r>
+      <w:proofErr w:type="spellStart"/>
+      <w:r>
+        <w:t>CardDetector</w:t>
+      </w:r>
+      <w:proofErr w:type="spellEnd"/>
+      <w:r>
+        <w:t xml:space="preserve"> soll anhand eines Eingabebildes Spielkarten möglichst richtig identifizieren können, d.h. er muss den Wert und die Farbe der Karte erkennen können.</w:t>
       </w:r>
       <w:r>
         <w:br/>
@@ -1821,7 +1957,7 @@
           <w:color w:val="auto"/>
         </w:rPr>
       </w:pPr>
-      <w:bookmarkStart w:id="2" w:name="_Toc439524744"/>
+      <w:bookmarkStart w:id="3" w:name="_Toc439524744"/>
       <w:r>
         <w:rPr>
           <w:color w:val="auto"/>
@@ -1834,14 +1970,46 @@
         </w:rPr>
         <w:t>Eingabe</w:t>
       </w:r>
-      <w:bookmarkEnd w:id="2"/>
-    </w:p>
-    <w:p>
-      <w:pPr>
-        <w:pStyle w:val="Text"/>
-      </w:pPr>
-      <w:r>
-        <w:t xml:space="preserve">Als Eingabe benötigt der CardDetector nur eine Bilddatei in einem der folgenden Formate: .png, .tiff, .jpg. </w:t>
+      <w:bookmarkEnd w:id="3"/>
+    </w:p>
+    <w:p>
+      <w:pPr>
+        <w:pStyle w:val="Text"/>
+      </w:pPr>
+      <w:r>
+        <w:t xml:space="preserve">Als Eingabe benötigt der </w:t>
+      </w:r>
+      <w:proofErr w:type="spellStart"/>
+      <w:r>
+        <w:t>CardDetector</w:t>
+      </w:r>
+      <w:proofErr w:type="spellEnd"/>
+      <w:r>
+        <w:t xml:space="preserve"> nur eine Bilddatei in einem der folgenden Formate: .</w:t>
+      </w:r>
+      <w:proofErr w:type="spellStart"/>
+      <w:r>
+        <w:t>png</w:t>
+      </w:r>
+      <w:proofErr w:type="spellEnd"/>
+      <w:r>
+        <w:t>, .</w:t>
+      </w:r>
+      <w:proofErr w:type="spellStart"/>
+      <w:r>
+        <w:t>tiff</w:t>
+      </w:r>
+      <w:proofErr w:type="spellEnd"/>
+      <w:r>
+        <w:t>, .</w:t>
+      </w:r>
+      <w:proofErr w:type="spellStart"/>
+      <w:r>
+        <w:t>jpg</w:t>
+      </w:r>
+      <w:proofErr w:type="spellEnd"/>
+      <w:r>
+        <w:t xml:space="preserve">. </w:t>
       </w:r>
       <w:r>
         <w:t xml:space="preserve">Hierbei kann es sich um eine Fotografie, aber auch um ein computergeneriertes Bild handeln. </w:t>
@@ -1860,7 +2028,7 @@
           <w:color w:val="auto"/>
         </w:rPr>
       </w:pPr>
-      <w:bookmarkStart w:id="3" w:name="_Toc439524745"/>
+      <w:bookmarkStart w:id="4" w:name="_Toc439524745"/>
       <w:r>
         <w:rPr>
           <w:color w:val="auto"/>
@@ -1873,7 +2041,7 @@
         </w:rPr>
         <w:t>Ausgabe</w:t>
       </w:r>
-      <w:bookmarkEnd w:id="3"/>
+      <w:bookmarkEnd w:id="4"/>
     </w:p>
     <w:p>
       <w:pPr>
@@ -1893,7 +2061,7 @@
           <w:color w:val="auto"/>
         </w:rPr>
       </w:pPr>
-      <w:bookmarkStart w:id="4" w:name="_Toc439524746"/>
+      <w:bookmarkStart w:id="5" w:name="_Toc439524746"/>
       <w:r>
         <w:rPr>
           <w:color w:val="auto"/>
@@ -1906,7 +2074,7 @@
         </w:rPr>
         <w:t>Voraussetzungen</w:t>
       </w:r>
-      <w:bookmarkEnd w:id="4"/>
+      <w:bookmarkEnd w:id="5"/>
     </w:p>
     <w:p>
       <w:pPr>
@@ -2031,7 +2199,7 @@
           <w:color w:val="auto"/>
         </w:rPr>
       </w:pPr>
-      <w:bookmarkStart w:id="5" w:name="_Toc439524747"/>
+      <w:bookmarkStart w:id="6" w:name="_Toc439524747"/>
       <w:r>
         <w:rPr>
           <w:color w:val="auto"/>
@@ -2039,7 +2207,7 @@
         <w:lastRenderedPageBreak/>
         <w:t>1.5 Methodik</w:t>
       </w:r>
-      <w:bookmarkEnd w:id="5"/>
+      <w:bookmarkEnd w:id="6"/>
     </w:p>
     <w:p>
       <w:pPr>
@@ -2091,7 +2259,15 @@
         </w:numPr>
       </w:pPr>
       <w:r>
-        <w:t>Binärbild nach Threshold von Otsu ermitteln</w:t>
+        <w:t xml:space="preserve">Binärbild nach </w:t>
+      </w:r>
+      <w:proofErr w:type="spellStart"/>
+      <w:r>
+        <w:t>Threshold</w:t>
+      </w:r>
+      <w:proofErr w:type="spellEnd"/>
+      <w:r>
+        <w:t xml:space="preserve"> von Otsu ermitteln</w:t>
       </w:r>
     </w:p>
     <w:p>
@@ -2103,7 +2279,31 @@
         </w:numPr>
       </w:pPr>
       <w:r>
-        <w:t>Segmentierung mittels Connected Component Labeling: Nur Labels, die der Größe der ersten entdeckten Karte entsprechen, werden weiterverwendet.</w:t>
+        <w:t xml:space="preserve">Segmentierung mittels </w:t>
+      </w:r>
+      <w:proofErr w:type="spellStart"/>
+      <w:r>
+        <w:t>Connected</w:t>
+      </w:r>
+      <w:proofErr w:type="spellEnd"/>
+      <w:r>
+        <w:t xml:space="preserve"> </w:t>
+      </w:r>
+      <w:proofErr w:type="spellStart"/>
+      <w:r>
+        <w:t>Component</w:t>
+      </w:r>
+      <w:proofErr w:type="spellEnd"/>
+      <w:r>
+        <w:t xml:space="preserve"> </w:t>
+      </w:r>
+      <w:proofErr w:type="spellStart"/>
+      <w:r>
+        <w:t>Labeling</w:t>
+      </w:r>
+      <w:proofErr w:type="spellEnd"/>
+      <w:r>
+        <w:t>: Nur Labels, die der Größe der ersten entdeckten Karte entsprechen, werden weiterverwendet.</w:t>
       </w:r>
     </w:p>
     <w:p>
@@ -2118,8 +2318,13 @@
         <w:t xml:space="preserve">Erkennen des Wertes: Bei Zahlenkarten werden </w:t>
       </w:r>
       <w:r>
-        <w:t>die Symbole in der Mitte gezählt, bei Bildkarten wird der Buchstabe mittels Template Matching</w:t>
-      </w:r>
+        <w:t xml:space="preserve">die Symbole in der Mitte gezählt, bei Bildkarten wird der Buchstabe mittels Template </w:t>
+      </w:r>
+      <w:proofErr w:type="spellStart"/>
+      <w:r>
+        <w:t>Matching</w:t>
+      </w:r>
+      <w:proofErr w:type="spellEnd"/>
       <w:r>
         <w:t xml:space="preserve"> (T</w:t>
       </w:r>
@@ -2142,7 +2347,15 @@
         </w:numPr>
       </w:pPr>
       <w:r>
-        <w:t>Erkennen der Farbe: Template Matching für die Spielfarben Herz, Pik, Karo und Kreuz</w:t>
+        <w:t xml:space="preserve">Erkennen der Farbe: Template </w:t>
+      </w:r>
+      <w:proofErr w:type="spellStart"/>
+      <w:r>
+        <w:t>Matching</w:t>
+      </w:r>
+      <w:proofErr w:type="spellEnd"/>
+      <w:r>
+        <w:t xml:space="preserve"> für die Spielfarben Herz, Pik, Karo und Kreuz</w:t>
       </w:r>
       <w:r>
         <w:t>.</w:t>
@@ -2173,21 +2386,29 @@
           <w:color w:val="auto"/>
         </w:rPr>
       </w:pPr>
-      <w:bookmarkStart w:id="6" w:name="_Toc439524748"/>
+      <w:bookmarkStart w:id="7" w:name="_Toc439524748"/>
       <w:r>
         <w:rPr>
           <w:color w:val="auto"/>
         </w:rPr>
         <w:t>1.6 Evaluierungsfragen</w:t>
       </w:r>
-      <w:bookmarkEnd w:id="6"/>
-    </w:p>
-    <w:p>
-      <w:pPr>
-        <w:pStyle w:val="Text"/>
-      </w:pPr>
-      <w:r>
-        <w:t>Zur Evaluierung des CardDetectors können folgende Frage herangezogen werden:</w:t>
+      <w:bookmarkEnd w:id="7"/>
+    </w:p>
+    <w:p>
+      <w:pPr>
+        <w:pStyle w:val="Text"/>
+      </w:pPr>
+      <w:r>
+        <w:t xml:space="preserve">Zur Evaluierung des </w:t>
+      </w:r>
+      <w:proofErr w:type="spellStart"/>
+      <w:r>
+        <w:t>CardDetectors</w:t>
+      </w:r>
+      <w:proofErr w:type="spellEnd"/>
+      <w:r>
+        <w:t xml:space="preserve"> können folgende Frage herangezogen werden:</w:t>
       </w:r>
     </w:p>
     <w:p>
@@ -2408,7 +2629,7 @@
           <w:color w:val="auto"/>
         </w:rPr>
       </w:pPr>
-      <w:bookmarkStart w:id="7" w:name="_Toc439524749"/>
+      <w:bookmarkStart w:id="8" w:name="_Toc439524749"/>
       <w:r>
         <w:rPr>
           <w:color w:val="auto"/>
@@ -2416,7 +2637,7 @@
         <w:lastRenderedPageBreak/>
         <w:t>1.7 Zeitplan</w:t>
       </w:r>
-      <w:bookmarkEnd w:id="7"/>
+      <w:bookmarkEnd w:id="8"/>
     </w:p>
     <w:p>
       <w:pPr>
@@ -2440,10 +2661,10 @@
     </w:p>
     <w:tbl>
       <w:tblPr>
-        <w:tblStyle w:val="Tabellengitternetz"/>
+        <w:tblStyle w:val="Tabellenraster"/>
         <w:tblW w:w="0" w:type="auto"/>
         <w:jc w:val="center"/>
-        <w:tblLook w:val="04A0"/>
+        <w:tblLook w:val="04A0" w:firstRow="1" w:lastRow="0" w:firstColumn="1" w:lastColumn="0" w:noHBand="0" w:noVBand="1"/>
       </w:tblPr>
       <w:tblGrid>
         <w:gridCol w:w="2303"/>
@@ -2700,8 +2921,13 @@
               <w:jc w:val="center"/>
             </w:pPr>
             <w:r>
-              <w:t>fertiges Template-Matching</w:t>
-            </w:r>
+              <w:t>fertiges Template-</w:t>
+            </w:r>
+            <w:proofErr w:type="spellStart"/>
+            <w:r>
+              <w:t>Matching</w:t>
+            </w:r>
+            <w:proofErr w:type="spellEnd"/>
           </w:p>
         </w:tc>
         <w:tc>
@@ -2821,8 +3047,13 @@
               <w:jc w:val="center"/>
             </w:pPr>
             <w:r>
-              <w:t>fertiger Otsu-Threshold</w:t>
-            </w:r>
+              <w:t>fertiger Otsu-</w:t>
+            </w:r>
+            <w:proofErr w:type="spellStart"/>
+            <w:r>
+              <w:t>Threshold</w:t>
+            </w:r>
+            <w:proofErr w:type="spellEnd"/>
           </w:p>
         </w:tc>
         <w:tc>
@@ -2998,8 +3229,13 @@
               <w:jc w:val="center"/>
             </w:pPr>
             <w:r>
-              <w:t>fertiger CardDetector</w:t>
-            </w:r>
+              <w:t xml:space="preserve">fertiger </w:t>
+            </w:r>
+            <w:proofErr w:type="spellStart"/>
+            <w:r>
+              <w:t>CardDetector</w:t>
+            </w:r>
+            <w:proofErr w:type="spellEnd"/>
           </w:p>
         </w:tc>
         <w:tc>
@@ -3176,7 +3412,15 @@
               <w:t>+</w:t>
             </w:r>
             <w:r>
-              <w:t>(fügts da einfach ein, wie lang ihr noch zusätzlich am Bericht gearbeitet habt)</w:t>
+              <w:t>(</w:t>
+            </w:r>
+            <w:proofErr w:type="spellStart"/>
+            <w:r>
+              <w:t>fügts</w:t>
+            </w:r>
+            <w:proofErr w:type="spellEnd"/>
+            <w:r>
+              <w:t xml:space="preserve"> da einfach ein, wie lang ihr noch zusätzlich am Bericht gearbeitet habt)</w:t>
             </w:r>
           </w:p>
         </w:tc>
@@ -3213,7 +3457,7 @@
           <w:szCs w:val="36"/>
         </w:rPr>
       </w:pPr>
-      <w:bookmarkStart w:id="8" w:name="_Toc439524750"/>
+      <w:bookmarkStart w:id="9" w:name="_Toc439524750"/>
       <w:r>
         <w:rPr>
           <w:color w:val="auto"/>
@@ -3247,7 +3491,7 @@
         </w:rPr>
         <w:t>Arbeitsaufteilung</w:t>
       </w:r>
-      <w:bookmarkEnd w:id="8"/>
+      <w:bookmarkEnd w:id="9"/>
     </w:p>
     <w:p>
       <w:pPr>
@@ -3271,9 +3515,9 @@
     </w:p>
     <w:tbl>
       <w:tblPr>
-        <w:tblStyle w:val="Tabellengitternetz"/>
+        <w:tblStyle w:val="Tabellenraster"/>
         <w:tblW w:w="0" w:type="auto"/>
-        <w:tblLook w:val="04A0"/>
+        <w:tblLook w:val="04A0" w:firstRow="1" w:lastRow="0" w:firstColumn="1" w:lastColumn="0" w:noHBand="0" w:noVBand="1"/>
       </w:tblPr>
       <w:tblGrid>
         <w:gridCol w:w="4606"/>
@@ -3369,9 +3613,19 @@
               <w:pStyle w:val="Text"/>
               <w:jc w:val="center"/>
             </w:pPr>
-            <w:r>
-              <w:t>Timon Höbert</w:t>
-            </w:r>
+            <w:proofErr w:type="spellStart"/>
+            <w:r>
+              <w:t>Timon</w:t>
+            </w:r>
+            <w:proofErr w:type="spellEnd"/>
+            <w:r>
+              <w:t xml:space="preserve"> </w:t>
+            </w:r>
+            <w:proofErr w:type="spellStart"/>
+            <w:r>
+              <w:t>Höbert</w:t>
+            </w:r>
+            <w:proofErr w:type="spellEnd"/>
           </w:p>
         </w:tc>
         <w:tc>
@@ -3399,8 +3653,13 @@
               <w:jc w:val="center"/>
             </w:pPr>
             <w:r>
-              <w:t>Julian Lemmel</w:t>
-            </w:r>
+              <w:t xml:space="preserve">Julian </w:t>
+            </w:r>
+            <w:proofErr w:type="spellStart"/>
+            <w:r>
+              <w:t>Lemmel</w:t>
+            </w:r>
+            <w:proofErr w:type="spellEnd"/>
           </w:p>
         </w:tc>
         <w:tc>
@@ -3428,8 +3687,13 @@
               <w:jc w:val="center"/>
             </w:pPr>
             <w:r>
-              <w:t>Thomas Anderl</w:t>
-            </w:r>
+              <w:t xml:space="preserve">Thomas </w:t>
+            </w:r>
+            <w:proofErr w:type="spellStart"/>
+            <w:r>
+              <w:t>Anderl</w:t>
+            </w:r>
+            <w:proofErr w:type="spellEnd"/>
           </w:p>
         </w:tc>
         <w:tc>
@@ -3446,11 +3710,24 @@
               <w:t xml:space="preserve">Datensatz, </w:t>
             </w:r>
             <w:r>
-              <w:t>Kommentare, Otsu</w:t>
-            </w:r>
-            <w:r>
-              <w:t>’s Threshold</w:t>
-            </w:r>
+              <w:t xml:space="preserve">Kommentare, </w:t>
+            </w:r>
+            <w:proofErr w:type="spellStart"/>
+            <w:r>
+              <w:t>Otsu</w:t>
+            </w:r>
+            <w:r>
+              <w:t>’s</w:t>
+            </w:r>
+            <w:proofErr w:type="spellEnd"/>
+            <w:r>
+              <w:t xml:space="preserve"> </w:t>
+            </w:r>
+            <w:proofErr w:type="spellStart"/>
+            <w:r>
+              <w:t>Threshold</w:t>
+            </w:r>
+            <w:proofErr w:type="spellEnd"/>
             <w:r>
               <w:t>, Bericht</w:t>
             </w:r>
@@ -3507,8 +3784,6 @@
             <w:r>
               <w:t>,</w:t>
             </w:r>
-            <w:bookmarkStart w:id="9" w:name="_GoBack"/>
-            <w:bookmarkEnd w:id="9"/>
             <w:r>
               <w:t xml:space="preserve"> Punkt 5</w:t>
             </w:r>
@@ -3597,6 +3872,180 @@
         <w:pStyle w:val="Text"/>
       </w:pPr>
       <w:r>
+        <w:t xml:space="preserve">Der Ablauf des </w:t>
+      </w:r>
+      <w:proofErr w:type="spellStart"/>
+      <w:r>
+        <w:t>CardDetectors</w:t>
+      </w:r>
+      <w:proofErr w:type="spellEnd"/>
+      <w:r>
+        <w:t xml:space="preserve"> </w:t>
+      </w:r>
+      <w:r>
+        <w:t xml:space="preserve">gliedert sich in </w:t>
+      </w:r>
+      <w:r>
+        <w:t>drei große</w:t>
+      </w:r>
+      <w:r>
+        <w:t xml:space="preserve"> Teilbereiche: Das Vorbereiten des Eingabebildes für weitere Verarbeitung, die Segmentierung von Karten und das Bestimmen der einzelnen Karten</w:t>
+      </w:r>
+      <w:r>
+        <w:t>.</w:t>
+      </w:r>
+      <w:r>
+        <w:br/>
+      </w:r>
+    </w:p>
+    <w:p>
+      <w:pPr>
+        <w:pStyle w:val="berschrift2"/>
+        <w:rPr>
+          <w:color w:val="auto"/>
+        </w:rPr>
+      </w:pPr>
+      <w:bookmarkStart w:id="11" w:name="_Toc439524752"/>
+      <w:r>
+        <w:rPr>
+          <w:color w:val="auto"/>
+        </w:rPr>
+        <w:t xml:space="preserve">3.1 </w:t>
+      </w:r>
+      <w:r>
+        <w:rPr>
+          <w:color w:val="auto"/>
+        </w:rPr>
+        <w:t>Vorbereitungen</w:t>
+      </w:r>
+      <w:bookmarkEnd w:id="11"/>
+    </w:p>
+    <w:p>
+      <w:pPr>
+        <w:pStyle w:val="Text"/>
+      </w:pPr>
+      <w:r>
+        <w:t>H</w:t>
+      </w:r>
+      <w:r>
+        <w:t xml:space="preserve">ier wird zuerst überprüft, ob ein </w:t>
+      </w:r>
+      <w:r>
+        <w:t xml:space="preserve">gültiges Bild eingegeben wurde. Dazu wird </w:t>
+      </w:r>
+      <w:r>
+        <w:t>zuerst</w:t>
+      </w:r>
+      <w:r>
+        <w:t xml:space="preserve"> getestet</w:t>
+      </w:r>
+      <w:r>
+        <w:t>,</w:t>
+      </w:r>
+      <w:r>
+        <w:t xml:space="preserve"> ob es die angegebene Datei überhaupt gibt. Falls das Bild nicht in double type ist, wird es</w:t>
+      </w:r>
+      <w:r>
+        <w:t xml:space="preserve"> in diesen</w:t>
+      </w:r>
+      <w:r>
+        <w:t xml:space="preserve"> konvertiert.</w:t>
+      </w:r>
+      <w:r>
+        <w:t xml:space="preserve"> Falls das Bild kein Graustufenbild ist, wird es in diesem Schritt auch in ein solches umgewandelt.</w:t>
+      </w:r>
+      <w:r>
+        <w:br/>
+      </w:r>
+      <w:r>
+        <w:t xml:space="preserve"> </w:t>
+      </w:r>
+      <w:r>
+        <w:br/>
+        <w:t>Danach wird das Bi</w:t>
+      </w:r>
+      <w:r>
+        <w:t>ld mittels Gauß-Filter geglättet.</w:t>
+      </w:r>
+      <w:r>
+        <w:t xml:space="preserve"> [3]</w:t>
+      </w:r>
+      <w:r>
+        <w:t xml:space="preserve"> Der Sinn dieses Schrittes ist es, das Rauschen im Eingabebild zu mindern und sich in weiterer Folge um weniger winzige Labels in der nachfolgenden Segmentierung kümmern zu müssen.</w:t>
+      </w:r>
+    </w:p>
+    <w:p>
+      <w:pPr>
+        <w:pStyle w:val="Text"/>
+      </w:pPr>
+    </w:p>
+    <w:p>
+      <w:pPr>
+        <w:pStyle w:val="Text"/>
+      </w:pPr>
+      <w:r>
+        <w:t>Der letzte Schritt der Vorbereitung ist es, das geglättet</w:t>
+      </w:r>
+      <w:r>
+        <w:t>e</w:t>
+      </w:r>
+      <w:r>
+        <w:t xml:space="preserve"> Bild in ein Binärbild umzuwandeln.</w:t>
+      </w:r>
+      <w:r>
+        <w:t xml:space="preserve"> </w:t>
+      </w:r>
+      <w:r>
+        <w:t xml:space="preserve">Benötigt wird es für die darauffolgende Segmentierung. Das Binärbild wird nach dem </w:t>
+      </w:r>
+      <w:proofErr w:type="spellStart"/>
+      <w:r>
+        <w:t>Threshold</w:t>
+      </w:r>
+      <w:proofErr w:type="spellEnd"/>
+      <w:r>
+        <w:t xml:space="preserve"> von Otsu gefunden.</w:t>
+      </w:r>
+      <w:r>
+        <w:t xml:space="preserve"> Dieser sucht nach </w:t>
+      </w:r>
+      <w:r>
+        <w:t>dem</w:t>
+      </w:r>
+      <w:r>
+        <w:t xml:space="preserve"> Wert, bei dem die Varianz zwischen dem Vorder- und dem Hintergrund maximal bzw. die Varianz innerhalb dieser zwei Bereiche minimiert wird. [1][2][[</w:t>
+      </w:r>
+      <w:r>
+        <w:t>3</w:t>
+      </w:r>
+      <w:r>
+        <w:t>]</w:t>
+      </w:r>
+      <w:r>
+        <w:br/>
+      </w:r>
+    </w:p>
+    <w:p>
+      <w:pPr>
+        <w:pStyle w:val="berschrift2"/>
+        <w:rPr>
+          <w:color w:val="auto"/>
+        </w:rPr>
+      </w:pPr>
+      <w:bookmarkStart w:id="12" w:name="_Toc439524753"/>
+      <w:r>
+        <w:rPr>
+          <w:color w:val="auto"/>
+        </w:rPr>
+        <w:t>3.2 Segmentierung</w:t>
+      </w:r>
+      <w:bookmarkEnd w:id="12"/>
+    </w:p>
+    <w:p>
+      <w:pPr>
+        <w:pStyle w:val="Text"/>
+      </w:pPr>
+      <w:r>
         <w:rPr>
           <w:b/>
           <w:color w:val="FF0000"/>
@@ -3604,153 +4053,11 @@
         <w:t>TODO</w:t>
       </w:r>
       <w:r>
-        <w:t>: Bei verwendeten Methoden(gauß, otsu,…) einen Verweis auf Literatur</w:t>
-      </w:r>
-    </w:p>
-    <w:p>
-      <w:pPr>
-        <w:pStyle w:val="Text"/>
-      </w:pPr>
-      <w:r>
-        <w:t xml:space="preserve">Der Ablauf des CardDetectors </w:t>
-      </w:r>
-      <w:r>
-        <w:t xml:space="preserve">gliedert sich in </w:t>
-      </w:r>
-      <w:r>
-        <w:t>drei große</w:t>
-      </w:r>
-      <w:r>
-        <w:t xml:space="preserve"> Teilbereiche: Das Vorbereiten des Eingabebildes für weitere Verarbeitung, die Segmentierung von Karten und das Bestimmen der einzelnen Karten</w:t>
-      </w:r>
-      <w:r>
-        <w:t>.</w:t>
+        <w:t xml:space="preserve">: Segmentierung Methodik. </w:t>
       </w:r>
       <w:r>
         <w:br/>
       </w:r>
-    </w:p>
-    <w:p>
-      <w:pPr>
-        <w:pStyle w:val="berschrift2"/>
-        <w:rPr>
-          <w:color w:val="auto"/>
-        </w:rPr>
-      </w:pPr>
-      <w:bookmarkStart w:id="11" w:name="_Toc439524752"/>
-      <w:r>
-        <w:rPr>
-          <w:color w:val="auto"/>
-        </w:rPr>
-        <w:t xml:space="preserve">3.1 </w:t>
-      </w:r>
-      <w:r>
-        <w:rPr>
-          <w:color w:val="auto"/>
-        </w:rPr>
-        <w:t>Vorbereitungen</w:t>
-      </w:r>
-      <w:bookmarkEnd w:id="11"/>
-    </w:p>
-    <w:p>
-      <w:pPr>
-        <w:pStyle w:val="Text"/>
-      </w:pPr>
-      <w:r>
-        <w:t>H</w:t>
-      </w:r>
-      <w:r>
-        <w:t xml:space="preserve">ier wird zuerst überprüft, ob ein </w:t>
-      </w:r>
-      <w:r>
-        <w:t xml:space="preserve">gültiges Bild eingegeben wurde. Dazu wird </w:t>
-      </w:r>
-      <w:r>
-        <w:t>zuerst</w:t>
-      </w:r>
-      <w:r>
-        <w:t xml:space="preserve"> getestet</w:t>
-      </w:r>
-      <w:r>
-        <w:t>,</w:t>
-      </w:r>
-      <w:r>
-        <w:t xml:space="preserve"> ob es die angegebene Datei überhaupt gibt. Falls das Bild nicht in double type ist, wird es</w:t>
-      </w:r>
-      <w:r>
-        <w:t xml:space="preserve"> in diesen</w:t>
-      </w:r>
-      <w:r>
-        <w:t xml:space="preserve"> konvertiert.</w:t>
-      </w:r>
-      <w:r>
-        <w:t xml:space="preserve"> Falls das Bild kein Graustufenbild ist, wird es in diesem Schritt auch in ein solches umgewandelt.</w:t>
-      </w:r>
-      <w:r>
-        <w:br/>
-      </w:r>
-      <w:r>
-        <w:t xml:space="preserve"> </w:t>
-      </w:r>
-      <w:r>
-        <w:br/>
-        <w:t>Danach wird das Bi</w:t>
-      </w:r>
-      <w:r>
-        <w:t>ld mittels Gauß-Filter geglättet. Der Sinn dieses Schrittes ist es, das Rauschen im Eingabebild zu mindern und sich in weiterer Folge um weniger winzige Labels in der nachfolgenden Segmentierung kümmern zu müssen.</w:t>
-      </w:r>
-    </w:p>
-    <w:p>
-      <w:pPr>
-        <w:pStyle w:val="Text"/>
-      </w:pPr>
-    </w:p>
-    <w:p>
-      <w:pPr>
-        <w:pStyle w:val="Text"/>
-      </w:pPr>
-      <w:r>
-        <w:t>Der letzte Schritt der Vorbereitung ist es, das geglättet</w:t>
-      </w:r>
-      <w:r>
-        <w:t>e</w:t>
-      </w:r>
-      <w:r>
-        <w:t xml:space="preserve"> Bild in ein Binärbild umzuwandeln.</w:t>
-      </w:r>
-      <w:r>
-        <w:t xml:space="preserve"> </w:t>
-      </w:r>
-      <w:r>
-        <w:t>Benötigt wird es für die darauffolgende Segmentierung. Das Binärbild wird nach dem Threshold von Otsu gefunden.</w:t>
-      </w:r>
-      <w:r>
-        <w:t xml:space="preserve"> Dieser sucht nach der Wert, bei dem die Varianz zwischen dem Vorder- und dem Hintergrund maximal bzw. die Varianz innerhalb dieser zwei Bereiche minimiert wird. [1][2][[Bur13]</w:t>
-      </w:r>
-      <w:r>
-        <w:br/>
-      </w:r>
-    </w:p>
-    <w:p>
-      <w:pPr>
-        <w:pStyle w:val="berschrift2"/>
-        <w:rPr>
-          <w:color w:val="auto"/>
-        </w:rPr>
-      </w:pPr>
-      <w:bookmarkStart w:id="12" w:name="_Toc439524753"/>
-      <w:r>
-        <w:rPr>
-          <w:color w:val="auto"/>
-        </w:rPr>
-        <w:t>3.2 Segmentierung</w:t>
-      </w:r>
-      <w:bookmarkEnd w:id="12"/>
-    </w:p>
-    <w:p>
-      <w:pPr>
-        <w:pStyle w:val="Text"/>
-      </w:pPr>
       <w:r>
         <w:rPr>
           <w:b/>
@@ -3759,11 +4066,19 @@
         <w:t>TODO</w:t>
       </w:r>
       <w:r>
-        <w:t xml:space="preserve">: Segmentierung Methodik. </w:t>
-      </w:r>
-      <w:r>
-        <w:br/>
-      </w:r>
+        <w:t>: Bei verwendeten Methoden(</w:t>
+      </w:r>
+      <w:r>
+        <w:t>CCL,…</w:t>
+      </w:r>
+      <w:r>
+        <w:t>) einen Verweis auf Literatur</w:t>
+      </w:r>
+    </w:p>
+    <w:p>
+      <w:pPr>
+        <w:pStyle w:val="Text"/>
+      </w:pPr>
     </w:p>
     <w:p>
       <w:pPr>
@@ -3805,8 +4120,13 @@
         <w:t>TODO</w:t>
       </w:r>
       <w:r>
-        <w:t>: Methodik der Value Detection</w:t>
-      </w:r>
+        <w:t xml:space="preserve">: Methodik der Value </w:t>
+      </w:r>
+      <w:proofErr w:type="spellStart"/>
+      <w:r>
+        <w:t>Detection</w:t>
+      </w:r>
+      <w:proofErr w:type="spellEnd"/>
     </w:p>
     <w:p>
       <w:pPr>
@@ -4127,7 +4447,15 @@
         <w:t xml:space="preserve"> </w:t>
       </w:r>
       <w:r>
-        <w:t>Das kommt daher, dass jedes der Bilder eine Voraussetzung missachtet und daher nicht mehr gewährleistet ist, dass der CardDetector korrekte Ergebnisse zurückliefert.</w:t>
+        <w:t xml:space="preserve">Das kommt daher, dass jedes der Bilder eine Voraussetzung missachtet und daher nicht mehr gewährleistet ist, dass der </w:t>
+      </w:r>
+      <w:proofErr w:type="spellStart"/>
+      <w:r>
+        <w:t>CardDetector</w:t>
+      </w:r>
+      <w:proofErr w:type="spellEnd"/>
+      <w:r>
+        <w:t xml:space="preserve"> korrekte Ergebnisse zurückliefert.</w:t>
       </w:r>
       <w:r>
         <w:t xml:space="preserve"> Unter anderem sind in dieser Kategorie Bilder mit ungleichmäßiger Beleuchtung</w:t>
@@ -4474,8 +4802,13 @@
         <w:br/>
         <w:t xml:space="preserve">Ein Hintergrund, der für das menschliche Auge genug Kontrast zu den Spielkarten hat, ist in der Bildverarbeitung oftmals zu ähnlich. Und oft sind es Schatten oder Glanzpunkte, die den Menschen selbst kaum beim Erkennen der Karten behindern, die aber der Grund für falsche Ergebnisse oder nicht erkannte Karten im </w:t>
       </w:r>
-      <w:r>
-        <w:t>CardDetector si</w:t>
+      <w:proofErr w:type="spellStart"/>
+      <w:r>
+        <w:t>CardDetector</w:t>
+      </w:r>
+      <w:proofErr w:type="spellEnd"/>
+      <w:r>
+        <w:t xml:space="preserve"> si</w:t>
       </w:r>
       <w:r>
         <w:t>nd</w:t>
@@ -4496,7 +4829,23 @@
         <w:t xml:space="preserve">Bei Eingabebildern, die gegen die Voraussetzungen verstoßen, </w:t>
       </w:r>
       <w:r>
-        <w:t xml:space="preserve">ist großteils die Segmentierung der Punkt, an der die Probleme auftreten. Diese weist den Karten ein Rechteck zu, dass parallel zum Bildrand ist. </w:t>
+        <w:t xml:space="preserve">ist </w:t>
+      </w:r>
+      <w:proofErr w:type="spellStart"/>
+      <w:r>
+        <w:t>großteils</w:t>
+      </w:r>
+      <w:proofErr w:type="spellEnd"/>
+      <w:r>
+        <w:t xml:space="preserve"> die Segmentierung der Punkt, an der die Probleme auftreten. Diese weist den Karten ein Rechteck zu, </w:t>
+      </w:r>
+      <w:proofErr w:type="gramStart"/>
+      <w:r>
+        <w:t>dass</w:t>
+      </w:r>
+      <w:proofErr w:type="gramEnd"/>
+      <w:r>
+        <w:t xml:space="preserve"> parallel zum Bildrand ist. </w:t>
       </w:r>
     </w:p>
     <w:p>
@@ -4522,14 +4871,30 @@
         <w:t>Es ist möglich, Karten von verschiedene</w:t>
       </w:r>
       <w:r>
-        <w:t>n Kartendecks zu erkennen, aber falls bei einem solchen anderen Deck zum Beispiel ein Bube das Buchstabenkürzel J statt B hat, wird dieser vom CardDetector nicht als Bube eingestuft und somit falsch</w:t>
+        <w:t xml:space="preserve">n Kartendecks zu erkennen, aber falls bei einem solchen anderen Deck zum Beispiel ein Bube das Buchstabenkürzel J statt B hat, wird dieser vom </w:t>
+      </w:r>
+      <w:proofErr w:type="spellStart"/>
+      <w:r>
+        <w:t>CardDetector</w:t>
+      </w:r>
+      <w:proofErr w:type="spellEnd"/>
+      <w:r>
+        <w:t xml:space="preserve"> nicht als Bube eingestuft und somit falsch</w:t>
       </w:r>
       <w:r>
         <w:t xml:space="preserve"> erkannt.</w:t>
       </w:r>
       <w:r>
         <w:br/>
-        <w:t>Ein ähnliches Problem tritt bei der Farberkennung auf: Unterscheiden sich die Symbole(Herz, Pik, usw.) zu sehr von den Templates im CardDetector, werden auch die Farben nicht richtig erkannt und es werden falsche Ergebnisse geliefert.</w:t>
+        <w:t xml:space="preserve">Ein ähnliches Problem tritt bei der Farberkennung auf: Unterscheiden sich die Symbole(Herz, Pik, usw.) zu sehr von den Templates im </w:t>
+      </w:r>
+      <w:proofErr w:type="spellStart"/>
+      <w:r>
+        <w:t>CardDetector</w:t>
+      </w:r>
+      <w:proofErr w:type="spellEnd"/>
+      <w:r>
+        <w:t>, werden auch die Farben nicht richtig erkannt und es werden falsche Ergebnisse geliefert.</w:t>
       </w:r>
     </w:p>
     <w:p>
@@ -4591,6 +4956,111 @@
         <w:pStyle w:val="Text"/>
       </w:pPr>
       <w:r>
+        <w:t xml:space="preserve">Zusammenfassend ist festzustellen, dass der </w:t>
+      </w:r>
+      <w:proofErr w:type="spellStart"/>
+      <w:r>
+        <w:t>CardDetector</w:t>
+      </w:r>
+      <w:proofErr w:type="spellEnd"/>
+      <w:r>
+        <w:t xml:space="preserve"> Karten - wie von uns gehofft - mit hoher Wahrscheinlichkeit richtig erkennen kann. </w:t>
+      </w:r>
+    </w:p>
+    <w:p>
+      <w:pPr>
+        <w:pStyle w:val="Text"/>
+      </w:pPr>
+      <w:r>
+        <w:t xml:space="preserve">Etwas problematisch ist </w:t>
+      </w:r>
+      <w:r>
+        <w:t>die Laufzeit der ei</w:t>
+      </w:r>
+      <w:r>
+        <w:t>gens implementierten Funktionen. Diese überschreiten</w:t>
+      </w:r>
+      <w:r>
+        <w:t xml:space="preserve"> jene der vorgefertigten </w:t>
+      </w:r>
+      <w:r>
+        <w:t>MATLAB</w:t>
+      </w:r>
+      <w:r>
+        <w:t>-Funktionen deutlich, weswegen ein optionaler Fast</w:t>
+      </w:r>
+      <w:r>
+        <w:t>-M</w:t>
+      </w:r>
+      <w:r>
+        <w:t>ode eingeführt wurde</w:t>
+      </w:r>
+      <w:r>
+        <w:t xml:space="preserve">, welcher die performanteren Versionen verwendet. Dieser wird nützlich, wenn große Bilder bzw. Bilder mit vielen Karten vom </w:t>
+      </w:r>
+      <w:proofErr w:type="spellStart"/>
+      <w:r>
+        <w:t>CardDetector</w:t>
+      </w:r>
+      <w:proofErr w:type="spellEnd"/>
+      <w:r>
+        <w:t xml:space="preserve"> verarbeitet werden.</w:t>
+      </w:r>
+      <w:r>
+        <w:t xml:space="preserve"> </w:t>
+      </w:r>
+    </w:p>
+    <w:p>
+      <w:pPr>
+        <w:pStyle w:val="Text"/>
+      </w:pPr>
+      <w:r>
+        <w:t>Neben der Performance könn</w:t>
+      </w:r>
+      <w:r>
+        <w:t>t</w:t>
+      </w:r>
+      <w:r>
+        <w:t>e man das Programm auch hinsichtlich der Anforderungen an die Bilder</w:t>
+      </w:r>
+      <w:r>
+        <w:t xml:space="preserve"> etwas lockern, die </w:t>
+      </w:r>
+      <w:r>
+        <w:t>auf Grund der vorliegenden Methodik in dieser</w:t>
+      </w:r>
+      <w:r>
+        <w:t xml:space="preserve"> strikten</w:t>
+      </w:r>
+      <w:r>
+        <w:t xml:space="preserve"> Form vorhanden sind.</w:t>
+      </w:r>
+      <w:r>
+        <w:t xml:space="preserve"> </w:t>
+      </w:r>
+    </w:p>
+    <w:p>
+      <w:pPr>
+        <w:pStyle w:val="Text"/>
+      </w:pPr>
+      <w:r>
+        <w:t xml:space="preserve">Je nach </w:t>
+      </w:r>
+      <w:r>
+        <w:t>MATLAB</w:t>
+      </w:r>
+      <w:r>
+        <w:t xml:space="preserve">-Version können auch Unterschiede in den erreichten Resultaten entstehen. </w:t>
+      </w:r>
+    </w:p>
+    <w:p>
+      <w:pPr>
+        <w:pStyle w:val="Text"/>
+      </w:pPr>
+      <w:r>
+        <w:t>(</w:t>
+      </w:r>
+      <w:r>
         <w:rPr>
           <w:b/>
           <w:color w:val="FF0000"/>
@@ -4598,26 +5068,31 @@
         <w:t>TODO</w:t>
       </w:r>
       <w:r>
-        <w:t>: Schlusswort zum Projekt; schlussfolgerungen? offene Probleme? verbesserung der Lösung?</w:t>
-      </w:r>
-    </w:p>
-    <w:p>
-      <w:pPr>
-        <w:pStyle w:val="Text"/>
-      </w:pPr>
-    </w:p>
-    <w:p>
-      <w:pPr>
-        <w:pStyle w:val="Text"/>
-      </w:pPr>
-      <w:r>
-        <w:t xml:space="preserve">Das Programm erkennt Karten so, wie es erwartet wird mit sehr hoher bis kompletter Richtigkeit. Lediglich die Laufzeit der eigens implementierten Algorithmen überschreitet jene der vorgefertigten Matlab-Funktionen deutlich, weswegen ein optionaler Fastmode eingeführt wurde, welcher die performanteren Versionen verwendet. </w:t>
-      </w:r>
-      <w:r>
-        <w:t>Neben der Performance könne man das Programm auch hinsichtlich der Anforderungen an die Bilder verbessern, die auf Grund der vorliegenden Methodik in dieser Form vorhanden sind.</w:t>
-      </w:r>
-      <w:r>
-        <w:t xml:space="preserve"> Je nach Matlab-Version können auch Unterschiede in den erreichten Resultaten entstehen. (TODO: Vielleicht Referenz-Version angeben?)</w:t>
+        <w:t>: Vielleicht Referenz-Version angeben?)</w:t>
+      </w:r>
+    </w:p>
+    <w:p>
+      <w:pPr>
+        <w:pStyle w:val="Text"/>
+      </w:pPr>
+    </w:p>
+    <w:p>
+      <w:pPr>
+        <w:rPr>
+          <w:rFonts w:asciiTheme="majorHAnsi" w:eastAsiaTheme="majorEastAsia" w:hAnsiTheme="majorHAnsi" w:cstheme="majorBidi"/>
+          <w:b/>
+          <w:bCs/>
+          <w:sz w:val="36"/>
+          <w:szCs w:val="36"/>
+        </w:rPr>
+      </w:pPr>
+      <w:bookmarkStart w:id="21" w:name="_Toc439524762"/>
+      <w:r>
+        <w:rPr>
+          <w:sz w:val="36"/>
+          <w:szCs w:val="36"/>
+        </w:rPr>
+        <w:br w:type="page"/>
       </w:r>
     </w:p>
     <w:p>
@@ -4629,13 +5104,13 @@
           <w:szCs w:val="36"/>
         </w:rPr>
       </w:pPr>
-      <w:bookmarkStart w:id="21" w:name="_Toc439524762"/>
       <w:r>
         <w:rPr>
           <w:color w:val="auto"/>
           <w:sz w:val="36"/>
           <w:szCs w:val="36"/>
         </w:rPr>
+        <w:lastRenderedPageBreak/>
         <w:t>7</w:t>
       </w:r>
       <w:r>
@@ -4673,167 +5148,145 @@
     </w:p>
     <w:p>
       <w:pPr>
-        <w:pStyle w:val="HTMLVorformatiert"/>
-        <w:rPr>
-          <w:rFonts w:ascii="Arial" w:eastAsiaTheme="minorHAnsi" w:hAnsi="Arial" w:cs="Arial"/>
-          <w:sz w:val="24"/>
-          <w:szCs w:val="24"/>
-          <w:lang w:val="de-DE" w:eastAsia="en-US"/>
-        </w:rPr>
-      </w:pPr>
-      <w:r>
-        <w:rPr>
-          <w:rFonts w:ascii="Arial" w:eastAsiaTheme="minorHAnsi" w:hAnsi="Arial" w:cs="Arial"/>
-          <w:sz w:val="24"/>
-          <w:szCs w:val="24"/>
-          <w:lang w:val="de-DE" w:eastAsia="en-US"/>
-        </w:rPr>
-        <w:t xml:space="preserve">Otsu: </w:t>
-      </w:r>
-    </w:p>
-    <w:p>
-      <w:pPr>
-        <w:pStyle w:val="HTMLVorformatiert"/>
-        <w:rPr>
-          <w:rFonts w:ascii="Arial" w:eastAsiaTheme="minorHAnsi" w:hAnsi="Arial" w:cs="Arial"/>
-          <w:sz w:val="24"/>
-          <w:szCs w:val="24"/>
-          <w:lang w:val="de-DE" w:eastAsia="en-US"/>
-        </w:rPr>
-      </w:pPr>
-      <w:r>
-        <w:rPr>
-          <w:rFonts w:ascii="Arial" w:eastAsiaTheme="minorHAnsi" w:hAnsi="Arial" w:cs="Arial"/>
-          <w:sz w:val="24"/>
-          <w:szCs w:val="24"/>
-          <w:lang w:val="de-DE" w:eastAsia="en-US"/>
-        </w:rPr>
+        <w:pStyle w:val="Text"/>
+      </w:pPr>
+    </w:p>
+    <w:p>
+      <w:pPr>
+        <w:pStyle w:val="Text"/>
+      </w:pPr>
+      <w:r>
         <w:t>[1]</w:t>
       </w:r>
       <w:r>
-        <w:rPr>
-          <w:rFonts w:ascii="Arial" w:eastAsiaTheme="minorHAnsi" w:hAnsi="Arial" w:cs="Arial"/>
-          <w:sz w:val="24"/>
-          <w:szCs w:val="24"/>
-          <w:lang w:val="de-DE" w:eastAsia="en-US"/>
-        </w:rPr>
-        <w:t>https://en.wikipedia.org/wiki/Otsu%27s_method</w:t>
-      </w:r>
-    </w:p>
-    <w:p>
-      <w:pPr>
-        <w:tabs>
-          <w:tab w:val="left" w:pos="916"/>
-          <w:tab w:val="left" w:pos="1832"/>
-          <w:tab w:val="left" w:pos="2748"/>
-          <w:tab w:val="left" w:pos="3664"/>
-          <w:tab w:val="left" w:pos="4580"/>
-          <w:tab w:val="left" w:pos="5496"/>
-          <w:tab w:val="left" w:pos="6412"/>
-          <w:tab w:val="left" w:pos="7328"/>
-          <w:tab w:val="left" w:pos="8244"/>
-          <w:tab w:val="left" w:pos="9160"/>
-          <w:tab w:val="left" w:pos="10076"/>
-          <w:tab w:val="left" w:pos="10992"/>
-          <w:tab w:val="left" w:pos="11908"/>
-          <w:tab w:val="left" w:pos="12824"/>
-          <w:tab w:val="left" w:pos="13740"/>
-          <w:tab w:val="left" w:pos="14656"/>
-        </w:tabs>
-        <w:spacing w:after="0" w:line="240" w:lineRule="auto"/>
-        <w:rPr>
-          <w:rFonts w:ascii="Arial" w:hAnsi="Arial" w:cs="Arial"/>
-          <w:sz w:val="24"/>
-          <w:szCs w:val="24"/>
-        </w:rPr>
-      </w:pPr>
-      <w:r>
-        <w:rPr>
-          <w:rFonts w:ascii="Arial" w:hAnsi="Arial" w:cs="Arial"/>
-          <w:sz w:val="24"/>
-          <w:szCs w:val="24"/>
-        </w:rPr>
+        <w:tab/>
+      </w:r>
+      <w:hyperlink r:id="rId9" w:history="1">
+        <w:r>
+          <w:t>https://en.wikipedia.org/wiki/Otsu%27s_method</w:t>
+        </w:r>
+      </w:hyperlink>
+      <w:r>
+        <w:t xml:space="preserve"> </w:t>
+      </w:r>
+      <w:r>
+        <w:t xml:space="preserve"> (</w:t>
+      </w:r>
+      <w:r>
+        <w:t>02.01.2016</w:t>
+      </w:r>
+      <w:r>
+        <w:t>)</w:t>
+      </w:r>
+    </w:p>
+    <w:p>
+      <w:pPr>
+        <w:pStyle w:val="Text"/>
+      </w:pPr>
+    </w:p>
+    <w:p>
+      <w:pPr>
+        <w:pStyle w:val="Text"/>
+        <w:ind w:left="705" w:hanging="705"/>
+      </w:pPr>
+      <w:r>
         <w:t>[2]</w:t>
       </w:r>
       <w:r>
-        <w:rPr>
-          <w:rFonts w:ascii="Arial" w:hAnsi="Arial" w:cs="Arial"/>
-          <w:sz w:val="24"/>
-          <w:szCs w:val="24"/>
-        </w:rPr>
+        <w:tab/>
+      </w:r>
+      <w:r>
         <w:t>http://www.labbookpages.co.uk/software/imgProc/otsuThreshold.html</w:t>
       </w:r>
-    </w:p>
-    <w:p>
-      <w:pPr>
-        <w:tabs>
-          <w:tab w:val="left" w:pos="916"/>
-          <w:tab w:val="left" w:pos="1832"/>
-          <w:tab w:val="left" w:pos="2748"/>
-          <w:tab w:val="left" w:pos="3664"/>
-          <w:tab w:val="left" w:pos="4580"/>
-          <w:tab w:val="left" w:pos="5496"/>
-          <w:tab w:val="left" w:pos="6412"/>
-          <w:tab w:val="left" w:pos="7328"/>
-          <w:tab w:val="left" w:pos="8244"/>
-          <w:tab w:val="left" w:pos="9160"/>
-          <w:tab w:val="left" w:pos="10076"/>
-          <w:tab w:val="left" w:pos="10992"/>
-          <w:tab w:val="left" w:pos="11908"/>
-          <w:tab w:val="left" w:pos="12824"/>
-          <w:tab w:val="left" w:pos="13740"/>
-          <w:tab w:val="left" w:pos="14656"/>
-        </w:tabs>
-        <w:spacing w:after="0" w:line="240" w:lineRule="auto"/>
-        <w:rPr>
-          <w:rFonts w:ascii="Arial" w:hAnsi="Arial" w:cs="Arial"/>
-          <w:sz w:val="24"/>
-          <w:szCs w:val="24"/>
-          <w:lang w:val="en-IE"/>
-        </w:rPr>
-      </w:pPr>
-      <w:r>
-        <w:rPr>
-          <w:rFonts w:ascii="Arial" w:hAnsi="Arial" w:cs="Arial"/>
-          <w:sz w:val="24"/>
-          <w:szCs w:val="24"/>
-          <w:lang w:val="en-IE"/>
-        </w:rPr>
-        <w:t>[Bur13] Principles of Digital Image Processing, Advanced Methods</w:t>
-      </w:r>
-    </w:p>
-    <w:p>
-      <w:pPr>
-        <w:pStyle w:val="Text"/>
-        <w:rPr>
-          <w:lang w:val="en-IE"/>
-        </w:rPr>
-      </w:pPr>
-    </w:p>
-    <w:p>
-      <w:pPr>
-        <w:pStyle w:val="Text"/>
-      </w:pPr>
-      <w:r>
-        <w:t>[1]</w:t>
+      <w:r>
+        <w:t xml:space="preserve"> (0</w:t>
+      </w:r>
+      <w:r>
+        <w:t>2.01.2016)</w:t>
+      </w:r>
+    </w:p>
+    <w:p>
+      <w:pPr>
+        <w:pStyle w:val="Text"/>
+      </w:pPr>
+    </w:p>
+    <w:p>
+      <w:pPr>
+        <w:pStyle w:val="Text"/>
+        <w:ind w:left="705" w:hanging="705"/>
+      </w:pPr>
+      <w:r>
+        <w:t>[3]</w:t>
       </w:r>
       <w:r>
         <w:tab/>
       </w:r>
-    </w:p>
-    <w:p>
-      <w:pPr>
-        <w:pStyle w:val="Text"/>
-      </w:pPr>
-      <w:r>
-        <w:t>[2]</w:t>
+      <w:r>
+        <w:t xml:space="preserve">Wilhelm Burger; Mark J. </w:t>
+      </w:r>
+      <w:proofErr w:type="spellStart"/>
+      <w:r>
+        <w:t>Burge</w:t>
+      </w:r>
+      <w:proofErr w:type="spellEnd"/>
+      <w:r>
+        <w:t xml:space="preserve">. </w:t>
+      </w:r>
+      <w:proofErr w:type="gramStart"/>
+      <w:r>
+        <w:rPr>
+          <w:lang w:val="en-US"/>
+        </w:rPr>
+        <w:t>Principles of Digital Image Processing.</w:t>
+      </w:r>
+      <w:proofErr w:type="gramEnd"/>
+      <w:r>
+        <w:rPr>
+          <w:lang w:val="en-US"/>
+        </w:rPr>
+        <w:t xml:space="preserve"> </w:t>
+      </w:r>
+      <w:proofErr w:type="spellStart"/>
+      <w:r>
+        <w:t>Advanced</w:t>
+      </w:r>
+      <w:proofErr w:type="spellEnd"/>
+      <w:r>
+        <w:t xml:space="preserve"> </w:t>
+      </w:r>
+      <w:proofErr w:type="spellStart"/>
+      <w:r>
+        <w:t>Methods</w:t>
+      </w:r>
+      <w:proofErr w:type="spellEnd"/>
+      <w:r>
+        <w:t>. Springer, London,</w:t>
+      </w:r>
+      <w:r>
+        <w:t xml:space="preserve"> </w:t>
+      </w:r>
+      <w:r>
+        <w:t>2013.</w:t>
+      </w:r>
+    </w:p>
+    <w:p>
+      <w:pPr>
+        <w:pStyle w:val="Text"/>
+      </w:pPr>
+    </w:p>
+    <w:p>
+      <w:pPr>
+        <w:pStyle w:val="Text"/>
+      </w:pPr>
+      <w:r>
+        <w:t>[4]</w:t>
       </w:r>
       <w:r>
         <w:tab/>
       </w:r>
     </w:p>
     <w:sectPr>
-      <w:footerReference w:type="default" r:id="rId8"/>
+      <w:footerReference w:type="default" r:id="rId10"/>
       <w:pgSz w:w="11906" w:h="16838"/>
       <w:pgMar w:top="1417" w:right="1417" w:bottom="1134" w:left="1417" w:header="708" w:footer="708" w:gutter="0"/>
       <w:cols w:space="708"/>
@@ -4844,7 +5297,7 @@
 </file>
 
 <file path=word/endnotes.xml><?xml version="1.0" encoding="utf-8"?>
-<w:endnotes xmlns:ve="http://schemas.openxmlformats.org/markup-compatibility/2006" xmlns:o="urn:schemas-microsoft-com:office:office" xmlns:r="http://schemas.openxmlformats.org/officeDocument/2006/relationships" xmlns:m="http://schemas.openxmlformats.org/officeDocument/2006/math" xmlns:v="urn:schemas-microsoft-com:vml" xmlns:wp="http://schemas.openxmlformats.org/drawingml/2006/wordprocessingDrawing" xmlns:w10="urn:schemas-microsoft-com:office:word" xmlns:w="http://schemas.openxmlformats.org/wordprocessingml/2006/main" xmlns:wne="http://schemas.microsoft.com/office/word/2006/wordml">
+<w:endnotes xmlns:wpc="http://schemas.microsoft.com/office/word/2010/wordprocessingCanvas" xmlns:mc="http://schemas.openxmlformats.org/markup-compatibility/2006" xmlns:o="urn:schemas-microsoft-com:office:office" xmlns:r="http://schemas.openxmlformats.org/officeDocument/2006/relationships" xmlns:m="http://schemas.openxmlformats.org/officeDocument/2006/math" xmlns:v="urn:schemas-microsoft-com:vml" xmlns:wp14="http://schemas.microsoft.com/office/word/2010/wordprocessingDrawing" xmlns:wp="http://schemas.openxmlformats.org/drawingml/2006/wordprocessingDrawing" xmlns:w10="urn:schemas-microsoft-com:office:word" xmlns:w="http://schemas.openxmlformats.org/wordprocessingml/2006/main" xmlns:w14="http://schemas.microsoft.com/office/word/2010/wordml" xmlns:wpg="http://schemas.microsoft.com/office/word/2010/wordprocessingGroup" xmlns:wpi="http://schemas.microsoft.com/office/word/2010/wordprocessingInk" xmlns:wne="http://schemas.microsoft.com/office/word/2006/wordml" xmlns:wps="http://schemas.microsoft.com/office/word/2010/wordprocessingShape" mc:Ignorable="w14 wp14">
   <w:endnote w:type="separator" w:id="-1">
     <w:p>
       <w:pPr>
@@ -4869,7 +5322,7 @@
 </file>
 
 <file path=word/footer1.xml><?xml version="1.0" encoding="utf-8"?>
-<w:ftr xmlns:ve="http://schemas.openxmlformats.org/markup-compatibility/2006" xmlns:o="urn:schemas-microsoft-com:office:office" xmlns:r="http://schemas.openxmlformats.org/officeDocument/2006/relationships" xmlns:m="http://schemas.openxmlformats.org/officeDocument/2006/math" xmlns:v="urn:schemas-microsoft-com:vml" xmlns:wp="http://schemas.openxmlformats.org/drawingml/2006/wordprocessingDrawing" xmlns:w10="urn:schemas-microsoft-com:office:word" xmlns:w="http://schemas.openxmlformats.org/wordprocessingml/2006/main" xmlns:wne="http://schemas.microsoft.com/office/word/2006/wordml">
+<w:ftr xmlns:wpc="http://schemas.microsoft.com/office/word/2010/wordprocessingCanvas" xmlns:mc="http://schemas.openxmlformats.org/markup-compatibility/2006" xmlns:o="urn:schemas-microsoft-com:office:office" xmlns:r="http://schemas.openxmlformats.org/officeDocument/2006/relationships" xmlns:m="http://schemas.openxmlformats.org/officeDocument/2006/math" xmlns:v="urn:schemas-microsoft-com:vml" xmlns:wp14="http://schemas.microsoft.com/office/word/2010/wordprocessingDrawing" xmlns:wp="http://schemas.openxmlformats.org/drawingml/2006/wordprocessingDrawing" xmlns:w10="urn:schemas-microsoft-com:office:word" xmlns:w="http://schemas.openxmlformats.org/wordprocessingml/2006/main" xmlns:w14="http://schemas.microsoft.com/office/word/2010/wordml" xmlns:wpg="http://schemas.microsoft.com/office/word/2010/wordprocessingGroup" xmlns:wpi="http://schemas.microsoft.com/office/word/2010/wordprocessingInk" xmlns:wne="http://schemas.microsoft.com/office/word/2006/wordml" xmlns:wps="http://schemas.microsoft.com/office/word/2010/wordprocessingShape" mc:Ignorable="w14 wp14">
   <w:sdt>
     <w:sdtPr>
       <w:id w:val="12776827"/>
@@ -4878,20 +5331,34 @@
         <w:docPartUnique/>
       </w:docPartObj>
     </w:sdtPr>
+    <w:sdtEndPr/>
     <w:sdtContent>
       <w:p>
         <w:pPr>
           <w:pStyle w:val="Fuzeile"/>
           <w:jc w:val="right"/>
         </w:pPr>
-        <w:fldSimple w:instr=" PAGE   \* MERGEFORMAT ">
-          <w:r>
-            <w:rPr>
-              <w:noProof/>
-            </w:rPr>
-            <w:t>6</w:t>
-          </w:r>
-        </w:fldSimple>
+        <w:r>
+          <w:fldChar w:fldCharType="begin"/>
+        </w:r>
+        <w:r>
+          <w:instrText xml:space="preserve"> PAGE   \* MERGEFORMAT </w:instrText>
+        </w:r>
+        <w:r>
+          <w:fldChar w:fldCharType="separate"/>
+        </w:r>
+        <w:r>
+          <w:rPr>
+            <w:noProof/>
+          </w:rPr>
+          <w:t>2</w:t>
+        </w:r>
+        <w:r>
+          <w:rPr>
+            <w:noProof/>
+          </w:rPr>
+          <w:fldChar w:fldCharType="end"/>
+        </w:r>
       </w:p>
     </w:sdtContent>
   </w:sdt>
@@ -4904,7 +5371,7 @@
 </file>
 
 <file path=word/footnotes.xml><?xml version="1.0" encoding="utf-8"?>
-<w:footnotes xmlns:ve="http://schemas.openxmlformats.org/markup-compatibility/2006" xmlns:o="urn:schemas-microsoft-com:office:office" xmlns:r="http://schemas.openxmlformats.org/officeDocument/2006/relationships" xmlns:m="http://schemas.openxmlformats.org/officeDocument/2006/math" xmlns:v="urn:schemas-microsoft-com:vml" xmlns:wp="http://schemas.openxmlformats.org/drawingml/2006/wordprocessingDrawing" xmlns:w10="urn:schemas-microsoft-com:office:word" xmlns:w="http://schemas.openxmlformats.org/wordprocessingml/2006/main" xmlns:wne="http://schemas.microsoft.com/office/word/2006/wordml">
+<w:footnotes xmlns:wpc="http://schemas.microsoft.com/office/word/2010/wordprocessingCanvas" xmlns:mc="http://schemas.openxmlformats.org/markup-compatibility/2006" xmlns:o="urn:schemas-microsoft-com:office:office" xmlns:r="http://schemas.openxmlformats.org/officeDocument/2006/relationships" xmlns:m="http://schemas.openxmlformats.org/officeDocument/2006/math" xmlns:v="urn:schemas-microsoft-com:vml" xmlns:wp14="http://schemas.microsoft.com/office/word/2010/wordprocessingDrawing" xmlns:wp="http://schemas.openxmlformats.org/drawingml/2006/wordprocessingDrawing" xmlns:w10="urn:schemas-microsoft-com:office:word" xmlns:w="http://schemas.openxmlformats.org/wordprocessingml/2006/main" xmlns:w14="http://schemas.microsoft.com/office/word/2010/wordml" xmlns:wpg="http://schemas.microsoft.com/office/word/2010/wordprocessingGroup" xmlns:wpi="http://schemas.microsoft.com/office/word/2010/wordprocessingInk" xmlns:wne="http://schemas.microsoft.com/office/word/2006/wordml" xmlns:wps="http://schemas.microsoft.com/office/word/2010/wordprocessingShape" mc:Ignorable="w14 wp14">
   <w:footnote w:type="separator" w:id="-1">
     <w:p>
       <w:pPr>
@@ -4929,7 +5396,7 @@
 </file>
 
 <file path=word/numbering.xml><?xml version="1.0" encoding="utf-8"?>
-<w:numbering xmlns:ve="http://schemas.openxmlformats.org/markup-compatibility/2006" xmlns:o="urn:schemas-microsoft-com:office:office" xmlns:r="http://schemas.openxmlformats.org/officeDocument/2006/relationships" xmlns:m="http://schemas.openxmlformats.org/officeDocument/2006/math" xmlns:v="urn:schemas-microsoft-com:vml" xmlns:wp="http://schemas.openxmlformats.org/drawingml/2006/wordprocessingDrawing" xmlns:w10="urn:schemas-microsoft-com:office:word" xmlns:w="http://schemas.openxmlformats.org/wordprocessingml/2006/main" xmlns:wne="http://schemas.microsoft.com/office/word/2006/wordml">
+<w:numbering xmlns:wpc="http://schemas.microsoft.com/office/word/2010/wordprocessingCanvas" xmlns:mc="http://schemas.openxmlformats.org/markup-compatibility/2006" xmlns:o="urn:schemas-microsoft-com:office:office" xmlns:r="http://schemas.openxmlformats.org/officeDocument/2006/relationships" xmlns:m="http://schemas.openxmlformats.org/officeDocument/2006/math" xmlns:v="urn:schemas-microsoft-com:vml" xmlns:wp14="http://schemas.microsoft.com/office/word/2010/wordprocessingDrawing" xmlns:wp="http://schemas.openxmlformats.org/drawingml/2006/wordprocessingDrawing" xmlns:w10="urn:schemas-microsoft-com:office:word" xmlns:w="http://schemas.openxmlformats.org/wordprocessingml/2006/main" xmlns:w14="http://schemas.microsoft.com/office/word/2010/wordml" xmlns:wpg="http://schemas.microsoft.com/office/word/2010/wordprocessingGroup" xmlns:wpi="http://schemas.microsoft.com/office/word/2010/wordprocessingInk" xmlns:wne="http://schemas.microsoft.com/office/word/2006/wordml" xmlns:wps="http://schemas.microsoft.com/office/word/2010/wordprocessingShape" mc:Ignorable="w14 wp14">
   <w:abstractNum w:abstractNumId="0">
     <w:nsid w:val="0D8D13FF"/>
     <w:multiLevelType w:val="multilevel"/>
@@ -7056,7 +7523,7 @@
 </file>
 
 <file path=word/styles.xml><?xml version="1.0" encoding="utf-8"?>
-<w:styles xmlns:r="http://schemas.openxmlformats.org/officeDocument/2006/relationships" xmlns:w="http://schemas.openxmlformats.org/wordprocessingml/2006/main">
+<w:styles xmlns:mc="http://schemas.openxmlformats.org/markup-compatibility/2006" xmlns:r="http://schemas.openxmlformats.org/officeDocument/2006/relationships" xmlns:w="http://schemas.openxmlformats.org/wordprocessingml/2006/main" xmlns:w14="http://schemas.microsoft.com/office/word/2010/wordml" mc:Ignorable="w14">
   <w:docDefaults>
     <w:rPrDefault>
       <w:rPr>
@@ -7274,7 +7741,6 @@
     <w:uiPriority w:val="99"/>
     <w:semiHidden/>
     <w:unhideWhenUsed/>
-    <w:qFormat/>
     <w:tblPr>
       <w:tblInd w:w="0" w:type="dxa"/>
       <w:tblCellMar>
@@ -7301,7 +7767,7 @@
       <w:spacing w:after="0" w:line="240" w:lineRule="auto"/>
     </w:pPr>
   </w:style>
-  <w:style w:type="table" w:styleId="Tabellengitternetz">
+  <w:style w:type="table" w:styleId="Tabellenraster">
     <w:name w:val="Table Grid"/>
     <w:basedOn w:val="NormaleTabelle"/>
     <w:uiPriority w:val="59"/>
@@ -7310,7 +7776,6 @@
       <w:spacing w:after="0" w:line="240" w:lineRule="auto"/>
     </w:pPr>
     <w:tblPr>
-      <w:tblInd w:w="0" w:type="dxa"/>
       <w:tblBorders>
         <w:top w:val="single" w:sz="4" w:space="0" w:color="auto"/>
         <w:left w:val="single" w:sz="4" w:space="0" w:color="auto"/>
@@ -7319,12 +7784,6 @@
         <w:insideH w:val="single" w:sz="4" w:space="0" w:color="auto"/>
         <w:insideV w:val="single" w:sz="4" w:space="0" w:color="auto"/>
       </w:tblBorders>
-      <w:tblCellMar>
-        <w:top w:w="0" w:type="dxa"/>
-        <w:left w:w="108" w:type="dxa"/>
-        <w:bottom w:w="0" w:type="dxa"/>
-        <w:right w:w="108" w:type="dxa"/>
-      </w:tblCellMar>
     </w:tblPr>
   </w:style>
   <w:style w:type="paragraph" w:customStyle="1" w:styleId="1berschrift">
@@ -7830,7 +8289,6 @@
       <w:spacing w:after="0" w:line="240" w:lineRule="auto"/>
     </w:pPr>
     <w:tblPr>
-      <w:tblInd w:w="0" w:type="dxa"/>
       <w:tblBorders>
         <w:top w:val="single" w:sz="4" w:space="0" w:color="auto"/>
         <w:left w:val="single" w:sz="4" w:space="0" w:color="auto"/>
@@ -7839,12 +8297,6 @@
         <w:insideH w:val="single" w:sz="4" w:space="0" w:color="auto"/>
         <w:insideV w:val="single" w:sz="4" w:space="0" w:color="auto"/>
       </w:tblBorders>
-      <w:tblCellMar>
-        <w:top w:w="0" w:type="dxa"/>
-        <w:left w:w="108" w:type="dxa"/>
-        <w:bottom w:w="0" w:type="dxa"/>
-        <w:right w:w="108" w:type="dxa"/>
-      </w:tblCellMar>
     </w:tblPr>
   </w:style>
   <w:style w:type="paragraph" w:customStyle="1" w:styleId="1berschrift">
@@ -8230,7 +8682,7 @@
 </file>
 
 <file path=customXml/itemProps1.xml><?xml version="1.0" encoding="utf-8"?>
-<ds:datastoreItem xmlns:ds="http://schemas.openxmlformats.org/officeDocument/2006/customXml" ds:itemID="{A5A91818-DC7C-406E-83BC-82D86161C8DA}">
+<ds:datastoreItem xmlns:ds="http://schemas.openxmlformats.org/officeDocument/2006/customXml" ds:itemID="{D43E60FF-8549-4BFE-B83D-CCF74FA9B145}">
   <ds:schemaRefs>
     <ds:schemaRef ds:uri="http://schemas.openxmlformats.org/officeDocument/2006/bibliography"/>
   </ds:schemaRefs>

</xml_diff>

<commit_message>
Bericht erweitert, Methodik erklärt
</commit_message>
<xml_diff>
--- a/CardDetector.docx
+++ b/CardDetector.docx
@@ -1,10 +1,10 @@
 
 <file path=word/document.xml><?xml version="1.0" encoding="utf-8"?>
-<w:document xmlns:ve="http://schemas.openxmlformats.org/markup-compatibility/2006" xmlns:o="urn:schemas-microsoft-com:office:office" xmlns:r="http://schemas.openxmlformats.org/officeDocument/2006/relationships" xmlns:m="http://schemas.openxmlformats.org/officeDocument/2006/math" xmlns:v="urn:schemas-microsoft-com:vml" xmlns:wp="http://schemas.openxmlformats.org/drawingml/2006/wordprocessingDrawing" xmlns:w10="urn:schemas-microsoft-com:office:word" xmlns:w="http://schemas.openxmlformats.org/wordprocessingml/2006/main" xmlns:wne="http://schemas.microsoft.com/office/word/2006/wordml">
+<w:document xmlns:wpc="http://schemas.microsoft.com/office/word/2010/wordprocessingCanvas" xmlns:mo="http://schemas.microsoft.com/office/mac/office/2008/main" xmlns:mc="http://schemas.openxmlformats.org/markup-compatibility/2006" xmlns:mv="urn:schemas-microsoft-com:mac:vml" xmlns:o="urn:schemas-microsoft-com:office:office" xmlns:r="http://schemas.openxmlformats.org/officeDocument/2006/relationships" xmlns:m="http://schemas.openxmlformats.org/officeDocument/2006/math" xmlns:v="urn:schemas-microsoft-com:vml" xmlns:wp14="http://schemas.microsoft.com/office/word/2010/wordprocessingDrawing" xmlns:wp="http://schemas.openxmlformats.org/drawingml/2006/wordprocessingDrawing" xmlns:w10="urn:schemas-microsoft-com:office:word" xmlns:w="http://schemas.openxmlformats.org/wordprocessingml/2006/main" xmlns:w14="http://schemas.microsoft.com/office/word/2010/wordml" xmlns:w15="http://schemas.microsoft.com/office/word/2012/wordml" xmlns:wpg="http://schemas.microsoft.com/office/word/2010/wordprocessingGroup" xmlns:wpi="http://schemas.microsoft.com/office/word/2010/wordprocessingInk" xmlns:wne="http://schemas.microsoft.com/office/word/2006/wordml" xmlns:wps="http://schemas.microsoft.com/office/word/2010/wordprocessingShape" mc:Ignorable="w14 w15 wp14">
   <w:body>
     <w:p>
       <w:pPr>
-        <w:pStyle w:val="KeinLeerraum"/>
+        <w:pStyle w:val="NoSpacing"/>
         <w:spacing w:line="312" w:lineRule="auto"/>
         <w:jc w:val="center"/>
         <w:rPr>
@@ -18,7 +18,7 @@
     </w:p>
     <w:p>
       <w:pPr>
-        <w:pStyle w:val="KeinLeerraum"/>
+        <w:pStyle w:val="NoSpacing"/>
         <w:spacing w:line="312" w:lineRule="auto"/>
         <w:jc w:val="center"/>
         <w:rPr>
@@ -42,7 +42,7 @@
     </w:p>
     <w:p>
       <w:pPr>
-        <w:pStyle w:val="KeinLeerraum"/>
+        <w:pStyle w:val="NoSpacing"/>
         <w:spacing w:line="312" w:lineRule="auto"/>
         <w:jc w:val="center"/>
         <w:rPr>
@@ -76,7 +76,7 @@
     </w:p>
     <w:p>
       <w:pPr>
-        <w:pStyle w:val="KeinLeerraum"/>
+        <w:pStyle w:val="NoSpacing"/>
         <w:spacing w:line="312" w:lineRule="auto"/>
         <w:jc w:val="center"/>
         <w:rPr>
@@ -153,7 +153,7 @@
     </w:p>
     <w:p>
       <w:pPr>
-        <w:pStyle w:val="KeinLeerraum"/>
+        <w:pStyle w:val="NoSpacing"/>
         <w:spacing w:line="312" w:lineRule="auto"/>
         <w:jc w:val="center"/>
         <w:rPr>
@@ -199,7 +199,7 @@
     </w:p>
     <w:p>
       <w:pPr>
-        <w:pStyle w:val="KeinLeerraum"/>
+        <w:pStyle w:val="NoSpacing"/>
         <w:spacing w:line="312" w:lineRule="auto"/>
         <w:jc w:val="center"/>
         <w:rPr>
@@ -225,10 +225,11 @@
           <w:docPartUnique/>
         </w:docPartObj>
       </w:sdtPr>
+      <w:sdtEndPr/>
       <w:sdtContent>
         <w:p>
           <w:pPr>
-            <w:pStyle w:val="Inhaltsverzeichnisberschrift"/>
+            <w:pStyle w:val="TOCHeading"/>
           </w:pPr>
           <w:r>
             <w:t>Inhalt</w:t>
@@ -236,7 +237,7 @@
         </w:p>
         <w:p>
           <w:pPr>
-            <w:pStyle w:val="Verzeichnis1"/>
+            <w:pStyle w:val="TOC1"/>
             <w:tabs>
               <w:tab w:val="right" w:leader="dot" w:pos="9062"/>
             </w:tabs>
@@ -315,7 +316,7 @@
         </w:p>
         <w:p>
           <w:pPr>
-            <w:pStyle w:val="Verzeichnis2"/>
+            <w:pStyle w:val="TOC2"/>
             <w:tabs>
               <w:tab w:val="right" w:leader="dot" w:pos="9062"/>
             </w:tabs>
@@ -385,7 +386,7 @@
         </w:p>
         <w:p>
           <w:pPr>
-            <w:pStyle w:val="Verzeichnis2"/>
+            <w:pStyle w:val="TOC2"/>
             <w:tabs>
               <w:tab w:val="right" w:leader="dot" w:pos="9062"/>
             </w:tabs>
@@ -455,7 +456,7 @@
         </w:p>
         <w:p>
           <w:pPr>
-            <w:pStyle w:val="Verzeichnis2"/>
+            <w:pStyle w:val="TOC2"/>
             <w:tabs>
               <w:tab w:val="right" w:leader="dot" w:pos="9062"/>
             </w:tabs>
@@ -525,7 +526,7 @@
         </w:p>
         <w:p>
           <w:pPr>
-            <w:pStyle w:val="Verzeichnis2"/>
+            <w:pStyle w:val="TOC2"/>
             <w:tabs>
               <w:tab w:val="right" w:leader="dot" w:pos="9062"/>
             </w:tabs>
@@ -595,7 +596,7 @@
         </w:p>
         <w:p>
           <w:pPr>
-            <w:pStyle w:val="Verzeichnis2"/>
+            <w:pStyle w:val="TOC2"/>
             <w:tabs>
               <w:tab w:val="right" w:leader="dot" w:pos="9062"/>
             </w:tabs>
@@ -665,7 +666,7 @@
         </w:p>
         <w:p>
           <w:pPr>
-            <w:pStyle w:val="Verzeichnis2"/>
+            <w:pStyle w:val="TOC2"/>
             <w:tabs>
               <w:tab w:val="right" w:leader="dot" w:pos="9062"/>
             </w:tabs>
@@ -735,7 +736,7 @@
         </w:p>
         <w:p>
           <w:pPr>
-            <w:pStyle w:val="Verzeichnis2"/>
+            <w:pStyle w:val="TOC2"/>
             <w:tabs>
               <w:tab w:val="right" w:leader="dot" w:pos="9062"/>
             </w:tabs>
@@ -805,7 +806,7 @@
         </w:p>
         <w:p>
           <w:pPr>
-            <w:pStyle w:val="Verzeichnis1"/>
+            <w:pStyle w:val="TOC1"/>
             <w:tabs>
               <w:tab w:val="right" w:leader="dot" w:pos="9062"/>
             </w:tabs>
@@ -875,7 +876,7 @@
         </w:p>
         <w:p>
           <w:pPr>
-            <w:pStyle w:val="Verzeichnis1"/>
+            <w:pStyle w:val="TOC1"/>
             <w:tabs>
               <w:tab w:val="right" w:leader="dot" w:pos="9062"/>
             </w:tabs>
@@ -945,7 +946,7 @@
         </w:p>
         <w:p>
           <w:pPr>
-            <w:pStyle w:val="Verzeichnis2"/>
+            <w:pStyle w:val="TOC2"/>
             <w:tabs>
               <w:tab w:val="right" w:leader="dot" w:pos="9062"/>
             </w:tabs>
@@ -1015,7 +1016,7 @@
         </w:p>
         <w:p>
           <w:pPr>
-            <w:pStyle w:val="Verzeichnis2"/>
+            <w:pStyle w:val="TOC2"/>
             <w:tabs>
               <w:tab w:val="right" w:leader="dot" w:pos="9062"/>
             </w:tabs>
@@ -1085,7 +1086,7 @@
         </w:p>
         <w:p>
           <w:pPr>
-            <w:pStyle w:val="Verzeichnis2"/>
+            <w:pStyle w:val="TOC2"/>
             <w:tabs>
               <w:tab w:val="right" w:leader="dot" w:pos="9062"/>
             </w:tabs>
@@ -1155,7 +1156,7 @@
         </w:p>
         <w:p>
           <w:pPr>
-            <w:pStyle w:val="Verzeichnis1"/>
+            <w:pStyle w:val="TOC1"/>
             <w:tabs>
               <w:tab w:val="right" w:leader="dot" w:pos="9062"/>
             </w:tabs>
@@ -1225,7 +1226,7 @@
         </w:p>
         <w:p>
           <w:pPr>
-            <w:pStyle w:val="Verzeichnis1"/>
+            <w:pStyle w:val="TOC1"/>
             <w:tabs>
               <w:tab w:val="right" w:leader="dot" w:pos="9062"/>
             </w:tabs>
@@ -1295,7 +1296,7 @@
         </w:p>
         <w:p>
           <w:pPr>
-            <w:pStyle w:val="Verzeichnis2"/>
+            <w:pStyle w:val="TOC2"/>
             <w:tabs>
               <w:tab w:val="right" w:leader="dot" w:pos="9062"/>
             </w:tabs>
@@ -1365,7 +1366,7 @@
         </w:p>
         <w:p>
           <w:pPr>
-            <w:pStyle w:val="Verzeichnis2"/>
+            <w:pStyle w:val="TOC2"/>
             <w:tabs>
               <w:tab w:val="right" w:leader="dot" w:pos="9062"/>
             </w:tabs>
@@ -1435,7 +1436,7 @@
         </w:p>
         <w:p>
           <w:pPr>
-            <w:pStyle w:val="Verzeichnis2"/>
+            <w:pStyle w:val="TOC2"/>
             <w:tabs>
               <w:tab w:val="right" w:leader="dot" w:pos="9062"/>
             </w:tabs>
@@ -1505,7 +1506,7 @@
         </w:p>
         <w:p>
           <w:pPr>
-            <w:pStyle w:val="Verzeichnis2"/>
+            <w:pStyle w:val="TOC2"/>
             <w:tabs>
               <w:tab w:val="right" w:leader="dot" w:pos="9062"/>
             </w:tabs>
@@ -1575,7 +1576,7 @@
         </w:p>
         <w:p>
           <w:pPr>
-            <w:pStyle w:val="Verzeichnis1"/>
+            <w:pStyle w:val="TOC1"/>
             <w:tabs>
               <w:tab w:val="right" w:leader="dot" w:pos="9062"/>
             </w:tabs>
@@ -1645,7 +1646,7 @@
         </w:p>
         <w:p>
           <w:pPr>
-            <w:pStyle w:val="Verzeichnis1"/>
+            <w:pStyle w:val="TOC1"/>
             <w:tabs>
               <w:tab w:val="right" w:leader="dot" w:pos="9062"/>
             </w:tabs>
@@ -1722,7 +1723,7 @@
     </w:sdt>
     <w:p>
       <w:pPr>
-        <w:pStyle w:val="KeinLeerraum"/>
+        <w:pStyle w:val="NoSpacing"/>
         <w:spacing w:line="312" w:lineRule="auto"/>
         <w:rPr>
           <w:rFonts w:ascii="Arial" w:hAnsi="Arial" w:cs="Arial"/>
@@ -1742,7 +1743,7 @@
     </w:p>
     <w:p>
       <w:pPr>
-        <w:pStyle w:val="berschrift1"/>
+        <w:pStyle w:val="Heading1"/>
         <w:rPr>
           <w:color w:val="auto"/>
           <w:sz w:val="36"/>
@@ -1782,7 +1783,7 @@
     </w:p>
     <w:p>
       <w:pPr>
-        <w:pStyle w:val="berschrift2"/>
+        <w:pStyle w:val="Heading2"/>
         <w:rPr>
           <w:color w:val="auto"/>
         </w:rPr>
@@ -1816,7 +1817,7 @@
     </w:p>
     <w:p>
       <w:pPr>
-        <w:pStyle w:val="berschrift2"/>
+        <w:pStyle w:val="Heading2"/>
         <w:rPr>
           <w:color w:val="auto"/>
         </w:rPr>
@@ -1855,7 +1856,7 @@
     </w:p>
     <w:p>
       <w:pPr>
-        <w:pStyle w:val="berschrift2"/>
+        <w:pStyle w:val="Heading2"/>
         <w:rPr>
           <w:color w:val="auto"/>
         </w:rPr>
@@ -1888,7 +1889,7 @@
     </w:p>
     <w:p>
       <w:pPr>
-        <w:pStyle w:val="berschrift2"/>
+        <w:pStyle w:val="Heading2"/>
         <w:rPr>
           <w:color w:val="auto"/>
         </w:rPr>
@@ -2026,7 +2027,7 @@
     </w:p>
     <w:p>
       <w:pPr>
-        <w:pStyle w:val="berschrift2"/>
+        <w:pStyle w:val="Heading2"/>
         <w:rPr>
           <w:color w:val="auto"/>
         </w:rPr>
@@ -2168,7 +2169,7 @@
     </w:p>
     <w:p>
       <w:pPr>
-        <w:pStyle w:val="berschrift2"/>
+        <w:pStyle w:val="Heading2"/>
         <w:rPr>
           <w:color w:val="auto"/>
         </w:rPr>
@@ -2403,7 +2404,7 @@
     </w:p>
     <w:p>
       <w:pPr>
-        <w:pStyle w:val="berschrift2"/>
+        <w:pStyle w:val="Heading2"/>
         <w:rPr>
           <w:color w:val="auto"/>
         </w:rPr>
@@ -2440,10 +2441,10 @@
     </w:p>
     <w:tbl>
       <w:tblPr>
-        <w:tblStyle w:val="Tabellengitternetz"/>
+        <w:tblStyle w:val="TableGrid"/>
         <w:tblW w:w="0" w:type="auto"/>
         <w:jc w:val="center"/>
-        <w:tblLook w:val="04A0"/>
+        <w:tblLook w:val="04A0" w:firstRow="1" w:lastRow="0" w:firstColumn="1" w:lastColumn="0" w:noHBand="0" w:noVBand="1"/>
       </w:tblPr>
       <w:tblGrid>
         <w:gridCol w:w="2303"/>
@@ -2645,6 +2646,71 @@
             </w:pPr>
             <w:r>
               <w:t>MATLAB-Prototyp (Programmablauf ohne eigene Funktionen)</w:t>
+            </w:r>
+          </w:p>
+        </w:tc>
+        <w:tc>
+          <w:tcPr>
+            <w:tcW w:w="2303" w:type="dxa"/>
+            <w:vAlign w:val="center"/>
+          </w:tcPr>
+          <w:p>
+            <w:pPr>
+              <w:pStyle w:val="Text"/>
+              <w:jc w:val="center"/>
+            </w:pPr>
+            <w:r>
+              <w:t>10.11.2015</w:t>
+            </w:r>
+          </w:p>
+        </w:tc>
+        <w:tc>
+          <w:tcPr>
+            <w:tcW w:w="2303" w:type="dxa"/>
+            <w:vAlign w:val="center"/>
+          </w:tcPr>
+          <w:p>
+            <w:pPr>
+              <w:pStyle w:val="Text"/>
+              <w:jc w:val="center"/>
+            </w:pPr>
+            <w:r>
+              <w:t>Timon, Christopher</w:t>
+            </w:r>
+          </w:p>
+        </w:tc>
+        <w:tc>
+          <w:tcPr>
+            <w:tcW w:w="2303" w:type="dxa"/>
+            <w:vAlign w:val="center"/>
+          </w:tcPr>
+          <w:p>
+            <w:pPr>
+              <w:pStyle w:val="Text"/>
+              <w:jc w:val="center"/>
+            </w:pPr>
+            <w:r>
+              <w:t xml:space="preserve">15 + </w:t>
+            </w:r>
+          </w:p>
+        </w:tc>
+      </w:tr>
+      <w:tr>
+        <w:trPr>
+          <w:jc w:val="center"/>
+        </w:trPr>
+        <w:tc>
+          <w:tcPr>
+            <w:tcW w:w="2303" w:type="dxa"/>
+            <w:vAlign w:val="center"/>
+          </w:tcPr>
+          <w:p>
+            <w:pPr>
+              <w:pStyle w:val="Text"/>
+              <w:jc w:val="center"/>
+            </w:pPr>
+            <w:r>
+              <w:t>fertiges Template-Matching</w:t>
             </w:r>
           </w:p>
         </w:tc>
@@ -2700,7 +2766,203 @@
               <w:jc w:val="center"/>
             </w:pPr>
             <w:r>
-              <w:t>fertiges Template-Matching</w:t>
+              <w:t>fertiger Gauß-Filter</w:t>
+            </w:r>
+          </w:p>
+        </w:tc>
+        <w:tc>
+          <w:tcPr>
+            <w:tcW w:w="2303" w:type="dxa"/>
+            <w:vAlign w:val="center"/>
+          </w:tcPr>
+          <w:p>
+            <w:pPr>
+              <w:pStyle w:val="Text"/>
+              <w:jc w:val="center"/>
+            </w:pPr>
+            <w:r>
+              <w:t>07.11.2015</w:t>
+            </w:r>
+          </w:p>
+        </w:tc>
+        <w:tc>
+          <w:tcPr>
+            <w:tcW w:w="2303" w:type="dxa"/>
+            <w:vAlign w:val="center"/>
+          </w:tcPr>
+          <w:p>
+            <w:pPr>
+              <w:pStyle w:val="Text"/>
+              <w:jc w:val="center"/>
+            </w:pPr>
+            <w:r>
+              <w:t>Markus</w:t>
+            </w:r>
+          </w:p>
+        </w:tc>
+        <w:tc>
+          <w:tcPr>
+            <w:tcW w:w="2303" w:type="dxa"/>
+            <w:vAlign w:val="center"/>
+          </w:tcPr>
+          <w:p>
+            <w:pPr>
+              <w:pStyle w:val="Text"/>
+              <w:jc w:val="center"/>
+            </w:pPr>
+            <w:r>
+              <w:t>5</w:t>
+            </w:r>
+          </w:p>
+        </w:tc>
+      </w:tr>
+      <w:tr>
+        <w:trPr>
+          <w:jc w:val="center"/>
+        </w:trPr>
+        <w:tc>
+          <w:tcPr>
+            <w:tcW w:w="2303" w:type="dxa"/>
+            <w:vAlign w:val="center"/>
+          </w:tcPr>
+          <w:p>
+            <w:pPr>
+              <w:pStyle w:val="Text"/>
+              <w:jc w:val="center"/>
+            </w:pPr>
+            <w:r>
+              <w:t>fertiger Otsu-Threshold</w:t>
+            </w:r>
+          </w:p>
+        </w:tc>
+        <w:tc>
+          <w:tcPr>
+            <w:tcW w:w="2303" w:type="dxa"/>
+            <w:vAlign w:val="center"/>
+          </w:tcPr>
+          <w:p>
+            <w:pPr>
+              <w:pStyle w:val="Text"/>
+              <w:jc w:val="center"/>
+            </w:pPr>
+            <w:r>
+              <w:t>03.11.2015</w:t>
+            </w:r>
+          </w:p>
+        </w:tc>
+        <w:tc>
+          <w:tcPr>
+            <w:tcW w:w="2303" w:type="dxa"/>
+            <w:vAlign w:val="center"/>
+          </w:tcPr>
+          <w:p>
+            <w:pPr>
+              <w:pStyle w:val="Text"/>
+              <w:jc w:val="center"/>
+            </w:pPr>
+            <w:r>
+              <w:t>Thomas</w:t>
+            </w:r>
+          </w:p>
+        </w:tc>
+        <w:tc>
+          <w:tcPr>
+            <w:tcW w:w="2303" w:type="dxa"/>
+            <w:vAlign w:val="center"/>
+          </w:tcPr>
+          <w:p>
+            <w:pPr>
+              <w:pStyle w:val="Text"/>
+              <w:jc w:val="center"/>
+            </w:pPr>
+            <w:r>
+              <w:t>9</w:t>
+            </w:r>
+          </w:p>
+        </w:tc>
+      </w:tr>
+      <w:tr>
+        <w:trPr>
+          <w:trHeight w:val="739"/>
+          <w:jc w:val="center"/>
+        </w:trPr>
+        <w:tc>
+          <w:tcPr>
+            <w:tcW w:w="2303" w:type="dxa"/>
+            <w:vAlign w:val="center"/>
+          </w:tcPr>
+          <w:p>
+            <w:pPr>
+              <w:pStyle w:val="Text"/>
+              <w:jc w:val="center"/>
+            </w:pPr>
+            <w:r>
+              <w:t>funktionsfähiger Prototyp</w:t>
+            </w:r>
+          </w:p>
+        </w:tc>
+        <w:tc>
+          <w:tcPr>
+            <w:tcW w:w="2303" w:type="dxa"/>
+            <w:vAlign w:val="center"/>
+          </w:tcPr>
+          <w:p>
+            <w:pPr>
+              <w:pStyle w:val="Text"/>
+              <w:jc w:val="center"/>
+            </w:pPr>
+            <w:r>
+              <w:t>24.11.2015</w:t>
+            </w:r>
+          </w:p>
+        </w:tc>
+        <w:tc>
+          <w:tcPr>
+            <w:tcW w:w="2303" w:type="dxa"/>
+            <w:vAlign w:val="center"/>
+          </w:tcPr>
+          <w:p>
+            <w:pPr>
+              <w:pStyle w:val="Text"/>
+              <w:jc w:val="center"/>
+            </w:pPr>
+            <w:r>
+              <w:t>Timon, Christopher</w:t>
+            </w:r>
+          </w:p>
+        </w:tc>
+        <w:tc>
+          <w:tcPr>
+            <w:tcW w:w="2303" w:type="dxa"/>
+            <w:vAlign w:val="center"/>
+          </w:tcPr>
+          <w:p>
+            <w:pPr>
+              <w:pStyle w:val="Text"/>
+              <w:jc w:val="center"/>
+            </w:pPr>
+            <w:r>
+              <w:t xml:space="preserve">15 + </w:t>
+            </w:r>
+          </w:p>
+        </w:tc>
+      </w:tr>
+      <w:tr>
+        <w:trPr>
+          <w:jc w:val="center"/>
+        </w:trPr>
+        <w:tc>
+          <w:tcPr>
+            <w:tcW w:w="2303" w:type="dxa"/>
+            <w:vAlign w:val="center"/>
+          </w:tcPr>
+          <w:p>
+            <w:pPr>
+              <w:pStyle w:val="Text"/>
+              <w:jc w:val="center"/>
+            </w:pPr>
+            <w:r>
+              <w:t>fertiges CCL</w:t>
             </w:r>
           </w:p>
         </w:tc>
@@ -2756,137 +3018,7 @@
               <w:jc w:val="center"/>
             </w:pPr>
             <w:r>
-              <w:t>fertiger Gauß-Filter</w:t>
-            </w:r>
-          </w:p>
-        </w:tc>
-        <w:tc>
-          <w:tcPr>
-            <w:tcW w:w="2303" w:type="dxa"/>
-            <w:vAlign w:val="center"/>
-          </w:tcPr>
-          <w:p>
-            <w:pPr>
-              <w:pStyle w:val="Text"/>
-              <w:jc w:val="center"/>
-            </w:pPr>
-            <w:r>
-              <w:t>07.11.2015</w:t>
-            </w:r>
-          </w:p>
-        </w:tc>
-        <w:tc>
-          <w:tcPr>
-            <w:tcW w:w="2303" w:type="dxa"/>
-            <w:vAlign w:val="center"/>
-          </w:tcPr>
-          <w:p>
-            <w:pPr>
-              <w:pStyle w:val="Text"/>
-              <w:jc w:val="center"/>
-            </w:pPr>
-            <w:r>
-              <w:t>Markus</w:t>
-            </w:r>
-          </w:p>
-        </w:tc>
-        <w:tc>
-          <w:tcPr>
-            <w:tcW w:w="2303" w:type="dxa"/>
-            <w:vAlign w:val="center"/>
-          </w:tcPr>
-          <w:p>
-            <w:pPr>
-              <w:pStyle w:val="Text"/>
-              <w:jc w:val="center"/>
-            </w:pPr>
-            <w:r>
-              <w:t>5</w:t>
-            </w:r>
-          </w:p>
-        </w:tc>
-      </w:tr>
-      <w:tr>
-        <w:trPr>
-          <w:jc w:val="center"/>
-        </w:trPr>
-        <w:tc>
-          <w:tcPr>
-            <w:tcW w:w="2303" w:type="dxa"/>
-            <w:vAlign w:val="center"/>
-          </w:tcPr>
-          <w:p>
-            <w:pPr>
-              <w:pStyle w:val="Text"/>
-              <w:jc w:val="center"/>
-            </w:pPr>
-            <w:r>
-              <w:t>fertiger Otsu-Threshold</w:t>
-            </w:r>
-          </w:p>
-        </w:tc>
-        <w:tc>
-          <w:tcPr>
-            <w:tcW w:w="2303" w:type="dxa"/>
-            <w:vAlign w:val="center"/>
-          </w:tcPr>
-          <w:p>
-            <w:pPr>
-              <w:pStyle w:val="Text"/>
-              <w:jc w:val="center"/>
-            </w:pPr>
-            <w:r>
-              <w:t>03.11.2015</w:t>
-            </w:r>
-          </w:p>
-        </w:tc>
-        <w:tc>
-          <w:tcPr>
-            <w:tcW w:w="2303" w:type="dxa"/>
-            <w:vAlign w:val="center"/>
-          </w:tcPr>
-          <w:p>
-            <w:pPr>
-              <w:pStyle w:val="Text"/>
-              <w:jc w:val="center"/>
-            </w:pPr>
-            <w:r>
-              <w:t>Thomas</w:t>
-            </w:r>
-          </w:p>
-        </w:tc>
-        <w:tc>
-          <w:tcPr>
-            <w:tcW w:w="2303" w:type="dxa"/>
-            <w:vAlign w:val="center"/>
-          </w:tcPr>
-          <w:p>
-            <w:pPr>
-              <w:pStyle w:val="Text"/>
-              <w:jc w:val="center"/>
-            </w:pPr>
-            <w:r>
-              <w:t>9</w:t>
-            </w:r>
-          </w:p>
-        </w:tc>
-      </w:tr>
-      <w:tr>
-        <w:trPr>
-          <w:jc w:val="center"/>
-        </w:trPr>
-        <w:tc>
-          <w:tcPr>
-            <w:tcW w:w="2303" w:type="dxa"/>
-            <w:vAlign w:val="center"/>
-          </w:tcPr>
-          <w:p>
-            <w:pPr>
-              <w:pStyle w:val="Text"/>
-              <w:jc w:val="center"/>
-            </w:pPr>
-            <w:r>
-              <w:t>funktionsfähiger Prototyp</w:t>
+              <w:t>fertiger CardDetector</w:t>
             </w:r>
           </w:p>
         </w:tc>
@@ -2942,7 +3074,78 @@
               <w:jc w:val="center"/>
             </w:pPr>
             <w:r>
-              <w:t>fertiges CCL</w:t>
+              <w:t>Evaluierung</w:t>
+            </w:r>
+            <w:r>
+              <w:t xml:space="preserve"> der Testsätze</w:t>
+            </w:r>
+          </w:p>
+        </w:tc>
+        <w:tc>
+          <w:tcPr>
+            <w:tcW w:w="2303" w:type="dxa"/>
+            <w:vAlign w:val="center"/>
+          </w:tcPr>
+          <w:p>
+            <w:pPr>
+              <w:pStyle w:val="Text"/>
+              <w:jc w:val="center"/>
+            </w:pPr>
+            <w:r>
+              <w:t>26.12.2015</w:t>
+            </w:r>
+          </w:p>
+        </w:tc>
+        <w:tc>
+          <w:tcPr>
+            <w:tcW w:w="2303" w:type="dxa"/>
+            <w:vAlign w:val="center"/>
+          </w:tcPr>
+          <w:p>
+            <w:pPr>
+              <w:pStyle w:val="Text"/>
+              <w:jc w:val="center"/>
+            </w:pPr>
+            <w:r>
+              <w:t>Markus</w:t>
+            </w:r>
+          </w:p>
+        </w:tc>
+        <w:tc>
+          <w:tcPr>
+            <w:tcW w:w="2303" w:type="dxa"/>
+            <w:vAlign w:val="center"/>
+          </w:tcPr>
+          <w:p>
+            <w:pPr>
+              <w:pStyle w:val="Text"/>
+              <w:jc w:val="center"/>
+            </w:pPr>
+            <w:r>
+              <w:t>2</w:t>
+            </w:r>
+          </w:p>
+        </w:tc>
+      </w:tr>
+      <w:tr>
+        <w:trPr>
+          <w:jc w:val="center"/>
+        </w:trPr>
+        <w:tc>
+          <w:tcPr>
+            <w:tcW w:w="2303" w:type="dxa"/>
+            <w:vAlign w:val="center"/>
+          </w:tcPr>
+          <w:p>
+            <w:pPr>
+              <w:pStyle w:val="Text"/>
+              <w:jc w:val="center"/>
+            </w:pPr>
+            <w:r>
+              <w:t>fertiger Bericht, A</w:t>
+            </w:r>
+            <w:r>
+              <w:t>bgabefertig</w:t>
             </w:r>
           </w:p>
         </w:tc>
@@ -2968,6 +3171,9 @@
               <w:pStyle w:val="Text"/>
               <w:jc w:val="center"/>
             </w:pPr>
+            <w:r>
+              <w:t>alle</w:t>
+            </w:r>
           </w:p>
         </w:tc>
         <w:tc>
@@ -2980,200 +3186,17 @@
               <w:pStyle w:val="Text"/>
               <w:jc w:val="center"/>
             </w:pPr>
-          </w:p>
-        </w:tc>
-      </w:tr>
-      <w:tr>
-        <w:trPr>
-          <w:jc w:val="center"/>
-        </w:trPr>
-        <w:tc>
-          <w:tcPr>
-            <w:tcW w:w="2303" w:type="dxa"/>
-            <w:vAlign w:val="center"/>
-          </w:tcPr>
-          <w:p>
-            <w:pPr>
-              <w:pStyle w:val="Text"/>
-              <w:jc w:val="center"/>
-            </w:pPr>
-            <w:r>
-              <w:t>fertiger CardDetector</w:t>
-            </w:r>
-          </w:p>
-        </w:tc>
-        <w:tc>
-          <w:tcPr>
-            <w:tcW w:w="2303" w:type="dxa"/>
-            <w:vAlign w:val="center"/>
-          </w:tcPr>
-          <w:p>
-            <w:pPr>
-              <w:pStyle w:val="Text"/>
-              <w:jc w:val="center"/>
-            </w:pPr>
-          </w:p>
-        </w:tc>
-        <w:tc>
-          <w:tcPr>
-            <w:tcW w:w="2303" w:type="dxa"/>
-            <w:vAlign w:val="center"/>
-          </w:tcPr>
-          <w:p>
-            <w:pPr>
-              <w:pStyle w:val="Text"/>
-              <w:jc w:val="center"/>
-            </w:pPr>
-          </w:p>
-        </w:tc>
-        <w:tc>
-          <w:tcPr>
-            <w:tcW w:w="2303" w:type="dxa"/>
-            <w:vAlign w:val="center"/>
-          </w:tcPr>
-          <w:p>
-            <w:pPr>
-              <w:pStyle w:val="Text"/>
-              <w:jc w:val="center"/>
-            </w:pPr>
-          </w:p>
-        </w:tc>
-      </w:tr>
-      <w:tr>
-        <w:trPr>
-          <w:jc w:val="center"/>
-        </w:trPr>
-        <w:tc>
-          <w:tcPr>
-            <w:tcW w:w="2303" w:type="dxa"/>
-            <w:vAlign w:val="center"/>
-          </w:tcPr>
-          <w:p>
-            <w:pPr>
-              <w:pStyle w:val="Text"/>
-              <w:jc w:val="center"/>
-            </w:pPr>
-            <w:r>
-              <w:t>Evaluierung</w:t>
-            </w:r>
-            <w:r>
-              <w:t xml:space="preserve"> der Testsätze</w:t>
-            </w:r>
-          </w:p>
-        </w:tc>
-        <w:tc>
-          <w:tcPr>
-            <w:tcW w:w="2303" w:type="dxa"/>
-            <w:vAlign w:val="center"/>
-          </w:tcPr>
-          <w:p>
-            <w:pPr>
-              <w:pStyle w:val="Text"/>
-              <w:jc w:val="center"/>
-            </w:pPr>
-            <w:r>
-              <w:t>26.12.2015</w:t>
-            </w:r>
-          </w:p>
-        </w:tc>
-        <w:tc>
-          <w:tcPr>
-            <w:tcW w:w="2303" w:type="dxa"/>
-            <w:vAlign w:val="center"/>
-          </w:tcPr>
-          <w:p>
-            <w:pPr>
-              <w:pStyle w:val="Text"/>
-              <w:jc w:val="center"/>
-            </w:pPr>
-            <w:r>
-              <w:t>Markus</w:t>
-            </w:r>
-          </w:p>
-        </w:tc>
-        <w:tc>
-          <w:tcPr>
-            <w:tcW w:w="2303" w:type="dxa"/>
-            <w:vAlign w:val="center"/>
-          </w:tcPr>
-          <w:p>
-            <w:pPr>
-              <w:pStyle w:val="Text"/>
-              <w:jc w:val="center"/>
-            </w:pPr>
+            <w:r>
+              <w:t>3+</w:t>
+            </w:r>
             <w:r>
               <w:t>2</w:t>
             </w:r>
-          </w:p>
-        </w:tc>
-      </w:tr>
-      <w:tr>
-        <w:trPr>
-          <w:jc w:val="center"/>
-        </w:trPr>
-        <w:tc>
-          <w:tcPr>
-            <w:tcW w:w="2303" w:type="dxa"/>
-            <w:vAlign w:val="center"/>
-          </w:tcPr>
-          <w:p>
-            <w:pPr>
-              <w:pStyle w:val="Text"/>
-              <w:jc w:val="center"/>
-            </w:pPr>
-            <w:r>
-              <w:t>fertiger Bericht, A</w:t>
-            </w:r>
-            <w:r>
-              <w:t>bgabefertig</w:t>
-            </w:r>
-          </w:p>
-        </w:tc>
-        <w:tc>
-          <w:tcPr>
-            <w:tcW w:w="2303" w:type="dxa"/>
-            <w:vAlign w:val="center"/>
-          </w:tcPr>
-          <w:p>
-            <w:pPr>
-              <w:pStyle w:val="Text"/>
-              <w:jc w:val="center"/>
-            </w:pPr>
-          </w:p>
-        </w:tc>
-        <w:tc>
-          <w:tcPr>
-            <w:tcW w:w="2303" w:type="dxa"/>
-            <w:vAlign w:val="center"/>
-          </w:tcPr>
-          <w:p>
-            <w:pPr>
-              <w:pStyle w:val="Text"/>
-              <w:jc w:val="center"/>
-            </w:pPr>
-            <w:r>
-              <w:t>alle</w:t>
-            </w:r>
-          </w:p>
-        </w:tc>
-        <w:tc>
-          <w:tcPr>
-            <w:tcW w:w="2303" w:type="dxa"/>
-            <w:vAlign w:val="center"/>
-          </w:tcPr>
-          <w:p>
-            <w:pPr>
-              <w:pStyle w:val="Text"/>
-              <w:jc w:val="center"/>
-            </w:pPr>
-            <w:r>
-              <w:t>3+</w:t>
+            <w:r>
+              <w:t>+</w:t>
             </w:r>
             <w:r>
               <w:t>2</w:t>
-            </w:r>
-            <w:r>
-              <w:t>+</w:t>
             </w:r>
             <w:r>
               <w:t>(fügts da einfach ein, wie lang ihr noch zusätzlich am Bericht gearbeitet habt)</w:t>
@@ -3206,7 +3229,7 @@
     </w:p>
     <w:p>
       <w:pPr>
-        <w:pStyle w:val="berschrift1"/>
+        <w:pStyle w:val="Heading1"/>
         <w:rPr>
           <w:color w:val="auto"/>
           <w:sz w:val="36"/>
@@ -3271,9 +3294,9 @@
     </w:p>
     <w:tbl>
       <w:tblPr>
-        <w:tblStyle w:val="Tabellengitternetz"/>
+        <w:tblStyle w:val="TableGrid"/>
         <w:tblW w:w="0" w:type="auto"/>
-        <w:tblLook w:val="04A0"/>
+        <w:tblLook w:val="04A0" w:firstRow="1" w:lastRow="0" w:firstColumn="1" w:lastColumn="0" w:noHBand="0" w:noVBand="1"/>
       </w:tblPr>
       <w:tblGrid>
         <w:gridCol w:w="4606"/>
@@ -3384,6 +3407,17 @@
               <w:pStyle w:val="Text"/>
               <w:jc w:val="center"/>
             </w:pPr>
+            <w:r>
+              <w:t xml:space="preserve">Matlab Prototyp implementieren, Bericht (Punkt </w:t>
+            </w:r>
+            <w:r>
+              <w:t>3.2, 3.3</w:t>
+            </w:r>
+            <w:bookmarkStart w:id="9" w:name="_GoBack"/>
+            <w:bookmarkEnd w:id="9"/>
+            <w:r>
+              <w:t>)</w:t>
+            </w:r>
           </w:p>
         </w:tc>
       </w:tr>
@@ -3507,8 +3541,6 @@
             <w:r>
               <w:t>,</w:t>
             </w:r>
-            <w:bookmarkStart w:id="9" w:name="_GoBack"/>
-            <w:bookmarkEnd w:id="9"/>
             <w:r>
               <w:t xml:space="preserve"> Punkt 5</w:t>
             </w:r>
@@ -3521,7 +3553,7 @@
     </w:tbl>
     <w:p>
       <w:pPr>
-        <w:pStyle w:val="KeinLeerraum"/>
+        <w:pStyle w:val="NoSpacing"/>
         <w:spacing w:line="312" w:lineRule="auto"/>
         <w:rPr>
           <w:rFonts w:ascii="Arial" w:hAnsi="Arial" w:cs="Arial"/>
@@ -3557,7 +3589,7 @@
     </w:p>
     <w:p>
       <w:pPr>
-        <w:pStyle w:val="berschrift1"/>
+        <w:pStyle w:val="Heading1"/>
         <w:rPr>
           <w:color w:val="auto"/>
           <w:sz w:val="36"/>
@@ -3596,6 +3628,8 @@
       <w:pPr>
         <w:pStyle w:val="Text"/>
       </w:pPr>
+      <w:bookmarkStart w:id="11" w:name="OLE_LINK3"/>
+      <w:bookmarkStart w:id="12" w:name="OLE_LINK4"/>
       <w:r>
         <w:rPr>
           <w:b/>
@@ -3604,7 +3638,12 @@
         <w:t>TODO</w:t>
       </w:r>
       <w:r>
-        <w:t>: Bei verwendeten Methoden(gauß, otsu,…) einen Verweis auf Literatur</w:t>
+        <w:t xml:space="preserve">: </w:t>
+      </w:r>
+      <w:bookmarkEnd w:id="11"/>
+      <w:bookmarkEnd w:id="12"/>
+      <w:r>
+        <w:t>Bei verwendeten Methoden(gauß, otsu,…) einen Verweis auf Literatur</w:t>
       </w:r>
     </w:p>
     <w:p>
@@ -3632,12 +3671,12 @@
     </w:p>
     <w:p>
       <w:pPr>
-        <w:pStyle w:val="berschrift2"/>
+        <w:pStyle w:val="Heading2"/>
         <w:rPr>
           <w:color w:val="auto"/>
         </w:rPr>
       </w:pPr>
-      <w:bookmarkStart w:id="11" w:name="_Toc439524752"/>
+      <w:bookmarkStart w:id="13" w:name="_Toc439524752"/>
       <w:r>
         <w:rPr>
           <w:color w:val="auto"/>
@@ -3650,7 +3689,7 @@
         </w:rPr>
         <w:t>Vorbereitungen</w:t>
       </w:r>
-      <w:bookmarkEnd w:id="11"/>
+      <w:bookmarkEnd w:id="13"/>
     </w:p>
     <w:p>
       <w:pPr>
@@ -3725,7 +3764,10 @@
         <w:t>Benötigt wird es für die darauffolgende Segmentierung. Das Binärbild wird nach dem Threshold von Otsu gefunden.</w:t>
       </w:r>
       <w:r>
-        <w:t xml:space="preserve"> Dieser sucht nach der Wert, bei dem die Varianz zwischen dem Vorder- und dem Hintergrund maximal bzw. die Varianz innerhalb dieser zwei Bereiche minimiert wird. [1][2][[Bur13]</w:t>
+        <w:t xml:space="preserve"> Dieser sucht nach dem</w:t>
+      </w:r>
+      <w:r>
+        <w:t xml:space="preserve"> Wert, bei dem die Varianz zwischen dem Vorder- und dem Hintergrund maximal bzw. die Varianz innerhalb dieser zwei Bereiche minimiert wird. [1][2][[Bur13]</w:t>
       </w:r>
       <w:r>
         <w:br/>
@@ -3733,19 +3775,179 @@
     </w:p>
     <w:p>
       <w:pPr>
-        <w:pStyle w:val="berschrift2"/>
+        <w:pStyle w:val="Heading2"/>
         <w:rPr>
           <w:color w:val="auto"/>
         </w:rPr>
       </w:pPr>
-      <w:bookmarkStart w:id="12" w:name="_Toc439524753"/>
+      <w:bookmarkStart w:id="14" w:name="_Toc439524753"/>
       <w:r>
         <w:rPr>
           <w:color w:val="auto"/>
         </w:rPr>
         <w:t>3.2 Segmentierung</w:t>
       </w:r>
-      <w:bookmarkEnd w:id="12"/>
+      <w:bookmarkEnd w:id="14"/>
+    </w:p>
+    <w:p>
+      <w:pPr>
+        <w:pStyle w:val="Text"/>
+      </w:pPr>
+      <w:r>
+        <w:t>Das geglättete Binärbild wird im Zuge der Bildsegementierung mittels Connected Component Labeling (CCL) in einzelne Bereiche (Labels) gegliedert. Auf Basis der Labels arbeiten wir mit der größten horizontalen, bzw. vertikalen Ausdehnung dieser</w:t>
+      </w:r>
+      <w:r>
+        <w:t>, den Boundingb</w:t>
+      </w:r>
+      <w:r>
+        <w:t xml:space="preserve">oxen. Zur Filterung der Bereiche </w:t>
+      </w:r>
+      <w:r>
+        <w:t>werden ausschließlich Boundingb</w:t>
+      </w:r>
+      <w:r>
+        <w:t>oxen weiterverarbeitet</w:t>
+      </w:r>
+      <w:r>
+        <w:t>,</w:t>
+      </w:r>
+      <w:r>
+        <w:t xml:space="preserve"> welche mindestens 90% der Fläche der größten Boundingbox ausmachen. </w:t>
+      </w:r>
+      <w:r>
+        <w:t xml:space="preserve">Dazu werden die Fläcken aller Boundingboxen berechnen und aufsteigend sortiert. </w:t>
+      </w:r>
+      <w:r>
+        <w:t>Mithilfe dieses Verfahrens werden alle kleinen Störsegmente herausgefiltert und nur die weißen Vierecke der Karten bestimmt. Das Label des Hintergrundes wird dabei außen vorgelassen.</w:t>
+      </w:r>
+    </w:p>
+    <w:p>
+      <w:pPr>
+        <w:pStyle w:val="Heading2"/>
+        <w:rPr>
+          <w:color w:val="auto"/>
+        </w:rPr>
+      </w:pPr>
+      <w:bookmarkStart w:id="15" w:name="_Toc439524754"/>
+      <w:bookmarkStart w:id="16" w:name="OLE_LINK5"/>
+      <w:bookmarkStart w:id="17" w:name="OLE_LINK6"/>
+      <w:r>
+        <w:rPr>
+          <w:color w:val="auto"/>
+        </w:rPr>
+        <w:t>3.3</w:t>
+      </w:r>
+      <w:r>
+        <w:rPr>
+          <w:color w:val="auto"/>
+        </w:rPr>
+        <w:t xml:space="preserve"> </w:t>
+      </w:r>
+      <w:r>
+        <w:rPr>
+          <w:color w:val="auto"/>
+        </w:rPr>
+        <w:t>Kartenbestimmung</w:t>
+      </w:r>
+      <w:bookmarkEnd w:id="15"/>
+    </w:p>
+    <w:bookmarkEnd w:id="16"/>
+    <w:bookmarkEnd w:id="17"/>
+    <w:p>
+      <w:pPr>
+        <w:pStyle w:val="Text"/>
+      </w:pPr>
+      <w:r>
+        <w:t>Nachdem alle Karte segmentiert wurde, wird der Wert jeder Karte einzeln bestimmt. Dazu wird zuerst die</w:t>
+      </w:r>
+      <w:r>
+        <w:t xml:space="preserve"> Symbolik der</w:t>
+      </w:r>
+      <w:r>
+        <w:t xml:space="preserve"> Wertigkeit (z.B.: 6, 10, B, A)</w:t>
+      </w:r>
+      <w:r>
+        <w:t xml:space="preserve"> und unterhalb deren Symbol (Kreuz, Herz)</w:t>
+      </w:r>
+      <w:r>
+        <w:t xml:space="preserve"> in der oberen linken Ecke detektiert</w:t>
+      </w:r>
+      <w:r>
+        <w:t xml:space="preserve"> um diese in mittels Pattern-Matching zu unterscheiden</w:t>
+      </w:r>
+      <w:r>
+        <w:t xml:space="preserve">. </w:t>
+      </w:r>
+      <w:r>
+        <w:t xml:space="preserve">Hierfür werden die Boundingbox des Labels mit </w:t>
+      </w:r>
+      <w:r>
+        <w:lastRenderedPageBreak/>
+        <w:t xml:space="preserve">der kürzesten euklidischen Distanz zwischen dessen linken oberen Ecke und der linken oberen Ecke der Karte gesucht. </w:t>
+      </w:r>
+      <w:r>
+        <w:t xml:space="preserve">Mit dem selben Verfahren wird das Symbol </w:t>
+      </w:r>
+      <w:r>
+        <w:t xml:space="preserve">unterhalb der Wertigkeit </w:t>
+      </w:r>
+      <w:r>
+        <w:t xml:space="preserve">gesucht, bloß </w:t>
+      </w:r>
+      <w:r>
+        <w:t>der linken unteren Ecke des Symbols</w:t>
+      </w:r>
+      <w:r>
+        <w:t xml:space="preserve"> als Referenzpunkt. </w:t>
+      </w:r>
+    </w:p>
+    <w:p>
+      <w:pPr>
+        <w:pStyle w:val="Text"/>
+      </w:pPr>
+      <w:r>
+        <w:t>Im Zuge diese</w:t>
+      </w:r>
+      <w:r>
+        <w:t xml:space="preserve">s Prozesses wird außerdem geprüft ob die Karte eine Bildkarte ist. </w:t>
+      </w:r>
+      <w:r>
+        <w:t>Dies ist der Fall, sobald ein Label mit einer Boundingboxfläche größer 10% der Karte existiert, das Bild in der Mitte.</w:t>
+      </w:r>
+    </w:p>
+    <w:p>
+      <w:pPr>
+        <w:pStyle w:val="Text"/>
+      </w:pPr>
+      <w:r>
+        <w:t>Das Symbol wird via Patternmatching erkannt, der Wert abhängig von der Karte. Bildkarten werden auch via Patternmatching des Symbols oben links detektiert, alle anderen werden gezählt. Beim Zählen wird die Anzahl der Symbole in der Kartenmitte gezählt, welche dem Wert entspricht. Dazu wird der Mittelteil der Karte herausgeschnitten, also die Symbolik links und rechts weggeschnitten. Anschließend werden störende Randsegmente gelöscht, welche von den Symbolen überbleiben können. Danach werden einfach wieder alle Labels mit 90% der Fläche der Boundingbox des größten Labels gezählt.</w:t>
+      </w:r>
+    </w:p>
+    <w:p>
+      <w:pPr>
+        <w:pStyle w:val="Heading2"/>
+        <w:rPr>
+          <w:color w:val="auto"/>
+        </w:rPr>
+      </w:pPr>
+      <w:r>
+        <w:rPr>
+          <w:color w:val="auto"/>
+        </w:rPr>
+        <w:t>3.4</w:t>
+      </w:r>
+      <w:r>
+        <w:rPr>
+          <w:color w:val="auto"/>
+        </w:rPr>
+        <w:t xml:space="preserve"> </w:t>
+      </w:r>
+      <w:r>
+        <w:rPr>
+          <w:color w:val="auto"/>
+        </w:rPr>
+        <w:t>Patternmatching</w:t>
+      </w:r>
     </w:p>
     <w:p>
       <w:pPr>
@@ -3759,53 +3961,7 @@
         <w:t>TODO</w:t>
       </w:r>
       <w:r>
-        <w:t xml:space="preserve">: Segmentierung Methodik. </w:t>
-      </w:r>
-      <w:r>
-        <w:br/>
-      </w:r>
-    </w:p>
-    <w:p>
-      <w:pPr>
-        <w:pStyle w:val="berschrift2"/>
-        <w:rPr>
-          <w:color w:val="auto"/>
-        </w:rPr>
-      </w:pPr>
-      <w:bookmarkStart w:id="13" w:name="_Toc439524754"/>
-      <w:r>
-        <w:rPr>
-          <w:color w:val="auto"/>
-        </w:rPr>
-        <w:t>3.3</w:t>
-      </w:r>
-      <w:r>
-        <w:rPr>
-          <w:color w:val="auto"/>
-        </w:rPr>
-        <w:t xml:space="preserve"> </w:t>
-      </w:r>
-      <w:r>
-        <w:rPr>
-          <w:color w:val="auto"/>
-        </w:rPr>
-        <w:t>Kartenbestimmung</w:t>
-      </w:r>
-      <w:bookmarkEnd w:id="13"/>
-    </w:p>
-    <w:p>
-      <w:pPr>
-        <w:pStyle w:val="Text"/>
-      </w:pPr>
-      <w:r>
-        <w:rPr>
-          <w:b/>
-          <w:color w:val="FF0000"/>
-        </w:rPr>
-        <w:t>TODO</w:t>
-      </w:r>
-      <w:r>
-        <w:t>: Methodik der Value Detection</w:t>
+        <w:t>:</w:t>
       </w:r>
     </w:p>
     <w:p>
@@ -3827,14 +3983,14 @@
     </w:p>
     <w:p>
       <w:pPr>
-        <w:pStyle w:val="berschrift1"/>
+        <w:pStyle w:val="Heading1"/>
         <w:rPr>
           <w:color w:val="auto"/>
           <w:sz w:val="36"/>
           <w:szCs w:val="36"/>
         </w:rPr>
       </w:pPr>
-      <w:bookmarkStart w:id="14" w:name="_Toc439524755"/>
+      <w:bookmarkStart w:id="18" w:name="_Toc439524755"/>
       <w:r>
         <w:rPr>
           <w:color w:val="auto"/>
@@ -3860,12 +4016,14 @@
         </w:rPr>
         <w:t xml:space="preserve"> Implementierung</w:t>
       </w:r>
-      <w:bookmarkEnd w:id="14"/>
-    </w:p>
-    <w:p>
-      <w:pPr>
-        <w:pStyle w:val="Text"/>
-      </w:pPr>
+      <w:bookmarkEnd w:id="18"/>
+    </w:p>
+    <w:p>
+      <w:pPr>
+        <w:pStyle w:val="Text"/>
+      </w:pPr>
+      <w:bookmarkStart w:id="19" w:name="OLE_LINK1"/>
+      <w:bookmarkStart w:id="20" w:name="OLE_LINK2"/>
       <w:r>
         <w:rPr>
           <w:b/>
@@ -3873,6 +4031,8 @@
         </w:rPr>
         <w:t>TODO</w:t>
       </w:r>
+      <w:bookmarkEnd w:id="19"/>
+      <w:bookmarkEnd w:id="20"/>
       <w:r>
         <w:t xml:space="preserve">: </w:t>
       </w:r>
@@ -3885,8 +4045,13 @@
       <w:r>
         <w:t xml:space="preserve"> und wie der User das Programm verwendet.</w:t>
       </w:r>
-      <w:r>
-        <w:br/>
+    </w:p>
+    <w:p>
+      <w:pPr>
+        <w:pStyle w:val="Text"/>
+      </w:pPr>
+      <w:r>
+        <w:t>VARGS, FastMode, Aufteilung der Files/funktionen</w:t>
       </w:r>
     </w:p>
     <w:p>
@@ -3908,14 +4073,14 @@
     </w:p>
     <w:p>
       <w:pPr>
-        <w:pStyle w:val="berschrift1"/>
+        <w:pStyle w:val="Heading1"/>
         <w:rPr>
           <w:color w:val="auto"/>
           <w:sz w:val="36"/>
           <w:szCs w:val="36"/>
         </w:rPr>
       </w:pPr>
-      <w:bookmarkStart w:id="15" w:name="_Toc439524756"/>
+      <w:bookmarkStart w:id="21" w:name="_Toc439524756"/>
       <w:r>
         <w:rPr>
           <w:color w:val="auto"/>
@@ -3941,7 +4106,7 @@
         </w:rPr>
         <w:t xml:space="preserve"> Evaluierung</w:t>
       </w:r>
-      <w:bookmarkEnd w:id="15"/>
+      <w:bookmarkEnd w:id="21"/>
     </w:p>
     <w:p>
       <w:pPr>
@@ -3959,19 +4124,19 @@
     </w:p>
     <w:p>
       <w:pPr>
-        <w:pStyle w:val="berschrift2"/>
+        <w:pStyle w:val="Heading2"/>
         <w:rPr>
           <w:color w:val="auto"/>
         </w:rPr>
       </w:pPr>
-      <w:bookmarkStart w:id="16" w:name="_Toc439524757"/>
+      <w:bookmarkStart w:id="22" w:name="_Toc439524757"/>
       <w:r>
         <w:rPr>
           <w:color w:val="auto"/>
         </w:rPr>
         <w:t>5.1 Korrekte Ergebnisse</w:t>
       </w:r>
-      <w:bookmarkEnd w:id="16"/>
+      <w:bookmarkEnd w:id="22"/>
     </w:p>
     <w:p>
       <w:pPr>
@@ -4096,19 +4261,19 @@
     </w:p>
     <w:p>
       <w:pPr>
-        <w:pStyle w:val="berschrift2"/>
+        <w:pStyle w:val="Heading2"/>
         <w:rPr>
           <w:color w:val="auto"/>
         </w:rPr>
       </w:pPr>
-      <w:bookmarkStart w:id="17" w:name="_Toc439524758"/>
+      <w:bookmarkStart w:id="23" w:name="_Toc439524758"/>
       <w:r>
         <w:rPr>
           <w:color w:val="auto"/>
         </w:rPr>
         <w:t>5.2 Teilweise korrekte Ergebnisse</w:t>
       </w:r>
-      <w:bookmarkEnd w:id="17"/>
+      <w:bookmarkEnd w:id="23"/>
     </w:p>
     <w:p>
       <w:pPr>
@@ -4240,12 +4405,12 @@
     </w:p>
     <w:p>
       <w:pPr>
-        <w:pStyle w:val="berschrift2"/>
+        <w:pStyle w:val="Heading2"/>
         <w:rPr>
           <w:color w:val="auto"/>
         </w:rPr>
       </w:pPr>
-      <w:bookmarkStart w:id="18" w:name="_Toc439524759"/>
+      <w:bookmarkStart w:id="24" w:name="_Toc439524759"/>
       <w:r>
         <w:rPr>
           <w:color w:val="auto"/>
@@ -4253,7 +4418,7 @@
         <w:lastRenderedPageBreak/>
         <w:t>5.3 Fehler</w:t>
       </w:r>
-      <w:bookmarkEnd w:id="18"/>
+      <w:bookmarkEnd w:id="24"/>
     </w:p>
     <w:p>
       <w:pPr>
@@ -4427,12 +4592,12 @@
     </w:p>
     <w:p>
       <w:pPr>
-        <w:pStyle w:val="berschrift2"/>
+        <w:pStyle w:val="Heading2"/>
         <w:rPr>
           <w:color w:val="auto"/>
         </w:rPr>
       </w:pPr>
-      <w:bookmarkStart w:id="19" w:name="_Toc439524760"/>
+      <w:bookmarkStart w:id="25" w:name="_Toc439524760"/>
       <w:r>
         <w:rPr>
           <w:color w:val="auto"/>
@@ -4445,7 +4610,7 @@
         </w:rPr>
         <w:t>Gesamtevaluierung</w:t>
       </w:r>
-      <w:bookmarkEnd w:id="19"/>
+      <w:bookmarkEnd w:id="25"/>
     </w:p>
     <w:p>
       <w:pPr>
@@ -4551,14 +4716,14 @@
     </w:p>
     <w:p>
       <w:pPr>
-        <w:pStyle w:val="berschrift1"/>
+        <w:pStyle w:val="Heading1"/>
         <w:rPr>
           <w:color w:val="auto"/>
           <w:sz w:val="36"/>
           <w:szCs w:val="36"/>
         </w:rPr>
       </w:pPr>
-      <w:bookmarkStart w:id="20" w:name="_Toc439524761"/>
+      <w:bookmarkStart w:id="26" w:name="_Toc439524761"/>
       <w:r>
         <w:rPr>
           <w:color w:val="auto"/>
@@ -4584,7 +4749,7 @@
         </w:rPr>
         <w:t xml:space="preserve"> Schlusswort</w:t>
       </w:r>
-      <w:bookmarkEnd w:id="20"/>
+      <w:bookmarkEnd w:id="26"/>
     </w:p>
     <w:p>
       <w:pPr>
@@ -4622,14 +4787,14 @@
     </w:p>
     <w:p>
       <w:pPr>
-        <w:pStyle w:val="berschrift1"/>
+        <w:pStyle w:val="Heading1"/>
         <w:rPr>
           <w:color w:val="auto"/>
           <w:sz w:val="36"/>
           <w:szCs w:val="36"/>
         </w:rPr>
       </w:pPr>
-      <w:bookmarkStart w:id="21" w:name="_Toc439524762"/>
+      <w:bookmarkStart w:id="27" w:name="_Toc439524762"/>
       <w:r>
         <w:rPr>
           <w:color w:val="auto"/>
@@ -4654,7 +4819,7 @@
         </w:rPr>
         <w:t xml:space="preserve"> Literatur</w:t>
       </w:r>
-      <w:bookmarkEnd w:id="21"/>
+      <w:bookmarkEnd w:id="27"/>
     </w:p>
     <w:p>
       <w:pPr>
@@ -4673,7 +4838,7 @@
     </w:p>
     <w:p>
       <w:pPr>
-        <w:pStyle w:val="HTMLVorformatiert"/>
+        <w:pStyle w:val="HTMLPreformatted"/>
         <w:rPr>
           <w:rFonts w:ascii="Arial" w:eastAsiaTheme="minorHAnsi" w:hAnsi="Arial" w:cs="Arial"/>
           <w:sz w:val="24"/>
@@ -4693,7 +4858,7 @@
     </w:p>
     <w:p>
       <w:pPr>
-        <w:pStyle w:val="HTMLVorformatiert"/>
+        <w:pStyle w:val="HTMLPreformatted"/>
         <w:rPr>
           <w:rFonts w:ascii="Arial" w:eastAsiaTheme="minorHAnsi" w:hAnsi="Arial" w:cs="Arial"/>
           <w:sz w:val="24"/>
@@ -4844,7 +5009,7 @@
 </file>
 
 <file path=word/endnotes.xml><?xml version="1.0" encoding="utf-8"?>
-<w:endnotes xmlns:ve="http://schemas.openxmlformats.org/markup-compatibility/2006" xmlns:o="urn:schemas-microsoft-com:office:office" xmlns:r="http://schemas.openxmlformats.org/officeDocument/2006/relationships" xmlns:m="http://schemas.openxmlformats.org/officeDocument/2006/math" xmlns:v="urn:schemas-microsoft-com:vml" xmlns:wp="http://schemas.openxmlformats.org/drawingml/2006/wordprocessingDrawing" xmlns:w10="urn:schemas-microsoft-com:office:word" xmlns:w="http://schemas.openxmlformats.org/wordprocessingml/2006/main" xmlns:wne="http://schemas.microsoft.com/office/word/2006/wordml">
+<w:endnotes xmlns:wpc="http://schemas.microsoft.com/office/word/2010/wordprocessingCanvas" xmlns:mo="http://schemas.microsoft.com/office/mac/office/2008/main" xmlns:mc="http://schemas.openxmlformats.org/markup-compatibility/2006" xmlns:mv="urn:schemas-microsoft-com:mac:vml" xmlns:o="urn:schemas-microsoft-com:office:office" xmlns:r="http://schemas.openxmlformats.org/officeDocument/2006/relationships" xmlns:m="http://schemas.openxmlformats.org/officeDocument/2006/math" xmlns:v="urn:schemas-microsoft-com:vml" xmlns:wp14="http://schemas.microsoft.com/office/word/2010/wordprocessingDrawing" xmlns:wp="http://schemas.openxmlformats.org/drawingml/2006/wordprocessingDrawing" xmlns:w10="urn:schemas-microsoft-com:office:word" xmlns:w="http://schemas.openxmlformats.org/wordprocessingml/2006/main" xmlns:w14="http://schemas.microsoft.com/office/word/2010/wordml" xmlns:w15="http://schemas.microsoft.com/office/word/2012/wordml" xmlns:wpg="http://schemas.microsoft.com/office/word/2010/wordprocessingGroup" xmlns:wpi="http://schemas.microsoft.com/office/word/2010/wordprocessingInk" xmlns:wne="http://schemas.microsoft.com/office/word/2006/wordml" xmlns:wps="http://schemas.microsoft.com/office/word/2010/wordprocessingShape" mc:Ignorable="w14 w15 wp14">
   <w:endnote w:type="separator" w:id="-1">
     <w:p>
       <w:pPr>
@@ -4869,7 +5034,7 @@
 </file>
 
 <file path=word/footer1.xml><?xml version="1.0" encoding="utf-8"?>
-<w:ftr xmlns:ve="http://schemas.openxmlformats.org/markup-compatibility/2006" xmlns:o="urn:schemas-microsoft-com:office:office" xmlns:r="http://schemas.openxmlformats.org/officeDocument/2006/relationships" xmlns:m="http://schemas.openxmlformats.org/officeDocument/2006/math" xmlns:v="urn:schemas-microsoft-com:vml" xmlns:wp="http://schemas.openxmlformats.org/drawingml/2006/wordprocessingDrawing" xmlns:w10="urn:schemas-microsoft-com:office:word" xmlns:w="http://schemas.openxmlformats.org/wordprocessingml/2006/main" xmlns:wne="http://schemas.microsoft.com/office/word/2006/wordml">
+<w:ftr xmlns:wpc="http://schemas.microsoft.com/office/word/2010/wordprocessingCanvas" xmlns:mo="http://schemas.microsoft.com/office/mac/office/2008/main" xmlns:mc="http://schemas.openxmlformats.org/markup-compatibility/2006" xmlns:mv="urn:schemas-microsoft-com:mac:vml" xmlns:o="urn:schemas-microsoft-com:office:office" xmlns:r="http://schemas.openxmlformats.org/officeDocument/2006/relationships" xmlns:m="http://schemas.openxmlformats.org/officeDocument/2006/math" xmlns:v="urn:schemas-microsoft-com:vml" xmlns:wp14="http://schemas.microsoft.com/office/word/2010/wordprocessingDrawing" xmlns:wp="http://schemas.openxmlformats.org/drawingml/2006/wordprocessingDrawing" xmlns:w10="urn:schemas-microsoft-com:office:word" xmlns:w="http://schemas.openxmlformats.org/wordprocessingml/2006/main" xmlns:w14="http://schemas.microsoft.com/office/word/2010/wordml" xmlns:w15="http://schemas.microsoft.com/office/word/2012/wordml" xmlns:wpg="http://schemas.microsoft.com/office/word/2010/wordprocessingGroup" xmlns:wpi="http://schemas.microsoft.com/office/word/2010/wordprocessingInk" xmlns:wne="http://schemas.microsoft.com/office/word/2006/wordml" xmlns:wps="http://schemas.microsoft.com/office/word/2010/wordprocessingShape" mc:Ignorable="w14 w15 wp14">
   <w:sdt>
     <w:sdtPr>
       <w:id w:val="12776827"/>
@@ -4878,33 +5043,47 @@
         <w:docPartUnique/>
       </w:docPartObj>
     </w:sdtPr>
+    <w:sdtEndPr/>
     <w:sdtContent>
       <w:p>
         <w:pPr>
-          <w:pStyle w:val="Fuzeile"/>
+          <w:pStyle w:val="Footer"/>
           <w:jc w:val="right"/>
         </w:pPr>
-        <w:fldSimple w:instr=" PAGE   \* MERGEFORMAT ">
-          <w:r>
-            <w:rPr>
-              <w:noProof/>
-            </w:rPr>
-            <w:t>6</w:t>
-          </w:r>
-        </w:fldSimple>
+        <w:r>
+          <w:fldChar w:fldCharType="begin"/>
+        </w:r>
+        <w:r>
+          <w:instrText xml:space="preserve"> PAGE   \* MERGEFORMAT </w:instrText>
+        </w:r>
+        <w:r>
+          <w:fldChar w:fldCharType="separate"/>
+        </w:r>
+        <w:r>
+          <w:rPr>
+            <w:noProof/>
+          </w:rPr>
+          <w:t>6</w:t>
+        </w:r>
+        <w:r>
+          <w:rPr>
+            <w:noProof/>
+          </w:rPr>
+          <w:fldChar w:fldCharType="end"/>
+        </w:r>
       </w:p>
     </w:sdtContent>
   </w:sdt>
   <w:p>
     <w:pPr>
-      <w:pStyle w:val="Fuzeile"/>
+      <w:pStyle w:val="Footer"/>
     </w:pPr>
   </w:p>
 </w:ftr>
 </file>
 
 <file path=word/footnotes.xml><?xml version="1.0" encoding="utf-8"?>
-<w:footnotes xmlns:ve="http://schemas.openxmlformats.org/markup-compatibility/2006" xmlns:o="urn:schemas-microsoft-com:office:office" xmlns:r="http://schemas.openxmlformats.org/officeDocument/2006/relationships" xmlns:m="http://schemas.openxmlformats.org/officeDocument/2006/math" xmlns:v="urn:schemas-microsoft-com:vml" xmlns:wp="http://schemas.openxmlformats.org/drawingml/2006/wordprocessingDrawing" xmlns:w10="urn:schemas-microsoft-com:office:word" xmlns:w="http://schemas.openxmlformats.org/wordprocessingml/2006/main" xmlns:wne="http://schemas.microsoft.com/office/word/2006/wordml">
+<w:footnotes xmlns:wpc="http://schemas.microsoft.com/office/word/2010/wordprocessingCanvas" xmlns:mo="http://schemas.microsoft.com/office/mac/office/2008/main" xmlns:mc="http://schemas.openxmlformats.org/markup-compatibility/2006" xmlns:mv="urn:schemas-microsoft-com:mac:vml" xmlns:o="urn:schemas-microsoft-com:office:office" xmlns:r="http://schemas.openxmlformats.org/officeDocument/2006/relationships" xmlns:m="http://schemas.openxmlformats.org/officeDocument/2006/math" xmlns:v="urn:schemas-microsoft-com:vml" xmlns:wp14="http://schemas.microsoft.com/office/word/2010/wordprocessingDrawing" xmlns:wp="http://schemas.openxmlformats.org/drawingml/2006/wordprocessingDrawing" xmlns:w10="urn:schemas-microsoft-com:office:word" xmlns:w="http://schemas.openxmlformats.org/wordprocessingml/2006/main" xmlns:w14="http://schemas.microsoft.com/office/word/2010/wordml" xmlns:w15="http://schemas.microsoft.com/office/word/2012/wordml" xmlns:wpg="http://schemas.microsoft.com/office/word/2010/wordprocessingGroup" xmlns:wpi="http://schemas.microsoft.com/office/word/2010/wordprocessingInk" xmlns:wne="http://schemas.microsoft.com/office/word/2006/wordml" xmlns:wps="http://schemas.microsoft.com/office/word/2010/wordprocessingShape" mc:Ignorable="w14 w15 wp14">
   <w:footnote w:type="separator" w:id="-1">
     <w:p>
       <w:pPr>
@@ -4929,7 +5108,7 @@
 </file>
 
 <file path=word/numbering.xml><?xml version="1.0" encoding="utf-8"?>
-<w:numbering xmlns:ve="http://schemas.openxmlformats.org/markup-compatibility/2006" xmlns:o="urn:schemas-microsoft-com:office:office" xmlns:r="http://schemas.openxmlformats.org/officeDocument/2006/relationships" xmlns:m="http://schemas.openxmlformats.org/officeDocument/2006/math" xmlns:v="urn:schemas-microsoft-com:vml" xmlns:wp="http://schemas.openxmlformats.org/drawingml/2006/wordprocessingDrawing" xmlns:w10="urn:schemas-microsoft-com:office:word" xmlns:w="http://schemas.openxmlformats.org/wordprocessingml/2006/main" xmlns:wne="http://schemas.microsoft.com/office/word/2006/wordml">
+<w:numbering xmlns:wpc="http://schemas.microsoft.com/office/word/2010/wordprocessingCanvas" xmlns:mo="http://schemas.microsoft.com/office/mac/office/2008/main" xmlns:mc="http://schemas.openxmlformats.org/markup-compatibility/2006" xmlns:mv="urn:schemas-microsoft-com:mac:vml" xmlns:o="urn:schemas-microsoft-com:office:office" xmlns:r="http://schemas.openxmlformats.org/officeDocument/2006/relationships" xmlns:m="http://schemas.openxmlformats.org/officeDocument/2006/math" xmlns:v="urn:schemas-microsoft-com:vml" xmlns:wp14="http://schemas.microsoft.com/office/word/2010/wordprocessingDrawing" xmlns:wp="http://schemas.openxmlformats.org/drawingml/2006/wordprocessingDrawing" xmlns:w10="urn:schemas-microsoft-com:office:word" xmlns:w="http://schemas.openxmlformats.org/wordprocessingml/2006/main" xmlns:w14="http://schemas.microsoft.com/office/word/2010/wordml" xmlns:w15="http://schemas.microsoft.com/office/word/2012/wordml" xmlns:wpg="http://schemas.microsoft.com/office/word/2010/wordprocessingGroup" xmlns:wpi="http://schemas.microsoft.com/office/word/2010/wordprocessingInk" xmlns:wne="http://schemas.microsoft.com/office/word/2006/wordml" xmlns:wps="http://schemas.microsoft.com/office/word/2010/wordprocessingShape" mc:Ignorable="w14 w15 wp14">
   <w:abstractNum w:abstractNumId="0">
     <w:nsid w:val="0D8D13FF"/>
     <w:multiLevelType w:val="multilevel"/>
@@ -7056,7 +7235,7 @@
 </file>
 
 <file path=word/styles.xml><?xml version="1.0" encoding="utf-8"?>
-<w:styles xmlns:r="http://schemas.openxmlformats.org/officeDocument/2006/relationships" xmlns:w="http://schemas.openxmlformats.org/wordprocessingml/2006/main">
+<w:styles xmlns:mc="http://schemas.openxmlformats.org/markup-compatibility/2006" xmlns:r="http://schemas.openxmlformats.org/officeDocument/2006/relationships" xmlns:w="http://schemas.openxmlformats.org/wordprocessingml/2006/main" xmlns:w14="http://schemas.microsoft.com/office/word/2010/wordml" xmlns:w15="http://schemas.microsoft.com/office/word/2012/wordml" mc:Ignorable="w14 w15">
   <w:docDefaults>
     <w:rPrDefault>
       <w:rPr>
@@ -7072,155 +7251,398 @@
       </w:pPr>
     </w:pPrDefault>
   </w:docDefaults>
-  <w:latentStyles w:defLockedState="0" w:defUIPriority="99" w:defSemiHidden="1" w:defUnhideWhenUsed="1" w:defQFormat="0" w:count="267">
-    <w:lsdException w:name="Normal" w:semiHidden="0" w:uiPriority="0" w:unhideWhenUsed="0" w:qFormat="1"/>
-    <w:lsdException w:name="heading 1" w:semiHidden="0" w:uiPriority="9" w:unhideWhenUsed="0" w:qFormat="1"/>
-    <w:lsdException w:name="heading 2" w:uiPriority="9" w:qFormat="1"/>
-    <w:lsdException w:name="heading 3" w:uiPriority="9" w:qFormat="1"/>
-    <w:lsdException w:name="heading 4" w:uiPriority="9" w:qFormat="1"/>
-    <w:lsdException w:name="heading 5" w:uiPriority="9" w:qFormat="1"/>
-    <w:lsdException w:name="heading 6" w:uiPriority="9" w:qFormat="1"/>
-    <w:lsdException w:name="heading 7" w:uiPriority="9" w:qFormat="1"/>
-    <w:lsdException w:name="heading 8" w:uiPriority="9" w:qFormat="1"/>
-    <w:lsdException w:name="heading 9" w:uiPriority="9" w:qFormat="1"/>
-    <w:lsdException w:name="toc 1" w:uiPriority="39"/>
-    <w:lsdException w:name="toc 2" w:uiPriority="39"/>
-    <w:lsdException w:name="toc 3" w:uiPriority="39"/>
-    <w:lsdException w:name="toc 4" w:uiPriority="39"/>
-    <w:lsdException w:name="toc 5" w:uiPriority="39"/>
-    <w:lsdException w:name="toc 6" w:uiPriority="39"/>
-    <w:lsdException w:name="toc 7" w:uiPriority="39"/>
-    <w:lsdException w:name="toc 8" w:uiPriority="39"/>
-    <w:lsdException w:name="toc 9" w:uiPriority="39"/>
-    <w:lsdException w:name="caption" w:uiPriority="35" w:qFormat="1"/>
-    <w:lsdException w:name="Title" w:semiHidden="0" w:uiPriority="10" w:unhideWhenUsed="0" w:qFormat="1"/>
-    <w:lsdException w:name="Default Paragraph Font" w:uiPriority="1"/>
-    <w:lsdException w:name="Subtitle" w:semiHidden="0" w:uiPriority="11" w:unhideWhenUsed="0" w:qFormat="1"/>
-    <w:lsdException w:name="Strong" w:semiHidden="0" w:uiPriority="22" w:unhideWhenUsed="0" w:qFormat="1"/>
-    <w:lsdException w:name="Emphasis" w:semiHidden="0" w:uiPriority="20" w:unhideWhenUsed="0" w:qFormat="1"/>
-    <w:lsdException w:name="Table Grid" w:semiHidden="0" w:uiPriority="59" w:unhideWhenUsed="0"/>
-    <w:lsdException w:name="Placeholder Text" w:unhideWhenUsed="0"/>
-    <w:lsdException w:name="No Spacing" w:semiHidden="0" w:uiPriority="1" w:unhideWhenUsed="0" w:qFormat="1"/>
-    <w:lsdException w:name="Light Shading" w:semiHidden="0" w:uiPriority="60" w:unhideWhenUsed="0"/>
-    <w:lsdException w:name="Light List" w:semiHidden="0" w:uiPriority="61" w:unhideWhenUsed="0"/>
-    <w:lsdException w:name="Light Grid" w:semiHidden="0" w:uiPriority="62" w:unhideWhenUsed="0"/>
-    <w:lsdException w:name="Medium Shading 1" w:semiHidden="0" w:uiPriority="63" w:unhideWhenUsed="0"/>
-    <w:lsdException w:name="Medium Shading 2" w:semiHidden="0" w:uiPriority="64" w:unhideWhenUsed="0"/>
-    <w:lsdException w:name="Medium List 1" w:semiHidden="0" w:uiPriority="65" w:unhideWhenUsed="0"/>
-    <w:lsdException w:name="Medium List 2" w:semiHidden="0" w:uiPriority="66" w:unhideWhenUsed="0"/>
-    <w:lsdException w:name="Medium Grid 1" w:semiHidden="0" w:uiPriority="67" w:unhideWhenUsed="0"/>
-    <w:lsdException w:name="Medium Grid 2" w:semiHidden="0" w:uiPriority="68" w:unhideWhenUsed="0"/>
-    <w:lsdException w:name="Medium Grid 3" w:semiHidden="0" w:uiPriority="69" w:unhideWhenUsed="0"/>
-    <w:lsdException w:name="Dark List" w:semiHidden="0" w:uiPriority="70" w:unhideWhenUsed="0"/>
-    <w:lsdException w:name="Colorful Shading" w:semiHidden="0" w:uiPriority="71" w:unhideWhenUsed="0"/>
-    <w:lsdException w:name="Colorful List" w:semiHidden="0" w:uiPriority="72" w:unhideWhenUsed="0"/>
-    <w:lsdException w:name="Colorful Grid" w:semiHidden="0" w:uiPriority="73" w:unhideWhenUsed="0"/>
-    <w:lsdException w:name="Light Shading Accent 1" w:semiHidden="0" w:uiPriority="60" w:unhideWhenUsed="0"/>
-    <w:lsdException w:name="Light List Accent 1" w:semiHidden="0" w:uiPriority="61" w:unhideWhenUsed="0"/>
-    <w:lsdException w:name="Light Grid Accent 1" w:semiHidden="0" w:uiPriority="62" w:unhideWhenUsed="0"/>
-    <w:lsdException w:name="Medium Shading 1 Accent 1" w:semiHidden="0" w:uiPriority="63" w:unhideWhenUsed="0"/>
-    <w:lsdException w:name="Medium Shading 2 Accent 1" w:semiHidden="0" w:uiPriority="64" w:unhideWhenUsed="0"/>
-    <w:lsdException w:name="Medium List 1 Accent 1" w:semiHidden="0" w:uiPriority="65" w:unhideWhenUsed="0"/>
-    <w:lsdException w:name="Revision" w:unhideWhenUsed="0"/>
-    <w:lsdException w:name="List Paragraph" w:semiHidden="0" w:uiPriority="34" w:unhideWhenUsed="0" w:qFormat="1"/>
-    <w:lsdException w:name="Quote" w:semiHidden="0" w:uiPriority="29" w:unhideWhenUsed="0" w:qFormat="1"/>
-    <w:lsdException w:name="Intense Quote" w:semiHidden="0" w:uiPriority="30" w:unhideWhenUsed="0" w:qFormat="1"/>
-    <w:lsdException w:name="Medium List 2 Accent 1" w:semiHidden="0" w:uiPriority="66" w:unhideWhenUsed="0"/>
-    <w:lsdException w:name="Medium Grid 1 Accent 1" w:semiHidden="0" w:uiPriority="67" w:unhideWhenUsed="0"/>
-    <w:lsdException w:name="Medium Grid 2 Accent 1" w:semiHidden="0" w:uiPriority="68" w:unhideWhenUsed="0"/>
-    <w:lsdException w:name="Medium Grid 3 Accent 1" w:semiHidden="0" w:uiPriority="69" w:unhideWhenUsed="0"/>
-    <w:lsdException w:name="Dark List Accent 1" w:semiHidden="0" w:uiPriority="70" w:unhideWhenUsed="0"/>
-    <w:lsdException w:name="Colorful Shading Accent 1" w:semiHidden="0" w:uiPriority="71" w:unhideWhenUsed="0"/>
-    <w:lsdException w:name="Colorful List Accent 1" w:semiHidden="0" w:uiPriority="72" w:unhideWhenUsed="0"/>
-    <w:lsdException w:name="Colorful Grid Accent 1" w:semiHidden="0" w:uiPriority="73" w:unhideWhenUsed="0"/>
-    <w:lsdException w:name="Light Shading Accent 2" w:semiHidden="0" w:uiPriority="60" w:unhideWhenUsed="0"/>
-    <w:lsdException w:name="Light List Accent 2" w:semiHidden="0" w:uiPriority="61" w:unhideWhenUsed="0"/>
-    <w:lsdException w:name="Light Grid Accent 2" w:semiHidden="0" w:uiPriority="62" w:unhideWhenUsed="0"/>
-    <w:lsdException w:name="Medium Shading 1 Accent 2" w:semiHidden="0" w:uiPriority="63" w:unhideWhenUsed="0"/>
-    <w:lsdException w:name="Medium Shading 2 Accent 2" w:semiHidden="0" w:uiPriority="64" w:unhideWhenUsed="0"/>
-    <w:lsdException w:name="Medium List 1 Accent 2" w:semiHidden="0" w:uiPriority="65" w:unhideWhenUsed="0"/>
-    <w:lsdException w:name="Medium List 2 Accent 2" w:semiHidden="0" w:uiPriority="66" w:unhideWhenUsed="0"/>
-    <w:lsdException w:name="Medium Grid 1 Accent 2" w:semiHidden="0" w:uiPriority="67" w:unhideWhenUsed="0"/>
-    <w:lsdException w:name="Medium Grid 2 Accent 2" w:semiHidden="0" w:uiPriority="68" w:unhideWhenUsed="0"/>
-    <w:lsdException w:name="Medium Grid 3 Accent 2" w:semiHidden="0" w:uiPriority="69" w:unhideWhenUsed="0"/>
-    <w:lsdException w:name="Dark List Accent 2" w:semiHidden="0" w:uiPriority="70" w:unhideWhenUsed="0"/>
-    <w:lsdException w:name="Colorful Shading Accent 2" w:semiHidden="0" w:uiPriority="71" w:unhideWhenUsed="0"/>
-    <w:lsdException w:name="Colorful List Accent 2" w:semiHidden="0" w:uiPriority="72" w:unhideWhenUsed="0"/>
-    <w:lsdException w:name="Colorful Grid Accent 2" w:semiHidden="0" w:uiPriority="73" w:unhideWhenUsed="0"/>
-    <w:lsdException w:name="Light Shading Accent 3" w:semiHidden="0" w:uiPriority="60" w:unhideWhenUsed="0"/>
-    <w:lsdException w:name="Light List Accent 3" w:semiHidden="0" w:uiPriority="61" w:unhideWhenUsed="0"/>
-    <w:lsdException w:name="Light Grid Accent 3" w:semiHidden="0" w:uiPriority="62" w:unhideWhenUsed="0"/>
-    <w:lsdException w:name="Medium Shading 1 Accent 3" w:semiHidden="0" w:uiPriority="63" w:unhideWhenUsed="0"/>
-    <w:lsdException w:name="Medium Shading 2 Accent 3" w:semiHidden="0" w:uiPriority="64" w:unhideWhenUsed="0"/>
-    <w:lsdException w:name="Medium List 1 Accent 3" w:semiHidden="0" w:uiPriority="65" w:unhideWhenUsed="0"/>
-    <w:lsdException w:name="Medium List 2 Accent 3" w:semiHidden="0" w:uiPriority="66" w:unhideWhenUsed="0"/>
-    <w:lsdException w:name="Medium Grid 1 Accent 3" w:semiHidden="0" w:uiPriority="67" w:unhideWhenUsed="0"/>
-    <w:lsdException w:name="Medium Grid 2 Accent 3" w:semiHidden="0" w:uiPriority="68" w:unhideWhenUsed="0"/>
-    <w:lsdException w:name="Medium Grid 3 Accent 3" w:semiHidden="0" w:uiPriority="69" w:unhideWhenUsed="0"/>
-    <w:lsdException w:name="Dark List Accent 3" w:semiHidden="0" w:uiPriority="70" w:unhideWhenUsed="0"/>
-    <w:lsdException w:name="Colorful Shading Accent 3" w:semiHidden="0" w:uiPriority="71" w:unhideWhenUsed="0"/>
-    <w:lsdException w:name="Colorful List Accent 3" w:semiHidden="0" w:uiPriority="72" w:unhideWhenUsed="0"/>
-    <w:lsdException w:name="Colorful Grid Accent 3" w:semiHidden="0" w:uiPriority="73" w:unhideWhenUsed="0"/>
-    <w:lsdException w:name="Light Shading Accent 4" w:semiHidden="0" w:uiPriority="60" w:unhideWhenUsed="0"/>
-    <w:lsdException w:name="Light List Accent 4" w:semiHidden="0" w:uiPriority="61" w:unhideWhenUsed="0"/>
-    <w:lsdException w:name="Light Grid Accent 4" w:semiHidden="0" w:uiPriority="62" w:unhideWhenUsed="0"/>
-    <w:lsdException w:name="Medium Shading 1 Accent 4" w:semiHidden="0" w:uiPriority="63" w:unhideWhenUsed="0"/>
-    <w:lsdException w:name="Medium Shading 2 Accent 4" w:semiHidden="0" w:uiPriority="64" w:unhideWhenUsed="0"/>
-    <w:lsdException w:name="Medium List 1 Accent 4" w:semiHidden="0" w:uiPriority="65" w:unhideWhenUsed="0"/>
-    <w:lsdException w:name="Medium List 2 Accent 4" w:semiHidden="0" w:uiPriority="66" w:unhideWhenUsed="0"/>
-    <w:lsdException w:name="Medium Grid 1 Accent 4" w:semiHidden="0" w:uiPriority="67" w:unhideWhenUsed="0"/>
-    <w:lsdException w:name="Medium Grid 2 Accent 4" w:semiHidden="0" w:uiPriority="68" w:unhideWhenUsed="0"/>
-    <w:lsdException w:name="Medium Grid 3 Accent 4" w:semiHidden="0" w:uiPriority="69" w:unhideWhenUsed="0"/>
-    <w:lsdException w:name="Dark List Accent 4" w:semiHidden="0" w:uiPriority="70" w:unhideWhenUsed="0"/>
-    <w:lsdException w:name="Colorful Shading Accent 4" w:semiHidden="0" w:uiPriority="71" w:unhideWhenUsed="0"/>
-    <w:lsdException w:name="Colorful List Accent 4" w:semiHidden="0" w:uiPriority="72" w:unhideWhenUsed="0"/>
-    <w:lsdException w:name="Colorful Grid Accent 4" w:semiHidden="0" w:uiPriority="73" w:unhideWhenUsed="0"/>
-    <w:lsdException w:name="Light Shading Accent 5" w:semiHidden="0" w:uiPriority="60" w:unhideWhenUsed="0"/>
-    <w:lsdException w:name="Light List Accent 5" w:semiHidden="0" w:uiPriority="61" w:unhideWhenUsed="0"/>
-    <w:lsdException w:name="Light Grid Accent 5" w:semiHidden="0" w:uiPriority="62" w:unhideWhenUsed="0"/>
-    <w:lsdException w:name="Medium Shading 1 Accent 5" w:semiHidden="0" w:uiPriority="63" w:unhideWhenUsed="0"/>
-    <w:lsdException w:name="Medium Shading 2 Accent 5" w:semiHidden="0" w:uiPriority="64" w:unhideWhenUsed="0"/>
-    <w:lsdException w:name="Medium List 1 Accent 5" w:semiHidden="0" w:uiPriority="65" w:unhideWhenUsed="0"/>
-    <w:lsdException w:name="Medium List 2 Accent 5" w:semiHidden="0" w:uiPriority="66" w:unhideWhenUsed="0"/>
-    <w:lsdException w:name="Medium Grid 1 Accent 5" w:semiHidden="0" w:uiPriority="67" w:unhideWhenUsed="0"/>
-    <w:lsdException w:name="Medium Grid 2 Accent 5" w:semiHidden="0" w:uiPriority="68" w:unhideWhenUsed="0"/>
-    <w:lsdException w:name="Medium Grid 3 Accent 5" w:semiHidden="0" w:uiPriority="69" w:unhideWhenUsed="0"/>
-    <w:lsdException w:name="Dark List Accent 5" w:semiHidden="0" w:uiPriority="70" w:unhideWhenUsed="0"/>
-    <w:lsdException w:name="Colorful Shading Accent 5" w:semiHidden="0" w:uiPriority="71" w:unhideWhenUsed="0"/>
-    <w:lsdException w:name="Colorful List Accent 5" w:semiHidden="0" w:uiPriority="72" w:unhideWhenUsed="0"/>
-    <w:lsdException w:name="Colorful Grid Accent 5" w:semiHidden="0" w:uiPriority="73" w:unhideWhenUsed="0"/>
-    <w:lsdException w:name="Light Shading Accent 6" w:semiHidden="0" w:uiPriority="60" w:unhideWhenUsed="0"/>
-    <w:lsdException w:name="Light List Accent 6" w:semiHidden="0" w:uiPriority="61" w:unhideWhenUsed="0"/>
-    <w:lsdException w:name="Light Grid Accent 6" w:semiHidden="0" w:uiPriority="62" w:unhideWhenUsed="0"/>
-    <w:lsdException w:name="Medium Shading 1 Accent 6" w:semiHidden="0" w:uiPriority="63" w:unhideWhenUsed="0"/>
-    <w:lsdException w:name="Medium Shading 2 Accent 6" w:semiHidden="0" w:uiPriority="64" w:unhideWhenUsed="0"/>
-    <w:lsdException w:name="Medium List 1 Accent 6" w:semiHidden="0" w:uiPriority="65" w:unhideWhenUsed="0"/>
-    <w:lsdException w:name="Medium List 2 Accent 6" w:semiHidden="0" w:uiPriority="66" w:unhideWhenUsed="0"/>
-    <w:lsdException w:name="Medium Grid 1 Accent 6" w:semiHidden="0" w:uiPriority="67" w:unhideWhenUsed="0"/>
-    <w:lsdException w:name="Medium Grid 2 Accent 6" w:semiHidden="0" w:uiPriority="68" w:unhideWhenUsed="0"/>
-    <w:lsdException w:name="Medium Grid 3 Accent 6" w:semiHidden="0" w:uiPriority="69" w:unhideWhenUsed="0"/>
-    <w:lsdException w:name="Dark List Accent 6" w:semiHidden="0" w:uiPriority="70" w:unhideWhenUsed="0"/>
-    <w:lsdException w:name="Colorful Shading Accent 6" w:semiHidden="0" w:uiPriority="71" w:unhideWhenUsed="0"/>
-    <w:lsdException w:name="Colorful List Accent 6" w:semiHidden="0" w:uiPriority="72" w:unhideWhenUsed="0"/>
-    <w:lsdException w:name="Colorful Grid Accent 6" w:semiHidden="0" w:uiPriority="73" w:unhideWhenUsed="0"/>
-    <w:lsdException w:name="Subtle Emphasis" w:semiHidden="0" w:uiPriority="19" w:unhideWhenUsed="0" w:qFormat="1"/>
-    <w:lsdException w:name="Intense Emphasis" w:semiHidden="0" w:uiPriority="21" w:unhideWhenUsed="0" w:qFormat="1"/>
-    <w:lsdException w:name="Subtle Reference" w:semiHidden="0" w:uiPriority="31" w:unhideWhenUsed="0" w:qFormat="1"/>
-    <w:lsdException w:name="Intense Reference" w:semiHidden="0" w:uiPriority="32" w:unhideWhenUsed="0" w:qFormat="1"/>
-    <w:lsdException w:name="Book Title" w:semiHidden="0" w:uiPriority="33" w:unhideWhenUsed="0" w:qFormat="1"/>
-    <w:lsdException w:name="Bibliography" w:uiPriority="37"/>
-    <w:lsdException w:name="TOC Heading" w:uiPriority="39" w:qFormat="1"/>
+  <w:latentStyles w:defLockedState="0" w:defUIPriority="99" w:defSemiHidden="0" w:defUnhideWhenUsed="0" w:defQFormat="0" w:count="380">
+    <w:lsdException w:name="Normal" w:uiPriority="0" w:qFormat="1"/>
+    <w:lsdException w:name="heading 1" w:uiPriority="9" w:qFormat="1"/>
+    <w:lsdException w:name="heading 2" w:semiHidden="1" w:uiPriority="9" w:unhideWhenUsed="1" w:qFormat="1"/>
+    <w:lsdException w:name="heading 3" w:semiHidden="1" w:uiPriority="9" w:unhideWhenUsed="1" w:qFormat="1"/>
+    <w:lsdException w:name="heading 4" w:semiHidden="1" w:uiPriority="9" w:unhideWhenUsed="1" w:qFormat="1"/>
+    <w:lsdException w:name="heading 5" w:semiHidden="1" w:uiPriority="9" w:unhideWhenUsed="1" w:qFormat="1"/>
+    <w:lsdException w:name="heading 6" w:semiHidden="1" w:uiPriority="9" w:unhideWhenUsed="1" w:qFormat="1"/>
+    <w:lsdException w:name="heading 7" w:semiHidden="1" w:uiPriority="9" w:unhideWhenUsed="1" w:qFormat="1"/>
+    <w:lsdException w:name="heading 8" w:semiHidden="1" w:uiPriority="9" w:unhideWhenUsed="1" w:qFormat="1"/>
+    <w:lsdException w:name="heading 9" w:semiHidden="1" w:uiPriority="9" w:unhideWhenUsed="1" w:qFormat="1"/>
+    <w:lsdException w:name="index 1" w:semiHidden="1" w:unhideWhenUsed="1"/>
+    <w:lsdException w:name="index 2" w:semiHidden="1" w:unhideWhenUsed="1"/>
+    <w:lsdException w:name="index 3" w:semiHidden="1" w:unhideWhenUsed="1"/>
+    <w:lsdException w:name="index 4" w:semiHidden="1" w:unhideWhenUsed="1"/>
+    <w:lsdException w:name="index 5" w:semiHidden="1" w:unhideWhenUsed="1"/>
+    <w:lsdException w:name="index 6" w:semiHidden="1" w:unhideWhenUsed="1"/>
+    <w:lsdException w:name="index 7" w:semiHidden="1" w:unhideWhenUsed="1"/>
+    <w:lsdException w:name="index 8" w:semiHidden="1" w:unhideWhenUsed="1"/>
+    <w:lsdException w:name="index 9" w:semiHidden="1" w:unhideWhenUsed="1"/>
+    <w:lsdException w:name="toc 1" w:semiHidden="1" w:uiPriority="39" w:unhideWhenUsed="1"/>
+    <w:lsdException w:name="toc 2" w:semiHidden="1" w:uiPriority="39" w:unhideWhenUsed="1"/>
+    <w:lsdException w:name="toc 3" w:semiHidden="1" w:uiPriority="39" w:unhideWhenUsed="1"/>
+    <w:lsdException w:name="toc 4" w:semiHidden="1" w:uiPriority="39" w:unhideWhenUsed="1"/>
+    <w:lsdException w:name="toc 5" w:semiHidden="1" w:uiPriority="39" w:unhideWhenUsed="1"/>
+    <w:lsdException w:name="toc 6" w:semiHidden="1" w:uiPriority="39" w:unhideWhenUsed="1"/>
+    <w:lsdException w:name="toc 7" w:semiHidden="1" w:uiPriority="39" w:unhideWhenUsed="1"/>
+    <w:lsdException w:name="toc 8" w:semiHidden="1" w:uiPriority="39" w:unhideWhenUsed="1"/>
+    <w:lsdException w:name="toc 9" w:semiHidden="1" w:uiPriority="39" w:unhideWhenUsed="1"/>
+    <w:lsdException w:name="Normal Indent" w:semiHidden="1" w:unhideWhenUsed="1"/>
+    <w:lsdException w:name="footnote text" w:semiHidden="1" w:unhideWhenUsed="1"/>
+    <w:lsdException w:name="annotation text" w:semiHidden="1" w:unhideWhenUsed="1"/>
+    <w:lsdException w:name="header" w:semiHidden="1" w:unhideWhenUsed="1"/>
+    <w:lsdException w:name="footer" w:semiHidden="1" w:unhideWhenUsed="1"/>
+    <w:lsdException w:name="index heading" w:semiHidden="1" w:unhideWhenUsed="1"/>
+    <w:lsdException w:name="caption" w:semiHidden="1" w:uiPriority="35" w:unhideWhenUsed="1" w:qFormat="1"/>
+    <w:lsdException w:name="table of figures" w:semiHidden="1" w:unhideWhenUsed="1"/>
+    <w:lsdException w:name="envelope address" w:semiHidden="1" w:unhideWhenUsed="1"/>
+    <w:lsdException w:name="envelope return" w:semiHidden="1" w:unhideWhenUsed="1"/>
+    <w:lsdException w:name="footnote reference" w:semiHidden="1" w:unhideWhenUsed="1"/>
+    <w:lsdException w:name="annotation reference" w:semiHidden="1" w:unhideWhenUsed="1"/>
+    <w:lsdException w:name="line number" w:semiHidden="1" w:unhideWhenUsed="1"/>
+    <w:lsdException w:name="page number" w:semiHidden="1" w:unhideWhenUsed="1"/>
+    <w:lsdException w:name="endnote reference" w:semiHidden="1" w:unhideWhenUsed="1"/>
+    <w:lsdException w:name="endnote text" w:semiHidden="1" w:unhideWhenUsed="1"/>
+    <w:lsdException w:name="table of authorities" w:semiHidden="1" w:unhideWhenUsed="1"/>
+    <w:lsdException w:name="macro" w:semiHidden="1" w:unhideWhenUsed="1"/>
+    <w:lsdException w:name="toa heading" w:semiHidden="1" w:unhideWhenUsed="1"/>
+    <w:lsdException w:name="List" w:semiHidden="1" w:unhideWhenUsed="1"/>
+    <w:lsdException w:name="List Bullet" w:semiHidden="1" w:unhideWhenUsed="1"/>
+    <w:lsdException w:name="List Number" w:semiHidden="1" w:unhideWhenUsed="1"/>
+    <w:lsdException w:name="List 2" w:semiHidden="1" w:unhideWhenUsed="1"/>
+    <w:lsdException w:name="List 3" w:semiHidden="1" w:unhideWhenUsed="1"/>
+    <w:lsdException w:name="List 4" w:semiHidden="1" w:unhideWhenUsed="1"/>
+    <w:lsdException w:name="List 5" w:semiHidden="1" w:unhideWhenUsed="1"/>
+    <w:lsdException w:name="List Bullet 2" w:semiHidden="1" w:unhideWhenUsed="1"/>
+    <w:lsdException w:name="List Bullet 3" w:semiHidden="1" w:unhideWhenUsed="1"/>
+    <w:lsdException w:name="List Bullet 4" w:semiHidden="1" w:unhideWhenUsed="1"/>
+    <w:lsdException w:name="List Bullet 5" w:semiHidden="1" w:unhideWhenUsed="1"/>
+    <w:lsdException w:name="List Number 2" w:semiHidden="1" w:unhideWhenUsed="1"/>
+    <w:lsdException w:name="List Number 3" w:semiHidden="1" w:unhideWhenUsed="1"/>
+    <w:lsdException w:name="List Number 4" w:semiHidden="1" w:unhideWhenUsed="1"/>
+    <w:lsdException w:name="List Number 5" w:semiHidden="1" w:unhideWhenUsed="1"/>
+    <w:lsdException w:name="Title" w:uiPriority="10" w:qFormat="1"/>
+    <w:lsdException w:name="Closing" w:semiHidden="1" w:unhideWhenUsed="1"/>
+    <w:lsdException w:name="Signature" w:semiHidden="1" w:unhideWhenUsed="1"/>
+    <w:lsdException w:name="Default Paragraph Font" w:semiHidden="1" w:uiPriority="1" w:unhideWhenUsed="1"/>
+    <w:lsdException w:name="Body Text" w:semiHidden="1" w:unhideWhenUsed="1"/>
+    <w:lsdException w:name="Body Text Indent" w:semiHidden="1" w:unhideWhenUsed="1"/>
+    <w:lsdException w:name="List Continue" w:semiHidden="1" w:unhideWhenUsed="1"/>
+    <w:lsdException w:name="List Continue 2" w:semiHidden="1" w:unhideWhenUsed="1"/>
+    <w:lsdException w:name="List Continue 3" w:semiHidden="1" w:unhideWhenUsed="1"/>
+    <w:lsdException w:name="List Continue 4" w:semiHidden="1" w:unhideWhenUsed="1"/>
+    <w:lsdException w:name="List Continue 5" w:semiHidden="1" w:unhideWhenUsed="1"/>
+    <w:lsdException w:name="Message Header" w:semiHidden="1" w:unhideWhenUsed="1"/>
+    <w:lsdException w:name="Subtitle" w:uiPriority="11" w:qFormat="1"/>
+    <w:lsdException w:name="Salutation" w:semiHidden="1" w:unhideWhenUsed="1"/>
+    <w:lsdException w:name="Date" w:semiHidden="1" w:unhideWhenUsed="1"/>
+    <w:lsdException w:name="Body Text First Indent" w:semiHidden="1" w:unhideWhenUsed="1"/>
+    <w:lsdException w:name="Body Text First Indent 2" w:semiHidden="1" w:unhideWhenUsed="1"/>
+    <w:lsdException w:name="Note Heading" w:semiHidden="1" w:unhideWhenUsed="1"/>
+    <w:lsdException w:name="Body Text 2" w:semiHidden="1" w:unhideWhenUsed="1"/>
+    <w:lsdException w:name="Body Text 3" w:semiHidden="1" w:unhideWhenUsed="1"/>
+    <w:lsdException w:name="Body Text Indent 2" w:semiHidden="1" w:unhideWhenUsed="1"/>
+    <w:lsdException w:name="Body Text Indent 3" w:semiHidden="1" w:unhideWhenUsed="1"/>
+    <w:lsdException w:name="Block Text" w:semiHidden="1" w:unhideWhenUsed="1"/>
+    <w:lsdException w:name="Hyperlink" w:semiHidden="1" w:unhideWhenUsed="1"/>
+    <w:lsdException w:name="FollowedHyperlink" w:semiHidden="1" w:unhideWhenUsed="1"/>
+    <w:lsdException w:name="Strong" w:uiPriority="22" w:qFormat="1"/>
+    <w:lsdException w:name="Emphasis" w:uiPriority="20" w:qFormat="1"/>
+    <w:lsdException w:name="Document Map" w:semiHidden="1" w:unhideWhenUsed="1"/>
+    <w:lsdException w:name="Plain Text" w:semiHidden="1" w:unhideWhenUsed="1"/>
+    <w:lsdException w:name="E-mail Signature" w:semiHidden="1" w:unhideWhenUsed="1"/>
+    <w:lsdException w:name="HTML Top of Form" w:semiHidden="1" w:unhideWhenUsed="1"/>
+    <w:lsdException w:name="HTML Bottom of Form" w:semiHidden="1" w:unhideWhenUsed="1"/>
+    <w:lsdException w:name="Normal (Web)" w:semiHidden="1" w:unhideWhenUsed="1"/>
+    <w:lsdException w:name="HTML Acronym" w:semiHidden="1" w:unhideWhenUsed="1"/>
+    <w:lsdException w:name="HTML Address" w:semiHidden="1" w:unhideWhenUsed="1"/>
+    <w:lsdException w:name="HTML Cite" w:semiHidden="1" w:unhideWhenUsed="1"/>
+    <w:lsdException w:name="HTML Code" w:semiHidden="1" w:unhideWhenUsed="1"/>
+    <w:lsdException w:name="HTML Definition" w:semiHidden="1" w:unhideWhenUsed="1"/>
+    <w:lsdException w:name="HTML Keyboard" w:semiHidden="1" w:unhideWhenUsed="1"/>
+    <w:lsdException w:name="HTML Preformatted" w:semiHidden="1" w:unhideWhenUsed="1"/>
+    <w:lsdException w:name="HTML Sample" w:semiHidden="1" w:unhideWhenUsed="1"/>
+    <w:lsdException w:name="HTML Typewriter" w:semiHidden="1" w:unhideWhenUsed="1"/>
+    <w:lsdException w:name="HTML Variable" w:semiHidden="1" w:unhideWhenUsed="1"/>
+    <w:lsdException w:name="Normal Table" w:semiHidden="1" w:unhideWhenUsed="1"/>
+    <w:lsdException w:name="annotation subject" w:semiHidden="1" w:unhideWhenUsed="1"/>
+    <w:lsdException w:name="No List" w:semiHidden="1" w:unhideWhenUsed="1"/>
+    <w:lsdException w:name="Outline List 1" w:semiHidden="1" w:unhideWhenUsed="1"/>
+    <w:lsdException w:name="Outline List 2" w:semiHidden="1" w:unhideWhenUsed="1"/>
+    <w:lsdException w:name="Outline List 3" w:semiHidden="1" w:unhideWhenUsed="1"/>
+    <w:lsdException w:name="Table Simple 1" w:semiHidden="1" w:unhideWhenUsed="1"/>
+    <w:lsdException w:name="Table Simple 2" w:semiHidden="1" w:unhideWhenUsed="1"/>
+    <w:lsdException w:name="Table Simple 3" w:semiHidden="1" w:unhideWhenUsed="1"/>
+    <w:lsdException w:name="Table Classic 1" w:semiHidden="1" w:unhideWhenUsed="1"/>
+    <w:lsdException w:name="Table Classic 2" w:semiHidden="1" w:unhideWhenUsed="1"/>
+    <w:lsdException w:name="Table Classic 3" w:semiHidden="1" w:unhideWhenUsed="1"/>
+    <w:lsdException w:name="Table Classic 4" w:semiHidden="1" w:unhideWhenUsed="1"/>
+    <w:lsdException w:name="Table Colorful 1" w:semiHidden="1" w:unhideWhenUsed="1"/>
+    <w:lsdException w:name="Table Colorful 2" w:semiHidden="1" w:unhideWhenUsed="1"/>
+    <w:lsdException w:name="Table Colorful 3" w:semiHidden="1" w:unhideWhenUsed="1"/>
+    <w:lsdException w:name="Table Columns 1" w:semiHidden="1" w:unhideWhenUsed="1"/>
+    <w:lsdException w:name="Table Columns 2" w:semiHidden="1" w:unhideWhenUsed="1"/>
+    <w:lsdException w:name="Table Columns 3" w:semiHidden="1" w:unhideWhenUsed="1"/>
+    <w:lsdException w:name="Table Columns 4" w:semiHidden="1" w:unhideWhenUsed="1"/>
+    <w:lsdException w:name="Table Columns 5" w:semiHidden="1" w:unhideWhenUsed="1"/>
+    <w:lsdException w:name="Table Grid 1" w:semiHidden="1" w:unhideWhenUsed="1"/>
+    <w:lsdException w:name="Table Grid 2" w:semiHidden="1" w:unhideWhenUsed="1"/>
+    <w:lsdException w:name="Table Grid 3" w:semiHidden="1" w:unhideWhenUsed="1"/>
+    <w:lsdException w:name="Table Grid 4" w:semiHidden="1" w:unhideWhenUsed="1"/>
+    <w:lsdException w:name="Table Grid 5" w:semiHidden="1" w:unhideWhenUsed="1"/>
+    <w:lsdException w:name="Table Grid 6" w:semiHidden="1" w:unhideWhenUsed="1"/>
+    <w:lsdException w:name="Table Grid 7" w:semiHidden="1" w:unhideWhenUsed="1"/>
+    <w:lsdException w:name="Table Grid 8" w:semiHidden="1" w:unhideWhenUsed="1"/>
+    <w:lsdException w:name="Table List 1" w:semiHidden="1" w:unhideWhenUsed="1"/>
+    <w:lsdException w:name="Table List 2" w:semiHidden="1" w:unhideWhenUsed="1"/>
+    <w:lsdException w:name="Table List 3" w:semiHidden="1" w:unhideWhenUsed="1"/>
+    <w:lsdException w:name="Table List 4" w:semiHidden="1" w:unhideWhenUsed="1"/>
+    <w:lsdException w:name="Table List 5" w:semiHidden="1" w:unhideWhenUsed="1"/>
+    <w:lsdException w:name="Table List 6" w:semiHidden="1" w:unhideWhenUsed="1"/>
+    <w:lsdException w:name="Table List 7" w:semiHidden="1" w:unhideWhenUsed="1"/>
+    <w:lsdException w:name="Table List 8" w:semiHidden="1" w:unhideWhenUsed="1"/>
+    <w:lsdException w:name="Table 3D effects 1" w:semiHidden="1" w:unhideWhenUsed="1"/>
+    <w:lsdException w:name="Table 3D effects 2" w:semiHidden="1" w:unhideWhenUsed="1"/>
+    <w:lsdException w:name="Table 3D effects 3" w:semiHidden="1" w:unhideWhenUsed="1"/>
+    <w:lsdException w:name="Table Contemporary" w:semiHidden="1" w:unhideWhenUsed="1"/>
+    <w:lsdException w:name="Table Elegant" w:semiHidden="1" w:unhideWhenUsed="1"/>
+    <w:lsdException w:name="Table Professional" w:semiHidden="1" w:unhideWhenUsed="1"/>
+    <w:lsdException w:name="Table Subtle 1" w:semiHidden="1" w:unhideWhenUsed="1"/>
+    <w:lsdException w:name="Table Subtle 2" w:semiHidden="1" w:unhideWhenUsed="1"/>
+    <w:lsdException w:name="Table Web 1" w:semiHidden="1" w:unhideWhenUsed="1"/>
+    <w:lsdException w:name="Table Web 2" w:semiHidden="1" w:unhideWhenUsed="1"/>
+    <w:lsdException w:name="Table Web 3" w:semiHidden="1" w:unhideWhenUsed="1"/>
+    <w:lsdException w:name="Balloon Text" w:semiHidden="1" w:unhideWhenUsed="1"/>
+    <w:lsdException w:name="Table Grid" w:uiPriority="59"/>
+    <w:lsdException w:name="Table Theme" w:semiHidden="1" w:unhideWhenUsed="1"/>
+    <w:lsdException w:name="Note Level 1" w:semiHidden="1" w:unhideWhenUsed="1"/>
+    <w:lsdException w:name="Note Level 2" w:semiHidden="1" w:unhideWhenUsed="1"/>
+    <w:lsdException w:name="Note Level 3" w:semiHidden="1" w:unhideWhenUsed="1"/>
+    <w:lsdException w:name="Note Level 4" w:semiHidden="1" w:unhideWhenUsed="1"/>
+    <w:lsdException w:name="Note Level 5" w:semiHidden="1" w:unhideWhenUsed="1"/>
+    <w:lsdException w:name="Note Level 6" w:semiHidden="1" w:unhideWhenUsed="1"/>
+    <w:lsdException w:name="Note Level 7" w:semiHidden="1" w:unhideWhenUsed="1"/>
+    <w:lsdException w:name="Note Level 8" w:semiHidden="1" w:unhideWhenUsed="1"/>
+    <w:lsdException w:name="Note Level 9" w:semiHidden="1" w:unhideWhenUsed="1"/>
+    <w:lsdException w:name="Placeholder Text" w:semiHidden="1"/>
+    <w:lsdException w:name="No Spacing" w:uiPriority="1" w:qFormat="1"/>
+    <w:lsdException w:name="Light Shading" w:uiPriority="60"/>
+    <w:lsdException w:name="Light List" w:uiPriority="61"/>
+    <w:lsdException w:name="Light Grid" w:uiPriority="62"/>
+    <w:lsdException w:name="Medium Shading 1" w:uiPriority="63"/>
+    <w:lsdException w:name="Medium Shading 2" w:uiPriority="64"/>
+    <w:lsdException w:name="Medium List 1" w:uiPriority="65"/>
+    <w:lsdException w:name="Medium List 2" w:uiPriority="66"/>
+    <w:lsdException w:name="Medium Grid 1" w:uiPriority="67"/>
+    <w:lsdException w:name="Medium Grid 2" w:uiPriority="68"/>
+    <w:lsdException w:name="Medium Grid 3" w:uiPriority="69"/>
+    <w:lsdException w:name="Dark List" w:uiPriority="70"/>
+    <w:lsdException w:name="Colorful Shading" w:uiPriority="71"/>
+    <w:lsdException w:name="Colorful List" w:uiPriority="72"/>
+    <w:lsdException w:name="Colorful Grid" w:uiPriority="73"/>
+    <w:lsdException w:name="Light Shading Accent 1" w:uiPriority="60"/>
+    <w:lsdException w:name="Light List Accent 1" w:uiPriority="61"/>
+    <w:lsdException w:name="Light Grid Accent 1" w:uiPriority="62"/>
+    <w:lsdException w:name="Medium Shading 1 Accent 1" w:uiPriority="63"/>
+    <w:lsdException w:name="Medium Shading 2 Accent 1" w:uiPriority="64"/>
+    <w:lsdException w:name="Medium List 1 Accent 1" w:uiPriority="65"/>
+    <w:lsdException w:name="Revision" w:semiHidden="1"/>
+    <w:lsdException w:name="List Paragraph" w:uiPriority="34" w:qFormat="1"/>
+    <w:lsdException w:name="Quote" w:uiPriority="29" w:qFormat="1"/>
+    <w:lsdException w:name="Intense Quote" w:uiPriority="30" w:qFormat="1"/>
+    <w:lsdException w:name="Medium List 2 Accent 1" w:uiPriority="66"/>
+    <w:lsdException w:name="Medium Grid 1 Accent 1" w:uiPriority="67"/>
+    <w:lsdException w:name="Medium Grid 2 Accent 1" w:uiPriority="68"/>
+    <w:lsdException w:name="Medium Grid 3 Accent 1" w:uiPriority="69"/>
+    <w:lsdException w:name="Dark List Accent 1" w:uiPriority="70"/>
+    <w:lsdException w:name="Colorful Shading Accent 1" w:uiPriority="71"/>
+    <w:lsdException w:name="Colorful List Accent 1" w:uiPriority="72"/>
+    <w:lsdException w:name="Colorful Grid Accent 1" w:uiPriority="73"/>
+    <w:lsdException w:name="Light Shading Accent 2" w:uiPriority="60"/>
+    <w:lsdException w:name="Light List Accent 2" w:uiPriority="61"/>
+    <w:lsdException w:name="Light Grid Accent 2" w:uiPriority="62"/>
+    <w:lsdException w:name="Medium Shading 1 Accent 2" w:uiPriority="63"/>
+    <w:lsdException w:name="Medium Shading 2 Accent 2" w:uiPriority="64"/>
+    <w:lsdException w:name="Medium List 1 Accent 2" w:uiPriority="65"/>
+    <w:lsdException w:name="Medium List 2 Accent 2" w:uiPriority="66"/>
+    <w:lsdException w:name="Medium Grid 1 Accent 2" w:uiPriority="67"/>
+    <w:lsdException w:name="Medium Grid 2 Accent 2" w:uiPriority="68"/>
+    <w:lsdException w:name="Medium Grid 3 Accent 2" w:uiPriority="69"/>
+    <w:lsdException w:name="Dark List Accent 2" w:uiPriority="70"/>
+    <w:lsdException w:name="Colorful Shading Accent 2" w:uiPriority="71"/>
+    <w:lsdException w:name="Colorful List Accent 2" w:uiPriority="72"/>
+    <w:lsdException w:name="Colorful Grid Accent 2" w:uiPriority="73"/>
+    <w:lsdException w:name="Light Shading Accent 3" w:uiPriority="60"/>
+    <w:lsdException w:name="Light List Accent 3" w:uiPriority="61"/>
+    <w:lsdException w:name="Light Grid Accent 3" w:uiPriority="62"/>
+    <w:lsdException w:name="Medium Shading 1 Accent 3" w:uiPriority="63"/>
+    <w:lsdException w:name="Medium Shading 2 Accent 3" w:uiPriority="64"/>
+    <w:lsdException w:name="Medium List 1 Accent 3" w:uiPriority="65"/>
+    <w:lsdException w:name="Medium List 2 Accent 3" w:uiPriority="66"/>
+    <w:lsdException w:name="Medium Grid 1 Accent 3" w:uiPriority="67"/>
+    <w:lsdException w:name="Medium Grid 2 Accent 3" w:uiPriority="68"/>
+    <w:lsdException w:name="Medium Grid 3 Accent 3" w:uiPriority="69"/>
+    <w:lsdException w:name="Dark List Accent 3" w:uiPriority="70"/>
+    <w:lsdException w:name="Colorful Shading Accent 3" w:uiPriority="71"/>
+    <w:lsdException w:name="Colorful List Accent 3" w:uiPriority="72"/>
+    <w:lsdException w:name="Colorful Grid Accent 3" w:uiPriority="73"/>
+    <w:lsdException w:name="Light Shading Accent 4" w:uiPriority="60"/>
+    <w:lsdException w:name="Light List Accent 4" w:uiPriority="61"/>
+    <w:lsdException w:name="Light Grid Accent 4" w:uiPriority="62"/>
+    <w:lsdException w:name="Medium Shading 1 Accent 4" w:uiPriority="63"/>
+    <w:lsdException w:name="Medium Shading 2 Accent 4" w:uiPriority="64"/>
+    <w:lsdException w:name="Medium List 1 Accent 4" w:uiPriority="65"/>
+    <w:lsdException w:name="Medium List 2 Accent 4" w:uiPriority="66"/>
+    <w:lsdException w:name="Medium Grid 1 Accent 4" w:uiPriority="67"/>
+    <w:lsdException w:name="Medium Grid 2 Accent 4" w:uiPriority="68"/>
+    <w:lsdException w:name="Medium Grid 3 Accent 4" w:uiPriority="69"/>
+    <w:lsdException w:name="Dark List Accent 4" w:uiPriority="70"/>
+    <w:lsdException w:name="Colorful Shading Accent 4" w:uiPriority="71"/>
+    <w:lsdException w:name="Colorful List Accent 4" w:uiPriority="72"/>
+    <w:lsdException w:name="Colorful Grid Accent 4" w:uiPriority="73"/>
+    <w:lsdException w:name="Light Shading Accent 5" w:uiPriority="60"/>
+    <w:lsdException w:name="Light List Accent 5" w:uiPriority="61"/>
+    <w:lsdException w:name="Light Grid Accent 5" w:uiPriority="62"/>
+    <w:lsdException w:name="Medium Shading 1 Accent 5" w:uiPriority="63"/>
+    <w:lsdException w:name="Medium Shading 2 Accent 5" w:uiPriority="64"/>
+    <w:lsdException w:name="Medium List 1 Accent 5" w:uiPriority="65"/>
+    <w:lsdException w:name="Medium List 2 Accent 5" w:uiPriority="66"/>
+    <w:lsdException w:name="Medium Grid 1 Accent 5" w:uiPriority="67"/>
+    <w:lsdException w:name="Medium Grid 2 Accent 5" w:uiPriority="68"/>
+    <w:lsdException w:name="Medium Grid 3 Accent 5" w:uiPriority="69"/>
+    <w:lsdException w:name="Dark List Accent 5" w:uiPriority="70"/>
+    <w:lsdException w:name="Colorful Shading Accent 5" w:uiPriority="71"/>
+    <w:lsdException w:name="Colorful List Accent 5" w:uiPriority="72"/>
+    <w:lsdException w:name="Colorful Grid Accent 5" w:uiPriority="73"/>
+    <w:lsdException w:name="Light Shading Accent 6" w:uiPriority="60"/>
+    <w:lsdException w:name="Light List Accent 6" w:uiPriority="61"/>
+    <w:lsdException w:name="Light Grid Accent 6" w:uiPriority="62"/>
+    <w:lsdException w:name="Medium Shading 1 Accent 6" w:uiPriority="63"/>
+    <w:lsdException w:name="Medium Shading 2 Accent 6" w:uiPriority="64"/>
+    <w:lsdException w:name="Medium List 1 Accent 6" w:uiPriority="65"/>
+    <w:lsdException w:name="Medium List 2 Accent 6" w:uiPriority="66"/>
+    <w:lsdException w:name="Medium Grid 1 Accent 6" w:uiPriority="67"/>
+    <w:lsdException w:name="Medium Grid 2 Accent 6" w:uiPriority="68"/>
+    <w:lsdException w:name="Medium Grid 3 Accent 6" w:uiPriority="69"/>
+    <w:lsdException w:name="Dark List Accent 6" w:uiPriority="70"/>
+    <w:lsdException w:name="Colorful Shading Accent 6" w:uiPriority="71"/>
+    <w:lsdException w:name="Colorful List Accent 6" w:uiPriority="72"/>
+    <w:lsdException w:name="Colorful Grid Accent 6" w:uiPriority="73"/>
+    <w:lsdException w:name="Subtle Emphasis" w:uiPriority="19" w:qFormat="1"/>
+    <w:lsdException w:name="Intense Emphasis" w:uiPriority="21" w:qFormat="1"/>
+    <w:lsdException w:name="Subtle Reference" w:uiPriority="31" w:qFormat="1"/>
+    <w:lsdException w:name="Intense Reference" w:uiPriority="32" w:qFormat="1"/>
+    <w:lsdException w:name="Book Title" w:uiPriority="33" w:qFormat="1"/>
+    <w:lsdException w:name="Bibliography" w:semiHidden="1" w:uiPriority="37" w:unhideWhenUsed="1"/>
+    <w:lsdException w:name="TOC Heading" w:semiHidden="1" w:uiPriority="39" w:unhideWhenUsed="1" w:qFormat="1"/>
+    <w:lsdException w:name="Plain Table 1" w:uiPriority="41"/>
+    <w:lsdException w:name="Plain Table 2" w:uiPriority="42"/>
+    <w:lsdException w:name="Plain Table 3" w:uiPriority="43"/>
+    <w:lsdException w:name="Plain Table 4" w:uiPriority="44"/>
+    <w:lsdException w:name="Plain Table 5" w:uiPriority="45"/>
+    <w:lsdException w:name="Grid Table Light" w:uiPriority="40"/>
+    <w:lsdException w:name="Grid Table 1 Light" w:uiPriority="46"/>
+    <w:lsdException w:name="Grid Table 2" w:uiPriority="47"/>
+    <w:lsdException w:name="Grid Table 3" w:uiPriority="48"/>
+    <w:lsdException w:name="Grid Table 4" w:uiPriority="49"/>
+    <w:lsdException w:name="Grid Table 5 Dark" w:uiPriority="50"/>
+    <w:lsdException w:name="Grid Table 6 Colorful" w:uiPriority="51"/>
+    <w:lsdException w:name="Grid Table 7 Colorful" w:uiPriority="52"/>
+    <w:lsdException w:name="Grid Table 1 Light Accent 1" w:uiPriority="46"/>
+    <w:lsdException w:name="Grid Table 2 Accent 1" w:uiPriority="47"/>
+    <w:lsdException w:name="Grid Table 3 Accent 1" w:uiPriority="48"/>
+    <w:lsdException w:name="Grid Table 4 Accent 1" w:uiPriority="49"/>
+    <w:lsdException w:name="Grid Table 5 Dark Accent 1" w:uiPriority="50"/>
+    <w:lsdException w:name="Grid Table 6 Colorful Accent 1" w:uiPriority="51"/>
+    <w:lsdException w:name="Grid Table 7 Colorful Accent 1" w:uiPriority="52"/>
+    <w:lsdException w:name="Grid Table 1 Light Accent 2" w:uiPriority="46"/>
+    <w:lsdException w:name="Grid Table 2 Accent 2" w:uiPriority="47"/>
+    <w:lsdException w:name="Grid Table 3 Accent 2" w:uiPriority="48"/>
+    <w:lsdException w:name="Grid Table 4 Accent 2" w:uiPriority="49"/>
+    <w:lsdException w:name="Grid Table 5 Dark Accent 2" w:uiPriority="50"/>
+    <w:lsdException w:name="Grid Table 6 Colorful Accent 2" w:uiPriority="51"/>
+    <w:lsdException w:name="Grid Table 7 Colorful Accent 2" w:uiPriority="52"/>
+    <w:lsdException w:name="Grid Table 1 Light Accent 3" w:uiPriority="46"/>
+    <w:lsdException w:name="Grid Table 2 Accent 3" w:uiPriority="47"/>
+    <w:lsdException w:name="Grid Table 3 Accent 3" w:uiPriority="48"/>
+    <w:lsdException w:name="Grid Table 4 Accent 3" w:uiPriority="49"/>
+    <w:lsdException w:name="Grid Table 5 Dark Accent 3" w:uiPriority="50"/>
+    <w:lsdException w:name="Grid Table 6 Colorful Accent 3" w:uiPriority="51"/>
+    <w:lsdException w:name="Grid Table 7 Colorful Accent 3" w:uiPriority="52"/>
+    <w:lsdException w:name="Grid Table 1 Light Accent 4" w:uiPriority="46"/>
+    <w:lsdException w:name="Grid Table 2 Accent 4" w:uiPriority="47"/>
+    <w:lsdException w:name="Grid Table 3 Accent 4" w:uiPriority="48"/>
+    <w:lsdException w:name="Grid Table 4 Accent 4" w:uiPriority="49"/>
+    <w:lsdException w:name="Grid Table 5 Dark Accent 4" w:uiPriority="50"/>
+    <w:lsdException w:name="Grid Table 6 Colorful Accent 4" w:uiPriority="51"/>
+    <w:lsdException w:name="Grid Table 7 Colorful Accent 4" w:uiPriority="52"/>
+    <w:lsdException w:name="Grid Table 1 Light Accent 5" w:uiPriority="46"/>
+    <w:lsdException w:name="Grid Table 2 Accent 5" w:uiPriority="47"/>
+    <w:lsdException w:name="Grid Table 3 Accent 5" w:uiPriority="48"/>
+    <w:lsdException w:name="Grid Table 4 Accent 5" w:uiPriority="49"/>
+    <w:lsdException w:name="Grid Table 5 Dark Accent 5" w:uiPriority="50"/>
+    <w:lsdException w:name="Grid Table 6 Colorful Accent 5" w:uiPriority="51"/>
+    <w:lsdException w:name="Grid Table 7 Colorful Accent 5" w:uiPriority="52"/>
+    <w:lsdException w:name="Grid Table 1 Light Accent 6" w:uiPriority="46"/>
+    <w:lsdException w:name="Grid Table 2 Accent 6" w:uiPriority="47"/>
+    <w:lsdException w:name="Grid Table 3 Accent 6" w:uiPriority="48"/>
+    <w:lsdException w:name="Grid Table 4 Accent 6" w:uiPriority="49"/>
+    <w:lsdException w:name="Grid Table 5 Dark Accent 6" w:uiPriority="50"/>
+    <w:lsdException w:name="Grid Table 6 Colorful Accent 6" w:uiPriority="51"/>
+    <w:lsdException w:name="Grid Table 7 Colorful Accent 6" w:uiPriority="52"/>
+    <w:lsdException w:name="List Table 1 Light" w:uiPriority="46"/>
+    <w:lsdException w:name="List Table 2" w:uiPriority="47"/>
+    <w:lsdException w:name="List Table 3" w:uiPriority="48"/>
+    <w:lsdException w:name="List Table 4" w:uiPriority="49"/>
+    <w:lsdException w:name="List Table 5 Dark" w:uiPriority="50"/>
+    <w:lsdException w:name="List Table 6 Colorful" w:uiPriority="51"/>
+    <w:lsdException w:name="List Table 7 Colorful" w:uiPriority="52"/>
+    <w:lsdException w:name="List Table 1 Light Accent 1" w:uiPriority="46"/>
+    <w:lsdException w:name="List Table 2 Accent 1" w:uiPriority="47"/>
+    <w:lsdException w:name="List Table 3 Accent 1" w:uiPriority="48"/>
+    <w:lsdException w:name="List Table 4 Accent 1" w:uiPriority="49"/>
+    <w:lsdException w:name="List Table 5 Dark Accent 1" w:uiPriority="50"/>
+    <w:lsdException w:name="List Table 6 Colorful Accent 1" w:uiPriority="51"/>
+    <w:lsdException w:name="List Table 7 Colorful Accent 1" w:uiPriority="52"/>
+    <w:lsdException w:name="List Table 1 Light Accent 2" w:uiPriority="46"/>
+    <w:lsdException w:name="List Table 2 Accent 2" w:uiPriority="47"/>
+    <w:lsdException w:name="List Table 3 Accent 2" w:uiPriority="48"/>
+    <w:lsdException w:name="List Table 4 Accent 2" w:uiPriority="49"/>
+    <w:lsdException w:name="List Table 5 Dark Accent 2" w:uiPriority="50"/>
+    <w:lsdException w:name="List Table 6 Colorful Accent 2" w:uiPriority="51"/>
+    <w:lsdException w:name="List Table 7 Colorful Accent 2" w:uiPriority="52"/>
+    <w:lsdException w:name="List Table 1 Light Accent 3" w:uiPriority="46"/>
+    <w:lsdException w:name="List Table 2 Accent 3" w:uiPriority="47"/>
+    <w:lsdException w:name="List Table 3 Accent 3" w:uiPriority="48"/>
+    <w:lsdException w:name="List Table 4 Accent 3" w:uiPriority="49"/>
+    <w:lsdException w:name="List Table 5 Dark Accent 3" w:uiPriority="50"/>
+    <w:lsdException w:name="List Table 6 Colorful Accent 3" w:uiPriority="51"/>
+    <w:lsdException w:name="List Table 7 Colorful Accent 3" w:uiPriority="52"/>
+    <w:lsdException w:name="List Table 1 Light Accent 4" w:uiPriority="46"/>
+    <w:lsdException w:name="List Table 2 Accent 4" w:uiPriority="47"/>
+    <w:lsdException w:name="List Table 3 Accent 4" w:uiPriority="48"/>
+    <w:lsdException w:name="List Table 4 Accent 4" w:uiPriority="49"/>
+    <w:lsdException w:name="List Table 5 Dark Accent 4" w:uiPriority="50"/>
+    <w:lsdException w:name="List Table 6 Colorful Accent 4" w:uiPriority="51"/>
+    <w:lsdException w:name="List Table 7 Colorful Accent 4" w:uiPriority="52"/>
+    <w:lsdException w:name="List Table 1 Light Accent 5" w:uiPriority="46"/>
+    <w:lsdException w:name="List Table 2 Accent 5" w:uiPriority="47"/>
+    <w:lsdException w:name="List Table 3 Accent 5" w:uiPriority="48"/>
+    <w:lsdException w:name="List Table 4 Accent 5" w:uiPriority="49"/>
+    <w:lsdException w:name="List Table 5 Dark Accent 5" w:uiPriority="50"/>
+    <w:lsdException w:name="List Table 6 Colorful Accent 5" w:uiPriority="51"/>
+    <w:lsdException w:name="List Table 7 Colorful Accent 5" w:uiPriority="52"/>
+    <w:lsdException w:name="List Table 1 Light Accent 6" w:uiPriority="46"/>
+    <w:lsdException w:name="List Table 2 Accent 6" w:uiPriority="47"/>
+    <w:lsdException w:name="List Table 3 Accent 6" w:uiPriority="48"/>
+    <w:lsdException w:name="List Table 4 Accent 6" w:uiPriority="49"/>
+    <w:lsdException w:name="List Table 5 Dark Accent 6" w:uiPriority="50"/>
+    <w:lsdException w:name="List Table 6 Colorful Accent 6" w:uiPriority="51"/>
+    <w:lsdException w:name="List Table 7 Colorful Accent 6" w:uiPriority="52"/>
   </w:latentStyles>
-  <w:style w:type="paragraph" w:default="1" w:styleId="Standard">
+  <w:style w:type="paragraph" w:default="1" w:styleId="Normal">
     <w:name w:val="Normal"/>
     <w:qFormat/>
     <w:rsid w:val="00457EE6"/>
   </w:style>
-  <w:style w:type="paragraph" w:styleId="berschrift1">
+  <w:style w:type="paragraph" w:styleId="Heading1">
     <w:name w:val="heading 1"/>
-    <w:basedOn w:val="Standard"/>
-    <w:next w:val="Standard"/>
-    <w:link w:val="berschrift1Zchn"/>
+    <w:basedOn w:val="Normal"/>
+    <w:next w:val="Normal"/>
+    <w:link w:val="Heading1Char"/>
     <w:uiPriority w:val="9"/>
     <w:qFormat/>
     <w:rsid w:val="00C16C38"/>
@@ -7239,11 +7661,11 @@
       <w:szCs w:val="28"/>
     </w:rPr>
   </w:style>
-  <w:style w:type="paragraph" w:styleId="berschrift2">
+  <w:style w:type="paragraph" w:styleId="Heading2">
     <w:name w:val="heading 2"/>
-    <w:basedOn w:val="Standard"/>
-    <w:next w:val="Standard"/>
-    <w:link w:val="berschrift2Zchn"/>
+    <w:basedOn w:val="Normal"/>
+    <w:next w:val="Normal"/>
+    <w:link w:val="Heading2Char"/>
     <w:uiPriority w:val="9"/>
     <w:unhideWhenUsed/>
     <w:qFormat/>
@@ -7263,18 +7685,17 @@
       <w:szCs w:val="26"/>
     </w:rPr>
   </w:style>
-  <w:style w:type="character" w:default="1" w:styleId="Absatz-Standardschriftart">
+  <w:style w:type="character" w:default="1" w:styleId="DefaultParagraphFont">
     <w:name w:val="Default Paragraph Font"/>
     <w:uiPriority w:val="1"/>
     <w:semiHidden/>
     <w:unhideWhenUsed/>
   </w:style>
-  <w:style w:type="table" w:default="1" w:styleId="NormaleTabelle">
+  <w:style w:type="table" w:default="1" w:styleId="TableNormal">
     <w:name w:val="Normal Table"/>
     <w:uiPriority w:val="99"/>
     <w:semiHidden/>
     <w:unhideWhenUsed/>
-    <w:qFormat/>
     <w:tblPr>
       <w:tblInd w:w="0" w:type="dxa"/>
       <w:tblCellMar>
@@ -7285,15 +7706,15 @@
       </w:tblCellMar>
     </w:tblPr>
   </w:style>
-  <w:style w:type="numbering" w:default="1" w:styleId="KeineListe">
+  <w:style w:type="numbering" w:default="1" w:styleId="NoList">
     <w:name w:val="No List"/>
     <w:uiPriority w:val="99"/>
     <w:semiHidden/>
     <w:unhideWhenUsed/>
   </w:style>
-  <w:style w:type="paragraph" w:styleId="KeinLeerraum">
+  <w:style w:type="paragraph" w:styleId="NoSpacing">
     <w:name w:val="No Spacing"/>
-    <w:link w:val="KeinLeerraumZchn"/>
+    <w:link w:val="NoSpacingChar"/>
     <w:uiPriority w:val="1"/>
     <w:qFormat/>
     <w:rsid w:val="00D10893"/>
@@ -7301,9 +7722,9 @@
       <w:spacing w:after="0" w:line="240" w:lineRule="auto"/>
     </w:pPr>
   </w:style>
-  <w:style w:type="table" w:styleId="Tabellengitternetz">
+  <w:style w:type="table" w:styleId="TableGrid">
     <w:name w:val="Table Grid"/>
-    <w:basedOn w:val="NormaleTabelle"/>
+    <w:basedOn w:val="TableNormal"/>
     <w:uiPriority w:val="59"/>
     <w:rsid w:val="00591EB1"/>
     <w:pPr>
@@ -7329,7 +7750,7 @@
   </w:style>
   <w:style w:type="paragraph" w:customStyle="1" w:styleId="1berschrift">
     <w:name w:val="1Überschrift"/>
-    <w:basedOn w:val="KeinLeerraum"/>
+    <w:basedOn w:val="NoSpacing"/>
     <w:link w:val="1berschriftZchn"/>
     <w:qFormat/>
     <w:rsid w:val="009D7A6C"/>
@@ -7346,7 +7767,7 @@
   </w:style>
   <w:style w:type="paragraph" w:customStyle="1" w:styleId="11berschrift">
     <w:name w:val="11Überschrift"/>
-    <w:basedOn w:val="KeinLeerraum"/>
+    <w:basedOn w:val="NoSpacing"/>
     <w:link w:val="11berschriftZchn"/>
     <w:qFormat/>
     <w:rsid w:val="009D7A6C"/>
@@ -7360,16 +7781,16 @@
       <w:szCs w:val="28"/>
     </w:rPr>
   </w:style>
-  <w:style w:type="character" w:customStyle="1" w:styleId="KeinLeerraumZchn">
-    <w:name w:val="Kein Leerraum Zchn"/>
-    <w:basedOn w:val="Absatz-Standardschriftart"/>
-    <w:link w:val="KeinLeerraum"/>
+  <w:style w:type="character" w:customStyle="1" w:styleId="NoSpacingChar">
+    <w:name w:val="No Spacing Char"/>
+    <w:basedOn w:val="DefaultParagraphFont"/>
+    <w:link w:val="NoSpacing"/>
     <w:uiPriority w:val="1"/>
     <w:rsid w:val="005C102A"/>
   </w:style>
   <w:style w:type="character" w:customStyle="1" w:styleId="1berschriftZchn">
     <w:name w:val="1Überschrift Zchn"/>
-    <w:basedOn w:val="KeinLeerraumZchn"/>
+    <w:basedOn w:val="NoSpacingChar"/>
     <w:link w:val="1berschrift"/>
     <w:rsid w:val="009D7A6C"/>
     <w:rPr>
@@ -7381,7 +7802,7 @@
   </w:style>
   <w:style w:type="paragraph" w:customStyle="1" w:styleId="Text">
     <w:name w:val="Text"/>
-    <w:basedOn w:val="KeinLeerraum"/>
+    <w:basedOn w:val="NoSpacing"/>
     <w:link w:val="TextZchn"/>
     <w:qFormat/>
     <w:rsid w:val="005C102A"/>
@@ -7396,7 +7817,7 @@
   </w:style>
   <w:style w:type="character" w:customStyle="1" w:styleId="11berschriftZchn">
     <w:name w:val="11Überschrift Zchn"/>
-    <w:basedOn w:val="KeinLeerraumZchn"/>
+    <w:basedOn w:val="NoSpacingChar"/>
     <w:link w:val="11berschrift"/>
     <w:rsid w:val="009D7A6C"/>
     <w:rPr>
@@ -7408,7 +7829,7 @@
   </w:style>
   <w:style w:type="character" w:customStyle="1" w:styleId="TextZchn">
     <w:name w:val="Text Zchn"/>
-    <w:basedOn w:val="KeinLeerraumZchn"/>
+    <w:basedOn w:val="NoSpacingChar"/>
     <w:link w:val="Text"/>
     <w:rsid w:val="005C102A"/>
     <w:rPr>
@@ -7417,10 +7838,10 @@
       <w:szCs w:val="24"/>
     </w:rPr>
   </w:style>
-  <w:style w:type="character" w:customStyle="1" w:styleId="berschrift1Zchn">
-    <w:name w:val="Überschrift 1 Zchn"/>
-    <w:basedOn w:val="Absatz-Standardschriftart"/>
-    <w:link w:val="berschrift1"/>
+  <w:style w:type="character" w:customStyle="1" w:styleId="Heading1Char">
+    <w:name w:val="Heading 1 Char"/>
+    <w:basedOn w:val="DefaultParagraphFont"/>
+    <w:link w:val="Heading1"/>
     <w:uiPriority w:val="9"/>
     <w:rsid w:val="00C16C38"/>
     <w:rPr>
@@ -7432,10 +7853,10 @@
       <w:szCs w:val="28"/>
     </w:rPr>
   </w:style>
-  <w:style w:type="paragraph" w:styleId="Inhaltsverzeichnisberschrift">
+  <w:style w:type="paragraph" w:styleId="TOCHeading">
     <w:name w:val="TOC Heading"/>
-    <w:basedOn w:val="berschrift1"/>
-    <w:next w:val="Standard"/>
+    <w:basedOn w:val="Heading1"/>
+    <w:next w:val="Normal"/>
     <w:uiPriority w:val="39"/>
     <w:unhideWhenUsed/>
     <w:qFormat/>
@@ -7444,10 +7865,10 @@
       <w:outlineLvl w:val="9"/>
     </w:pPr>
   </w:style>
-  <w:style w:type="paragraph" w:styleId="Sprechblasentext">
+  <w:style w:type="paragraph" w:styleId="BalloonText">
     <w:name w:val="Balloon Text"/>
-    <w:basedOn w:val="Standard"/>
-    <w:link w:val="SprechblasentextZchn"/>
+    <w:basedOn w:val="Normal"/>
+    <w:link w:val="BalloonTextChar"/>
     <w:uiPriority w:val="99"/>
     <w:semiHidden/>
     <w:unhideWhenUsed/>
@@ -7461,10 +7882,10 @@
       <w:szCs w:val="16"/>
     </w:rPr>
   </w:style>
-  <w:style w:type="character" w:customStyle="1" w:styleId="SprechblasentextZchn">
-    <w:name w:val="Sprechblasentext Zchn"/>
-    <w:basedOn w:val="Absatz-Standardschriftart"/>
-    <w:link w:val="Sprechblasentext"/>
+  <w:style w:type="character" w:customStyle="1" w:styleId="BalloonTextChar">
+    <w:name w:val="Balloon Text Char"/>
+    <w:basedOn w:val="DefaultParagraphFont"/>
+    <w:link w:val="BalloonText"/>
     <w:uiPriority w:val="99"/>
     <w:semiHidden/>
     <w:rsid w:val="00C16C38"/>
@@ -7474,10 +7895,10 @@
       <w:szCs w:val="16"/>
     </w:rPr>
   </w:style>
-  <w:style w:type="paragraph" w:styleId="HTMLVorformatiert">
+  <w:style w:type="paragraph" w:styleId="HTMLPreformatted">
     <w:name w:val="HTML Preformatted"/>
-    <w:basedOn w:val="Standard"/>
-    <w:link w:val="HTMLVorformatiertZchn"/>
+    <w:basedOn w:val="Normal"/>
+    <w:link w:val="HTMLPreformattedChar"/>
     <w:uiPriority w:val="99"/>
     <w:semiHidden/>
     <w:unhideWhenUsed/>
@@ -7510,10 +7931,10 @@
       <w:lang w:val="de-AT" w:eastAsia="de-AT"/>
     </w:rPr>
   </w:style>
-  <w:style w:type="character" w:customStyle="1" w:styleId="HTMLVorformatiertZchn">
-    <w:name w:val="HTML Vorformatiert Zchn"/>
-    <w:basedOn w:val="Absatz-Standardschriftart"/>
-    <w:link w:val="HTMLVorformatiert"/>
+  <w:style w:type="character" w:customStyle="1" w:styleId="HTMLPreformattedChar">
+    <w:name w:val="HTML Preformatted Char"/>
+    <w:basedOn w:val="DefaultParagraphFont"/>
+    <w:link w:val="HTMLPreformatted"/>
     <w:uiPriority w:val="99"/>
     <w:semiHidden/>
     <w:rsid w:val="00C16C38"/>
@@ -7524,10 +7945,10 @@
       <w:lang w:val="de-AT" w:eastAsia="de-AT"/>
     </w:rPr>
   </w:style>
-  <w:style w:type="paragraph" w:styleId="Verzeichnis1">
+  <w:style w:type="paragraph" w:styleId="TOC1">
     <w:name w:val="toc 1"/>
-    <w:basedOn w:val="Standard"/>
-    <w:next w:val="Standard"/>
+    <w:basedOn w:val="Normal"/>
+    <w:next w:val="Normal"/>
     <w:autoRedefine/>
     <w:uiPriority w:val="39"/>
     <w:unhideWhenUsed/>
@@ -7538,7 +7959,7 @@
   </w:style>
   <w:style w:type="character" w:styleId="Hyperlink">
     <w:name w:val="Hyperlink"/>
-    <w:basedOn w:val="Absatz-Standardschriftart"/>
+    <w:basedOn w:val="DefaultParagraphFont"/>
     <w:uiPriority w:val="99"/>
     <w:unhideWhenUsed/>
     <w:rsid w:val="00DF2414"/>
@@ -7547,10 +7968,10 @@
       <w:u w:val="single"/>
     </w:rPr>
   </w:style>
-  <w:style w:type="character" w:customStyle="1" w:styleId="berschrift2Zchn">
-    <w:name w:val="Überschrift 2 Zchn"/>
-    <w:basedOn w:val="Absatz-Standardschriftart"/>
-    <w:link w:val="berschrift2"/>
+  <w:style w:type="character" w:customStyle="1" w:styleId="Heading2Char">
+    <w:name w:val="Heading 2 Char"/>
+    <w:basedOn w:val="DefaultParagraphFont"/>
+    <w:link w:val="Heading2"/>
     <w:uiPriority w:val="9"/>
     <w:rsid w:val="00DF2414"/>
     <w:rPr>
@@ -7562,10 +7983,10 @@
       <w:szCs w:val="26"/>
     </w:rPr>
   </w:style>
-  <w:style w:type="paragraph" w:styleId="Verzeichnis2">
+  <w:style w:type="paragraph" w:styleId="TOC2">
     <w:name w:val="toc 2"/>
-    <w:basedOn w:val="Standard"/>
-    <w:next w:val="Standard"/>
+    <w:basedOn w:val="Normal"/>
+    <w:next w:val="Normal"/>
     <w:autoRedefine/>
     <w:uiPriority w:val="39"/>
     <w:unhideWhenUsed/>
@@ -7575,34 +7996,10 @@
       <w:ind w:left="220"/>
     </w:pPr>
   </w:style>
-  <w:style w:type="paragraph" w:styleId="Kopfzeile">
+  <w:style w:type="paragraph" w:styleId="Header">
     <w:name w:val="header"/>
-    <w:basedOn w:val="Standard"/>
-    <w:link w:val="KopfzeileZchn"/>
-    <w:uiPriority w:val="99"/>
-    <w:semiHidden/>
-    <w:unhideWhenUsed/>
-    <w:rsid w:val="002C3AA6"/>
-    <w:pPr>
-      <w:tabs>
-        <w:tab w:val="center" w:pos="4536"/>
-        <w:tab w:val="right" w:pos="9072"/>
-      </w:tabs>
-      <w:spacing w:after="0" w:line="240" w:lineRule="auto"/>
-    </w:pPr>
-  </w:style>
-  <w:style w:type="character" w:customStyle="1" w:styleId="KopfzeileZchn">
-    <w:name w:val="Kopfzeile Zchn"/>
-    <w:basedOn w:val="Absatz-Standardschriftart"/>
-    <w:link w:val="Kopfzeile"/>
-    <w:uiPriority w:val="99"/>
-    <w:semiHidden/>
-    <w:rsid w:val="002C3AA6"/>
-  </w:style>
-  <w:style w:type="paragraph" w:styleId="Fuzeile">
-    <w:name w:val="footer"/>
-    <w:basedOn w:val="Standard"/>
-    <w:link w:val="FuzeileZchn"/>
+    <w:basedOn w:val="Normal"/>
+    <w:link w:val="HeaderChar"/>
     <w:uiPriority w:val="99"/>
     <w:unhideWhenUsed/>
     <w:rsid w:val="002C3AA6"/>
@@ -7614,328 +8011,34 @@
       <w:spacing w:after="0" w:line="240" w:lineRule="auto"/>
     </w:pPr>
   </w:style>
-  <w:style w:type="character" w:customStyle="1" w:styleId="FuzeileZchn">
-    <w:name w:val="Fußzeile Zchn"/>
-    <w:basedOn w:val="Absatz-Standardschriftart"/>
-    <w:link w:val="Fuzeile"/>
+  <w:style w:type="character" w:customStyle="1" w:styleId="HeaderChar">
+    <w:name w:val="Header Char"/>
+    <w:basedOn w:val="DefaultParagraphFont"/>
+    <w:link w:val="Header"/>
     <w:uiPriority w:val="99"/>
     <w:rsid w:val="002C3AA6"/>
   </w:style>
-</w:styles>
-</file>
-
-<file path=word/stylesWithEffects.xml><?xml version="1.0" encoding="utf-8"?>
-<w:styles xmlns:wpc="http://schemas.microsoft.com/office/word/2010/wordprocessingCanvas" xmlns:mc="http://schemas.openxmlformats.org/markup-compatibility/2006" xmlns:o="urn:schemas-microsoft-com:office:office" xmlns:r="http://schemas.openxmlformats.org/officeDocument/2006/relationships" xmlns:m="http://schemas.openxmlformats.org/officeDocument/2006/math" xmlns:v="urn:schemas-microsoft-com:vml" xmlns:wp14="http://schemas.microsoft.com/office/word/2010/wordprocessingDrawing" xmlns:wp="http://schemas.openxmlformats.org/drawingml/2006/wordprocessingDrawing" xmlns:w10="urn:schemas-microsoft-com:office:word" xmlns:w="http://schemas.openxmlformats.org/wordprocessingml/2006/main" xmlns:w14="http://schemas.microsoft.com/office/word/2010/wordml" xmlns:wpg="http://schemas.microsoft.com/office/word/2010/wordprocessingGroup" xmlns:wpi="http://schemas.microsoft.com/office/word/2010/wordprocessingInk" xmlns:wne="http://schemas.microsoft.com/office/word/2006/wordml" xmlns:wps="http://schemas.microsoft.com/office/word/2010/wordprocessingShape" mc:Ignorable="w14 wp14">
-  <w:docDefaults>
-    <w:rPrDefault>
-      <w:rPr>
-        <w:rFonts w:asciiTheme="minorHAnsi" w:eastAsiaTheme="minorHAnsi" w:hAnsiTheme="minorHAnsi" w:cstheme="minorBidi"/>
-        <w:sz w:val="22"/>
-        <w:szCs w:val="22"/>
-        <w:lang w:val="de-DE" w:eastAsia="en-US" w:bidi="ar-SA"/>
-      </w:rPr>
-    </w:rPrDefault>
-    <w:pPrDefault>
-      <w:pPr>
-        <w:spacing w:after="200" w:line="276" w:lineRule="auto"/>
-      </w:pPr>
-    </w:pPrDefault>
-  </w:docDefaults>
-  <w:latentStyles w:defLockedState="0" w:defUIPriority="99" w:defSemiHidden="1" w:defUnhideWhenUsed="1" w:defQFormat="0" w:count="267">
-    <w:lsdException w:name="Normal" w:semiHidden="0" w:uiPriority="0" w:unhideWhenUsed="0" w:qFormat="1"/>
-    <w:lsdException w:name="heading 1" w:semiHidden="0" w:uiPriority="9" w:unhideWhenUsed="0" w:qFormat="1"/>
-    <w:lsdException w:name="heading 2" w:uiPriority="9" w:qFormat="1"/>
-    <w:lsdException w:name="heading 3" w:uiPriority="9" w:qFormat="1"/>
-    <w:lsdException w:name="heading 4" w:uiPriority="9" w:qFormat="1"/>
-    <w:lsdException w:name="heading 5" w:uiPriority="9" w:qFormat="1"/>
-    <w:lsdException w:name="heading 6" w:uiPriority="9" w:qFormat="1"/>
-    <w:lsdException w:name="heading 7" w:uiPriority="9" w:qFormat="1"/>
-    <w:lsdException w:name="heading 8" w:uiPriority="9" w:qFormat="1"/>
-    <w:lsdException w:name="heading 9" w:uiPriority="9" w:qFormat="1"/>
-    <w:lsdException w:name="toc 1" w:uiPriority="39"/>
-    <w:lsdException w:name="toc 2" w:uiPriority="39"/>
-    <w:lsdException w:name="toc 3" w:uiPriority="39"/>
-    <w:lsdException w:name="toc 4" w:uiPriority="39"/>
-    <w:lsdException w:name="toc 5" w:uiPriority="39"/>
-    <w:lsdException w:name="toc 6" w:uiPriority="39"/>
-    <w:lsdException w:name="toc 7" w:uiPriority="39"/>
-    <w:lsdException w:name="toc 8" w:uiPriority="39"/>
-    <w:lsdException w:name="toc 9" w:uiPriority="39"/>
-    <w:lsdException w:name="caption" w:uiPriority="35" w:qFormat="1"/>
-    <w:lsdException w:name="Title" w:semiHidden="0" w:uiPriority="10" w:unhideWhenUsed="0" w:qFormat="1"/>
-    <w:lsdException w:name="Default Paragraph Font" w:uiPriority="1"/>
-    <w:lsdException w:name="Subtitle" w:semiHidden="0" w:uiPriority="11" w:unhideWhenUsed="0" w:qFormat="1"/>
-    <w:lsdException w:name="Strong" w:semiHidden="0" w:uiPriority="22" w:unhideWhenUsed="0" w:qFormat="1"/>
-    <w:lsdException w:name="Emphasis" w:semiHidden="0" w:uiPriority="20" w:unhideWhenUsed="0" w:qFormat="1"/>
-    <w:lsdException w:name="Table Grid" w:semiHidden="0" w:uiPriority="59" w:unhideWhenUsed="0"/>
-    <w:lsdException w:name="Placeholder Text" w:unhideWhenUsed="0"/>
-    <w:lsdException w:name="No Spacing" w:semiHidden="0" w:uiPriority="1" w:unhideWhenUsed="0" w:qFormat="1"/>
-    <w:lsdException w:name="Light Shading" w:semiHidden="0" w:uiPriority="60" w:unhideWhenUsed="0"/>
-    <w:lsdException w:name="Light List" w:semiHidden="0" w:uiPriority="61" w:unhideWhenUsed="0"/>
-    <w:lsdException w:name="Light Grid" w:semiHidden="0" w:uiPriority="62" w:unhideWhenUsed="0"/>
-    <w:lsdException w:name="Medium Shading 1" w:semiHidden="0" w:uiPriority="63" w:unhideWhenUsed="0"/>
-    <w:lsdException w:name="Medium Shading 2" w:semiHidden="0" w:uiPriority="64" w:unhideWhenUsed="0"/>
-    <w:lsdException w:name="Medium List 1" w:semiHidden="0" w:uiPriority="65" w:unhideWhenUsed="0"/>
-    <w:lsdException w:name="Medium List 2" w:semiHidden="0" w:uiPriority="66" w:unhideWhenUsed="0"/>
-    <w:lsdException w:name="Medium Grid 1" w:semiHidden="0" w:uiPriority="67" w:unhideWhenUsed="0"/>
-    <w:lsdException w:name="Medium Grid 2" w:semiHidden="0" w:uiPriority="68" w:unhideWhenUsed="0"/>
-    <w:lsdException w:name="Medium Grid 3" w:semiHidden="0" w:uiPriority="69" w:unhideWhenUsed="0"/>
-    <w:lsdException w:name="Dark List" w:semiHidden="0" w:uiPriority="70" w:unhideWhenUsed="0"/>
-    <w:lsdException w:name="Colorful Shading" w:semiHidden="0" w:uiPriority="71" w:unhideWhenUsed="0"/>
-    <w:lsdException w:name="Colorful List" w:semiHidden="0" w:uiPriority="72" w:unhideWhenUsed="0"/>
-    <w:lsdException w:name="Colorful Grid" w:semiHidden="0" w:uiPriority="73" w:unhideWhenUsed="0"/>
-    <w:lsdException w:name="Light Shading Accent 1" w:semiHidden="0" w:uiPriority="60" w:unhideWhenUsed="0"/>
-    <w:lsdException w:name="Light List Accent 1" w:semiHidden="0" w:uiPriority="61" w:unhideWhenUsed="0"/>
-    <w:lsdException w:name="Light Grid Accent 1" w:semiHidden="0" w:uiPriority="62" w:unhideWhenUsed="0"/>
-    <w:lsdException w:name="Medium Shading 1 Accent 1" w:semiHidden="0" w:uiPriority="63" w:unhideWhenUsed="0"/>
-    <w:lsdException w:name="Medium Shading 2 Accent 1" w:semiHidden="0" w:uiPriority="64" w:unhideWhenUsed="0"/>
-    <w:lsdException w:name="Medium List 1 Accent 1" w:semiHidden="0" w:uiPriority="65" w:unhideWhenUsed="0"/>
-    <w:lsdException w:name="Revision" w:unhideWhenUsed="0"/>
-    <w:lsdException w:name="List Paragraph" w:semiHidden="0" w:uiPriority="34" w:unhideWhenUsed="0" w:qFormat="1"/>
-    <w:lsdException w:name="Quote" w:semiHidden="0" w:uiPriority="29" w:unhideWhenUsed="0" w:qFormat="1"/>
-    <w:lsdException w:name="Intense Quote" w:semiHidden="0" w:uiPriority="30" w:unhideWhenUsed="0" w:qFormat="1"/>
-    <w:lsdException w:name="Medium List 2 Accent 1" w:semiHidden="0" w:uiPriority="66" w:unhideWhenUsed="0"/>
-    <w:lsdException w:name="Medium Grid 1 Accent 1" w:semiHidden="0" w:uiPriority="67" w:unhideWhenUsed="0"/>
-    <w:lsdException w:name="Medium Grid 2 Accent 1" w:semiHidden="0" w:uiPriority="68" w:unhideWhenUsed="0"/>
-    <w:lsdException w:name="Medium Grid 3 Accent 1" w:semiHidden="0" w:uiPriority="69" w:unhideWhenUsed="0"/>
-    <w:lsdException w:name="Dark List Accent 1" w:semiHidden="0" w:uiPriority="70" w:unhideWhenUsed="0"/>
-    <w:lsdException w:name="Colorful Shading Accent 1" w:semiHidden="0" w:uiPriority="71" w:unhideWhenUsed="0"/>
-    <w:lsdException w:name="Colorful List Accent 1" w:semiHidden="0" w:uiPriority="72" w:unhideWhenUsed="0"/>
-    <w:lsdException w:name="Colorful Grid Accent 1" w:semiHidden="0" w:uiPriority="73" w:unhideWhenUsed="0"/>
-    <w:lsdException w:name="Light Shading Accent 2" w:semiHidden="0" w:uiPriority="60" w:unhideWhenUsed="0"/>
-    <w:lsdException w:name="Light List Accent 2" w:semiHidden="0" w:uiPriority="61" w:unhideWhenUsed="0"/>
-    <w:lsdException w:name="Light Grid Accent 2" w:semiHidden="0" w:uiPriority="62" w:unhideWhenUsed="0"/>
-    <w:lsdException w:name="Medium Shading 1 Accent 2" w:semiHidden="0" w:uiPriority="63" w:unhideWhenUsed="0"/>
-    <w:lsdException w:name="Medium Shading 2 Accent 2" w:semiHidden="0" w:uiPriority="64" w:unhideWhenUsed="0"/>
-    <w:lsdException w:name="Medium List 1 Accent 2" w:semiHidden="0" w:uiPriority="65" w:unhideWhenUsed="0"/>
-    <w:lsdException w:name="Medium List 2 Accent 2" w:semiHidden="0" w:uiPriority="66" w:unhideWhenUsed="0"/>
-    <w:lsdException w:name="Medium Grid 1 Accent 2" w:semiHidden="0" w:uiPriority="67" w:unhideWhenUsed="0"/>
-    <w:lsdException w:name="Medium Grid 2 Accent 2" w:semiHidden="0" w:uiPriority="68" w:unhideWhenUsed="0"/>
-    <w:lsdException w:name="Medium Grid 3 Accent 2" w:semiHidden="0" w:uiPriority="69" w:unhideWhenUsed="0"/>
-    <w:lsdException w:name="Dark List Accent 2" w:semiHidden="0" w:uiPriority="70" w:unhideWhenUsed="0"/>
-    <w:lsdException w:name="Colorful Shading Accent 2" w:semiHidden="0" w:uiPriority="71" w:unhideWhenUsed="0"/>
-    <w:lsdException w:name="Colorful List Accent 2" w:semiHidden="0" w:uiPriority="72" w:unhideWhenUsed="0"/>
-    <w:lsdException w:name="Colorful Grid Accent 2" w:semiHidden="0" w:uiPriority="73" w:unhideWhenUsed="0"/>
-    <w:lsdException w:name="Light Shading Accent 3" w:semiHidden="0" w:uiPriority="60" w:unhideWhenUsed="0"/>
-    <w:lsdException w:name="Light List Accent 3" w:semiHidden="0" w:uiPriority="61" w:unhideWhenUsed="0"/>
-    <w:lsdException w:name="Light Grid Accent 3" w:semiHidden="0" w:uiPriority="62" w:unhideWhenUsed="0"/>
-    <w:lsdException w:name="Medium Shading 1 Accent 3" w:semiHidden="0" w:uiPriority="63" w:unhideWhenUsed="0"/>
-    <w:lsdException w:name="Medium Shading 2 Accent 3" w:semiHidden="0" w:uiPriority="64" w:unhideWhenUsed="0"/>
-    <w:lsdException w:name="Medium List 1 Accent 3" w:semiHidden="0" w:uiPriority="65" w:unhideWhenUsed="0"/>
-    <w:lsdException w:name="Medium List 2 Accent 3" w:semiHidden="0" w:uiPriority="66" w:unhideWhenUsed="0"/>
-    <w:lsdException w:name="Medium Grid 1 Accent 3" w:semiHidden="0" w:uiPriority="67" w:unhideWhenUsed="0"/>
-    <w:lsdException w:name="Medium Grid 2 Accent 3" w:semiHidden="0" w:uiPriority="68" w:unhideWhenUsed="0"/>
-    <w:lsdException w:name="Medium Grid 3 Accent 3" w:semiHidden="0" w:uiPriority="69" w:unhideWhenUsed="0"/>
-    <w:lsdException w:name="Dark List Accent 3" w:semiHidden="0" w:uiPriority="70" w:unhideWhenUsed="0"/>
-    <w:lsdException w:name="Colorful Shading Accent 3" w:semiHidden="0" w:uiPriority="71" w:unhideWhenUsed="0"/>
-    <w:lsdException w:name="Colorful List Accent 3" w:semiHidden="0" w:uiPriority="72" w:unhideWhenUsed="0"/>
-    <w:lsdException w:name="Colorful Grid Accent 3" w:semiHidden="0" w:uiPriority="73" w:unhideWhenUsed="0"/>
-    <w:lsdException w:name="Light Shading Accent 4" w:semiHidden="0" w:uiPriority="60" w:unhideWhenUsed="0"/>
-    <w:lsdException w:name="Light List Accent 4" w:semiHidden="0" w:uiPriority="61" w:unhideWhenUsed="0"/>
-    <w:lsdException w:name="Light Grid Accent 4" w:semiHidden="0" w:uiPriority="62" w:unhideWhenUsed="0"/>
-    <w:lsdException w:name="Medium Shading 1 Accent 4" w:semiHidden="0" w:uiPriority="63" w:unhideWhenUsed="0"/>
-    <w:lsdException w:name="Medium Shading 2 Accent 4" w:semiHidden="0" w:uiPriority="64" w:unhideWhenUsed="0"/>
-    <w:lsdException w:name="Medium List 1 Accent 4" w:semiHidden="0" w:uiPriority="65" w:unhideWhenUsed="0"/>
-    <w:lsdException w:name="Medium List 2 Accent 4" w:semiHidden="0" w:uiPriority="66" w:unhideWhenUsed="0"/>
-    <w:lsdException w:name="Medium Grid 1 Accent 4" w:semiHidden="0" w:uiPriority="67" w:unhideWhenUsed="0"/>
-    <w:lsdException w:name="Medium Grid 2 Accent 4" w:semiHidden="0" w:uiPriority="68" w:unhideWhenUsed="0"/>
-    <w:lsdException w:name="Medium Grid 3 Accent 4" w:semiHidden="0" w:uiPriority="69" w:unhideWhenUsed="0"/>
-    <w:lsdException w:name="Dark List Accent 4" w:semiHidden="0" w:uiPriority="70" w:unhideWhenUsed="0"/>
-    <w:lsdException w:name="Colorful Shading Accent 4" w:semiHidden="0" w:uiPriority="71" w:unhideWhenUsed="0"/>
-    <w:lsdException w:name="Colorful List Accent 4" w:semiHidden="0" w:uiPriority="72" w:unhideWhenUsed="0"/>
-    <w:lsdException w:name="Colorful Grid Accent 4" w:semiHidden="0" w:uiPriority="73" w:unhideWhenUsed="0"/>
-    <w:lsdException w:name="Light Shading Accent 5" w:semiHidden="0" w:uiPriority="60" w:unhideWhenUsed="0"/>
-    <w:lsdException w:name="Light List Accent 5" w:semiHidden="0" w:uiPriority="61" w:unhideWhenUsed="0"/>
-    <w:lsdException w:name="Light Grid Accent 5" w:semiHidden="0" w:uiPriority="62" w:unhideWhenUsed="0"/>
-    <w:lsdException w:name="Medium Shading 1 Accent 5" w:semiHidden="0" w:uiPriority="63" w:unhideWhenUsed="0"/>
-    <w:lsdException w:name="Medium Shading 2 Accent 5" w:semiHidden="0" w:uiPriority="64" w:unhideWhenUsed="0"/>
-    <w:lsdException w:name="Medium List 1 Accent 5" w:semiHidden="0" w:uiPriority="65" w:unhideWhenUsed="0"/>
-    <w:lsdException w:name="Medium List 2 Accent 5" w:semiHidden="0" w:uiPriority="66" w:unhideWhenUsed="0"/>
-    <w:lsdException w:name="Medium Grid 1 Accent 5" w:semiHidden="0" w:uiPriority="67" w:unhideWhenUsed="0"/>
-    <w:lsdException w:name="Medium Grid 2 Accent 5" w:semiHidden="0" w:uiPriority="68" w:unhideWhenUsed="0"/>
-    <w:lsdException w:name="Medium Grid 3 Accent 5" w:semiHidden="0" w:uiPriority="69" w:unhideWhenUsed="0"/>
-    <w:lsdException w:name="Dark List Accent 5" w:semiHidden="0" w:uiPriority="70" w:unhideWhenUsed="0"/>
-    <w:lsdException w:name="Colorful Shading Accent 5" w:semiHidden="0" w:uiPriority="71" w:unhideWhenUsed="0"/>
-    <w:lsdException w:name="Colorful List Accent 5" w:semiHidden="0" w:uiPriority="72" w:unhideWhenUsed="0"/>
-    <w:lsdException w:name="Colorful Grid Accent 5" w:semiHidden="0" w:uiPriority="73" w:unhideWhenUsed="0"/>
-    <w:lsdException w:name="Light Shading Accent 6" w:semiHidden="0" w:uiPriority="60" w:unhideWhenUsed="0"/>
-    <w:lsdException w:name="Light List Accent 6" w:semiHidden="0" w:uiPriority="61" w:unhideWhenUsed="0"/>
-    <w:lsdException w:name="Light Grid Accent 6" w:semiHidden="0" w:uiPriority="62" w:unhideWhenUsed="0"/>
-    <w:lsdException w:name="Medium Shading 1 Accent 6" w:semiHidden="0" w:uiPriority="63" w:unhideWhenUsed="0"/>
-    <w:lsdException w:name="Medium Shading 2 Accent 6" w:semiHidden="0" w:uiPriority="64" w:unhideWhenUsed="0"/>
-    <w:lsdException w:name="Medium List 1 Accent 6" w:semiHidden="0" w:uiPriority="65" w:unhideWhenUsed="0"/>
-    <w:lsdException w:name="Medium List 2 Accent 6" w:semiHidden="0" w:uiPriority="66" w:unhideWhenUsed="0"/>
-    <w:lsdException w:name="Medium Grid 1 Accent 6" w:semiHidden="0" w:uiPriority="67" w:unhideWhenUsed="0"/>
-    <w:lsdException w:name="Medium Grid 2 Accent 6" w:semiHidden="0" w:uiPriority="68" w:unhideWhenUsed="0"/>
-    <w:lsdException w:name="Medium Grid 3 Accent 6" w:semiHidden="0" w:uiPriority="69" w:unhideWhenUsed="0"/>
-    <w:lsdException w:name="Dark List Accent 6" w:semiHidden="0" w:uiPriority="70" w:unhideWhenUsed="0"/>
-    <w:lsdException w:name="Colorful Shading Accent 6" w:semiHidden="0" w:uiPriority="71" w:unhideWhenUsed="0"/>
-    <w:lsdException w:name="Colorful List Accent 6" w:semiHidden="0" w:uiPriority="72" w:unhideWhenUsed="0"/>
-    <w:lsdException w:name="Colorful Grid Accent 6" w:semiHidden="0" w:uiPriority="73" w:unhideWhenUsed="0"/>
-    <w:lsdException w:name="Subtle Emphasis" w:semiHidden="0" w:uiPriority="19" w:unhideWhenUsed="0" w:qFormat="1"/>
-    <w:lsdException w:name="Intense Emphasis" w:semiHidden="0" w:uiPriority="21" w:unhideWhenUsed="0" w:qFormat="1"/>
-    <w:lsdException w:name="Subtle Reference" w:semiHidden="0" w:uiPriority="31" w:unhideWhenUsed="0" w:qFormat="1"/>
-    <w:lsdException w:name="Intense Reference" w:semiHidden="0" w:uiPriority="32" w:unhideWhenUsed="0" w:qFormat="1"/>
-    <w:lsdException w:name="Book Title" w:semiHidden="0" w:uiPriority="33" w:unhideWhenUsed="0" w:qFormat="1"/>
-    <w:lsdException w:name="Bibliography" w:uiPriority="37"/>
-    <w:lsdException w:name="TOC Heading" w:uiPriority="39" w:qFormat="1"/>
-  </w:latentStyles>
-  <w:style w:type="paragraph" w:default="1" w:styleId="Standard">
-    <w:name w:val="Normal"/>
-    <w:qFormat/>
-  </w:style>
-  <w:style w:type="character" w:default="1" w:styleId="Absatz-Standardschriftart">
-    <w:name w:val="Default Paragraph Font"/>
-    <w:uiPriority w:val="1"/>
-    <w:semiHidden/>
+  <w:style w:type="paragraph" w:styleId="Footer">
+    <w:name w:val="footer"/>
+    <w:basedOn w:val="Normal"/>
+    <w:link w:val="FooterChar"/>
+    <w:uiPriority w:val="99"/>
     <w:unhideWhenUsed/>
-  </w:style>
-  <w:style w:type="table" w:default="1" w:styleId="NormaleTabelle">
-    <w:name w:val="Normal Table"/>
-    <w:uiPriority w:val="99"/>
-    <w:semiHidden/>
-    <w:unhideWhenUsed/>
-    <w:tblPr>
-      <w:tblInd w:w="0" w:type="dxa"/>
-      <w:tblCellMar>
-        <w:top w:w="0" w:type="dxa"/>
-        <w:left w:w="108" w:type="dxa"/>
-        <w:bottom w:w="0" w:type="dxa"/>
-        <w:right w:w="108" w:type="dxa"/>
-      </w:tblCellMar>
-    </w:tblPr>
-  </w:style>
-  <w:style w:type="numbering" w:default="1" w:styleId="KeineListe">
-    <w:name w:val="No List"/>
-    <w:uiPriority w:val="99"/>
-    <w:semiHidden/>
-    <w:unhideWhenUsed/>
-  </w:style>
-  <w:style w:type="paragraph" w:styleId="KeinLeerraum">
-    <w:name w:val="No Spacing"/>
-    <w:link w:val="KeinLeerraumZchn"/>
-    <w:uiPriority w:val="1"/>
-    <w:qFormat/>
-    <w:rsid w:val="00D10893"/>
+    <w:rsid w:val="002C3AA6"/>
     <w:pPr>
+      <w:tabs>
+        <w:tab w:val="center" w:pos="4536"/>
+        <w:tab w:val="right" w:pos="9072"/>
+      </w:tabs>
       <w:spacing w:after="0" w:line="240" w:lineRule="auto"/>
     </w:pPr>
   </w:style>
-  <w:style w:type="table" w:styleId="Tabellenraster">
-    <w:name w:val="Table Grid"/>
-    <w:basedOn w:val="NormaleTabelle"/>
-    <w:uiPriority w:val="59"/>
-    <w:rsid w:val="00591EB1"/>
-    <w:pPr>
-      <w:spacing w:after="0" w:line="240" w:lineRule="auto"/>
-    </w:pPr>
-    <w:tblPr>
-      <w:tblInd w:w="0" w:type="dxa"/>
-      <w:tblBorders>
-        <w:top w:val="single" w:sz="4" w:space="0" w:color="auto"/>
-        <w:left w:val="single" w:sz="4" w:space="0" w:color="auto"/>
-        <w:bottom w:val="single" w:sz="4" w:space="0" w:color="auto"/>
-        <w:right w:val="single" w:sz="4" w:space="0" w:color="auto"/>
-        <w:insideH w:val="single" w:sz="4" w:space="0" w:color="auto"/>
-        <w:insideV w:val="single" w:sz="4" w:space="0" w:color="auto"/>
-      </w:tblBorders>
-      <w:tblCellMar>
-        <w:top w:w="0" w:type="dxa"/>
-        <w:left w:w="108" w:type="dxa"/>
-        <w:bottom w:w="0" w:type="dxa"/>
-        <w:right w:w="108" w:type="dxa"/>
-      </w:tblCellMar>
-    </w:tblPr>
-  </w:style>
-  <w:style w:type="paragraph" w:customStyle="1" w:styleId="1berschrift">
-    <w:name w:val="1Überschrift"/>
-    <w:basedOn w:val="KeinLeerraum"/>
-    <w:link w:val="1berschriftZchn"/>
-    <w:qFormat/>
-    <w:rsid w:val="009D7A6C"/>
-    <w:pPr>
-      <w:spacing w:before="120" w:after="120" w:line="312" w:lineRule="auto"/>
-      <w:ind w:left="708"/>
-    </w:pPr>
-    <w:rPr>
-      <w:rFonts w:ascii="Arial" w:hAnsi="Arial" w:cs="Arial"/>
-      <w:b/>
-      <w:sz w:val="32"/>
-      <w:szCs w:val="32"/>
-    </w:rPr>
-  </w:style>
-  <w:style w:type="paragraph" w:customStyle="1" w:styleId="11berschrift">
-    <w:name w:val="11Überschrift"/>
-    <w:basedOn w:val="KeinLeerraum"/>
-    <w:link w:val="11berschriftZchn"/>
-    <w:qFormat/>
-    <w:rsid w:val="009D7A6C"/>
-    <w:pPr>
-      <w:spacing w:before="120" w:after="120" w:line="312" w:lineRule="auto"/>
-    </w:pPr>
-    <w:rPr>
-      <w:rFonts w:ascii="Arial" w:hAnsi="Arial" w:cs="Arial"/>
-      <w:i/>
-      <w:sz w:val="28"/>
-      <w:szCs w:val="28"/>
-    </w:rPr>
-  </w:style>
-  <w:style w:type="character" w:customStyle="1" w:styleId="KeinLeerraumZchn">
-    <w:name w:val="Kein Leerraum Zchn"/>
-    <w:basedOn w:val="Absatz-Standardschriftart"/>
-    <w:link w:val="KeinLeerraum"/>
-    <w:uiPriority w:val="1"/>
-    <w:rsid w:val="005C102A"/>
-  </w:style>
-  <w:style w:type="character" w:customStyle="1" w:styleId="1berschriftZchn">
-    <w:name w:val="1Überschrift Zchn"/>
-    <w:basedOn w:val="KeinLeerraumZchn"/>
-    <w:link w:val="1berschrift"/>
-    <w:rsid w:val="009D7A6C"/>
-    <w:rPr>
-      <w:rFonts w:ascii="Arial" w:hAnsi="Arial" w:cs="Arial"/>
-      <w:b/>
-      <w:sz w:val="32"/>
-      <w:szCs w:val="32"/>
-    </w:rPr>
-  </w:style>
-  <w:style w:type="paragraph" w:customStyle="1" w:styleId="Text">
-    <w:name w:val="Text"/>
-    <w:basedOn w:val="KeinLeerraum"/>
-    <w:link w:val="TextZchn"/>
-    <w:qFormat/>
-    <w:rsid w:val="005C102A"/>
-    <w:pPr>
-      <w:spacing w:line="312" w:lineRule="auto"/>
-    </w:pPr>
-    <w:rPr>
-      <w:rFonts w:ascii="Arial" w:hAnsi="Arial" w:cs="Arial"/>
-      <w:sz w:val="24"/>
-      <w:szCs w:val="24"/>
-    </w:rPr>
-  </w:style>
-  <w:style w:type="character" w:customStyle="1" w:styleId="11berschriftZchn">
-    <w:name w:val="11Überschrift Zchn"/>
-    <w:basedOn w:val="KeinLeerraumZchn"/>
-    <w:link w:val="11berschrift"/>
-    <w:rsid w:val="009D7A6C"/>
-    <w:rPr>
-      <w:rFonts w:ascii="Arial" w:hAnsi="Arial" w:cs="Arial"/>
-      <w:i/>
-      <w:sz w:val="28"/>
-      <w:szCs w:val="28"/>
-    </w:rPr>
-  </w:style>
-  <w:style w:type="character" w:customStyle="1" w:styleId="TextZchn">
-    <w:name w:val="Text Zchn"/>
-    <w:basedOn w:val="KeinLeerraumZchn"/>
-    <w:link w:val="Text"/>
-    <w:rsid w:val="005C102A"/>
-    <w:rPr>
-      <w:rFonts w:ascii="Arial" w:hAnsi="Arial" w:cs="Arial"/>
-      <w:sz w:val="24"/>
-      <w:szCs w:val="24"/>
-    </w:rPr>
+  <w:style w:type="character" w:customStyle="1" w:styleId="FooterChar">
+    <w:name w:val="Footer Char"/>
+    <w:basedOn w:val="DefaultParagraphFont"/>
+    <w:link w:val="Footer"/>
+    <w:uiPriority w:val="99"/>
+    <w:rsid w:val="002C3AA6"/>
   </w:style>
 </w:styles>
 </file>
@@ -8230,7 +8333,7 @@
 </file>
 
 <file path=customXml/itemProps1.xml><?xml version="1.0" encoding="utf-8"?>
-<ds:datastoreItem xmlns:ds="http://schemas.openxmlformats.org/officeDocument/2006/customXml" ds:itemID="{A5A91818-DC7C-406E-83BC-82D86161C8DA}">
+<ds:datastoreItem xmlns:ds="http://schemas.openxmlformats.org/officeDocument/2006/customXml" ds:itemID="{704C1566-D80C-3C47-8600-1FAB331CF113}">
   <ds:schemaRefs>
     <ds:schemaRef ds:uri="http://schemas.openxmlformats.org/officeDocument/2006/bibliography"/>
   </ds:schemaRefs>

</xml_diff>

<commit_message>
'Quer.jpg' aus dem Datensatz entfernt - fehlerhaft!
</commit_message>
<xml_diff>
--- a/CardDetector.docx
+++ b/CardDetector.docx
@@ -1,10 +1,10 @@
 
 <file path=word/document.xml><?xml version="1.0" encoding="utf-8"?>
-<w:document xmlns:wpc="http://schemas.microsoft.com/office/word/2010/wordprocessingCanvas" xmlns:mo="http://schemas.microsoft.com/office/mac/office/2008/main" xmlns:mc="http://schemas.openxmlformats.org/markup-compatibility/2006" xmlns:mv="urn:schemas-microsoft-com:mac:vml" xmlns:o="urn:schemas-microsoft-com:office:office" xmlns:r="http://schemas.openxmlformats.org/officeDocument/2006/relationships" xmlns:m="http://schemas.openxmlformats.org/officeDocument/2006/math" xmlns:v="urn:schemas-microsoft-com:vml" xmlns:wp14="http://schemas.microsoft.com/office/word/2010/wordprocessingDrawing" xmlns:wp="http://schemas.openxmlformats.org/drawingml/2006/wordprocessingDrawing" xmlns:w10="urn:schemas-microsoft-com:office:word" xmlns:w="http://schemas.openxmlformats.org/wordprocessingml/2006/main" xmlns:w14="http://schemas.microsoft.com/office/word/2010/wordml" xmlns:w15="http://schemas.microsoft.com/office/word/2012/wordml" xmlns:wpg="http://schemas.microsoft.com/office/word/2010/wordprocessingGroup" xmlns:wpi="http://schemas.microsoft.com/office/word/2010/wordprocessingInk" xmlns:wne="http://schemas.microsoft.com/office/word/2006/wordml" xmlns:wps="http://schemas.microsoft.com/office/word/2010/wordprocessingShape" mc:Ignorable="w14 w15 wp14">
+<w:document xmlns:wpc="http://schemas.microsoft.com/office/word/2010/wordprocessingCanvas" xmlns:mc="http://schemas.openxmlformats.org/markup-compatibility/2006" xmlns:o="urn:schemas-microsoft-com:office:office" xmlns:r="http://schemas.openxmlformats.org/officeDocument/2006/relationships" xmlns:m="http://schemas.openxmlformats.org/officeDocument/2006/math" xmlns:v="urn:schemas-microsoft-com:vml" xmlns:wp14="http://schemas.microsoft.com/office/word/2010/wordprocessingDrawing" xmlns:wp="http://schemas.openxmlformats.org/drawingml/2006/wordprocessingDrawing" xmlns:w10="urn:schemas-microsoft-com:office:word" xmlns:w="http://schemas.openxmlformats.org/wordprocessingml/2006/main" xmlns:w14="http://schemas.microsoft.com/office/word/2010/wordml" xmlns:wpg="http://schemas.microsoft.com/office/word/2010/wordprocessingGroup" xmlns:wpi="http://schemas.microsoft.com/office/word/2010/wordprocessingInk" xmlns:wne="http://schemas.microsoft.com/office/word/2006/wordml" xmlns:wps="http://schemas.microsoft.com/office/word/2010/wordprocessingShape" mc:Ignorable="w14 wp14">
   <w:body>
     <w:p>
       <w:pPr>
-        <w:pStyle w:val="NoSpacing"/>
+        <w:pStyle w:val="KeinLeerraum"/>
         <w:spacing w:line="312" w:lineRule="auto"/>
         <w:jc w:val="center"/>
         <w:rPr>
@@ -18,7 +18,7 @@
     </w:p>
     <w:p>
       <w:pPr>
-        <w:pStyle w:val="NoSpacing"/>
+        <w:pStyle w:val="KeinLeerraum"/>
         <w:spacing w:line="312" w:lineRule="auto"/>
         <w:jc w:val="center"/>
         <w:rPr>
@@ -42,7 +42,7 @@
     </w:p>
     <w:p>
       <w:pPr>
-        <w:pStyle w:val="NoSpacing"/>
+        <w:pStyle w:val="KeinLeerraum"/>
         <w:spacing w:line="312" w:lineRule="auto"/>
         <w:jc w:val="center"/>
         <w:rPr>
@@ -76,7 +76,7 @@
     </w:p>
     <w:p>
       <w:pPr>
-        <w:pStyle w:val="NoSpacing"/>
+        <w:pStyle w:val="KeinLeerraum"/>
         <w:spacing w:line="312" w:lineRule="auto"/>
         <w:jc w:val="center"/>
         <w:rPr>
@@ -111,7 +111,7 @@
     </w:p>
     <w:p>
       <w:pPr>
-        <w:pStyle w:val="NoSpacing"/>
+        <w:pStyle w:val="KeinLeerraum"/>
         <w:spacing w:line="312" w:lineRule="auto"/>
         <w:jc w:val="center"/>
         <w:rPr>
@@ -204,7 +204,7 @@
     </w:p>
     <w:p>
       <w:pPr>
-        <w:pStyle w:val="NoSpacing"/>
+        <w:pStyle w:val="KeinLeerraum"/>
         <w:spacing w:line="312" w:lineRule="auto"/>
         <w:jc w:val="center"/>
         <w:rPr>
@@ -265,7 +265,7 @@
     </w:p>
     <w:p>
       <w:pPr>
-        <w:pStyle w:val="NoSpacing"/>
+        <w:pStyle w:val="KeinLeerraum"/>
         <w:spacing w:line="312" w:lineRule="auto"/>
         <w:jc w:val="center"/>
         <w:rPr>
@@ -295,7 +295,7 @@
       <w:sdtContent>
         <w:p>
           <w:pPr>
-            <w:pStyle w:val="TOCHeading"/>
+            <w:pStyle w:val="Inhaltsverzeichnisberschrift"/>
           </w:pPr>
           <w:r>
             <w:t>Inhalt</w:t>
@@ -303,14 +303,14 @@
         </w:p>
         <w:p>
           <w:pPr>
-            <w:pStyle w:val="TOC1"/>
+            <w:pStyle w:val="Verzeichnis1"/>
             <w:tabs>
               <w:tab w:val="right" w:leader="dot" w:pos="9062"/>
             </w:tabs>
             <w:rPr>
               <w:rFonts w:eastAsiaTheme="minorEastAsia"/>
               <w:noProof/>
-              <w:lang w:val="de-AT" w:eastAsia="de-AT"/>
+              <w:lang w:eastAsia="de-DE"/>
             </w:rPr>
           </w:pPr>
           <w:r>
@@ -322,7 +322,7 @@
           <w:r>
             <w:fldChar w:fldCharType="separate"/>
           </w:r>
-          <w:hyperlink w:anchor="_Toc439524742" w:history="1">
+          <w:hyperlink w:anchor="_Toc439867763" w:history="1">
             <w:r>
               <w:rPr>
                 <w:rStyle w:val="Hyperlink"/>
@@ -349,7 +349,7 @@
                 <w:noProof/>
                 <w:webHidden/>
               </w:rPr>
-              <w:instrText xml:space="preserve"> PAGEREF _Toc439524742 \h </w:instrText>
+              <w:instrText xml:space="preserve"> PAGEREF _Toc439867763 \h </w:instrText>
             </w:r>
             <w:r>
               <w:rPr>
@@ -382,17 +382,17 @@
         </w:p>
         <w:p>
           <w:pPr>
-            <w:pStyle w:val="TOC2"/>
+            <w:pStyle w:val="Verzeichnis2"/>
             <w:tabs>
               <w:tab w:val="right" w:leader="dot" w:pos="9062"/>
             </w:tabs>
             <w:rPr>
               <w:rFonts w:eastAsiaTheme="minorEastAsia"/>
               <w:noProof/>
-              <w:lang w:val="de-AT" w:eastAsia="de-AT"/>
+              <w:lang w:eastAsia="de-DE"/>
             </w:rPr>
           </w:pPr>
-          <w:hyperlink w:anchor="_Toc439524743" w:history="1">
+          <w:hyperlink w:anchor="_Toc439867764" w:history="1">
             <w:r>
               <w:rPr>
                 <w:rStyle w:val="Hyperlink"/>
@@ -419,7 +419,7 @@
                 <w:noProof/>
                 <w:webHidden/>
               </w:rPr>
-              <w:instrText xml:space="preserve"> PAGEREF _Toc439524743 \h </w:instrText>
+              <w:instrText xml:space="preserve"> PAGEREF _Toc439867764 \h </w:instrText>
             </w:r>
             <w:r>
               <w:rPr>
@@ -452,17 +452,17 @@
         </w:p>
         <w:p>
           <w:pPr>
-            <w:pStyle w:val="TOC2"/>
+            <w:pStyle w:val="Verzeichnis2"/>
             <w:tabs>
               <w:tab w:val="right" w:leader="dot" w:pos="9062"/>
             </w:tabs>
             <w:rPr>
               <w:rFonts w:eastAsiaTheme="minorEastAsia"/>
               <w:noProof/>
-              <w:lang w:val="de-AT" w:eastAsia="de-AT"/>
+              <w:lang w:eastAsia="de-DE"/>
             </w:rPr>
           </w:pPr>
-          <w:hyperlink w:anchor="_Toc439524744" w:history="1">
+          <w:hyperlink w:anchor="_Toc439867765" w:history="1">
             <w:r>
               <w:rPr>
                 <w:rStyle w:val="Hyperlink"/>
@@ -489,7 +489,7 @@
                 <w:noProof/>
                 <w:webHidden/>
               </w:rPr>
-              <w:instrText xml:space="preserve"> PAGEREF _Toc439524744 \h </w:instrText>
+              <w:instrText xml:space="preserve"> PAGEREF _Toc439867765 \h </w:instrText>
             </w:r>
             <w:r>
               <w:rPr>
@@ -522,17 +522,17 @@
         </w:p>
         <w:p>
           <w:pPr>
-            <w:pStyle w:val="TOC2"/>
+            <w:pStyle w:val="Verzeichnis2"/>
             <w:tabs>
               <w:tab w:val="right" w:leader="dot" w:pos="9062"/>
             </w:tabs>
             <w:rPr>
               <w:rFonts w:eastAsiaTheme="minorEastAsia"/>
               <w:noProof/>
-              <w:lang w:val="de-AT" w:eastAsia="de-AT"/>
+              <w:lang w:eastAsia="de-DE"/>
             </w:rPr>
           </w:pPr>
-          <w:hyperlink w:anchor="_Toc439524745" w:history="1">
+          <w:hyperlink w:anchor="_Toc439867766" w:history="1">
             <w:r>
               <w:rPr>
                 <w:rStyle w:val="Hyperlink"/>
@@ -559,7 +559,7 @@
                 <w:noProof/>
                 <w:webHidden/>
               </w:rPr>
-              <w:instrText xml:space="preserve"> PAGEREF _Toc439524745 \h </w:instrText>
+              <w:instrText xml:space="preserve"> PAGEREF _Toc439867766 \h </w:instrText>
             </w:r>
             <w:r>
               <w:rPr>
@@ -592,17 +592,17 @@
         </w:p>
         <w:p>
           <w:pPr>
-            <w:pStyle w:val="TOC2"/>
+            <w:pStyle w:val="Verzeichnis2"/>
             <w:tabs>
               <w:tab w:val="right" w:leader="dot" w:pos="9062"/>
             </w:tabs>
             <w:rPr>
               <w:rFonts w:eastAsiaTheme="minorEastAsia"/>
               <w:noProof/>
-              <w:lang w:val="de-AT" w:eastAsia="de-AT"/>
+              <w:lang w:eastAsia="de-DE"/>
             </w:rPr>
           </w:pPr>
-          <w:hyperlink w:anchor="_Toc439524746" w:history="1">
+          <w:hyperlink w:anchor="_Toc439867767" w:history="1">
             <w:r>
               <w:rPr>
                 <w:rStyle w:val="Hyperlink"/>
@@ -629,7 +629,7 @@
                 <w:noProof/>
                 <w:webHidden/>
               </w:rPr>
-              <w:instrText xml:space="preserve"> PAGEREF _Toc439524746 \h </w:instrText>
+              <w:instrText xml:space="preserve"> PAGEREF _Toc439867767 \h </w:instrText>
             </w:r>
             <w:r>
               <w:rPr>
@@ -662,17 +662,17 @@
         </w:p>
         <w:p>
           <w:pPr>
-            <w:pStyle w:val="TOC2"/>
+            <w:pStyle w:val="Verzeichnis2"/>
             <w:tabs>
               <w:tab w:val="right" w:leader="dot" w:pos="9062"/>
             </w:tabs>
             <w:rPr>
               <w:rFonts w:eastAsiaTheme="minorEastAsia"/>
               <w:noProof/>
-              <w:lang w:val="de-AT" w:eastAsia="de-AT"/>
+              <w:lang w:eastAsia="de-DE"/>
             </w:rPr>
           </w:pPr>
-          <w:hyperlink w:anchor="_Toc439524747" w:history="1">
+          <w:hyperlink w:anchor="_Toc439867768" w:history="1">
             <w:r>
               <w:rPr>
                 <w:rStyle w:val="Hyperlink"/>
@@ -699,7 +699,7 @@
                 <w:noProof/>
                 <w:webHidden/>
               </w:rPr>
-              <w:instrText xml:space="preserve"> PAGEREF _Toc439524747 \h </w:instrText>
+              <w:instrText xml:space="preserve"> PAGEREF _Toc439867768 \h </w:instrText>
             </w:r>
             <w:r>
               <w:rPr>
@@ -732,17 +732,17 @@
         </w:p>
         <w:p>
           <w:pPr>
-            <w:pStyle w:val="TOC2"/>
+            <w:pStyle w:val="Verzeichnis2"/>
             <w:tabs>
               <w:tab w:val="right" w:leader="dot" w:pos="9062"/>
             </w:tabs>
             <w:rPr>
               <w:rFonts w:eastAsiaTheme="minorEastAsia"/>
               <w:noProof/>
-              <w:lang w:val="de-AT" w:eastAsia="de-AT"/>
+              <w:lang w:eastAsia="de-DE"/>
             </w:rPr>
           </w:pPr>
-          <w:hyperlink w:anchor="_Toc439524748" w:history="1">
+          <w:hyperlink w:anchor="_Toc439867769" w:history="1">
             <w:r>
               <w:rPr>
                 <w:rStyle w:val="Hyperlink"/>
@@ -769,7 +769,7 @@
                 <w:noProof/>
                 <w:webHidden/>
               </w:rPr>
-              <w:instrText xml:space="preserve"> PAGEREF _Toc439524748 \h </w:instrText>
+              <w:instrText xml:space="preserve"> PAGEREF _Toc439867769 \h </w:instrText>
             </w:r>
             <w:r>
               <w:rPr>
@@ -802,17 +802,17 @@
         </w:p>
         <w:p>
           <w:pPr>
-            <w:pStyle w:val="TOC2"/>
+            <w:pStyle w:val="Verzeichnis2"/>
             <w:tabs>
               <w:tab w:val="right" w:leader="dot" w:pos="9062"/>
             </w:tabs>
             <w:rPr>
               <w:rFonts w:eastAsiaTheme="minorEastAsia"/>
               <w:noProof/>
-              <w:lang w:val="de-AT" w:eastAsia="de-AT"/>
+              <w:lang w:eastAsia="de-DE"/>
             </w:rPr>
           </w:pPr>
-          <w:hyperlink w:anchor="_Toc439524749" w:history="1">
+          <w:hyperlink w:anchor="_Toc439867770" w:history="1">
             <w:r>
               <w:rPr>
                 <w:rStyle w:val="Hyperlink"/>
@@ -839,7 +839,7 @@
                 <w:noProof/>
                 <w:webHidden/>
               </w:rPr>
-              <w:instrText xml:space="preserve"> PAGEREF _Toc439524749 \h </w:instrText>
+              <w:instrText xml:space="preserve"> PAGEREF _Toc439867770 \h </w:instrText>
             </w:r>
             <w:r>
               <w:rPr>
@@ -872,17 +872,17 @@
         </w:p>
         <w:p>
           <w:pPr>
-            <w:pStyle w:val="TOC1"/>
+            <w:pStyle w:val="Verzeichnis1"/>
             <w:tabs>
               <w:tab w:val="right" w:leader="dot" w:pos="9062"/>
             </w:tabs>
             <w:rPr>
               <w:rFonts w:eastAsiaTheme="minorEastAsia"/>
               <w:noProof/>
-              <w:lang w:val="de-AT" w:eastAsia="de-AT"/>
+              <w:lang w:eastAsia="de-DE"/>
             </w:rPr>
           </w:pPr>
-          <w:hyperlink w:anchor="_Toc439524750" w:history="1">
+          <w:hyperlink w:anchor="_Toc439867771" w:history="1">
             <w:r>
               <w:rPr>
                 <w:rStyle w:val="Hyperlink"/>
@@ -909,7 +909,7 @@
                 <w:noProof/>
                 <w:webHidden/>
               </w:rPr>
-              <w:instrText xml:space="preserve"> PAGEREF _Toc439524750 \h </w:instrText>
+              <w:instrText xml:space="preserve"> PAGEREF _Toc439867771 \h </w:instrText>
             </w:r>
             <w:r>
               <w:rPr>
@@ -942,17 +942,17 @@
         </w:p>
         <w:p>
           <w:pPr>
-            <w:pStyle w:val="TOC1"/>
+            <w:pStyle w:val="Verzeichnis1"/>
             <w:tabs>
               <w:tab w:val="right" w:leader="dot" w:pos="9062"/>
             </w:tabs>
             <w:rPr>
               <w:rFonts w:eastAsiaTheme="minorEastAsia"/>
               <w:noProof/>
-              <w:lang w:val="de-AT" w:eastAsia="de-AT"/>
+              <w:lang w:eastAsia="de-DE"/>
             </w:rPr>
           </w:pPr>
-          <w:hyperlink w:anchor="_Toc439524751" w:history="1">
+          <w:hyperlink w:anchor="_Toc439867772" w:history="1">
             <w:r>
               <w:rPr>
                 <w:rStyle w:val="Hyperlink"/>
@@ -979,7 +979,7 @@
                 <w:noProof/>
                 <w:webHidden/>
               </w:rPr>
-              <w:instrText xml:space="preserve"> PAGEREF _Toc439524751 \h </w:instrText>
+              <w:instrText xml:space="preserve"> PAGEREF _Toc439867772 \h </w:instrText>
             </w:r>
             <w:r>
               <w:rPr>
@@ -1012,17 +1012,17 @@
         </w:p>
         <w:p>
           <w:pPr>
-            <w:pStyle w:val="TOC2"/>
+            <w:pStyle w:val="Verzeichnis2"/>
             <w:tabs>
               <w:tab w:val="right" w:leader="dot" w:pos="9062"/>
             </w:tabs>
             <w:rPr>
               <w:rFonts w:eastAsiaTheme="minorEastAsia"/>
               <w:noProof/>
-              <w:lang w:val="de-AT" w:eastAsia="de-AT"/>
+              <w:lang w:eastAsia="de-DE"/>
             </w:rPr>
           </w:pPr>
-          <w:hyperlink w:anchor="_Toc439524752" w:history="1">
+          <w:hyperlink w:anchor="_Toc439867773" w:history="1">
             <w:r>
               <w:rPr>
                 <w:rStyle w:val="Hyperlink"/>
@@ -1049,7 +1049,7 @@
                 <w:noProof/>
                 <w:webHidden/>
               </w:rPr>
-              <w:instrText xml:space="preserve"> PAGEREF _Toc439524752 \h </w:instrText>
+              <w:instrText xml:space="preserve"> PAGEREF _Toc439867773 \h </w:instrText>
             </w:r>
             <w:r>
               <w:rPr>
@@ -1082,17 +1082,17 @@
         </w:p>
         <w:p>
           <w:pPr>
-            <w:pStyle w:val="TOC2"/>
+            <w:pStyle w:val="Verzeichnis2"/>
             <w:tabs>
               <w:tab w:val="right" w:leader="dot" w:pos="9062"/>
             </w:tabs>
             <w:rPr>
               <w:rFonts w:eastAsiaTheme="minorEastAsia"/>
               <w:noProof/>
-              <w:lang w:val="de-AT" w:eastAsia="de-AT"/>
+              <w:lang w:eastAsia="de-DE"/>
             </w:rPr>
           </w:pPr>
-          <w:hyperlink w:anchor="_Toc439524753" w:history="1">
+          <w:hyperlink w:anchor="_Toc439867774" w:history="1">
             <w:r>
               <w:rPr>
                 <w:rStyle w:val="Hyperlink"/>
@@ -1119,7 +1119,7 @@
                 <w:noProof/>
                 <w:webHidden/>
               </w:rPr>
-              <w:instrText xml:space="preserve"> PAGEREF _Toc439524753 \h </w:instrText>
+              <w:instrText xml:space="preserve"> PAGEREF _Toc439867774 \h </w:instrText>
             </w:r>
             <w:r>
               <w:rPr>
@@ -1152,17 +1152,17 @@
         </w:p>
         <w:p>
           <w:pPr>
-            <w:pStyle w:val="TOC2"/>
+            <w:pStyle w:val="Verzeichnis2"/>
             <w:tabs>
               <w:tab w:val="right" w:leader="dot" w:pos="9062"/>
             </w:tabs>
             <w:rPr>
               <w:rFonts w:eastAsiaTheme="minorEastAsia"/>
               <w:noProof/>
-              <w:lang w:val="de-AT" w:eastAsia="de-AT"/>
+              <w:lang w:eastAsia="de-DE"/>
             </w:rPr>
           </w:pPr>
-          <w:hyperlink w:anchor="_Toc439524754" w:history="1">
+          <w:hyperlink w:anchor="_Toc439867775" w:history="1">
             <w:r>
               <w:rPr>
                 <w:rStyle w:val="Hyperlink"/>
@@ -1189,7 +1189,7 @@
                 <w:noProof/>
                 <w:webHidden/>
               </w:rPr>
-              <w:instrText xml:space="preserve"> PAGEREF _Toc439524754 \h </w:instrText>
+              <w:instrText xml:space="preserve"> PAGEREF _Toc439867775 \h </w:instrText>
             </w:r>
             <w:r>
               <w:rPr>
@@ -1222,23 +1222,23 @@
         </w:p>
         <w:p>
           <w:pPr>
-            <w:pStyle w:val="TOC1"/>
+            <w:pStyle w:val="Verzeichnis2"/>
             <w:tabs>
               <w:tab w:val="right" w:leader="dot" w:pos="9062"/>
             </w:tabs>
             <w:rPr>
               <w:rFonts w:eastAsiaTheme="minorEastAsia"/>
               <w:noProof/>
-              <w:lang w:val="de-AT" w:eastAsia="de-AT"/>
+              <w:lang w:eastAsia="de-DE"/>
             </w:rPr>
           </w:pPr>
-          <w:hyperlink w:anchor="_Toc439524755" w:history="1">
+          <w:hyperlink w:anchor="_Toc439867776" w:history="1">
             <w:r>
               <w:rPr>
                 <w:rStyle w:val="Hyperlink"/>
                 <w:noProof/>
               </w:rPr>
-              <w:t>4. Implementierung</w:t>
+              <w:t>3.4 Pattern-Matching</w:t>
             </w:r>
             <w:r>
               <w:rPr>
@@ -1259,7 +1259,7 @@
                 <w:noProof/>
                 <w:webHidden/>
               </w:rPr>
-              <w:instrText xml:space="preserve"> PAGEREF _Toc439524755 \h </w:instrText>
+              <w:instrText xml:space="preserve"> PAGEREF _Toc439867776 \h </w:instrText>
             </w:r>
             <w:r>
               <w:rPr>
@@ -1292,23 +1292,23 @@
         </w:p>
         <w:p>
           <w:pPr>
-            <w:pStyle w:val="TOC1"/>
+            <w:pStyle w:val="Verzeichnis1"/>
             <w:tabs>
               <w:tab w:val="right" w:leader="dot" w:pos="9062"/>
             </w:tabs>
             <w:rPr>
               <w:rFonts w:eastAsiaTheme="minorEastAsia"/>
               <w:noProof/>
-              <w:lang w:val="de-AT" w:eastAsia="de-AT"/>
+              <w:lang w:eastAsia="de-DE"/>
             </w:rPr>
           </w:pPr>
-          <w:hyperlink w:anchor="_Toc439524756" w:history="1">
+          <w:hyperlink w:anchor="_Toc439867777" w:history="1">
             <w:r>
               <w:rPr>
                 <w:rStyle w:val="Hyperlink"/>
                 <w:noProof/>
               </w:rPr>
-              <w:t>5. Evaluierung</w:t>
+              <w:t>4. Implementierung</w:t>
             </w:r>
             <w:r>
               <w:rPr>
@@ -1329,7 +1329,7 @@
                 <w:noProof/>
                 <w:webHidden/>
               </w:rPr>
-              <w:instrText xml:space="preserve"> PAGEREF _Toc439524756 \h </w:instrText>
+              <w:instrText xml:space="preserve"> PAGEREF _Toc439867777 \h </w:instrText>
             </w:r>
             <w:r>
               <w:rPr>
@@ -1362,23 +1362,23 @@
         </w:p>
         <w:p>
           <w:pPr>
-            <w:pStyle w:val="TOC2"/>
+            <w:pStyle w:val="Verzeichnis1"/>
             <w:tabs>
               <w:tab w:val="right" w:leader="dot" w:pos="9062"/>
             </w:tabs>
             <w:rPr>
               <w:rFonts w:eastAsiaTheme="minorEastAsia"/>
               <w:noProof/>
-              <w:lang w:val="de-AT" w:eastAsia="de-AT"/>
+              <w:lang w:eastAsia="de-DE"/>
             </w:rPr>
           </w:pPr>
-          <w:hyperlink w:anchor="_Toc439524757" w:history="1">
+          <w:hyperlink w:anchor="_Toc439867778" w:history="1">
             <w:r>
               <w:rPr>
                 <w:rStyle w:val="Hyperlink"/>
                 <w:noProof/>
               </w:rPr>
-              <w:t>5.1 Korrekte Ergebnisse</w:t>
+              <w:t>5. Evaluierung</w:t>
             </w:r>
             <w:r>
               <w:rPr>
@@ -1399,7 +1399,7 @@
                 <w:noProof/>
                 <w:webHidden/>
               </w:rPr>
-              <w:instrText xml:space="preserve"> PAGEREF _Toc439524757 \h </w:instrText>
+              <w:instrText xml:space="preserve"> PAGEREF _Toc439867778 \h </w:instrText>
             </w:r>
             <w:r>
               <w:rPr>
@@ -1419,7 +1419,7 @@
                 <w:noProof/>
                 <w:webHidden/>
               </w:rPr>
-              <w:t>9</w:t>
+              <w:t>10</w:t>
             </w:r>
             <w:r>
               <w:rPr>
@@ -1432,23 +1432,23 @@
         </w:p>
         <w:p>
           <w:pPr>
-            <w:pStyle w:val="TOC2"/>
+            <w:pStyle w:val="Verzeichnis2"/>
             <w:tabs>
               <w:tab w:val="right" w:leader="dot" w:pos="9062"/>
             </w:tabs>
             <w:rPr>
               <w:rFonts w:eastAsiaTheme="minorEastAsia"/>
               <w:noProof/>
-              <w:lang w:val="de-AT" w:eastAsia="de-AT"/>
+              <w:lang w:eastAsia="de-DE"/>
             </w:rPr>
           </w:pPr>
-          <w:hyperlink w:anchor="_Toc439524758" w:history="1">
+          <w:hyperlink w:anchor="_Toc439867779" w:history="1">
             <w:r>
               <w:rPr>
                 <w:rStyle w:val="Hyperlink"/>
                 <w:noProof/>
               </w:rPr>
-              <w:t>5.2 Teilweise korrekte Ergebnisse</w:t>
+              <w:t>5.1 Korrekte Ergebnisse</w:t>
             </w:r>
             <w:r>
               <w:rPr>
@@ -1469,7 +1469,7 @@
                 <w:noProof/>
                 <w:webHidden/>
               </w:rPr>
-              <w:instrText xml:space="preserve"> PAGEREF _Toc439524758 \h </w:instrText>
+              <w:instrText xml:space="preserve"> PAGEREF _Toc439867779 \h </w:instrText>
             </w:r>
             <w:r>
               <w:rPr>
@@ -1489,7 +1489,7 @@
                 <w:noProof/>
                 <w:webHidden/>
               </w:rPr>
-              <w:t>9</w:t>
+              <w:t>10</w:t>
             </w:r>
             <w:r>
               <w:rPr>
@@ -1502,23 +1502,23 @@
         </w:p>
         <w:p>
           <w:pPr>
-            <w:pStyle w:val="TOC2"/>
+            <w:pStyle w:val="Verzeichnis2"/>
             <w:tabs>
               <w:tab w:val="right" w:leader="dot" w:pos="9062"/>
             </w:tabs>
             <w:rPr>
               <w:rFonts w:eastAsiaTheme="minorEastAsia"/>
               <w:noProof/>
-              <w:lang w:val="de-AT" w:eastAsia="de-AT"/>
+              <w:lang w:eastAsia="de-DE"/>
             </w:rPr>
           </w:pPr>
-          <w:hyperlink w:anchor="_Toc439524759" w:history="1">
+          <w:hyperlink w:anchor="_Toc439867780" w:history="1">
             <w:r>
               <w:rPr>
                 <w:rStyle w:val="Hyperlink"/>
                 <w:noProof/>
               </w:rPr>
-              <w:t>5.3 Fehler</w:t>
+              <w:t>5.2 Teilweise korrekte Ergebnisse</w:t>
             </w:r>
             <w:r>
               <w:rPr>
@@ -1539,7 +1539,7 @@
                 <w:noProof/>
                 <w:webHidden/>
               </w:rPr>
-              <w:instrText xml:space="preserve"> PAGEREF _Toc439524759 \h </w:instrText>
+              <w:instrText xml:space="preserve"> PAGEREF _Toc439867780 \h </w:instrText>
             </w:r>
             <w:r>
               <w:rPr>
@@ -1572,23 +1572,23 @@
         </w:p>
         <w:p>
           <w:pPr>
-            <w:pStyle w:val="TOC2"/>
+            <w:pStyle w:val="Verzeichnis2"/>
             <w:tabs>
               <w:tab w:val="right" w:leader="dot" w:pos="9062"/>
             </w:tabs>
             <w:rPr>
               <w:rFonts w:eastAsiaTheme="minorEastAsia"/>
               <w:noProof/>
-              <w:lang w:val="de-AT" w:eastAsia="de-AT"/>
+              <w:lang w:eastAsia="de-DE"/>
             </w:rPr>
           </w:pPr>
-          <w:hyperlink w:anchor="_Toc439524760" w:history="1">
+          <w:hyperlink w:anchor="_Toc439867781" w:history="1">
             <w:r>
               <w:rPr>
                 <w:rStyle w:val="Hyperlink"/>
                 <w:noProof/>
               </w:rPr>
-              <w:t>5.4 Gesamtevaluierung</w:t>
+              <w:t>5.3 Fehler</w:t>
             </w:r>
             <w:r>
               <w:rPr>
@@ -1609,7 +1609,7 @@
                 <w:noProof/>
                 <w:webHidden/>
               </w:rPr>
-              <w:instrText xml:space="preserve"> PAGEREF _Toc439524760 \h </w:instrText>
+              <w:instrText xml:space="preserve"> PAGEREF _Toc439867781 \h </w:instrText>
             </w:r>
             <w:r>
               <w:rPr>
@@ -1629,7 +1629,7 @@
                 <w:noProof/>
                 <w:webHidden/>
               </w:rPr>
-              <w:t>10</w:t>
+              <w:t>11</w:t>
             </w:r>
             <w:r>
               <w:rPr>
@@ -1642,23 +1642,23 @@
         </w:p>
         <w:p>
           <w:pPr>
-            <w:pStyle w:val="TOC1"/>
+            <w:pStyle w:val="Verzeichnis2"/>
             <w:tabs>
               <w:tab w:val="right" w:leader="dot" w:pos="9062"/>
             </w:tabs>
             <w:rPr>
               <w:rFonts w:eastAsiaTheme="minorEastAsia"/>
               <w:noProof/>
-              <w:lang w:val="de-AT" w:eastAsia="de-AT"/>
+              <w:lang w:eastAsia="de-DE"/>
             </w:rPr>
           </w:pPr>
-          <w:hyperlink w:anchor="_Toc439524761" w:history="1">
+          <w:hyperlink w:anchor="_Toc439867782" w:history="1">
             <w:r>
               <w:rPr>
                 <w:rStyle w:val="Hyperlink"/>
                 <w:noProof/>
               </w:rPr>
-              <w:t>6. Schlusswort</w:t>
+              <w:t>5.4 Gesamtevaluierung</w:t>
             </w:r>
             <w:r>
               <w:rPr>
@@ -1679,7 +1679,7 @@
                 <w:noProof/>
                 <w:webHidden/>
               </w:rPr>
-              <w:instrText xml:space="preserve"> PAGEREF _Toc439524761 \h </w:instrText>
+              <w:instrText xml:space="preserve"> PAGEREF _Toc439867782 \h </w:instrText>
             </w:r>
             <w:r>
               <w:rPr>
@@ -1699,7 +1699,7 @@
                 <w:noProof/>
                 <w:webHidden/>
               </w:rPr>
-              <w:t>12</w:t>
+              <w:t>11</w:t>
             </w:r>
             <w:r>
               <w:rPr>
@@ -1712,22 +1712,92 @@
         </w:p>
         <w:p>
           <w:pPr>
-            <w:pStyle w:val="TOC1"/>
+            <w:pStyle w:val="Verzeichnis1"/>
             <w:tabs>
               <w:tab w:val="right" w:leader="dot" w:pos="9062"/>
             </w:tabs>
             <w:rPr>
               <w:rFonts w:eastAsiaTheme="minorEastAsia"/>
               <w:noProof/>
-              <w:lang w:val="de-AT" w:eastAsia="de-AT"/>
+              <w:lang w:eastAsia="de-DE"/>
             </w:rPr>
           </w:pPr>
-          <w:hyperlink w:anchor="_Toc439524762" w:history="1">
+          <w:hyperlink w:anchor="_Toc439867783" w:history="1">
             <w:r>
               <w:rPr>
                 <w:rStyle w:val="Hyperlink"/>
                 <w:noProof/>
               </w:rPr>
+              <w:t>6. Schlusswort</w:t>
+            </w:r>
+            <w:r>
+              <w:rPr>
+                <w:noProof/>
+                <w:webHidden/>
+              </w:rPr>
+              <w:tab/>
+            </w:r>
+            <w:r>
+              <w:rPr>
+                <w:noProof/>
+                <w:webHidden/>
+              </w:rPr>
+              <w:fldChar w:fldCharType="begin"/>
+            </w:r>
+            <w:r>
+              <w:rPr>
+                <w:noProof/>
+                <w:webHidden/>
+              </w:rPr>
+              <w:instrText xml:space="preserve"> PAGEREF _Toc439867783 \h </w:instrText>
+            </w:r>
+            <w:r>
+              <w:rPr>
+                <w:noProof/>
+                <w:webHidden/>
+              </w:rPr>
+            </w:r>
+            <w:r>
+              <w:rPr>
+                <w:noProof/>
+                <w:webHidden/>
+              </w:rPr>
+              <w:fldChar w:fldCharType="separate"/>
+            </w:r>
+            <w:r>
+              <w:rPr>
+                <w:noProof/>
+                <w:webHidden/>
+              </w:rPr>
+              <w:t>13</w:t>
+            </w:r>
+            <w:r>
+              <w:rPr>
+                <w:noProof/>
+                <w:webHidden/>
+              </w:rPr>
+              <w:fldChar w:fldCharType="end"/>
+            </w:r>
+          </w:hyperlink>
+        </w:p>
+        <w:p>
+          <w:pPr>
+            <w:pStyle w:val="Verzeichnis1"/>
+            <w:tabs>
+              <w:tab w:val="right" w:leader="dot" w:pos="9062"/>
+            </w:tabs>
+            <w:rPr>
+              <w:rFonts w:eastAsiaTheme="minorEastAsia"/>
+              <w:noProof/>
+              <w:lang w:eastAsia="de-DE"/>
+            </w:rPr>
+          </w:pPr>
+          <w:hyperlink w:anchor="_Toc439867784" w:history="1">
+            <w:r>
+              <w:rPr>
+                <w:rStyle w:val="Hyperlink"/>
+                <w:noProof/>
+              </w:rPr>
               <w:t>7. Literatur</w:t>
             </w:r>
             <w:r>
@@ -1749,7 +1819,7 @@
                 <w:noProof/>
                 <w:webHidden/>
               </w:rPr>
-              <w:instrText xml:space="preserve"> PAGEREF _Toc439524762 \h </w:instrText>
+              <w:instrText xml:space="preserve"> PAGEREF _Toc439867784 \h </w:instrText>
             </w:r>
             <w:r>
               <w:rPr>
@@ -1769,7 +1839,7 @@
                 <w:noProof/>
                 <w:webHidden/>
               </w:rPr>
-              <w:t>13</w:t>
+              <w:t>14</w:t>
             </w:r>
             <w:r>
               <w:rPr>
@@ -1789,7 +1859,7 @@
     </w:sdt>
     <w:p>
       <w:pPr>
-        <w:pStyle w:val="NoSpacing"/>
+        <w:pStyle w:val="KeinLeerraum"/>
         <w:spacing w:line="312" w:lineRule="auto"/>
         <w:rPr>
           <w:rFonts w:ascii="Arial" w:hAnsi="Arial" w:cs="Arial"/>
@@ -1809,7 +1879,7 @@
     </w:p>
     <w:p>
       <w:pPr>
-        <w:pStyle w:val="Heading1"/>
+        <w:pStyle w:val="berschrift1"/>
         <w:rPr>
           <w:color w:val="auto"/>
           <w:sz w:val="36"/>
@@ -1819,7 +1889,7 @@
       <w:r>
         <w:br w:type="page"/>
       </w:r>
-      <w:bookmarkStart w:id="0" w:name="_Toc439524742"/>
+      <w:bookmarkStart w:id="0" w:name="_Toc439867763"/>
       <w:r>
         <w:rPr>
           <w:color w:val="auto"/>
@@ -1849,12 +1919,12 @@
     </w:p>
     <w:p>
       <w:pPr>
-        <w:pStyle w:val="Heading2"/>
+        <w:pStyle w:val="berschrift2"/>
         <w:rPr>
           <w:color w:val="auto"/>
         </w:rPr>
       </w:pPr>
-      <w:bookmarkStart w:id="1" w:name="_Toc439524743"/>
+      <w:bookmarkStart w:id="1" w:name="_Toc439867764"/>
       <w:r>
         <w:rPr>
           <w:color w:val="auto"/>
@@ -1883,12 +1953,12 @@
     </w:p>
     <w:p>
       <w:pPr>
-        <w:pStyle w:val="Heading2"/>
+        <w:pStyle w:val="berschrift2"/>
         <w:rPr>
           <w:color w:val="auto"/>
         </w:rPr>
       </w:pPr>
-      <w:bookmarkStart w:id="2" w:name="_Toc439524744"/>
+      <w:bookmarkStart w:id="2" w:name="_Toc439867765"/>
       <w:r>
         <w:rPr>
           <w:color w:val="auto"/>
@@ -1922,12 +1992,12 @@
     </w:p>
     <w:p>
       <w:pPr>
-        <w:pStyle w:val="Heading2"/>
+        <w:pStyle w:val="berschrift2"/>
         <w:rPr>
           <w:color w:val="auto"/>
         </w:rPr>
       </w:pPr>
-      <w:bookmarkStart w:id="3" w:name="_Toc439524745"/>
+      <w:bookmarkStart w:id="3" w:name="_Toc439867766"/>
       <w:r>
         <w:rPr>
           <w:color w:val="auto"/>
@@ -1955,12 +2025,12 @@
     </w:p>
     <w:p>
       <w:pPr>
-        <w:pStyle w:val="Heading2"/>
+        <w:pStyle w:val="berschrift2"/>
         <w:rPr>
           <w:color w:val="auto"/>
         </w:rPr>
       </w:pPr>
-      <w:bookmarkStart w:id="4" w:name="_Toc439524746"/>
+      <w:bookmarkStart w:id="4" w:name="_Toc439867767"/>
       <w:r>
         <w:rPr>
           <w:color w:val="auto"/>
@@ -2093,12 +2163,12 @@
     </w:p>
     <w:p>
       <w:pPr>
-        <w:pStyle w:val="Heading2"/>
+        <w:pStyle w:val="berschrift2"/>
         <w:rPr>
           <w:color w:val="auto"/>
         </w:rPr>
       </w:pPr>
-      <w:bookmarkStart w:id="5" w:name="_Toc439524747"/>
+      <w:bookmarkStart w:id="5" w:name="_Toc439867768"/>
       <w:r>
         <w:rPr>
           <w:color w:val="auto"/>
@@ -2235,12 +2305,12 @@
     </w:p>
     <w:p>
       <w:pPr>
-        <w:pStyle w:val="Heading2"/>
+        <w:pStyle w:val="berschrift2"/>
         <w:rPr>
           <w:color w:val="auto"/>
         </w:rPr>
       </w:pPr>
-      <w:bookmarkStart w:id="6" w:name="_Toc439524748"/>
+      <w:bookmarkStart w:id="6" w:name="_Toc439867769"/>
       <w:r>
         <w:rPr>
           <w:color w:val="auto"/>
@@ -2470,12 +2540,12 @@
     </w:p>
     <w:p>
       <w:pPr>
-        <w:pStyle w:val="Heading2"/>
+        <w:pStyle w:val="berschrift2"/>
         <w:rPr>
           <w:color w:val="auto"/>
         </w:rPr>
       </w:pPr>
-      <w:bookmarkStart w:id="7" w:name="_Toc439524749"/>
+      <w:bookmarkStart w:id="7" w:name="_Toc439867770"/>
       <w:r>
         <w:rPr>
           <w:color w:val="auto"/>
@@ -2507,7 +2577,7 @@
     </w:p>
     <w:tbl>
       <w:tblPr>
-        <w:tblStyle w:val="TableGrid"/>
+        <w:tblStyle w:val="Tabellenraster"/>
         <w:tblW w:w="0" w:type="auto"/>
         <w:jc w:val="center"/>
         <w:tblLook w:val="04A0" w:firstRow="1" w:lastRow="0" w:firstColumn="1" w:lastColumn="0" w:noHBand="0" w:noVBand="1"/>
@@ -2776,7 +2846,13 @@
               <w:jc w:val="center"/>
             </w:pPr>
             <w:r>
-              <w:t>fertiges Template-Matching</w:t>
+              <w:t xml:space="preserve">fertiges </w:t>
+            </w:r>
+            <w:r>
+              <w:t>Pattern</w:t>
+            </w:r>
+            <w:r>
+              <w:t>-Matching</w:t>
             </w:r>
           </w:p>
         </w:tc>
@@ -3109,6 +3185,9 @@
               <w:pStyle w:val="Text"/>
               <w:jc w:val="center"/>
             </w:pPr>
+            <w:r>
+              <w:t>alle</w:t>
+            </w:r>
           </w:p>
         </w:tc>
         <w:tc>
@@ -3224,6 +3303,9 @@
               <w:pStyle w:val="Text"/>
               <w:jc w:val="center"/>
             </w:pPr>
+            <w:r>
+              <w:t>08.01.2016</w:t>
+            </w:r>
           </w:p>
         </w:tc>
         <w:tc>
@@ -3294,14 +3376,14 @@
     </w:p>
     <w:p>
       <w:pPr>
-        <w:pStyle w:val="Heading1"/>
+        <w:pStyle w:val="berschrift1"/>
         <w:rPr>
           <w:color w:val="auto"/>
           <w:sz w:val="36"/>
           <w:szCs w:val="36"/>
         </w:rPr>
       </w:pPr>
-      <w:bookmarkStart w:id="8" w:name="_Toc439524750"/>
+      <w:bookmarkStart w:id="8" w:name="_Toc439867771"/>
       <w:r>
         <w:rPr>
           <w:color w:val="auto"/>
@@ -3359,7 +3441,7 @@
     </w:p>
     <w:tbl>
       <w:tblPr>
-        <w:tblStyle w:val="TableGrid"/>
+        <w:tblStyle w:val="Tabellenraster"/>
         <w:tblW w:w="0" w:type="auto"/>
         <w:tblLook w:val="04A0" w:firstRow="1" w:lastRow="0" w:firstColumn="1" w:lastColumn="0" w:noHBand="0" w:noVBand="1"/>
       </w:tblPr>
@@ -3473,7 +3555,10 @@
               <w:jc w:val="center"/>
             </w:pPr>
             <w:r>
-              <w:t>Matlab Prototyp implementieren, Bericht (Punkt 3.2, 3.3)</w:t>
+              <w:t>MATLAB-</w:t>
+            </w:r>
+            <w:r>
+              <w:t>Prototyp implementieren, Bericht (Punkt 3.2, 3.3)</w:t>
             </w:r>
           </w:p>
         </w:tc>
@@ -3610,7 +3695,7 @@
     </w:tbl>
     <w:p>
       <w:pPr>
-        <w:pStyle w:val="NoSpacing"/>
+        <w:pStyle w:val="KeinLeerraum"/>
         <w:spacing w:line="312" w:lineRule="auto"/>
         <w:rPr>
           <w:rFonts w:ascii="Arial" w:hAnsi="Arial" w:cs="Arial"/>
@@ -3646,14 +3731,14 @@
     </w:p>
     <w:p>
       <w:pPr>
-        <w:pStyle w:val="Heading1"/>
+        <w:pStyle w:val="berschrift1"/>
         <w:rPr>
           <w:color w:val="auto"/>
           <w:sz w:val="36"/>
           <w:szCs w:val="36"/>
         </w:rPr>
       </w:pPr>
-      <w:bookmarkStart w:id="9" w:name="_Toc439524751"/>
+      <w:bookmarkStart w:id="9" w:name="_Toc439867772"/>
       <w:r>
         <w:rPr>
           <w:color w:val="auto"/>
@@ -3700,18 +3785,17 @@
       <w:r>
         <w:t>.</w:t>
       </w:r>
-      <w:r>
-        <w:br/>
-      </w:r>
-    </w:p>
-    <w:p>
-      <w:pPr>
-        <w:pStyle w:val="Heading2"/>
+      <w:bookmarkStart w:id="10" w:name="_GoBack"/>
+      <w:bookmarkEnd w:id="10"/>
+    </w:p>
+    <w:p>
+      <w:pPr>
+        <w:pStyle w:val="berschrift2"/>
         <w:rPr>
           <w:color w:val="auto"/>
         </w:rPr>
       </w:pPr>
-      <w:bookmarkStart w:id="10" w:name="_Toc439524752"/>
+      <w:bookmarkStart w:id="11" w:name="_Toc439867773"/>
       <w:r>
         <w:rPr>
           <w:color w:val="auto"/>
@@ -3724,7 +3808,7 @@
         </w:rPr>
         <w:t>Vorbereitungen</w:t>
       </w:r>
-      <w:bookmarkEnd w:id="10"/>
+      <w:bookmarkEnd w:id="11"/>
     </w:p>
     <w:p>
       <w:pPr>
@@ -3779,11 +3863,9 @@
       <w:r>
         <w:t xml:space="preserve"> Der Sinn dieses Schrittes ist es, das Rauschen im Eingabebild zu mindern und sich in weiterer Folge um weniger winzige Labels in der nachfolgenden Segmentierung kümmern zu müssen.</w:t>
       </w:r>
-    </w:p>
-    <w:p>
-      <w:pPr>
-        <w:pStyle w:val="Text"/>
-      </w:pPr>
+      <w:r>
+        <w:br/>
+      </w:r>
     </w:p>
     <w:p>
       <w:pPr>
@@ -3825,81 +3907,182 @@
     </w:p>
     <w:p>
       <w:pPr>
-        <w:pStyle w:val="Heading2"/>
+        <w:pStyle w:val="berschrift2"/>
         <w:rPr>
           <w:color w:val="auto"/>
         </w:rPr>
       </w:pPr>
-      <w:bookmarkStart w:id="11" w:name="_Toc439524753"/>
+      <w:bookmarkStart w:id="12" w:name="_Toc439867774"/>
       <w:r>
         <w:rPr>
           <w:color w:val="auto"/>
         </w:rPr>
         <w:t>3.2 Segmentierung</w:t>
       </w:r>
-      <w:bookmarkEnd w:id="11"/>
-    </w:p>
-    <w:p>
-      <w:pPr>
-        <w:pStyle w:val="Text"/>
-      </w:pPr>
-      <w:r>
-        <w:t>Das geglättete Binärbild wird im Zuge der Bildsegementierung mittels Connected Component Labeling (CCL) in einzelne Bereiche (Labels) gegliedert. Auf Basis der Labels arbeiten wir mit der größten horizontalen, bzw. vertikalen Ausdehnung dieser, den Boundingboxen. Zur Filterung der Bereiche werden ausschließlich Boundingboxen weiterverarbeitet, welche mindestens 90% der Fläche der größten Boundingbox ausmachen. Dazu werden die Fläcken aller Boundingboxen berechnen und aufsteigend sortiert. Mithilfe dieses Verfahrens werden alle kleinen Störsegmente herausgefiltert und nur die weißen Vierecke der Karten bestimmt. Das Label des Hintergrundes wird dabei außen vorgelassen.</w:t>
-      </w:r>
-    </w:p>
-    <w:p>
-      <w:pPr>
-        <w:pStyle w:val="Heading2"/>
+      <w:bookmarkEnd w:id="12"/>
+    </w:p>
+    <w:p>
+      <w:pPr>
+        <w:pStyle w:val="Text"/>
+      </w:pPr>
+      <w:r>
+        <w:t>Das geglättete Bin</w:t>
+      </w:r>
+      <w:r>
+        <w:t>ärbild wird im Zuge der Bildseg</w:t>
+      </w:r>
+      <w:r>
+        <w:t>mentierung mittels Connected Component Labeling (CCL) in einzelne Bereiche (Labels) gegliedert. Auf Basis der Labels arbeiten wir mit der größten horizontalen bzw. vertikalen Ausdeh</w:t>
+      </w:r>
+      <w:r>
+        <w:t>nung dieser, den Boundingboxen.</w:t>
+      </w:r>
+      <w:r>
+        <w:br/>
+      </w:r>
+      <w:r>
+        <w:br/>
+      </w:r>
+      <w:r>
+        <w:t>Zur Filterung der Bereiche werden ausschließlich Boundingboxen weiterverarbeitet, welche mindestens 90% der Fläche der größten Boundingbox ausmach</w:t>
+      </w:r>
+      <w:r>
+        <w:t>t</w:t>
+      </w:r>
+      <w:r>
+        <w:t>. Dazu werden die Fläc</w:t>
+      </w:r>
+      <w:r>
+        <w:t>h</w:t>
+      </w:r>
+      <w:r>
+        <w:t>en aller Boundingboxen berechne</w:t>
+      </w:r>
+      <w:r>
+        <w:t>t</w:t>
+      </w:r>
+      <w:r>
+        <w:t xml:space="preserve"> und aufsteigend sortiert. Mithilfe dieses Verfahrens werden alle kleinen Störsegmente herausgefiltert und nur die weißen Vierecke der Karten bestimmt. Das Label des Hintergrundes wird dabei außen vorgelassen.</w:t>
+      </w:r>
+      <w:r>
+        <w:br/>
+      </w:r>
+    </w:p>
+    <w:p>
+      <w:pPr>
+        <w:pStyle w:val="berschrift2"/>
         <w:rPr>
           <w:color w:val="auto"/>
         </w:rPr>
       </w:pPr>
-      <w:bookmarkStart w:id="12" w:name="OLE_LINK5"/>
-      <w:bookmarkStart w:id="13" w:name="OLE_LINK6"/>
+      <w:bookmarkStart w:id="13" w:name="_Toc439867775"/>
+      <w:bookmarkStart w:id="14" w:name="OLE_LINK5"/>
+      <w:bookmarkStart w:id="15" w:name="OLE_LINK6"/>
       <w:r>
         <w:rPr>
           <w:color w:val="auto"/>
         </w:rPr>
         <w:t>3.3 Kartenbestimmung</w:t>
       </w:r>
-    </w:p>
-    <w:bookmarkEnd w:id="12"/>
-    <w:bookmarkEnd w:id="13"/>
-    <w:p>
-      <w:pPr>
-        <w:pStyle w:val="Text"/>
-      </w:pPr>
-      <w:r>
-        <w:t xml:space="preserve">Nachdem alle Karte segmentiert wurde, wird der Wert jeder Karte einzeln bestimmt. Dazu wird zuerst die Symbolik der Wertigkeit (z.B.: 6, 10, B, A) und unterhalb deren Symbol (Kreuz, Herz) in der oberen linken Ecke detektiert um diese in mittels Pattern-Matching zu unterscheiden. Hierfür werden die Boundingbox des Labels mit der kürzesten euklidischen Distanz zwischen dessen linken oberen Ecke und der </w:t>
+      <w:bookmarkEnd w:id="13"/>
+    </w:p>
+    <w:bookmarkEnd w:id="14"/>
+    <w:bookmarkEnd w:id="15"/>
+    <w:p>
+      <w:pPr>
+        <w:pStyle w:val="Text"/>
+      </w:pPr>
+      <w:r>
+        <w:t>Nachdem alle Karte</w:t>
+      </w:r>
+      <w:r>
+        <w:t>n</w:t>
+      </w:r>
+      <w:r>
+        <w:t xml:space="preserve"> segmentiert wurde</w:t>
+      </w:r>
+      <w:r>
+        <w:t>n</w:t>
+      </w:r>
+      <w:r>
+        <w:t>, wird der Wert jeder Karte einzeln bestimmt. Dazu wird zuerst die Symbolik der Wertigkeit (z.B.: 6, 10, B, A) und unterhalb deren Symbol (Kreuz, Herz) in der oberen linken Ecke detektiert</w:t>
+      </w:r>
+      <w:r>
+        <w:t>,</w:t>
+      </w:r>
+      <w:r>
+        <w:t xml:space="preserve"> um diese </w:t>
       </w:r>
       <w:r>
         <w:lastRenderedPageBreak/>
-        <w:t xml:space="preserve">linken oberen Ecke der Karte gesucht. Mit dem selben Verfahren wird das Symbol unterhalb der Wertigkeit gesucht, bloß der linken unteren Ecke des Symbols als Referenzpunkt. </w:t>
-      </w:r>
-    </w:p>
-    <w:p>
-      <w:pPr>
-        <w:pStyle w:val="Text"/>
-      </w:pPr>
-      <w:r>
-        <w:t>Im Zuge dieses Prozesses wird außerdem geprüft ob die Karte eine Bildkarte ist. Dies ist der Fall, sobald ein Label mit einer Boundingboxfläche größer 10% der Karte existiert, das Bild in der Mitte.</w:t>
-      </w:r>
-    </w:p>
-    <w:p>
-      <w:pPr>
-        <w:pStyle w:val="Text"/>
-      </w:pPr>
-      <w:r>
-        <w:t>Das Symbol wird via Patternmatching erkannt, der Wert abhängig von der Karte. Bildkarten werden auch via Patternmatching des Symbols oben links detektiert, alle anderen werden gezählt. Beim Zählen wird die Anzahl der Symbole in der Kartenmitte gezählt, welche dem Wert entspricht. Dazu wird der Mittelteil der Karte herausgeschnitten, also die Symbolik links und rechts weggeschnitten. Anschließend werden störende Randsegmente gelöscht, welche von den Symbolen überbleiben können. Danach werden einfach wieder alle Labels mit 90% der Fläche der Boundingbox des größten Labels gezählt.</w:t>
-      </w:r>
-    </w:p>
-    <w:p>
-      <w:pPr>
-        <w:pStyle w:val="Heading2"/>
+        <w:t xml:space="preserve">mittels Pattern-Matching zu unterscheiden. Hierfür </w:t>
+      </w:r>
+      <w:r>
+        <w:t>wird</w:t>
+      </w:r>
+      <w:r>
+        <w:t xml:space="preserve"> die Boundingbox</w:t>
+      </w:r>
+      <w:r>
+        <w:t xml:space="preserve"> </w:t>
+      </w:r>
+      <w:r>
+        <w:t xml:space="preserve">des Labels mit der kürzesten euklidischen Distanz zwischen dessen linken oberen Ecke und der linken oberen Ecke der Karte gesucht. Mit </w:t>
+      </w:r>
+      <w:r>
+        <w:t>demselben</w:t>
+      </w:r>
+      <w:r>
+        <w:t xml:space="preserve"> Verfahren wird das Symbol unterhalb der Wertigkeit gesucht, bloß der linken unteren Ecke des Symbols als Referenzpunkt. </w:t>
+      </w:r>
+      <w:r>
+        <w:br/>
+      </w:r>
+      <w:r>
+        <w:br/>
+      </w:r>
+      <w:r>
+        <w:t>Im Zuge dieses Prozesses wird außerdem geprüft</w:t>
+      </w:r>
+      <w:r>
+        <w:t>,</w:t>
+      </w:r>
+      <w:r>
+        <w:t xml:space="preserve"> ob die Karte eine Bildkarte ist. Dies ist der Fall, sobald ein Label mit einer Boundingboxfläche größer 10% der Karte existiert, das Bild in der Mitte.</w:t>
+      </w:r>
+      <w:r>
+        <w:br/>
+      </w:r>
+      <w:r>
+        <w:br/>
+      </w:r>
+      <w:r>
+        <w:t>Das Symbol wird via Pattern</w:t>
+      </w:r>
+      <w:r>
+        <w:t>-M</w:t>
+      </w:r>
+      <w:r>
+        <w:t>atching erkannt, der Wert abhängig von der Karte. Bildkarten werden auch via Pattern</w:t>
+      </w:r>
+      <w:r>
+        <w:t>-M</w:t>
+      </w:r>
+      <w:r>
+        <w:t>atching des Symbols oben links detektiert, alle anderen werden gezählt. Beim Zählen wird die Anzahl der Symbole in der Kartenmitte gezählt, welche dem Wert entspricht. Dazu wird der Mittelteil der Karte herausgeschnitten, also die Symbolik links und rechts weggeschnitten. Anschließend werden störende Randsegmente gelöscht, welche von den Symbolen überbleiben können. Danach werden einfach wieder alle Labels mit 90% der Fläche der Boundingbox des größten Labels gezählt.</w:t>
+      </w:r>
+      <w:r>
+        <w:br/>
+      </w:r>
+    </w:p>
+    <w:p>
+      <w:pPr>
+        <w:pStyle w:val="berschrift2"/>
         <w:rPr>
           <w:color w:val="auto"/>
         </w:rPr>
       </w:pPr>
+      <w:bookmarkStart w:id="16" w:name="_Toc439867776"/>
       <w:r>
         <w:rPr>
           <w:color w:val="auto"/>
@@ -3916,8 +4099,21 @@
         <w:rPr>
           <w:color w:val="auto"/>
         </w:rPr>
-        <w:t>Patternmatching</w:t>
-      </w:r>
+        <w:t>Pattern</w:t>
+      </w:r>
+      <w:r>
+        <w:rPr>
+          <w:color w:val="auto"/>
+        </w:rPr>
+        <w:t>-M</w:t>
+      </w:r>
+      <w:r>
+        <w:rPr>
+          <w:color w:val="auto"/>
+        </w:rPr>
+        <w:t>atching</w:t>
+      </w:r>
+      <w:bookmarkEnd w:id="16"/>
     </w:p>
     <w:p>
       <w:pPr>
@@ -3942,8 +4138,6 @@
       <w:r>
         <w:t>)</w:t>
       </w:r>
-      <w:bookmarkStart w:id="14" w:name="_GoBack"/>
-      <w:bookmarkEnd w:id="14"/>
     </w:p>
     <w:p>
       <w:pPr>
@@ -3964,14 +4158,14 @@
     </w:p>
     <w:p>
       <w:pPr>
-        <w:pStyle w:val="Heading1"/>
+        <w:pStyle w:val="berschrift1"/>
         <w:rPr>
           <w:color w:val="auto"/>
           <w:sz w:val="36"/>
           <w:szCs w:val="36"/>
         </w:rPr>
       </w:pPr>
-      <w:bookmarkStart w:id="15" w:name="_Toc439524755"/>
+      <w:bookmarkStart w:id="17" w:name="_Toc439867777"/>
       <w:r>
         <w:rPr>
           <w:color w:val="auto"/>
@@ -3997,7 +4191,7 @@
         </w:rPr>
         <w:t xml:space="preserve"> Implementierung</w:t>
       </w:r>
-      <w:bookmarkEnd w:id="15"/>
+      <w:bookmarkEnd w:id="17"/>
     </w:p>
     <w:p>
       <w:pPr>
@@ -4045,14 +4239,14 @@
     </w:p>
     <w:p>
       <w:pPr>
-        <w:pStyle w:val="Heading1"/>
+        <w:pStyle w:val="berschrift1"/>
         <w:rPr>
           <w:color w:val="auto"/>
           <w:sz w:val="36"/>
           <w:szCs w:val="36"/>
         </w:rPr>
       </w:pPr>
-      <w:bookmarkStart w:id="16" w:name="_Toc439524756"/>
+      <w:bookmarkStart w:id="18" w:name="_Toc439867778"/>
       <w:r>
         <w:rPr>
           <w:color w:val="auto"/>
@@ -4078,7 +4272,7 @@
         </w:rPr>
         <w:t xml:space="preserve"> Evaluierung</w:t>
       </w:r>
-      <w:bookmarkEnd w:id="16"/>
+      <w:bookmarkEnd w:id="18"/>
     </w:p>
     <w:p>
       <w:pPr>
@@ -4088,7 +4282,13 @@
         <w:t xml:space="preserve">Der gesamte Testdatensatz umfasst </w:t>
       </w:r>
       <w:r>
-        <w:t>27 Bilder, die alle mit einer Nikon D3000 Spiegelreflexkamera aufgenommen wurden.</w:t>
+        <w:t>2</w:t>
+      </w:r>
+      <w:r>
+        <w:t>6</w:t>
+      </w:r>
+      <w:r>
+        <w:t xml:space="preserve"> Bilder, die alle mit einer Nikon D3000 Spiegelreflexkamera aufgenommen wurden.</w:t>
       </w:r>
       <w:r>
         <w:t xml:space="preserve"> Diese können in drei Unterkategorien eingeteilt werden: Bilder, wo alle Karten korrekt erkannt wurden, Bilder, die nur teilweise richtige Ergebnisse liefern, und Bilder mit fehlerhaften Ausgaben.</w:t>
@@ -4096,19 +4296,19 @@
     </w:p>
     <w:p>
       <w:pPr>
-        <w:pStyle w:val="Heading2"/>
+        <w:pStyle w:val="berschrift2"/>
         <w:rPr>
           <w:color w:val="auto"/>
         </w:rPr>
       </w:pPr>
-      <w:bookmarkStart w:id="17" w:name="_Toc439524757"/>
+      <w:bookmarkStart w:id="19" w:name="_Toc439867779"/>
       <w:r>
         <w:rPr>
           <w:color w:val="auto"/>
         </w:rPr>
         <w:t>5.1 Korrekte Ergebnisse</w:t>
       </w:r>
-      <w:bookmarkEnd w:id="17"/>
+      <w:bookmarkEnd w:id="19"/>
     </w:p>
     <w:p>
       <w:pPr>
@@ -4192,7 +4392,7 @@
         </w:numPr>
       </w:pPr>
       <w:r>
-        <w:t>Quer.jpg</w:t>
+        <w:t>Super.jpg</w:t>
       </w:r>
     </w:p>
     <w:p>
@@ -4204,7 +4404,7 @@
         </w:numPr>
       </w:pPr>
       <w:r>
-        <w:t>Super.jpg</w:t>
+        <w:t>TooMuch.jpg</w:t>
       </w:r>
     </w:p>
     <w:p>
@@ -4216,36 +4416,29 @@
         </w:numPr>
       </w:pPr>
       <w:r>
-        <w:t>TooMuch.jpg</w:t>
-      </w:r>
-    </w:p>
-    <w:p>
-      <w:pPr>
-        <w:pStyle w:val="Text"/>
-        <w:numPr>
-          <w:ilvl w:val="0"/>
-          <w:numId w:val="18"/>
-        </w:numPr>
-      </w:pPr>
-      <w:r>
         <w:t>ZickZack.jpg</w:t>
       </w:r>
     </w:p>
     <w:p>
       <w:pPr>
-        <w:pStyle w:val="Heading2"/>
+        <w:pStyle w:val="Text"/>
+      </w:pPr>
+    </w:p>
+    <w:p>
+      <w:pPr>
+        <w:pStyle w:val="berschrift2"/>
         <w:rPr>
           <w:color w:val="auto"/>
         </w:rPr>
       </w:pPr>
-      <w:bookmarkStart w:id="18" w:name="_Toc439524758"/>
+      <w:bookmarkStart w:id="20" w:name="_Toc439867780"/>
       <w:r>
         <w:rPr>
           <w:color w:val="auto"/>
         </w:rPr>
         <w:t>5.2 Teilweise korrekte Ergebnisse</w:t>
       </w:r>
-      <w:bookmarkEnd w:id="18"/>
+      <w:bookmarkEnd w:id="20"/>
     </w:p>
     <w:p>
       <w:pPr>
@@ -4278,13 +4471,15 @@
       <w:r>
         <w:t>.</w:t>
       </w:r>
-    </w:p>
-    <w:p>
-      <w:pPr>
-        <w:pStyle w:val="Text"/>
-      </w:pPr>
       <w:r>
         <w:br/>
+      </w:r>
+    </w:p>
+    <w:p>
+      <w:pPr>
+        <w:pStyle w:val="Text"/>
+      </w:pPr>
+      <w:r>
         <w:t>Dateien dieser Gruppe sind:</w:t>
       </w:r>
     </w:p>
@@ -4377,12 +4572,12 @@
     </w:p>
     <w:p>
       <w:pPr>
-        <w:pStyle w:val="Heading2"/>
+        <w:pStyle w:val="berschrift2"/>
         <w:rPr>
           <w:color w:val="auto"/>
         </w:rPr>
       </w:pPr>
-      <w:bookmarkStart w:id="19" w:name="_Toc439524759"/>
+      <w:bookmarkStart w:id="21" w:name="_Toc439867781"/>
       <w:r>
         <w:rPr>
           <w:color w:val="auto"/>
@@ -4390,7 +4585,7 @@
         <w:lastRenderedPageBreak/>
         <w:t>5.3 Fehler</w:t>
       </w:r>
-      <w:bookmarkEnd w:id="19"/>
+      <w:bookmarkEnd w:id="21"/>
     </w:p>
     <w:p>
       <w:pPr>
@@ -4564,12 +4759,12 @@
     </w:p>
     <w:p>
       <w:pPr>
-        <w:pStyle w:val="Heading2"/>
+        <w:pStyle w:val="berschrift2"/>
         <w:rPr>
           <w:color w:val="auto"/>
         </w:rPr>
       </w:pPr>
-      <w:bookmarkStart w:id="20" w:name="_Toc439524760"/>
+      <w:bookmarkStart w:id="22" w:name="_Toc439867782"/>
       <w:r>
         <w:rPr>
           <w:color w:val="auto"/>
@@ -4582,14 +4777,32 @@
         </w:rPr>
         <w:t>Gesamtevaluierung</w:t>
       </w:r>
-      <w:bookmarkEnd w:id="20"/>
-    </w:p>
-    <w:p>
-      <w:pPr>
-        <w:pStyle w:val="Text"/>
-      </w:pPr>
-      <w:r>
-        <w:t xml:space="preserve">Nur 29,63 % der Testdatensätze liefern ein korrektes Ergebnis. Das klingt zwar nach einem schlechtem Programm, rührt aber tatsächlich daher, dass sich nur 8 von 27 Daten zur Gänze an die Voraussetzungen für ein Eingabebild halten. </w:t>
+      <w:bookmarkEnd w:id="22"/>
+    </w:p>
+    <w:p>
+      <w:pPr>
+        <w:pStyle w:val="Text"/>
+      </w:pPr>
+      <w:r>
+        <w:t xml:space="preserve">Nur </w:t>
+      </w:r>
+      <w:r>
+        <w:t>26,92</w:t>
+      </w:r>
+      <w:r>
+        <w:t xml:space="preserve"> % der Testdatensätze liefern ein korrektes Ergebnis. Das klingt zwar nach einem schlechtem Programm, rührt aber tatsächlich daher, dass sich nur </w:t>
+      </w:r>
+      <w:r>
+        <w:t>7</w:t>
+      </w:r>
+      <w:r>
+        <w:t xml:space="preserve"> von 2</w:t>
+      </w:r>
+      <w:r>
+        <w:t>6</w:t>
+      </w:r>
+      <w:r>
+        <w:t xml:space="preserve"> Daten zur Gänze an die Voraussetzungen für ein Eingabebild halten. </w:t>
       </w:r>
       <w:r>
         <w:br/>
@@ -4688,14 +4901,14 @@
     </w:p>
     <w:p>
       <w:pPr>
-        <w:pStyle w:val="Heading1"/>
+        <w:pStyle w:val="berschrift1"/>
         <w:rPr>
           <w:color w:val="auto"/>
           <w:sz w:val="36"/>
           <w:szCs w:val="36"/>
         </w:rPr>
       </w:pPr>
-      <w:bookmarkStart w:id="21" w:name="_Toc439524761"/>
+      <w:bookmarkStart w:id="23" w:name="_Toc439867783"/>
       <w:r>
         <w:rPr>
           <w:color w:val="auto"/>
@@ -4721,7 +4934,7 @@
         </w:rPr>
         <w:t xml:space="preserve"> Schlusswort</w:t>
       </w:r>
-      <w:bookmarkEnd w:id="21"/>
+      <w:bookmarkEnd w:id="23"/>
     </w:p>
     <w:p>
       <w:pPr>
@@ -4730,11 +4943,12 @@
       <w:r>
         <w:t xml:space="preserve">Zusammenfassend ist festzustellen, dass der CardDetector Karten - wie von uns gehofft - mit hoher Wahrscheinlichkeit richtig erkennen kann. </w:t>
       </w:r>
-    </w:p>
-    <w:p>
-      <w:pPr>
-        <w:pStyle w:val="Text"/>
-      </w:pPr>
+      <w:r>
+        <w:br/>
+      </w:r>
+      <w:r>
+        <w:br/>
+      </w:r>
       <w:r>
         <w:t xml:space="preserve">Etwas problematisch ist </w:t>
       </w:r>
@@ -4765,11 +4979,12 @@
       <w:r>
         <w:t xml:space="preserve"> </w:t>
       </w:r>
-    </w:p>
-    <w:p>
-      <w:pPr>
-        <w:pStyle w:val="Text"/>
-      </w:pPr>
+      <w:r>
+        <w:br/>
+      </w:r>
+      <w:r>
+        <w:br/>
+      </w:r>
       <w:r>
         <w:t>Neben der Performance könn</w:t>
       </w:r>
@@ -4794,19 +5009,8 @@
       <w:r>
         <w:t xml:space="preserve"> </w:t>
       </w:r>
-    </w:p>
-    <w:p>
-      <w:pPr>
-        <w:pStyle w:val="Text"/>
-      </w:pPr>
-      <w:r>
-        <w:t xml:space="preserve">Je nach </w:t>
-      </w:r>
-      <w:r>
-        <w:t>MATLAB</w:t>
-      </w:r>
-      <w:r>
-        <w:t xml:space="preserve">-Version können auch Unterschiede in den erreichten Resultaten entstehen. </w:t>
+      <w:r>
+        <w:br/>
       </w:r>
     </w:p>
     <w:p>
@@ -4824,7 +5028,13 @@
         <w:t>TODO</w:t>
       </w:r>
       <w:r>
-        <w:t>: Vielleicht Referenz-Version angeben?)</w:t>
+        <w:t xml:space="preserve">: </w:t>
+      </w:r>
+      <w:r>
+        <w:t>Weitere Verbesserungen? Oder sollte zusammenfassend noch etwas erwähnt werden?</w:t>
+      </w:r>
+      <w:r>
+        <w:t>)</w:t>
       </w:r>
     </w:p>
     <w:p>
@@ -4842,7 +5052,6 @@
           <w:szCs w:val="36"/>
         </w:rPr>
       </w:pPr>
-      <w:bookmarkStart w:id="22" w:name="_Toc439524762"/>
       <w:r>
         <w:rPr>
           <w:sz w:val="36"/>
@@ -4853,13 +5062,14 @@
     </w:p>
     <w:p>
       <w:pPr>
-        <w:pStyle w:val="Heading1"/>
+        <w:pStyle w:val="berschrift1"/>
         <w:rPr>
           <w:color w:val="auto"/>
           <w:sz w:val="36"/>
           <w:szCs w:val="36"/>
         </w:rPr>
       </w:pPr>
+      <w:bookmarkStart w:id="24" w:name="_Toc439867784"/>
       <w:r>
         <w:rPr>
           <w:color w:val="auto"/>
@@ -4885,7 +5095,7 @@
         </w:rPr>
         <w:t xml:space="preserve"> Literatur</w:t>
       </w:r>
-      <w:bookmarkEnd w:id="22"/>
+      <w:bookmarkEnd w:id="24"/>
     </w:p>
     <w:p>
       <w:pPr>
@@ -4917,7 +5127,7 @@
       <w:r>
         <w:tab/>
       </w:r>
-      <w:hyperlink r:id="rId8" w:history="1">
+      <w:hyperlink r:id="rId9" w:history="1">
         <w:r>
           <w:t>https://en.wikipedia.org/wiki/Otsu%27s_method</w:t>
         </w:r>
@@ -5013,7 +5223,7 @@
       </w:r>
     </w:p>
     <w:sectPr>
-      <w:footerReference w:type="default" r:id="rId9"/>
+      <w:footerReference w:type="default" r:id="rId10"/>
       <w:pgSz w:w="11906" w:h="16838"/>
       <w:pgMar w:top="1417" w:right="1417" w:bottom="1134" w:left="1417" w:header="708" w:footer="708" w:gutter="0"/>
       <w:cols w:space="708"/>
@@ -5024,7 +5234,7 @@
 </file>
 
 <file path=word/endnotes.xml><?xml version="1.0" encoding="utf-8"?>
-<w:endnotes xmlns:wpc="http://schemas.microsoft.com/office/word/2010/wordprocessingCanvas" xmlns:mo="http://schemas.microsoft.com/office/mac/office/2008/main" xmlns:mc="http://schemas.openxmlformats.org/markup-compatibility/2006" xmlns:mv="urn:schemas-microsoft-com:mac:vml" xmlns:o="urn:schemas-microsoft-com:office:office" xmlns:r="http://schemas.openxmlformats.org/officeDocument/2006/relationships" xmlns:m="http://schemas.openxmlformats.org/officeDocument/2006/math" xmlns:v="urn:schemas-microsoft-com:vml" xmlns:wp14="http://schemas.microsoft.com/office/word/2010/wordprocessingDrawing" xmlns:wp="http://schemas.openxmlformats.org/drawingml/2006/wordprocessingDrawing" xmlns:w10="urn:schemas-microsoft-com:office:word" xmlns:w="http://schemas.openxmlformats.org/wordprocessingml/2006/main" xmlns:w14="http://schemas.microsoft.com/office/word/2010/wordml" xmlns:w15="http://schemas.microsoft.com/office/word/2012/wordml" xmlns:wpg="http://schemas.microsoft.com/office/word/2010/wordprocessingGroup" xmlns:wpi="http://schemas.microsoft.com/office/word/2010/wordprocessingInk" xmlns:wne="http://schemas.microsoft.com/office/word/2006/wordml" xmlns:wps="http://schemas.microsoft.com/office/word/2010/wordprocessingShape" mc:Ignorable="w14 w15 wp14">
+<w:endnotes xmlns:wpc="http://schemas.microsoft.com/office/word/2010/wordprocessingCanvas" xmlns:mc="http://schemas.openxmlformats.org/markup-compatibility/2006" xmlns:o="urn:schemas-microsoft-com:office:office" xmlns:r="http://schemas.openxmlformats.org/officeDocument/2006/relationships" xmlns:m="http://schemas.openxmlformats.org/officeDocument/2006/math" xmlns:v="urn:schemas-microsoft-com:vml" xmlns:wp14="http://schemas.microsoft.com/office/word/2010/wordprocessingDrawing" xmlns:wp="http://schemas.openxmlformats.org/drawingml/2006/wordprocessingDrawing" xmlns:w10="urn:schemas-microsoft-com:office:word" xmlns:w="http://schemas.openxmlformats.org/wordprocessingml/2006/main" xmlns:w14="http://schemas.microsoft.com/office/word/2010/wordml" xmlns:wpg="http://schemas.microsoft.com/office/word/2010/wordprocessingGroup" xmlns:wpi="http://schemas.microsoft.com/office/word/2010/wordprocessingInk" xmlns:wne="http://schemas.microsoft.com/office/word/2006/wordml" xmlns:wps="http://schemas.microsoft.com/office/word/2010/wordprocessingShape" mc:Ignorable="w14 wp14">
   <w:endnote w:type="separator" w:id="-1">
     <w:p>
       <w:pPr>
@@ -5049,7 +5259,7 @@
 </file>
 
 <file path=word/footer1.xml><?xml version="1.0" encoding="utf-8"?>
-<w:ftr xmlns:wpc="http://schemas.microsoft.com/office/word/2010/wordprocessingCanvas" xmlns:mo="http://schemas.microsoft.com/office/mac/office/2008/main" xmlns:mc="http://schemas.openxmlformats.org/markup-compatibility/2006" xmlns:mv="urn:schemas-microsoft-com:mac:vml" xmlns:o="urn:schemas-microsoft-com:office:office" xmlns:r="http://schemas.openxmlformats.org/officeDocument/2006/relationships" xmlns:m="http://schemas.openxmlformats.org/officeDocument/2006/math" xmlns:v="urn:schemas-microsoft-com:vml" xmlns:wp14="http://schemas.microsoft.com/office/word/2010/wordprocessingDrawing" xmlns:wp="http://schemas.openxmlformats.org/drawingml/2006/wordprocessingDrawing" xmlns:w10="urn:schemas-microsoft-com:office:word" xmlns:w="http://schemas.openxmlformats.org/wordprocessingml/2006/main" xmlns:w14="http://schemas.microsoft.com/office/word/2010/wordml" xmlns:w15="http://schemas.microsoft.com/office/word/2012/wordml" xmlns:wpg="http://schemas.microsoft.com/office/word/2010/wordprocessingGroup" xmlns:wpi="http://schemas.microsoft.com/office/word/2010/wordprocessingInk" xmlns:wne="http://schemas.microsoft.com/office/word/2006/wordml" xmlns:wps="http://schemas.microsoft.com/office/word/2010/wordprocessingShape" mc:Ignorable="w14 w15 wp14">
+<w:ftr xmlns:wpc="http://schemas.microsoft.com/office/word/2010/wordprocessingCanvas" xmlns:mc="http://schemas.openxmlformats.org/markup-compatibility/2006" xmlns:o="urn:schemas-microsoft-com:office:office" xmlns:r="http://schemas.openxmlformats.org/officeDocument/2006/relationships" xmlns:m="http://schemas.openxmlformats.org/officeDocument/2006/math" xmlns:v="urn:schemas-microsoft-com:vml" xmlns:wp14="http://schemas.microsoft.com/office/word/2010/wordprocessingDrawing" xmlns:wp="http://schemas.openxmlformats.org/drawingml/2006/wordprocessingDrawing" xmlns:w10="urn:schemas-microsoft-com:office:word" xmlns:w="http://schemas.openxmlformats.org/wordprocessingml/2006/main" xmlns:w14="http://schemas.microsoft.com/office/word/2010/wordml" xmlns:wpg="http://schemas.microsoft.com/office/word/2010/wordprocessingGroup" xmlns:wpi="http://schemas.microsoft.com/office/word/2010/wordprocessingInk" xmlns:wne="http://schemas.microsoft.com/office/word/2006/wordml" xmlns:wps="http://schemas.microsoft.com/office/word/2010/wordprocessingShape" mc:Ignorable="w14 wp14">
   <w:sdt>
     <w:sdtPr>
       <w:id w:val="12776827"/>
@@ -5062,7 +5272,7 @@
     <w:sdtContent>
       <w:p>
         <w:pPr>
-          <w:pStyle w:val="Footer"/>
+          <w:pStyle w:val="Fuzeile"/>
           <w:jc w:val="right"/>
         </w:pPr>
         <w:r>
@@ -5078,7 +5288,7 @@
           <w:rPr>
             <w:noProof/>
           </w:rPr>
-          <w:t>13</w:t>
+          <w:t>8</w:t>
         </w:r>
         <w:r>
           <w:rPr>
@@ -5091,14 +5301,14 @@
   </w:sdt>
   <w:p>
     <w:pPr>
-      <w:pStyle w:val="Footer"/>
+      <w:pStyle w:val="Fuzeile"/>
     </w:pPr>
   </w:p>
 </w:ftr>
 </file>
 
 <file path=word/footnotes.xml><?xml version="1.0" encoding="utf-8"?>
-<w:footnotes xmlns:wpc="http://schemas.microsoft.com/office/word/2010/wordprocessingCanvas" xmlns:mo="http://schemas.microsoft.com/office/mac/office/2008/main" xmlns:mc="http://schemas.openxmlformats.org/markup-compatibility/2006" xmlns:mv="urn:schemas-microsoft-com:mac:vml" xmlns:o="urn:schemas-microsoft-com:office:office" xmlns:r="http://schemas.openxmlformats.org/officeDocument/2006/relationships" xmlns:m="http://schemas.openxmlformats.org/officeDocument/2006/math" xmlns:v="urn:schemas-microsoft-com:vml" xmlns:wp14="http://schemas.microsoft.com/office/word/2010/wordprocessingDrawing" xmlns:wp="http://schemas.openxmlformats.org/drawingml/2006/wordprocessingDrawing" xmlns:w10="urn:schemas-microsoft-com:office:word" xmlns:w="http://schemas.openxmlformats.org/wordprocessingml/2006/main" xmlns:w14="http://schemas.microsoft.com/office/word/2010/wordml" xmlns:w15="http://schemas.microsoft.com/office/word/2012/wordml" xmlns:wpg="http://schemas.microsoft.com/office/word/2010/wordprocessingGroup" xmlns:wpi="http://schemas.microsoft.com/office/word/2010/wordprocessingInk" xmlns:wne="http://schemas.microsoft.com/office/word/2006/wordml" xmlns:wps="http://schemas.microsoft.com/office/word/2010/wordprocessingShape" mc:Ignorable="w14 w15 wp14">
+<w:footnotes xmlns:wpc="http://schemas.microsoft.com/office/word/2010/wordprocessingCanvas" xmlns:mc="http://schemas.openxmlformats.org/markup-compatibility/2006" xmlns:o="urn:schemas-microsoft-com:office:office" xmlns:r="http://schemas.openxmlformats.org/officeDocument/2006/relationships" xmlns:m="http://schemas.openxmlformats.org/officeDocument/2006/math" xmlns:v="urn:schemas-microsoft-com:vml" xmlns:wp14="http://schemas.microsoft.com/office/word/2010/wordprocessingDrawing" xmlns:wp="http://schemas.openxmlformats.org/drawingml/2006/wordprocessingDrawing" xmlns:w10="urn:schemas-microsoft-com:office:word" xmlns:w="http://schemas.openxmlformats.org/wordprocessingml/2006/main" xmlns:w14="http://schemas.microsoft.com/office/word/2010/wordml" xmlns:wpg="http://schemas.microsoft.com/office/word/2010/wordprocessingGroup" xmlns:wpi="http://schemas.microsoft.com/office/word/2010/wordprocessingInk" xmlns:wne="http://schemas.microsoft.com/office/word/2006/wordml" xmlns:wps="http://schemas.microsoft.com/office/word/2010/wordprocessingShape" mc:Ignorable="w14 wp14">
   <w:footnote w:type="separator" w:id="-1">
     <w:p>
       <w:pPr>
@@ -5123,7 +5333,7 @@
 </file>
 
 <file path=word/numbering.xml><?xml version="1.0" encoding="utf-8"?>
-<w:numbering xmlns:wpc="http://schemas.microsoft.com/office/word/2010/wordprocessingCanvas" xmlns:mo="http://schemas.microsoft.com/office/mac/office/2008/main" xmlns:mc="http://schemas.openxmlformats.org/markup-compatibility/2006" xmlns:mv="urn:schemas-microsoft-com:mac:vml" xmlns:o="urn:schemas-microsoft-com:office:office" xmlns:r="http://schemas.openxmlformats.org/officeDocument/2006/relationships" xmlns:m="http://schemas.openxmlformats.org/officeDocument/2006/math" xmlns:v="urn:schemas-microsoft-com:vml" xmlns:wp14="http://schemas.microsoft.com/office/word/2010/wordprocessingDrawing" xmlns:wp="http://schemas.openxmlformats.org/drawingml/2006/wordprocessingDrawing" xmlns:w10="urn:schemas-microsoft-com:office:word" xmlns:w="http://schemas.openxmlformats.org/wordprocessingml/2006/main" xmlns:w14="http://schemas.microsoft.com/office/word/2010/wordml" xmlns:w15="http://schemas.microsoft.com/office/word/2012/wordml" xmlns:wpg="http://schemas.microsoft.com/office/word/2010/wordprocessingGroup" xmlns:wpi="http://schemas.microsoft.com/office/word/2010/wordprocessingInk" xmlns:wne="http://schemas.microsoft.com/office/word/2006/wordml" xmlns:wps="http://schemas.microsoft.com/office/word/2010/wordprocessingShape" mc:Ignorable="w14 w15 wp14">
+<w:numbering xmlns:wpc="http://schemas.microsoft.com/office/word/2010/wordprocessingCanvas" xmlns:mc="http://schemas.openxmlformats.org/markup-compatibility/2006" xmlns:o="urn:schemas-microsoft-com:office:office" xmlns:r="http://schemas.openxmlformats.org/officeDocument/2006/relationships" xmlns:m="http://schemas.openxmlformats.org/officeDocument/2006/math" xmlns:v="urn:schemas-microsoft-com:vml" xmlns:wp14="http://schemas.microsoft.com/office/word/2010/wordprocessingDrawing" xmlns:wp="http://schemas.openxmlformats.org/drawingml/2006/wordprocessingDrawing" xmlns:w10="urn:schemas-microsoft-com:office:word" xmlns:w="http://schemas.openxmlformats.org/wordprocessingml/2006/main" xmlns:w14="http://schemas.microsoft.com/office/word/2010/wordml" xmlns:wpg="http://schemas.microsoft.com/office/word/2010/wordprocessingGroup" xmlns:wpi="http://schemas.microsoft.com/office/word/2010/wordprocessingInk" xmlns:wne="http://schemas.microsoft.com/office/word/2006/wordml" xmlns:wps="http://schemas.microsoft.com/office/word/2010/wordprocessingShape" mc:Ignorable="w14 wp14">
   <w:abstractNum w:abstractNumId="0">
     <w:nsid w:val="0D8D13FF"/>
     <w:multiLevelType w:val="multilevel"/>
@@ -7250,7 +7460,7 @@
 </file>
 
 <file path=word/styles.xml><?xml version="1.0" encoding="utf-8"?>
-<w:styles xmlns:mc="http://schemas.openxmlformats.org/markup-compatibility/2006" xmlns:r="http://schemas.openxmlformats.org/officeDocument/2006/relationships" xmlns:w="http://schemas.openxmlformats.org/wordprocessingml/2006/main" xmlns:w14="http://schemas.microsoft.com/office/word/2010/wordml" xmlns:w15="http://schemas.microsoft.com/office/word/2012/wordml" mc:Ignorable="w14 w15">
+<w:styles xmlns:mc="http://schemas.openxmlformats.org/markup-compatibility/2006" xmlns:r="http://schemas.openxmlformats.org/officeDocument/2006/relationships" xmlns:w="http://schemas.openxmlformats.org/wordprocessingml/2006/main" xmlns:w14="http://schemas.microsoft.com/office/word/2010/wordml" mc:Ignorable="w14">
   <w:docDefaults>
     <w:rPrDefault>
       <w:rPr>
@@ -7266,398 +7476,155 @@
       </w:pPr>
     </w:pPrDefault>
   </w:docDefaults>
-  <w:latentStyles w:defLockedState="0" w:defUIPriority="99" w:defSemiHidden="0" w:defUnhideWhenUsed="0" w:defQFormat="0" w:count="380">
-    <w:lsdException w:name="Normal" w:uiPriority="0" w:qFormat="1"/>
-    <w:lsdException w:name="heading 1" w:uiPriority="9" w:qFormat="1"/>
-    <w:lsdException w:name="heading 2" w:semiHidden="1" w:uiPriority="9" w:unhideWhenUsed="1" w:qFormat="1"/>
-    <w:lsdException w:name="heading 3" w:semiHidden="1" w:uiPriority="9" w:unhideWhenUsed="1" w:qFormat="1"/>
-    <w:lsdException w:name="heading 4" w:semiHidden="1" w:uiPriority="9" w:unhideWhenUsed="1" w:qFormat="1"/>
-    <w:lsdException w:name="heading 5" w:semiHidden="1" w:uiPriority="9" w:unhideWhenUsed="1" w:qFormat="1"/>
-    <w:lsdException w:name="heading 6" w:semiHidden="1" w:uiPriority="9" w:unhideWhenUsed="1" w:qFormat="1"/>
-    <w:lsdException w:name="heading 7" w:semiHidden="1" w:uiPriority="9" w:unhideWhenUsed="1" w:qFormat="1"/>
-    <w:lsdException w:name="heading 8" w:semiHidden="1" w:uiPriority="9" w:unhideWhenUsed="1" w:qFormat="1"/>
-    <w:lsdException w:name="heading 9" w:semiHidden="1" w:uiPriority="9" w:unhideWhenUsed="1" w:qFormat="1"/>
-    <w:lsdException w:name="index 1" w:semiHidden="1" w:unhideWhenUsed="1"/>
-    <w:lsdException w:name="index 2" w:semiHidden="1" w:unhideWhenUsed="1"/>
-    <w:lsdException w:name="index 3" w:semiHidden="1" w:unhideWhenUsed="1"/>
-    <w:lsdException w:name="index 4" w:semiHidden="1" w:unhideWhenUsed="1"/>
-    <w:lsdException w:name="index 5" w:semiHidden="1" w:unhideWhenUsed="1"/>
-    <w:lsdException w:name="index 6" w:semiHidden="1" w:unhideWhenUsed="1"/>
-    <w:lsdException w:name="index 7" w:semiHidden="1" w:unhideWhenUsed="1"/>
-    <w:lsdException w:name="index 8" w:semiHidden="1" w:unhideWhenUsed="1"/>
-    <w:lsdException w:name="index 9" w:semiHidden="1" w:unhideWhenUsed="1"/>
-    <w:lsdException w:name="toc 1" w:semiHidden="1" w:uiPriority="39" w:unhideWhenUsed="1"/>
-    <w:lsdException w:name="toc 2" w:semiHidden="1" w:uiPriority="39" w:unhideWhenUsed="1"/>
-    <w:lsdException w:name="toc 3" w:semiHidden="1" w:uiPriority="39" w:unhideWhenUsed="1"/>
-    <w:lsdException w:name="toc 4" w:semiHidden="1" w:uiPriority="39" w:unhideWhenUsed="1"/>
-    <w:lsdException w:name="toc 5" w:semiHidden="1" w:uiPriority="39" w:unhideWhenUsed="1"/>
-    <w:lsdException w:name="toc 6" w:semiHidden="1" w:uiPriority="39" w:unhideWhenUsed="1"/>
-    <w:lsdException w:name="toc 7" w:semiHidden="1" w:uiPriority="39" w:unhideWhenUsed="1"/>
-    <w:lsdException w:name="toc 8" w:semiHidden="1" w:uiPriority="39" w:unhideWhenUsed="1"/>
-    <w:lsdException w:name="toc 9" w:semiHidden="1" w:uiPriority="39" w:unhideWhenUsed="1"/>
-    <w:lsdException w:name="Normal Indent" w:semiHidden="1" w:unhideWhenUsed="1"/>
-    <w:lsdException w:name="footnote text" w:semiHidden="1" w:unhideWhenUsed="1"/>
-    <w:lsdException w:name="annotation text" w:semiHidden="1" w:unhideWhenUsed="1"/>
-    <w:lsdException w:name="header" w:semiHidden="1" w:unhideWhenUsed="1"/>
-    <w:lsdException w:name="footer" w:semiHidden="1" w:unhideWhenUsed="1"/>
-    <w:lsdException w:name="index heading" w:semiHidden="1" w:unhideWhenUsed="1"/>
-    <w:lsdException w:name="caption" w:semiHidden="1" w:uiPriority="35" w:unhideWhenUsed="1" w:qFormat="1"/>
-    <w:lsdException w:name="table of figures" w:semiHidden="1" w:unhideWhenUsed="1"/>
-    <w:lsdException w:name="envelope address" w:semiHidden="1" w:unhideWhenUsed="1"/>
-    <w:lsdException w:name="envelope return" w:semiHidden="1" w:unhideWhenUsed="1"/>
-    <w:lsdException w:name="footnote reference" w:semiHidden="1" w:unhideWhenUsed="1"/>
-    <w:lsdException w:name="annotation reference" w:semiHidden="1" w:unhideWhenUsed="1"/>
-    <w:lsdException w:name="line number" w:semiHidden="1" w:unhideWhenUsed="1"/>
-    <w:lsdException w:name="page number" w:semiHidden="1" w:unhideWhenUsed="1"/>
-    <w:lsdException w:name="endnote reference" w:semiHidden="1" w:unhideWhenUsed="1"/>
-    <w:lsdException w:name="endnote text" w:semiHidden="1" w:unhideWhenUsed="1"/>
-    <w:lsdException w:name="table of authorities" w:semiHidden="1" w:unhideWhenUsed="1"/>
-    <w:lsdException w:name="macro" w:semiHidden="1" w:unhideWhenUsed="1"/>
-    <w:lsdException w:name="toa heading" w:semiHidden="1" w:unhideWhenUsed="1"/>
-    <w:lsdException w:name="List" w:semiHidden="1" w:unhideWhenUsed="1"/>
-    <w:lsdException w:name="List Bullet" w:semiHidden="1" w:unhideWhenUsed="1"/>
-    <w:lsdException w:name="List Number" w:semiHidden="1" w:unhideWhenUsed="1"/>
-    <w:lsdException w:name="List 2" w:semiHidden="1" w:unhideWhenUsed="1"/>
-    <w:lsdException w:name="List 3" w:semiHidden="1" w:unhideWhenUsed="1"/>
-    <w:lsdException w:name="List 4" w:semiHidden="1" w:unhideWhenUsed="1"/>
-    <w:lsdException w:name="List 5" w:semiHidden="1" w:unhideWhenUsed="1"/>
-    <w:lsdException w:name="List Bullet 2" w:semiHidden="1" w:unhideWhenUsed="1"/>
-    <w:lsdException w:name="List Bullet 3" w:semiHidden="1" w:unhideWhenUsed="1"/>
-    <w:lsdException w:name="List Bullet 4" w:semiHidden="1" w:unhideWhenUsed="1"/>
-    <w:lsdException w:name="List Bullet 5" w:semiHidden="1" w:unhideWhenUsed="1"/>
-    <w:lsdException w:name="List Number 2" w:semiHidden="1" w:unhideWhenUsed="1"/>
-    <w:lsdException w:name="List Number 3" w:semiHidden="1" w:unhideWhenUsed="1"/>
-    <w:lsdException w:name="List Number 4" w:semiHidden="1" w:unhideWhenUsed="1"/>
-    <w:lsdException w:name="List Number 5" w:semiHidden="1" w:unhideWhenUsed="1"/>
-    <w:lsdException w:name="Title" w:uiPriority="10" w:qFormat="1"/>
-    <w:lsdException w:name="Closing" w:semiHidden="1" w:unhideWhenUsed="1"/>
-    <w:lsdException w:name="Signature" w:semiHidden="1" w:unhideWhenUsed="1"/>
-    <w:lsdException w:name="Default Paragraph Font" w:semiHidden="1" w:uiPriority="1" w:unhideWhenUsed="1"/>
-    <w:lsdException w:name="Body Text" w:semiHidden="1" w:unhideWhenUsed="1"/>
-    <w:lsdException w:name="Body Text Indent" w:semiHidden="1" w:unhideWhenUsed="1"/>
-    <w:lsdException w:name="List Continue" w:semiHidden="1" w:unhideWhenUsed="1"/>
-    <w:lsdException w:name="List Continue 2" w:semiHidden="1" w:unhideWhenUsed="1"/>
-    <w:lsdException w:name="List Continue 3" w:semiHidden="1" w:unhideWhenUsed="1"/>
-    <w:lsdException w:name="List Continue 4" w:semiHidden="1" w:unhideWhenUsed="1"/>
-    <w:lsdException w:name="List Continue 5" w:semiHidden="1" w:unhideWhenUsed="1"/>
-    <w:lsdException w:name="Message Header" w:semiHidden="1" w:unhideWhenUsed="1"/>
-    <w:lsdException w:name="Subtitle" w:uiPriority="11" w:qFormat="1"/>
-    <w:lsdException w:name="Salutation" w:semiHidden="1" w:unhideWhenUsed="1"/>
-    <w:lsdException w:name="Date" w:semiHidden="1" w:unhideWhenUsed="1"/>
-    <w:lsdException w:name="Body Text First Indent" w:semiHidden="1" w:unhideWhenUsed="1"/>
-    <w:lsdException w:name="Body Text First Indent 2" w:semiHidden="1" w:unhideWhenUsed="1"/>
-    <w:lsdException w:name="Note Heading" w:semiHidden="1" w:unhideWhenUsed="1"/>
-    <w:lsdException w:name="Body Text 2" w:semiHidden="1" w:unhideWhenUsed="1"/>
-    <w:lsdException w:name="Body Text 3" w:semiHidden="1" w:unhideWhenUsed="1"/>
-    <w:lsdException w:name="Body Text Indent 2" w:semiHidden="1" w:unhideWhenUsed="1"/>
-    <w:lsdException w:name="Body Text Indent 3" w:semiHidden="1" w:unhideWhenUsed="1"/>
-    <w:lsdException w:name="Block Text" w:semiHidden="1" w:unhideWhenUsed="1"/>
-    <w:lsdException w:name="Hyperlink" w:semiHidden="1" w:unhideWhenUsed="1"/>
-    <w:lsdException w:name="FollowedHyperlink" w:semiHidden="1" w:unhideWhenUsed="1"/>
-    <w:lsdException w:name="Strong" w:uiPriority="22" w:qFormat="1"/>
-    <w:lsdException w:name="Emphasis" w:uiPriority="20" w:qFormat="1"/>
-    <w:lsdException w:name="Document Map" w:semiHidden="1" w:unhideWhenUsed="1"/>
-    <w:lsdException w:name="Plain Text" w:semiHidden="1" w:unhideWhenUsed="1"/>
-    <w:lsdException w:name="E-mail Signature" w:semiHidden="1" w:unhideWhenUsed="1"/>
-    <w:lsdException w:name="HTML Top of Form" w:semiHidden="1" w:unhideWhenUsed="1"/>
-    <w:lsdException w:name="HTML Bottom of Form" w:semiHidden="1" w:unhideWhenUsed="1"/>
-    <w:lsdException w:name="Normal (Web)" w:semiHidden="1" w:unhideWhenUsed="1"/>
-    <w:lsdException w:name="HTML Acronym" w:semiHidden="1" w:unhideWhenUsed="1"/>
-    <w:lsdException w:name="HTML Address" w:semiHidden="1" w:unhideWhenUsed="1"/>
-    <w:lsdException w:name="HTML Cite" w:semiHidden="1" w:unhideWhenUsed="1"/>
-    <w:lsdException w:name="HTML Code" w:semiHidden="1" w:unhideWhenUsed="1"/>
-    <w:lsdException w:name="HTML Definition" w:semiHidden="1" w:unhideWhenUsed="1"/>
-    <w:lsdException w:name="HTML Keyboard" w:semiHidden="1" w:unhideWhenUsed="1"/>
-    <w:lsdException w:name="HTML Preformatted" w:semiHidden="1" w:unhideWhenUsed="1"/>
-    <w:lsdException w:name="HTML Sample" w:semiHidden="1" w:unhideWhenUsed="1"/>
-    <w:lsdException w:name="HTML Typewriter" w:semiHidden="1" w:unhideWhenUsed="1"/>
-    <w:lsdException w:name="HTML Variable" w:semiHidden="1" w:unhideWhenUsed="1"/>
-    <w:lsdException w:name="Normal Table" w:semiHidden="1" w:unhideWhenUsed="1"/>
-    <w:lsdException w:name="annotation subject" w:semiHidden="1" w:unhideWhenUsed="1"/>
-    <w:lsdException w:name="No List" w:semiHidden="1" w:unhideWhenUsed="1"/>
-    <w:lsdException w:name="Outline List 1" w:semiHidden="1" w:unhideWhenUsed="1"/>
-    <w:lsdException w:name="Outline List 2" w:semiHidden="1" w:unhideWhenUsed="1"/>
-    <w:lsdException w:name="Outline List 3" w:semiHidden="1" w:unhideWhenUsed="1"/>
-    <w:lsdException w:name="Table Simple 1" w:semiHidden="1" w:unhideWhenUsed="1"/>
-    <w:lsdException w:name="Table Simple 2" w:semiHidden="1" w:unhideWhenUsed="1"/>
-    <w:lsdException w:name="Table Simple 3" w:semiHidden="1" w:unhideWhenUsed="1"/>
-    <w:lsdException w:name="Table Classic 1" w:semiHidden="1" w:unhideWhenUsed="1"/>
-    <w:lsdException w:name="Table Classic 2" w:semiHidden="1" w:unhideWhenUsed="1"/>
-    <w:lsdException w:name="Table Classic 3" w:semiHidden="1" w:unhideWhenUsed="1"/>
-    <w:lsdException w:name="Table Classic 4" w:semiHidden="1" w:unhideWhenUsed="1"/>
-    <w:lsdException w:name="Table Colorful 1" w:semiHidden="1" w:unhideWhenUsed="1"/>
-    <w:lsdException w:name="Table Colorful 2" w:semiHidden="1" w:unhideWhenUsed="1"/>
-    <w:lsdException w:name="Table Colorful 3" w:semiHidden="1" w:unhideWhenUsed="1"/>
-    <w:lsdException w:name="Table Columns 1" w:semiHidden="1" w:unhideWhenUsed="1"/>
-    <w:lsdException w:name="Table Columns 2" w:semiHidden="1" w:unhideWhenUsed="1"/>
-    <w:lsdException w:name="Table Columns 3" w:semiHidden="1" w:unhideWhenUsed="1"/>
-    <w:lsdException w:name="Table Columns 4" w:semiHidden="1" w:unhideWhenUsed="1"/>
-    <w:lsdException w:name="Table Columns 5" w:semiHidden="1" w:unhideWhenUsed="1"/>
-    <w:lsdException w:name="Table Grid 1" w:semiHidden="1" w:unhideWhenUsed="1"/>
-    <w:lsdException w:name="Table Grid 2" w:semiHidden="1" w:unhideWhenUsed="1"/>
-    <w:lsdException w:name="Table Grid 3" w:semiHidden="1" w:unhideWhenUsed="1"/>
-    <w:lsdException w:name="Table Grid 4" w:semiHidden="1" w:unhideWhenUsed="1"/>
-    <w:lsdException w:name="Table Grid 5" w:semiHidden="1" w:unhideWhenUsed="1"/>
-    <w:lsdException w:name="Table Grid 6" w:semiHidden="1" w:unhideWhenUsed="1"/>
-    <w:lsdException w:name="Table Grid 7" w:semiHidden="1" w:unhideWhenUsed="1"/>
-    <w:lsdException w:name="Table Grid 8" w:semiHidden="1" w:unhideWhenUsed="1"/>
-    <w:lsdException w:name="Table List 1" w:semiHidden="1" w:unhideWhenUsed="1"/>
-    <w:lsdException w:name="Table List 2" w:semiHidden="1" w:unhideWhenUsed="1"/>
-    <w:lsdException w:name="Table List 3" w:semiHidden="1" w:unhideWhenUsed="1"/>
-    <w:lsdException w:name="Table List 4" w:semiHidden="1" w:unhideWhenUsed="1"/>
-    <w:lsdException w:name="Table List 5" w:semiHidden="1" w:unhideWhenUsed="1"/>
-    <w:lsdException w:name="Table List 6" w:semiHidden="1" w:unhideWhenUsed="1"/>
-    <w:lsdException w:name="Table List 7" w:semiHidden="1" w:unhideWhenUsed="1"/>
-    <w:lsdException w:name="Table List 8" w:semiHidden="1" w:unhideWhenUsed="1"/>
-    <w:lsdException w:name="Table 3D effects 1" w:semiHidden="1" w:unhideWhenUsed="1"/>
-    <w:lsdException w:name="Table 3D effects 2" w:semiHidden="1" w:unhideWhenUsed="1"/>
-    <w:lsdException w:name="Table 3D effects 3" w:semiHidden="1" w:unhideWhenUsed="1"/>
-    <w:lsdException w:name="Table Contemporary" w:semiHidden="1" w:unhideWhenUsed="1"/>
-    <w:lsdException w:name="Table Elegant" w:semiHidden="1" w:unhideWhenUsed="1"/>
-    <w:lsdException w:name="Table Professional" w:semiHidden="1" w:unhideWhenUsed="1"/>
-    <w:lsdException w:name="Table Subtle 1" w:semiHidden="1" w:unhideWhenUsed="1"/>
-    <w:lsdException w:name="Table Subtle 2" w:semiHidden="1" w:unhideWhenUsed="1"/>
-    <w:lsdException w:name="Table Web 1" w:semiHidden="1" w:unhideWhenUsed="1"/>
-    <w:lsdException w:name="Table Web 2" w:semiHidden="1" w:unhideWhenUsed="1"/>
-    <w:lsdException w:name="Table Web 3" w:semiHidden="1" w:unhideWhenUsed="1"/>
-    <w:lsdException w:name="Balloon Text" w:semiHidden="1" w:unhideWhenUsed="1"/>
-    <w:lsdException w:name="Table Grid" w:uiPriority="59"/>
-    <w:lsdException w:name="Table Theme" w:semiHidden="1" w:unhideWhenUsed="1"/>
-    <w:lsdException w:name="Note Level 1" w:semiHidden="1" w:unhideWhenUsed="1"/>
-    <w:lsdException w:name="Note Level 2" w:semiHidden="1" w:unhideWhenUsed="1"/>
-    <w:lsdException w:name="Note Level 3" w:semiHidden="1" w:unhideWhenUsed="1"/>
-    <w:lsdException w:name="Note Level 4" w:semiHidden="1" w:unhideWhenUsed="1"/>
-    <w:lsdException w:name="Note Level 5" w:semiHidden="1" w:unhideWhenUsed="1"/>
-    <w:lsdException w:name="Note Level 6" w:semiHidden="1" w:unhideWhenUsed="1"/>
-    <w:lsdException w:name="Note Level 7" w:semiHidden="1" w:unhideWhenUsed="1"/>
-    <w:lsdException w:name="Note Level 8" w:semiHidden="1" w:unhideWhenUsed="1"/>
-    <w:lsdException w:name="Note Level 9" w:semiHidden="1" w:unhideWhenUsed="1"/>
-    <w:lsdException w:name="Placeholder Text" w:semiHidden="1"/>
-    <w:lsdException w:name="No Spacing" w:uiPriority="1" w:qFormat="1"/>
-    <w:lsdException w:name="Light Shading" w:uiPriority="60"/>
-    <w:lsdException w:name="Light List" w:uiPriority="61"/>
-    <w:lsdException w:name="Light Grid" w:uiPriority="62"/>
-    <w:lsdException w:name="Medium Shading 1" w:uiPriority="63"/>
-    <w:lsdException w:name="Medium Shading 2" w:uiPriority="64"/>
-    <w:lsdException w:name="Medium List 1" w:uiPriority="65"/>
-    <w:lsdException w:name="Medium List 2" w:uiPriority="66"/>
-    <w:lsdException w:name="Medium Grid 1" w:uiPriority="67"/>
-    <w:lsdException w:name="Medium Grid 2" w:uiPriority="68"/>
-    <w:lsdException w:name="Medium Grid 3" w:uiPriority="69"/>
-    <w:lsdException w:name="Dark List" w:uiPriority="70"/>
-    <w:lsdException w:name="Colorful Shading" w:uiPriority="71"/>
-    <w:lsdException w:name="Colorful List" w:uiPriority="72"/>
-    <w:lsdException w:name="Colorful Grid" w:uiPriority="73"/>
-    <w:lsdException w:name="Light Shading Accent 1" w:uiPriority="60"/>
-    <w:lsdException w:name="Light List Accent 1" w:uiPriority="61"/>
-    <w:lsdException w:name="Light Grid Accent 1" w:uiPriority="62"/>
-    <w:lsdException w:name="Medium Shading 1 Accent 1" w:uiPriority="63"/>
-    <w:lsdException w:name="Medium Shading 2 Accent 1" w:uiPriority="64"/>
-    <w:lsdException w:name="Medium List 1 Accent 1" w:uiPriority="65"/>
-    <w:lsdException w:name="Revision" w:semiHidden="1"/>
-    <w:lsdException w:name="List Paragraph" w:uiPriority="34" w:qFormat="1"/>
-    <w:lsdException w:name="Quote" w:uiPriority="29" w:qFormat="1"/>
-    <w:lsdException w:name="Intense Quote" w:uiPriority="30" w:qFormat="1"/>
-    <w:lsdException w:name="Medium List 2 Accent 1" w:uiPriority="66"/>
-    <w:lsdException w:name="Medium Grid 1 Accent 1" w:uiPriority="67"/>
-    <w:lsdException w:name="Medium Grid 2 Accent 1" w:uiPriority="68"/>
-    <w:lsdException w:name="Medium Grid 3 Accent 1" w:uiPriority="69"/>
-    <w:lsdException w:name="Dark List Accent 1" w:uiPriority="70"/>
-    <w:lsdException w:name="Colorful Shading Accent 1" w:uiPriority="71"/>
-    <w:lsdException w:name="Colorful List Accent 1" w:uiPriority="72"/>
-    <w:lsdException w:name="Colorful Grid Accent 1" w:uiPriority="73"/>
-    <w:lsdException w:name="Light Shading Accent 2" w:uiPriority="60"/>
-    <w:lsdException w:name="Light List Accent 2" w:uiPriority="61"/>
-    <w:lsdException w:name="Light Grid Accent 2" w:uiPriority="62"/>
-    <w:lsdException w:name="Medium Shading 1 Accent 2" w:uiPriority="63"/>
-    <w:lsdException w:name="Medium Shading 2 Accent 2" w:uiPriority="64"/>
-    <w:lsdException w:name="Medium List 1 Accent 2" w:uiPriority="65"/>
-    <w:lsdException w:name="Medium List 2 Accent 2" w:uiPriority="66"/>
-    <w:lsdException w:name="Medium Grid 1 Accent 2" w:uiPriority="67"/>
-    <w:lsdException w:name="Medium Grid 2 Accent 2" w:uiPriority="68"/>
-    <w:lsdException w:name="Medium Grid 3 Accent 2" w:uiPriority="69"/>
-    <w:lsdException w:name="Dark List Accent 2" w:uiPriority="70"/>
-    <w:lsdException w:name="Colorful Shading Accent 2" w:uiPriority="71"/>
-    <w:lsdException w:name="Colorful List Accent 2" w:uiPriority="72"/>
-    <w:lsdException w:name="Colorful Grid Accent 2" w:uiPriority="73"/>
-    <w:lsdException w:name="Light Shading Accent 3" w:uiPriority="60"/>
-    <w:lsdException w:name="Light List Accent 3" w:uiPriority="61"/>
-    <w:lsdException w:name="Light Grid Accent 3" w:uiPriority="62"/>
-    <w:lsdException w:name="Medium Shading 1 Accent 3" w:uiPriority="63"/>
-    <w:lsdException w:name="Medium Shading 2 Accent 3" w:uiPriority="64"/>
-    <w:lsdException w:name="Medium List 1 Accent 3" w:uiPriority="65"/>
-    <w:lsdException w:name="Medium List 2 Accent 3" w:uiPriority="66"/>
-    <w:lsdException w:name="Medium Grid 1 Accent 3" w:uiPriority="67"/>
-    <w:lsdException w:name="Medium Grid 2 Accent 3" w:uiPriority="68"/>
-    <w:lsdException w:name="Medium Grid 3 Accent 3" w:uiPriority="69"/>
-    <w:lsdException w:name="Dark List Accent 3" w:uiPriority="70"/>
-    <w:lsdException w:name="Colorful Shading Accent 3" w:uiPriority="71"/>
-    <w:lsdException w:name="Colorful List Accent 3" w:uiPriority="72"/>
-    <w:lsdException w:name="Colorful Grid Accent 3" w:uiPriority="73"/>
-    <w:lsdException w:name="Light Shading Accent 4" w:uiPriority="60"/>
-    <w:lsdException w:name="Light List Accent 4" w:uiPriority="61"/>
-    <w:lsdException w:name="Light Grid Accent 4" w:uiPriority="62"/>
-    <w:lsdException w:name="Medium Shading 1 Accent 4" w:uiPriority="63"/>
-    <w:lsdException w:name="Medium Shading 2 Accent 4" w:uiPriority="64"/>
-    <w:lsdException w:name="Medium List 1 Accent 4" w:uiPriority="65"/>
-    <w:lsdException w:name="Medium List 2 Accent 4" w:uiPriority="66"/>
-    <w:lsdException w:name="Medium Grid 1 Accent 4" w:uiPriority="67"/>
-    <w:lsdException w:name="Medium Grid 2 Accent 4" w:uiPriority="68"/>
-    <w:lsdException w:name="Medium Grid 3 Accent 4" w:uiPriority="69"/>
-    <w:lsdException w:name="Dark List Accent 4" w:uiPriority="70"/>
-    <w:lsdException w:name="Colorful Shading Accent 4" w:uiPriority="71"/>
-    <w:lsdException w:name="Colorful List Accent 4" w:uiPriority="72"/>
-    <w:lsdException w:name="Colorful Grid Accent 4" w:uiPriority="73"/>
-    <w:lsdException w:name="Light Shading Accent 5" w:uiPriority="60"/>
-    <w:lsdException w:name="Light List Accent 5" w:uiPriority="61"/>
-    <w:lsdException w:name="Light Grid Accent 5" w:uiPriority="62"/>
-    <w:lsdException w:name="Medium Shading 1 Accent 5" w:uiPriority="63"/>
-    <w:lsdException w:name="Medium Shading 2 Accent 5" w:uiPriority="64"/>
-    <w:lsdException w:name="Medium List 1 Accent 5" w:uiPriority="65"/>
-    <w:lsdException w:name="Medium List 2 Accent 5" w:uiPriority="66"/>
-    <w:lsdException w:name="Medium Grid 1 Accent 5" w:uiPriority="67"/>
-    <w:lsdException w:name="Medium Grid 2 Accent 5" w:uiPriority="68"/>
-    <w:lsdException w:name="Medium Grid 3 Accent 5" w:uiPriority="69"/>
-    <w:lsdException w:name="Dark List Accent 5" w:uiPriority="70"/>
-    <w:lsdException w:name="Colorful Shading Accent 5" w:uiPriority="71"/>
-    <w:lsdException w:name="Colorful List Accent 5" w:uiPriority="72"/>
-    <w:lsdException w:name="Colorful Grid Accent 5" w:uiPriority="73"/>
-    <w:lsdException w:name="Light Shading Accent 6" w:uiPriority="60"/>
-    <w:lsdException w:name="Light List Accent 6" w:uiPriority="61"/>
-    <w:lsdException w:name="Light Grid Accent 6" w:uiPriority="62"/>
-    <w:lsdException w:name="Medium Shading 1 Accent 6" w:uiPriority="63"/>
-    <w:lsdException w:name="Medium Shading 2 Accent 6" w:uiPriority="64"/>
-    <w:lsdException w:name="Medium List 1 Accent 6" w:uiPriority="65"/>
-    <w:lsdException w:name="Medium List 2 Accent 6" w:uiPriority="66"/>
-    <w:lsdException w:name="Medium Grid 1 Accent 6" w:uiPriority="67"/>
-    <w:lsdException w:name="Medium Grid 2 Accent 6" w:uiPriority="68"/>
-    <w:lsdException w:name="Medium Grid 3 Accent 6" w:uiPriority="69"/>
-    <w:lsdException w:name="Dark List Accent 6" w:uiPriority="70"/>
-    <w:lsdException w:name="Colorful Shading Accent 6" w:uiPriority="71"/>
-    <w:lsdException w:name="Colorful List Accent 6" w:uiPriority="72"/>
-    <w:lsdException w:name="Colorful Grid Accent 6" w:uiPriority="73"/>
-    <w:lsdException w:name="Subtle Emphasis" w:uiPriority="19" w:qFormat="1"/>
-    <w:lsdException w:name="Intense Emphasis" w:uiPriority="21" w:qFormat="1"/>
-    <w:lsdException w:name="Subtle Reference" w:uiPriority="31" w:qFormat="1"/>
-    <w:lsdException w:name="Intense Reference" w:uiPriority="32" w:qFormat="1"/>
-    <w:lsdException w:name="Book Title" w:uiPriority="33" w:qFormat="1"/>
-    <w:lsdException w:name="Bibliography" w:semiHidden="1" w:uiPriority="37" w:unhideWhenUsed="1"/>
-    <w:lsdException w:name="TOC Heading" w:semiHidden="1" w:uiPriority="39" w:unhideWhenUsed="1" w:qFormat="1"/>
-    <w:lsdException w:name="Plain Table 1" w:uiPriority="41"/>
-    <w:lsdException w:name="Plain Table 2" w:uiPriority="42"/>
-    <w:lsdException w:name="Plain Table 3" w:uiPriority="43"/>
-    <w:lsdException w:name="Plain Table 4" w:uiPriority="44"/>
-    <w:lsdException w:name="Plain Table 5" w:uiPriority="45"/>
-    <w:lsdException w:name="Grid Table Light" w:uiPriority="40"/>
-    <w:lsdException w:name="Grid Table 1 Light" w:uiPriority="46"/>
-    <w:lsdException w:name="Grid Table 2" w:uiPriority="47"/>
-    <w:lsdException w:name="Grid Table 3" w:uiPriority="48"/>
-    <w:lsdException w:name="Grid Table 4" w:uiPriority="49"/>
-    <w:lsdException w:name="Grid Table 5 Dark" w:uiPriority="50"/>
-    <w:lsdException w:name="Grid Table 6 Colorful" w:uiPriority="51"/>
-    <w:lsdException w:name="Grid Table 7 Colorful" w:uiPriority="52"/>
-    <w:lsdException w:name="Grid Table 1 Light Accent 1" w:uiPriority="46"/>
-    <w:lsdException w:name="Grid Table 2 Accent 1" w:uiPriority="47"/>
-    <w:lsdException w:name="Grid Table 3 Accent 1" w:uiPriority="48"/>
-    <w:lsdException w:name="Grid Table 4 Accent 1" w:uiPriority="49"/>
-    <w:lsdException w:name="Grid Table 5 Dark Accent 1" w:uiPriority="50"/>
-    <w:lsdException w:name="Grid Table 6 Colorful Accent 1" w:uiPriority="51"/>
-    <w:lsdException w:name="Grid Table 7 Colorful Accent 1" w:uiPriority="52"/>
-    <w:lsdException w:name="Grid Table 1 Light Accent 2" w:uiPriority="46"/>
-    <w:lsdException w:name="Grid Table 2 Accent 2" w:uiPriority="47"/>
-    <w:lsdException w:name="Grid Table 3 Accent 2" w:uiPriority="48"/>
-    <w:lsdException w:name="Grid Table 4 Accent 2" w:uiPriority="49"/>
-    <w:lsdException w:name="Grid Table 5 Dark Accent 2" w:uiPriority="50"/>
-    <w:lsdException w:name="Grid Table 6 Colorful Accent 2" w:uiPriority="51"/>
-    <w:lsdException w:name="Grid Table 7 Colorful Accent 2" w:uiPriority="52"/>
-    <w:lsdException w:name="Grid Table 1 Light Accent 3" w:uiPriority="46"/>
-    <w:lsdException w:name="Grid Table 2 Accent 3" w:uiPriority="47"/>
-    <w:lsdException w:name="Grid Table 3 Accent 3" w:uiPriority="48"/>
-    <w:lsdException w:name="Grid Table 4 Accent 3" w:uiPriority="49"/>
-    <w:lsdException w:name="Grid Table 5 Dark Accent 3" w:uiPriority="50"/>
-    <w:lsdException w:name="Grid Table 6 Colorful Accent 3" w:uiPriority="51"/>
-    <w:lsdException w:name="Grid Table 7 Colorful Accent 3" w:uiPriority="52"/>
-    <w:lsdException w:name="Grid Table 1 Light Accent 4" w:uiPriority="46"/>
-    <w:lsdException w:name="Grid Table 2 Accent 4" w:uiPriority="47"/>
-    <w:lsdException w:name="Grid Table 3 Accent 4" w:uiPriority="48"/>
-    <w:lsdException w:name="Grid Table 4 Accent 4" w:uiPriority="49"/>
-    <w:lsdException w:name="Grid Table 5 Dark Accent 4" w:uiPriority="50"/>
-    <w:lsdException w:name="Grid Table 6 Colorful Accent 4" w:uiPriority="51"/>
-    <w:lsdException w:name="Grid Table 7 Colorful Accent 4" w:uiPriority="52"/>
-    <w:lsdException w:name="Grid Table 1 Light Accent 5" w:uiPriority="46"/>
-    <w:lsdException w:name="Grid Table 2 Accent 5" w:uiPriority="47"/>
-    <w:lsdException w:name="Grid Table 3 Accent 5" w:uiPriority="48"/>
-    <w:lsdException w:name="Grid Table 4 Accent 5" w:uiPriority="49"/>
-    <w:lsdException w:name="Grid Table 5 Dark Accent 5" w:uiPriority="50"/>
-    <w:lsdException w:name="Grid Table 6 Colorful Accent 5" w:uiPriority="51"/>
-    <w:lsdException w:name="Grid Table 7 Colorful Accent 5" w:uiPriority="52"/>
-    <w:lsdException w:name="Grid Table 1 Light Accent 6" w:uiPriority="46"/>
-    <w:lsdException w:name="Grid Table 2 Accent 6" w:uiPriority="47"/>
-    <w:lsdException w:name="Grid Table 3 Accent 6" w:uiPriority="48"/>
-    <w:lsdException w:name="Grid Table 4 Accent 6" w:uiPriority="49"/>
-    <w:lsdException w:name="Grid Table 5 Dark Accent 6" w:uiPriority="50"/>
-    <w:lsdException w:name="Grid Table 6 Colorful Accent 6" w:uiPriority="51"/>
-    <w:lsdException w:name="Grid Table 7 Colorful Accent 6" w:uiPriority="52"/>
-    <w:lsdException w:name="List Table 1 Light" w:uiPriority="46"/>
-    <w:lsdException w:name="List Table 2" w:uiPriority="47"/>
-    <w:lsdException w:name="List Table 3" w:uiPriority="48"/>
-    <w:lsdException w:name="List Table 4" w:uiPriority="49"/>
-    <w:lsdException w:name="List Table 5 Dark" w:uiPriority="50"/>
-    <w:lsdException w:name="List Table 6 Colorful" w:uiPriority="51"/>
-    <w:lsdException w:name="List Table 7 Colorful" w:uiPriority="52"/>
-    <w:lsdException w:name="List Table 1 Light Accent 1" w:uiPriority="46"/>
-    <w:lsdException w:name="List Table 2 Accent 1" w:uiPriority="47"/>
-    <w:lsdException w:name="List Table 3 Accent 1" w:uiPriority="48"/>
-    <w:lsdException w:name="List Table 4 Accent 1" w:uiPriority="49"/>
-    <w:lsdException w:name="List Table 5 Dark Accent 1" w:uiPriority="50"/>
-    <w:lsdException w:name="List Table 6 Colorful Accent 1" w:uiPriority="51"/>
-    <w:lsdException w:name="List Table 7 Colorful Accent 1" w:uiPriority="52"/>
-    <w:lsdException w:name="List Table 1 Light Accent 2" w:uiPriority="46"/>
-    <w:lsdException w:name="List Table 2 Accent 2" w:uiPriority="47"/>
-    <w:lsdException w:name="List Table 3 Accent 2" w:uiPriority="48"/>
-    <w:lsdException w:name="List Table 4 Accent 2" w:uiPriority="49"/>
-    <w:lsdException w:name="List Table 5 Dark Accent 2" w:uiPriority="50"/>
-    <w:lsdException w:name="List Table 6 Colorful Accent 2" w:uiPriority="51"/>
-    <w:lsdException w:name="List Table 7 Colorful Accent 2" w:uiPriority="52"/>
-    <w:lsdException w:name="List Table 1 Light Accent 3" w:uiPriority="46"/>
-    <w:lsdException w:name="List Table 2 Accent 3" w:uiPriority="47"/>
-    <w:lsdException w:name="List Table 3 Accent 3" w:uiPriority="48"/>
-    <w:lsdException w:name="List Table 4 Accent 3" w:uiPriority="49"/>
-    <w:lsdException w:name="List Table 5 Dark Accent 3" w:uiPriority="50"/>
-    <w:lsdException w:name="List Table 6 Colorful Accent 3" w:uiPriority="51"/>
-    <w:lsdException w:name="List Table 7 Colorful Accent 3" w:uiPriority="52"/>
-    <w:lsdException w:name="List Table 1 Light Accent 4" w:uiPriority="46"/>
-    <w:lsdException w:name="List Table 2 Accent 4" w:uiPriority="47"/>
-    <w:lsdException w:name="List Table 3 Accent 4" w:uiPriority="48"/>
-    <w:lsdException w:name="List Table 4 Accent 4" w:uiPriority="49"/>
-    <w:lsdException w:name="List Table 5 Dark Accent 4" w:uiPriority="50"/>
-    <w:lsdException w:name="List Table 6 Colorful Accent 4" w:uiPriority="51"/>
-    <w:lsdException w:name="List Table 7 Colorful Accent 4" w:uiPriority="52"/>
-    <w:lsdException w:name="List Table 1 Light Accent 5" w:uiPriority="46"/>
-    <w:lsdException w:name="List Table 2 Accent 5" w:uiPriority="47"/>
-    <w:lsdException w:name="List Table 3 Accent 5" w:uiPriority="48"/>
-    <w:lsdException w:name="List Table 4 Accent 5" w:uiPriority="49"/>
-    <w:lsdException w:name="List Table 5 Dark Accent 5" w:uiPriority="50"/>
-    <w:lsdException w:name="List Table 6 Colorful Accent 5" w:uiPriority="51"/>
-    <w:lsdException w:name="List Table 7 Colorful Accent 5" w:uiPriority="52"/>
-    <w:lsdException w:name="List Table 1 Light Accent 6" w:uiPriority="46"/>
-    <w:lsdException w:name="List Table 2 Accent 6" w:uiPriority="47"/>
-    <w:lsdException w:name="List Table 3 Accent 6" w:uiPriority="48"/>
-    <w:lsdException w:name="List Table 4 Accent 6" w:uiPriority="49"/>
-    <w:lsdException w:name="List Table 5 Dark Accent 6" w:uiPriority="50"/>
-    <w:lsdException w:name="List Table 6 Colorful Accent 6" w:uiPriority="51"/>
-    <w:lsdException w:name="List Table 7 Colorful Accent 6" w:uiPriority="52"/>
+  <w:latentStyles w:defLockedState="0" w:defUIPriority="99" w:defSemiHidden="1" w:defUnhideWhenUsed="1" w:defQFormat="0" w:count="267">
+    <w:lsdException w:name="Normal" w:semiHidden="0" w:uiPriority="0" w:unhideWhenUsed="0" w:qFormat="1"/>
+    <w:lsdException w:name="heading 1" w:semiHidden="0" w:uiPriority="9" w:unhideWhenUsed="0" w:qFormat="1"/>
+    <w:lsdException w:name="heading 2" w:uiPriority="9" w:qFormat="1"/>
+    <w:lsdException w:name="heading 3" w:uiPriority="9" w:qFormat="1"/>
+    <w:lsdException w:name="heading 4" w:uiPriority="9" w:qFormat="1"/>
+    <w:lsdException w:name="heading 5" w:uiPriority="9" w:qFormat="1"/>
+    <w:lsdException w:name="heading 6" w:uiPriority="9" w:qFormat="1"/>
+    <w:lsdException w:name="heading 7" w:uiPriority="9" w:qFormat="1"/>
+    <w:lsdException w:name="heading 8" w:uiPriority="9" w:qFormat="1"/>
+    <w:lsdException w:name="heading 9" w:uiPriority="9" w:qFormat="1"/>
+    <w:lsdException w:name="toc 1" w:uiPriority="39"/>
+    <w:lsdException w:name="toc 2" w:uiPriority="39"/>
+    <w:lsdException w:name="toc 3" w:uiPriority="39"/>
+    <w:lsdException w:name="toc 4" w:uiPriority="39"/>
+    <w:lsdException w:name="toc 5" w:uiPriority="39"/>
+    <w:lsdException w:name="toc 6" w:uiPriority="39"/>
+    <w:lsdException w:name="toc 7" w:uiPriority="39"/>
+    <w:lsdException w:name="toc 8" w:uiPriority="39"/>
+    <w:lsdException w:name="toc 9" w:uiPriority="39"/>
+    <w:lsdException w:name="caption" w:uiPriority="35" w:qFormat="1"/>
+    <w:lsdException w:name="Title" w:semiHidden="0" w:uiPriority="10" w:unhideWhenUsed="0" w:qFormat="1"/>
+    <w:lsdException w:name="Default Paragraph Font" w:uiPriority="1"/>
+    <w:lsdException w:name="Subtitle" w:semiHidden="0" w:uiPriority="11" w:unhideWhenUsed="0" w:qFormat="1"/>
+    <w:lsdException w:name="Strong" w:semiHidden="0" w:uiPriority="22" w:unhideWhenUsed="0" w:qFormat="1"/>
+    <w:lsdException w:name="Emphasis" w:semiHidden="0" w:uiPriority="20" w:unhideWhenUsed="0" w:qFormat="1"/>
+    <w:lsdException w:name="Table Grid" w:semiHidden="0" w:uiPriority="59" w:unhideWhenUsed="0"/>
+    <w:lsdException w:name="Placeholder Text" w:unhideWhenUsed="0"/>
+    <w:lsdException w:name="No Spacing" w:semiHidden="0" w:uiPriority="1" w:unhideWhenUsed="0" w:qFormat="1"/>
+    <w:lsdException w:name="Light Shading" w:semiHidden="0" w:uiPriority="60" w:unhideWhenUsed="0"/>
+    <w:lsdException w:name="Light List" w:semiHidden="0" w:uiPriority="61" w:unhideWhenUsed="0"/>
+    <w:lsdException w:name="Light Grid" w:semiHidden="0" w:uiPriority="62" w:unhideWhenUsed="0"/>
+    <w:lsdException w:name="Medium Shading 1" w:semiHidden="0" w:uiPriority="63" w:unhideWhenUsed="0"/>
+    <w:lsdException w:name="Medium Shading 2" w:semiHidden="0" w:uiPriority="64" w:unhideWhenUsed="0"/>
+    <w:lsdException w:name="Medium List 1" w:semiHidden="0" w:uiPriority="65" w:unhideWhenUsed="0"/>
+    <w:lsdException w:name="Medium List 2" w:semiHidden="0" w:uiPriority="66" w:unhideWhenUsed="0"/>
+    <w:lsdException w:name="Medium Grid 1" w:semiHidden="0" w:uiPriority="67" w:unhideWhenUsed="0"/>
+    <w:lsdException w:name="Medium Grid 2" w:semiHidden="0" w:uiPriority="68" w:unhideWhenUsed="0"/>
+    <w:lsdException w:name="Medium Grid 3" w:semiHidden="0" w:uiPriority="69" w:unhideWhenUsed="0"/>
+    <w:lsdException w:name="Dark List" w:semiHidden="0" w:uiPriority="70" w:unhideWhenUsed="0"/>
+    <w:lsdException w:name="Colorful Shading" w:semiHidden="0" w:uiPriority="71" w:unhideWhenUsed="0"/>
+    <w:lsdException w:name="Colorful List" w:semiHidden="0" w:uiPriority="72" w:unhideWhenUsed="0"/>
+    <w:lsdException w:name="Colorful Grid" w:semiHidden="0" w:uiPriority="73" w:unhideWhenUsed="0"/>
+    <w:lsdException w:name="Light Shading Accent 1" w:semiHidden="0" w:uiPriority="60" w:unhideWhenUsed="0"/>
+    <w:lsdException w:name="Light List Accent 1" w:semiHidden="0" w:uiPriority="61" w:unhideWhenUsed="0"/>
+    <w:lsdException w:name="Light Grid Accent 1" w:semiHidden="0" w:uiPriority="62" w:unhideWhenUsed="0"/>
+    <w:lsdException w:name="Medium Shading 1 Accent 1" w:semiHidden="0" w:uiPriority="63" w:unhideWhenUsed="0"/>
+    <w:lsdException w:name="Medium Shading 2 Accent 1" w:semiHidden="0" w:uiPriority="64" w:unhideWhenUsed="0"/>
+    <w:lsdException w:name="Medium List 1 Accent 1" w:semiHidden="0" w:uiPriority="65" w:unhideWhenUsed="0"/>
+    <w:lsdException w:name="Revision" w:unhideWhenUsed="0"/>
+    <w:lsdException w:name="List Paragraph" w:semiHidden="0" w:uiPriority="34" w:unhideWhenUsed="0" w:qFormat="1"/>
+    <w:lsdException w:name="Quote" w:semiHidden="0" w:uiPriority="29" w:unhideWhenUsed="0" w:qFormat="1"/>
+    <w:lsdException w:name="Intense Quote" w:semiHidden="0" w:uiPriority="30" w:unhideWhenUsed="0" w:qFormat="1"/>
+    <w:lsdException w:name="Medium List 2 Accent 1" w:semiHidden="0" w:uiPriority="66" w:unhideWhenUsed="0"/>
+    <w:lsdException w:name="Medium Grid 1 Accent 1" w:semiHidden="0" w:uiPriority="67" w:unhideWhenUsed="0"/>
+    <w:lsdException w:name="Medium Grid 2 Accent 1" w:semiHidden="0" w:uiPriority="68" w:unhideWhenUsed="0"/>
+    <w:lsdException w:name="Medium Grid 3 Accent 1" w:semiHidden="0" w:uiPriority="69" w:unhideWhenUsed="0"/>
+    <w:lsdException w:name="Dark List Accent 1" w:semiHidden="0" w:uiPriority="70" w:unhideWhenUsed="0"/>
+    <w:lsdException w:name="Colorful Shading Accent 1" w:semiHidden="0" w:uiPriority="71" w:unhideWhenUsed="0"/>
+    <w:lsdException w:name="Colorful List Accent 1" w:semiHidden="0" w:uiPriority="72" w:unhideWhenUsed="0"/>
+    <w:lsdException w:name="Colorful Grid Accent 1" w:semiHidden="0" w:uiPriority="73" w:unhideWhenUsed="0"/>
+    <w:lsdException w:name="Light Shading Accent 2" w:semiHidden="0" w:uiPriority="60" w:unhideWhenUsed="0"/>
+    <w:lsdException w:name="Light List Accent 2" w:semiHidden="0" w:uiPriority="61" w:unhideWhenUsed="0"/>
+    <w:lsdException w:name="Light Grid Accent 2" w:semiHidden="0" w:uiPriority="62" w:unhideWhenUsed="0"/>
+    <w:lsdException w:name="Medium Shading 1 Accent 2" w:semiHidden="0" w:uiPriority="63" w:unhideWhenUsed="0"/>
+    <w:lsdException w:name="Medium Shading 2 Accent 2" w:semiHidden="0" w:uiPriority="64" w:unhideWhenUsed="0"/>
+    <w:lsdException w:name="Medium List 1 Accent 2" w:semiHidden="0" w:uiPriority="65" w:unhideWhenUsed="0"/>
+    <w:lsdException w:name="Medium List 2 Accent 2" w:semiHidden="0" w:uiPriority="66" w:unhideWhenUsed="0"/>
+    <w:lsdException w:name="Medium Grid 1 Accent 2" w:semiHidden="0" w:uiPriority="67" w:unhideWhenUsed="0"/>
+    <w:lsdException w:name="Medium Grid 2 Accent 2" w:semiHidden="0" w:uiPriority="68" w:unhideWhenUsed="0"/>
+    <w:lsdException w:name="Medium Grid 3 Accent 2" w:semiHidden="0" w:uiPriority="69" w:unhideWhenUsed="0"/>
+    <w:lsdException w:name="Dark List Accent 2" w:semiHidden="0" w:uiPriority="70" w:unhideWhenUsed="0"/>
+    <w:lsdException w:name="Colorful Shading Accent 2" w:semiHidden="0" w:uiPriority="71" w:unhideWhenUsed="0"/>
+    <w:lsdException w:name="Colorful List Accent 2" w:semiHidden="0" w:uiPriority="72" w:unhideWhenUsed="0"/>
+    <w:lsdException w:name="Colorful Grid Accent 2" w:semiHidden="0" w:uiPriority="73" w:unhideWhenUsed="0"/>
+    <w:lsdException w:name="Light Shading Accent 3" w:semiHidden="0" w:uiPriority="60" w:unhideWhenUsed="0"/>
+    <w:lsdException w:name="Light List Accent 3" w:semiHidden="0" w:uiPriority="61" w:unhideWhenUsed="0"/>
+    <w:lsdException w:name="Light Grid Accent 3" w:semiHidden="0" w:uiPriority="62" w:unhideWhenUsed="0"/>
+    <w:lsdException w:name="Medium Shading 1 Accent 3" w:semiHidden="0" w:uiPriority="63" w:unhideWhenUsed="0"/>
+    <w:lsdException w:name="Medium Shading 2 Accent 3" w:semiHidden="0" w:uiPriority="64" w:unhideWhenUsed="0"/>
+    <w:lsdException w:name="Medium List 1 Accent 3" w:semiHidden="0" w:uiPriority="65" w:unhideWhenUsed="0"/>
+    <w:lsdException w:name="Medium List 2 Accent 3" w:semiHidden="0" w:uiPriority="66" w:unhideWhenUsed="0"/>
+    <w:lsdException w:name="Medium Grid 1 Accent 3" w:semiHidden="0" w:uiPriority="67" w:unhideWhenUsed="0"/>
+    <w:lsdException w:name="Medium Grid 2 Accent 3" w:semiHidden="0" w:uiPriority="68" w:unhideWhenUsed="0"/>
+    <w:lsdException w:name="Medium Grid 3 Accent 3" w:semiHidden="0" w:uiPriority="69" w:unhideWhenUsed="0"/>
+    <w:lsdException w:name="Dark List Accent 3" w:semiHidden="0" w:uiPriority="70" w:unhideWhenUsed="0"/>
+    <w:lsdException w:name="Colorful Shading Accent 3" w:semiHidden="0" w:uiPriority="71" w:unhideWhenUsed="0"/>
+    <w:lsdException w:name="Colorful List Accent 3" w:semiHidden="0" w:uiPriority="72" w:unhideWhenUsed="0"/>
+    <w:lsdException w:name="Colorful Grid Accent 3" w:semiHidden="0" w:uiPriority="73" w:unhideWhenUsed="0"/>
+    <w:lsdException w:name="Light Shading Accent 4" w:semiHidden="0" w:uiPriority="60" w:unhideWhenUsed="0"/>
+    <w:lsdException w:name="Light List Accent 4" w:semiHidden="0" w:uiPriority="61" w:unhideWhenUsed="0"/>
+    <w:lsdException w:name="Light Grid Accent 4" w:semiHidden="0" w:uiPriority="62" w:unhideWhenUsed="0"/>
+    <w:lsdException w:name="Medium Shading 1 Accent 4" w:semiHidden="0" w:uiPriority="63" w:unhideWhenUsed="0"/>
+    <w:lsdException w:name="Medium Shading 2 Accent 4" w:semiHidden="0" w:uiPriority="64" w:unhideWhenUsed="0"/>
+    <w:lsdException w:name="Medium List 1 Accent 4" w:semiHidden="0" w:uiPriority="65" w:unhideWhenUsed="0"/>
+    <w:lsdException w:name="Medium List 2 Accent 4" w:semiHidden="0" w:uiPriority="66" w:unhideWhenUsed="0"/>
+    <w:lsdException w:name="Medium Grid 1 Accent 4" w:semiHidden="0" w:uiPriority="67" w:unhideWhenUsed="0"/>
+    <w:lsdException w:name="Medium Grid 2 Accent 4" w:semiHidden="0" w:uiPriority="68" w:unhideWhenUsed="0"/>
+    <w:lsdException w:name="Medium Grid 3 Accent 4" w:semiHidden="0" w:uiPriority="69" w:unhideWhenUsed="0"/>
+    <w:lsdException w:name="Dark List Accent 4" w:semiHidden="0" w:uiPriority="70" w:unhideWhenUsed="0"/>
+    <w:lsdException w:name="Colorful Shading Accent 4" w:semiHidden="0" w:uiPriority="71" w:unhideWhenUsed="0"/>
+    <w:lsdException w:name="Colorful List Accent 4" w:semiHidden="0" w:uiPriority="72" w:unhideWhenUsed="0"/>
+    <w:lsdException w:name="Colorful Grid Accent 4" w:semiHidden="0" w:uiPriority="73" w:unhideWhenUsed="0"/>
+    <w:lsdException w:name="Light Shading Accent 5" w:semiHidden="0" w:uiPriority="60" w:unhideWhenUsed="0"/>
+    <w:lsdException w:name="Light List Accent 5" w:semiHidden="0" w:uiPriority="61" w:unhideWhenUsed="0"/>
+    <w:lsdException w:name="Light Grid Accent 5" w:semiHidden="0" w:uiPriority="62" w:unhideWhenUsed="0"/>
+    <w:lsdException w:name="Medium Shading 1 Accent 5" w:semiHidden="0" w:uiPriority="63" w:unhideWhenUsed="0"/>
+    <w:lsdException w:name="Medium Shading 2 Accent 5" w:semiHidden="0" w:uiPriority="64" w:unhideWhenUsed="0"/>
+    <w:lsdException w:name="Medium List 1 Accent 5" w:semiHidden="0" w:uiPriority="65" w:unhideWhenUsed="0"/>
+    <w:lsdException w:name="Medium List 2 Accent 5" w:semiHidden="0" w:uiPriority="66" w:unhideWhenUsed="0"/>
+    <w:lsdException w:name="Medium Grid 1 Accent 5" w:semiHidden="0" w:uiPriority="67" w:unhideWhenUsed="0"/>
+    <w:lsdException w:name="Medium Grid 2 Accent 5" w:semiHidden="0" w:uiPriority="68" w:unhideWhenUsed="0"/>
+    <w:lsdException w:name="Medium Grid 3 Accent 5" w:semiHidden="0" w:uiPriority="69" w:unhideWhenUsed="0"/>
+    <w:lsdException w:name="Dark List Accent 5" w:semiHidden="0" w:uiPriority="70" w:unhideWhenUsed="0"/>
+    <w:lsdException w:name="Colorful Shading Accent 5" w:semiHidden="0" w:uiPriority="71" w:unhideWhenUsed="0"/>
+    <w:lsdException w:name="Colorful List Accent 5" w:semiHidden="0" w:uiPriority="72" w:unhideWhenUsed="0"/>
+    <w:lsdException w:name="Colorful Grid Accent 5" w:semiHidden="0" w:uiPriority="73" w:unhideWhenUsed="0"/>
+    <w:lsdException w:name="Light Shading Accent 6" w:semiHidden="0" w:uiPriority="60" w:unhideWhenUsed="0"/>
+    <w:lsdException w:name="Light List Accent 6" w:semiHidden="0" w:uiPriority="61" w:unhideWhenUsed="0"/>
+    <w:lsdException w:name="Light Grid Accent 6" w:semiHidden="0" w:uiPriority="62" w:unhideWhenUsed="0"/>
+    <w:lsdException w:name="Medium Shading 1 Accent 6" w:semiHidden="0" w:uiPriority="63" w:unhideWhenUsed="0"/>
+    <w:lsdException w:name="Medium Shading 2 Accent 6" w:semiHidden="0" w:uiPriority="64" w:unhideWhenUsed="0"/>
+    <w:lsdException w:name="Medium List 1 Accent 6" w:semiHidden="0" w:uiPriority="65" w:unhideWhenUsed="0"/>
+    <w:lsdException w:name="Medium List 2 Accent 6" w:semiHidden="0" w:uiPriority="66" w:unhideWhenUsed="0"/>
+    <w:lsdException w:name="Medium Grid 1 Accent 6" w:semiHidden="0" w:uiPriority="67" w:unhideWhenUsed="0"/>
+    <w:lsdException w:name="Medium Grid 2 Accent 6" w:semiHidden="0" w:uiPriority="68" w:unhideWhenUsed="0"/>
+    <w:lsdException w:name="Medium Grid 3 Accent 6" w:semiHidden="0" w:uiPriority="69" w:unhideWhenUsed="0"/>
+    <w:lsdException w:name="Dark List Accent 6" w:semiHidden="0" w:uiPriority="70" w:unhideWhenUsed="0"/>
+    <w:lsdException w:name="Colorful Shading Accent 6" w:semiHidden="0" w:uiPriority="71" w:unhideWhenUsed="0"/>
+    <w:lsdException w:name="Colorful List Accent 6" w:semiHidden="0" w:uiPriority="72" w:unhideWhenUsed="0"/>
+    <w:lsdException w:name="Colorful Grid Accent 6" w:semiHidden="0" w:uiPriority="73" w:unhideWhenUsed="0"/>
+    <w:lsdException w:name="Subtle Emphasis" w:semiHidden="0" w:uiPriority="19" w:unhideWhenUsed="0" w:qFormat="1"/>
+    <w:lsdException w:name="Intense Emphasis" w:semiHidden="0" w:uiPriority="21" w:unhideWhenUsed="0" w:qFormat="1"/>
+    <w:lsdException w:name="Subtle Reference" w:semiHidden="0" w:uiPriority="31" w:unhideWhenUsed="0" w:qFormat="1"/>
+    <w:lsdException w:name="Intense Reference" w:semiHidden="0" w:uiPriority="32" w:unhideWhenUsed="0" w:qFormat="1"/>
+    <w:lsdException w:name="Book Title" w:semiHidden="0" w:uiPriority="33" w:unhideWhenUsed="0" w:qFormat="1"/>
+    <w:lsdException w:name="Bibliography" w:uiPriority="37"/>
+    <w:lsdException w:name="TOC Heading" w:uiPriority="39" w:qFormat="1"/>
   </w:latentStyles>
-  <w:style w:type="paragraph" w:default="1" w:styleId="Normal">
+  <w:style w:type="paragraph" w:default="1" w:styleId="Standard">
     <w:name w:val="Normal"/>
     <w:qFormat/>
     <w:rsid w:val="00457EE6"/>
   </w:style>
-  <w:style w:type="paragraph" w:styleId="Heading1">
+  <w:style w:type="paragraph" w:styleId="berschrift1">
     <w:name w:val="heading 1"/>
-    <w:basedOn w:val="Normal"/>
-    <w:next w:val="Normal"/>
-    <w:link w:val="Heading1Char"/>
+    <w:basedOn w:val="Standard"/>
+    <w:next w:val="Standard"/>
+    <w:link w:val="berschrift1Zchn"/>
     <w:uiPriority w:val="9"/>
     <w:qFormat/>
     <w:rsid w:val="00C16C38"/>
@@ -7676,11 +7643,11 @@
       <w:szCs w:val="28"/>
     </w:rPr>
   </w:style>
-  <w:style w:type="paragraph" w:styleId="Heading2">
+  <w:style w:type="paragraph" w:styleId="berschrift2">
     <w:name w:val="heading 2"/>
-    <w:basedOn w:val="Normal"/>
-    <w:next w:val="Normal"/>
-    <w:link w:val="Heading2Char"/>
+    <w:basedOn w:val="Standard"/>
+    <w:next w:val="Standard"/>
+    <w:link w:val="berschrift2Zchn"/>
     <w:uiPriority w:val="9"/>
     <w:unhideWhenUsed/>
     <w:qFormat/>
@@ -7700,13 +7667,13 @@
       <w:szCs w:val="26"/>
     </w:rPr>
   </w:style>
-  <w:style w:type="character" w:default="1" w:styleId="DefaultParagraphFont">
+  <w:style w:type="character" w:default="1" w:styleId="Absatz-Standardschriftart">
     <w:name w:val="Default Paragraph Font"/>
     <w:uiPriority w:val="1"/>
     <w:semiHidden/>
     <w:unhideWhenUsed/>
   </w:style>
-  <w:style w:type="table" w:default="1" w:styleId="TableNormal">
+  <w:style w:type="table" w:default="1" w:styleId="NormaleTabelle">
     <w:name w:val="Normal Table"/>
     <w:uiPriority w:val="99"/>
     <w:semiHidden/>
@@ -7721,15 +7688,15 @@
       </w:tblCellMar>
     </w:tblPr>
   </w:style>
-  <w:style w:type="numbering" w:default="1" w:styleId="NoList">
+  <w:style w:type="numbering" w:default="1" w:styleId="KeineListe">
     <w:name w:val="No List"/>
     <w:uiPriority w:val="99"/>
     <w:semiHidden/>
     <w:unhideWhenUsed/>
   </w:style>
-  <w:style w:type="paragraph" w:styleId="NoSpacing">
+  <w:style w:type="paragraph" w:styleId="KeinLeerraum">
     <w:name w:val="No Spacing"/>
-    <w:link w:val="NoSpacingChar"/>
+    <w:link w:val="KeinLeerraumZchn"/>
     <w:uiPriority w:val="1"/>
     <w:qFormat/>
     <w:rsid w:val="00D10893"/>
@@ -7737,16 +7704,15 @@
       <w:spacing w:after="0" w:line="240" w:lineRule="auto"/>
     </w:pPr>
   </w:style>
-  <w:style w:type="table" w:styleId="TableGrid">
+  <w:style w:type="table" w:styleId="Tabellenraster">
     <w:name w:val="Table Grid"/>
-    <w:basedOn w:val="TableNormal"/>
+    <w:basedOn w:val="NormaleTabelle"/>
     <w:uiPriority w:val="59"/>
     <w:rsid w:val="00591EB1"/>
     <w:pPr>
       <w:spacing w:after="0" w:line="240" w:lineRule="auto"/>
     </w:pPr>
     <w:tblPr>
-      <w:tblInd w:w="0" w:type="dxa"/>
       <w:tblBorders>
         <w:top w:val="single" w:sz="4" w:space="0" w:color="auto"/>
         <w:left w:val="single" w:sz="4" w:space="0" w:color="auto"/>
@@ -7755,17 +7721,11 @@
         <w:insideH w:val="single" w:sz="4" w:space="0" w:color="auto"/>
         <w:insideV w:val="single" w:sz="4" w:space="0" w:color="auto"/>
       </w:tblBorders>
-      <w:tblCellMar>
-        <w:top w:w="0" w:type="dxa"/>
-        <w:left w:w="108" w:type="dxa"/>
-        <w:bottom w:w="0" w:type="dxa"/>
-        <w:right w:w="108" w:type="dxa"/>
-      </w:tblCellMar>
     </w:tblPr>
   </w:style>
   <w:style w:type="paragraph" w:customStyle="1" w:styleId="1berschrift">
     <w:name w:val="1Überschrift"/>
-    <w:basedOn w:val="NoSpacing"/>
+    <w:basedOn w:val="KeinLeerraum"/>
     <w:link w:val="1berschriftZchn"/>
     <w:qFormat/>
     <w:rsid w:val="009D7A6C"/>
@@ -7782,7 +7742,7 @@
   </w:style>
   <w:style w:type="paragraph" w:customStyle="1" w:styleId="11berschrift">
     <w:name w:val="11Überschrift"/>
-    <w:basedOn w:val="NoSpacing"/>
+    <w:basedOn w:val="KeinLeerraum"/>
     <w:link w:val="11berschriftZchn"/>
     <w:qFormat/>
     <w:rsid w:val="009D7A6C"/>
@@ -7796,16 +7756,16 @@
       <w:szCs w:val="28"/>
     </w:rPr>
   </w:style>
-  <w:style w:type="character" w:customStyle="1" w:styleId="NoSpacingChar">
-    <w:name w:val="No Spacing Char"/>
-    <w:basedOn w:val="DefaultParagraphFont"/>
-    <w:link w:val="NoSpacing"/>
+  <w:style w:type="character" w:customStyle="1" w:styleId="KeinLeerraumZchn">
+    <w:name w:val="Kein Leerraum Zchn"/>
+    <w:basedOn w:val="Absatz-Standardschriftart"/>
+    <w:link w:val="KeinLeerraum"/>
     <w:uiPriority w:val="1"/>
     <w:rsid w:val="005C102A"/>
   </w:style>
   <w:style w:type="character" w:customStyle="1" w:styleId="1berschriftZchn">
     <w:name w:val="1Überschrift Zchn"/>
-    <w:basedOn w:val="NoSpacingChar"/>
+    <w:basedOn w:val="KeinLeerraumZchn"/>
     <w:link w:val="1berschrift"/>
     <w:rsid w:val="009D7A6C"/>
     <w:rPr>
@@ -7817,7 +7777,7 @@
   </w:style>
   <w:style w:type="paragraph" w:customStyle="1" w:styleId="Text">
     <w:name w:val="Text"/>
-    <w:basedOn w:val="NoSpacing"/>
+    <w:basedOn w:val="KeinLeerraum"/>
     <w:link w:val="TextZchn"/>
     <w:qFormat/>
     <w:rsid w:val="005C102A"/>
@@ -7832,7 +7792,7 @@
   </w:style>
   <w:style w:type="character" w:customStyle="1" w:styleId="11berschriftZchn">
     <w:name w:val="11Überschrift Zchn"/>
-    <w:basedOn w:val="NoSpacingChar"/>
+    <w:basedOn w:val="KeinLeerraumZchn"/>
     <w:link w:val="11berschrift"/>
     <w:rsid w:val="009D7A6C"/>
     <w:rPr>
@@ -7844,7 +7804,7 @@
   </w:style>
   <w:style w:type="character" w:customStyle="1" w:styleId="TextZchn">
     <w:name w:val="Text Zchn"/>
-    <w:basedOn w:val="NoSpacingChar"/>
+    <w:basedOn w:val="KeinLeerraumZchn"/>
     <w:link w:val="Text"/>
     <w:rsid w:val="005C102A"/>
     <w:rPr>
@@ -7853,10 +7813,10 @@
       <w:szCs w:val="24"/>
     </w:rPr>
   </w:style>
-  <w:style w:type="character" w:customStyle="1" w:styleId="Heading1Char">
-    <w:name w:val="Heading 1 Char"/>
-    <w:basedOn w:val="DefaultParagraphFont"/>
-    <w:link w:val="Heading1"/>
+  <w:style w:type="character" w:customStyle="1" w:styleId="berschrift1Zchn">
+    <w:name w:val="Überschrift 1 Zchn"/>
+    <w:basedOn w:val="Absatz-Standardschriftart"/>
+    <w:link w:val="berschrift1"/>
     <w:uiPriority w:val="9"/>
     <w:rsid w:val="00C16C38"/>
     <w:rPr>
@@ -7868,10 +7828,10 @@
       <w:szCs w:val="28"/>
     </w:rPr>
   </w:style>
-  <w:style w:type="paragraph" w:styleId="TOCHeading">
+  <w:style w:type="paragraph" w:styleId="Inhaltsverzeichnisberschrift">
     <w:name w:val="TOC Heading"/>
-    <w:basedOn w:val="Heading1"/>
-    <w:next w:val="Normal"/>
+    <w:basedOn w:val="berschrift1"/>
+    <w:next w:val="Standard"/>
     <w:uiPriority w:val="39"/>
     <w:unhideWhenUsed/>
     <w:qFormat/>
@@ -7880,10 +7840,10 @@
       <w:outlineLvl w:val="9"/>
     </w:pPr>
   </w:style>
-  <w:style w:type="paragraph" w:styleId="BalloonText">
+  <w:style w:type="paragraph" w:styleId="Sprechblasentext">
     <w:name w:val="Balloon Text"/>
-    <w:basedOn w:val="Normal"/>
-    <w:link w:val="BalloonTextChar"/>
+    <w:basedOn w:val="Standard"/>
+    <w:link w:val="SprechblasentextZchn"/>
     <w:uiPriority w:val="99"/>
     <w:semiHidden/>
     <w:unhideWhenUsed/>
@@ -7897,10 +7857,10 @@
       <w:szCs w:val="16"/>
     </w:rPr>
   </w:style>
-  <w:style w:type="character" w:customStyle="1" w:styleId="BalloonTextChar">
-    <w:name w:val="Balloon Text Char"/>
-    <w:basedOn w:val="DefaultParagraphFont"/>
-    <w:link w:val="BalloonText"/>
+  <w:style w:type="character" w:customStyle="1" w:styleId="SprechblasentextZchn">
+    <w:name w:val="Sprechblasentext Zchn"/>
+    <w:basedOn w:val="Absatz-Standardschriftart"/>
+    <w:link w:val="Sprechblasentext"/>
     <w:uiPriority w:val="99"/>
     <w:semiHidden/>
     <w:rsid w:val="00C16C38"/>
@@ -7910,10 +7870,10 @@
       <w:szCs w:val="16"/>
     </w:rPr>
   </w:style>
-  <w:style w:type="paragraph" w:styleId="HTMLPreformatted">
+  <w:style w:type="paragraph" w:styleId="HTMLVorformatiert">
     <w:name w:val="HTML Preformatted"/>
-    <w:basedOn w:val="Normal"/>
-    <w:link w:val="HTMLPreformattedChar"/>
+    <w:basedOn w:val="Standard"/>
+    <w:link w:val="HTMLVorformatiertZchn"/>
     <w:uiPriority w:val="99"/>
     <w:semiHidden/>
     <w:unhideWhenUsed/>
@@ -7946,10 +7906,10 @@
       <w:lang w:val="de-AT" w:eastAsia="de-AT"/>
     </w:rPr>
   </w:style>
-  <w:style w:type="character" w:customStyle="1" w:styleId="HTMLPreformattedChar">
-    <w:name w:val="HTML Preformatted Char"/>
-    <w:basedOn w:val="DefaultParagraphFont"/>
-    <w:link w:val="HTMLPreformatted"/>
+  <w:style w:type="character" w:customStyle="1" w:styleId="HTMLVorformatiertZchn">
+    <w:name w:val="HTML Vorformatiert Zchn"/>
+    <w:basedOn w:val="Absatz-Standardschriftart"/>
+    <w:link w:val="HTMLVorformatiert"/>
     <w:uiPriority w:val="99"/>
     <w:semiHidden/>
     <w:rsid w:val="00C16C38"/>
@@ -7960,10 +7920,10 @@
       <w:lang w:val="de-AT" w:eastAsia="de-AT"/>
     </w:rPr>
   </w:style>
-  <w:style w:type="paragraph" w:styleId="TOC1">
+  <w:style w:type="paragraph" w:styleId="Verzeichnis1">
     <w:name w:val="toc 1"/>
-    <w:basedOn w:val="Normal"/>
-    <w:next w:val="Normal"/>
+    <w:basedOn w:val="Standard"/>
+    <w:next w:val="Standard"/>
     <w:autoRedefine/>
     <w:uiPriority w:val="39"/>
     <w:unhideWhenUsed/>
@@ -7974,7 +7934,7 @@
   </w:style>
   <w:style w:type="character" w:styleId="Hyperlink">
     <w:name w:val="Hyperlink"/>
-    <w:basedOn w:val="DefaultParagraphFont"/>
+    <w:basedOn w:val="Absatz-Standardschriftart"/>
     <w:uiPriority w:val="99"/>
     <w:unhideWhenUsed/>
     <w:rsid w:val="00DF2414"/>
@@ -7983,10 +7943,10 @@
       <w:u w:val="single"/>
     </w:rPr>
   </w:style>
-  <w:style w:type="character" w:customStyle="1" w:styleId="Heading2Char">
-    <w:name w:val="Heading 2 Char"/>
-    <w:basedOn w:val="DefaultParagraphFont"/>
-    <w:link w:val="Heading2"/>
+  <w:style w:type="character" w:customStyle="1" w:styleId="berschrift2Zchn">
+    <w:name w:val="Überschrift 2 Zchn"/>
+    <w:basedOn w:val="Absatz-Standardschriftart"/>
+    <w:link w:val="berschrift2"/>
     <w:uiPriority w:val="9"/>
     <w:rsid w:val="00DF2414"/>
     <w:rPr>
@@ -7998,10 +7958,10 @@
       <w:szCs w:val="26"/>
     </w:rPr>
   </w:style>
-  <w:style w:type="paragraph" w:styleId="TOC2">
+  <w:style w:type="paragraph" w:styleId="Verzeichnis2">
     <w:name w:val="toc 2"/>
-    <w:basedOn w:val="Normal"/>
-    <w:next w:val="Normal"/>
+    <w:basedOn w:val="Standard"/>
+    <w:next w:val="Standard"/>
     <w:autoRedefine/>
     <w:uiPriority w:val="39"/>
     <w:unhideWhenUsed/>
@@ -8011,10 +7971,10 @@
       <w:ind w:left="220"/>
     </w:pPr>
   </w:style>
-  <w:style w:type="paragraph" w:styleId="Header">
+  <w:style w:type="paragraph" w:styleId="Kopfzeile">
     <w:name w:val="header"/>
-    <w:basedOn w:val="Normal"/>
-    <w:link w:val="HeaderChar"/>
+    <w:basedOn w:val="Standard"/>
+    <w:link w:val="KopfzeileZchn"/>
     <w:uiPriority w:val="99"/>
     <w:semiHidden/>
     <w:unhideWhenUsed/>
@@ -8027,18 +7987,18 @@
       <w:spacing w:after="0" w:line="240" w:lineRule="auto"/>
     </w:pPr>
   </w:style>
-  <w:style w:type="character" w:customStyle="1" w:styleId="HeaderChar">
-    <w:name w:val="Header Char"/>
-    <w:basedOn w:val="DefaultParagraphFont"/>
-    <w:link w:val="Header"/>
+  <w:style w:type="character" w:customStyle="1" w:styleId="KopfzeileZchn">
+    <w:name w:val="Kopfzeile Zchn"/>
+    <w:basedOn w:val="Absatz-Standardschriftart"/>
+    <w:link w:val="Kopfzeile"/>
     <w:uiPriority w:val="99"/>
     <w:semiHidden/>
     <w:rsid w:val="002C3AA6"/>
   </w:style>
-  <w:style w:type="paragraph" w:styleId="Footer">
+  <w:style w:type="paragraph" w:styleId="Fuzeile">
     <w:name w:val="footer"/>
-    <w:basedOn w:val="Normal"/>
-    <w:link w:val="FooterChar"/>
+    <w:basedOn w:val="Standard"/>
+    <w:link w:val="FuzeileZchn"/>
     <w:uiPriority w:val="99"/>
     <w:unhideWhenUsed/>
     <w:rsid w:val="002C3AA6"/>
@@ -8050,12 +8010,202 @@
       <w:spacing w:after="0" w:line="240" w:lineRule="auto"/>
     </w:pPr>
   </w:style>
-  <w:style w:type="character" w:customStyle="1" w:styleId="FooterChar">
-    <w:name w:val="Footer Char"/>
-    <w:basedOn w:val="DefaultParagraphFont"/>
-    <w:link w:val="Footer"/>
+  <w:style w:type="character" w:customStyle="1" w:styleId="FuzeileZchn">
+    <w:name w:val="Fußzeile Zchn"/>
+    <w:basedOn w:val="Absatz-Standardschriftart"/>
+    <w:link w:val="Fuzeile"/>
     <w:uiPriority w:val="99"/>
     <w:rsid w:val="002C3AA6"/>
+  </w:style>
+</w:styles>
+</file>
+
+<file path=word/stylesWithEffects.xml><?xml version="1.0" encoding="utf-8"?>
+<w:styles xmlns:wpc="http://schemas.microsoft.com/office/word/2010/wordprocessingCanvas" xmlns:mc="http://schemas.openxmlformats.org/markup-compatibility/2006" xmlns:o="urn:schemas-microsoft-com:office:office" xmlns:r="http://schemas.openxmlformats.org/officeDocument/2006/relationships" xmlns:m="http://schemas.openxmlformats.org/officeDocument/2006/math" xmlns:v="urn:schemas-microsoft-com:vml" xmlns:wp14="http://schemas.microsoft.com/office/word/2010/wordprocessingDrawing" xmlns:wp="http://schemas.openxmlformats.org/drawingml/2006/wordprocessingDrawing" xmlns:w10="urn:schemas-microsoft-com:office:word" xmlns:w="http://schemas.openxmlformats.org/wordprocessingml/2006/main" xmlns:w14="http://schemas.microsoft.com/office/word/2010/wordml" xmlns:wpg="http://schemas.microsoft.com/office/word/2010/wordprocessingGroup" xmlns:wpi="http://schemas.microsoft.com/office/word/2010/wordprocessingInk" xmlns:wne="http://schemas.microsoft.com/office/word/2006/wordml" xmlns:wps="http://schemas.microsoft.com/office/word/2010/wordprocessingShape" mc:Ignorable="w14 wp14">
+  <w:docDefaults>
+    <w:rPrDefault>
+      <w:rPr>
+        <w:rFonts w:asciiTheme="minorHAnsi" w:eastAsiaTheme="minorEastAsia" w:hAnsiTheme="minorHAnsi" w:cstheme="minorBidi"/>
+        <w:sz w:val="22"/>
+        <w:szCs w:val="22"/>
+        <w:lang w:val="de-DE" w:eastAsia="de-DE" w:bidi="ar-SA"/>
+      </w:rPr>
+    </w:rPrDefault>
+    <w:pPrDefault>
+      <w:pPr>
+        <w:spacing w:after="200" w:line="276" w:lineRule="auto"/>
+      </w:pPr>
+    </w:pPrDefault>
+  </w:docDefaults>
+  <w:latentStyles w:defLockedState="0" w:defUIPriority="99" w:defSemiHidden="1" w:defUnhideWhenUsed="1" w:defQFormat="0" w:count="267">
+    <w:lsdException w:name="Normal" w:semiHidden="0" w:uiPriority="0" w:unhideWhenUsed="0" w:qFormat="1"/>
+    <w:lsdException w:name="heading 1" w:semiHidden="0" w:uiPriority="9" w:unhideWhenUsed="0" w:qFormat="1"/>
+    <w:lsdException w:name="heading 2" w:uiPriority="9" w:qFormat="1"/>
+    <w:lsdException w:name="heading 3" w:uiPriority="9" w:qFormat="1"/>
+    <w:lsdException w:name="heading 4" w:uiPriority="9" w:qFormat="1"/>
+    <w:lsdException w:name="heading 5" w:uiPriority="9" w:qFormat="1"/>
+    <w:lsdException w:name="heading 6" w:uiPriority="9" w:qFormat="1"/>
+    <w:lsdException w:name="heading 7" w:uiPriority="9" w:qFormat="1"/>
+    <w:lsdException w:name="heading 8" w:uiPriority="9" w:qFormat="1"/>
+    <w:lsdException w:name="heading 9" w:uiPriority="9" w:qFormat="1"/>
+    <w:lsdException w:name="toc 1" w:uiPriority="39"/>
+    <w:lsdException w:name="toc 2" w:uiPriority="39"/>
+    <w:lsdException w:name="toc 3" w:uiPriority="39"/>
+    <w:lsdException w:name="toc 4" w:uiPriority="39"/>
+    <w:lsdException w:name="toc 5" w:uiPriority="39"/>
+    <w:lsdException w:name="toc 6" w:uiPriority="39"/>
+    <w:lsdException w:name="toc 7" w:uiPriority="39"/>
+    <w:lsdException w:name="toc 8" w:uiPriority="39"/>
+    <w:lsdException w:name="toc 9" w:uiPriority="39"/>
+    <w:lsdException w:name="caption" w:uiPriority="35" w:qFormat="1"/>
+    <w:lsdException w:name="Title" w:semiHidden="0" w:uiPriority="10" w:unhideWhenUsed="0" w:qFormat="1"/>
+    <w:lsdException w:name="Default Paragraph Font" w:uiPriority="1"/>
+    <w:lsdException w:name="Subtitle" w:semiHidden="0" w:uiPriority="11" w:unhideWhenUsed="0" w:qFormat="1"/>
+    <w:lsdException w:name="Strong" w:semiHidden="0" w:uiPriority="22" w:unhideWhenUsed="0" w:qFormat="1"/>
+    <w:lsdException w:name="Emphasis" w:semiHidden="0" w:uiPriority="20" w:unhideWhenUsed="0" w:qFormat="1"/>
+    <w:lsdException w:name="Table Grid" w:semiHidden="0" w:uiPriority="59" w:unhideWhenUsed="0"/>
+    <w:lsdException w:name="Placeholder Text" w:unhideWhenUsed="0"/>
+    <w:lsdException w:name="No Spacing" w:semiHidden="0" w:uiPriority="1" w:unhideWhenUsed="0" w:qFormat="1"/>
+    <w:lsdException w:name="Light Shading" w:semiHidden="0" w:uiPriority="60" w:unhideWhenUsed="0"/>
+    <w:lsdException w:name="Light List" w:semiHidden="0" w:uiPriority="61" w:unhideWhenUsed="0"/>
+    <w:lsdException w:name="Light Grid" w:semiHidden="0" w:uiPriority="62" w:unhideWhenUsed="0"/>
+    <w:lsdException w:name="Medium Shading 1" w:semiHidden="0" w:uiPriority="63" w:unhideWhenUsed="0"/>
+    <w:lsdException w:name="Medium Shading 2" w:semiHidden="0" w:uiPriority="64" w:unhideWhenUsed="0"/>
+    <w:lsdException w:name="Medium List 1" w:semiHidden="0" w:uiPriority="65" w:unhideWhenUsed="0"/>
+    <w:lsdException w:name="Medium List 2" w:semiHidden="0" w:uiPriority="66" w:unhideWhenUsed="0"/>
+    <w:lsdException w:name="Medium Grid 1" w:semiHidden="0" w:uiPriority="67" w:unhideWhenUsed="0"/>
+    <w:lsdException w:name="Medium Grid 2" w:semiHidden="0" w:uiPriority="68" w:unhideWhenUsed="0"/>
+    <w:lsdException w:name="Medium Grid 3" w:semiHidden="0" w:uiPriority="69" w:unhideWhenUsed="0"/>
+    <w:lsdException w:name="Dark List" w:semiHidden="0" w:uiPriority="70" w:unhideWhenUsed="0"/>
+    <w:lsdException w:name="Colorful Shading" w:semiHidden="0" w:uiPriority="71" w:unhideWhenUsed="0"/>
+    <w:lsdException w:name="Colorful List" w:semiHidden="0" w:uiPriority="72" w:unhideWhenUsed="0"/>
+    <w:lsdException w:name="Colorful Grid" w:semiHidden="0" w:uiPriority="73" w:unhideWhenUsed="0"/>
+    <w:lsdException w:name="Light Shading Accent 1" w:semiHidden="0" w:uiPriority="60" w:unhideWhenUsed="0"/>
+    <w:lsdException w:name="Light List Accent 1" w:semiHidden="0" w:uiPriority="61" w:unhideWhenUsed="0"/>
+    <w:lsdException w:name="Light Grid Accent 1" w:semiHidden="0" w:uiPriority="62" w:unhideWhenUsed="0"/>
+    <w:lsdException w:name="Medium Shading 1 Accent 1" w:semiHidden="0" w:uiPriority="63" w:unhideWhenUsed="0"/>
+    <w:lsdException w:name="Medium Shading 2 Accent 1" w:semiHidden="0" w:uiPriority="64" w:unhideWhenUsed="0"/>
+    <w:lsdException w:name="Medium List 1 Accent 1" w:semiHidden="0" w:uiPriority="65" w:unhideWhenUsed="0"/>
+    <w:lsdException w:name="Revision" w:unhideWhenUsed="0"/>
+    <w:lsdException w:name="List Paragraph" w:semiHidden="0" w:uiPriority="34" w:unhideWhenUsed="0" w:qFormat="1"/>
+    <w:lsdException w:name="Quote" w:semiHidden="0" w:uiPriority="29" w:unhideWhenUsed="0" w:qFormat="1"/>
+    <w:lsdException w:name="Intense Quote" w:semiHidden="0" w:uiPriority="30" w:unhideWhenUsed="0" w:qFormat="1"/>
+    <w:lsdException w:name="Medium List 2 Accent 1" w:semiHidden="0" w:uiPriority="66" w:unhideWhenUsed="0"/>
+    <w:lsdException w:name="Medium Grid 1 Accent 1" w:semiHidden="0" w:uiPriority="67" w:unhideWhenUsed="0"/>
+    <w:lsdException w:name="Medium Grid 2 Accent 1" w:semiHidden="0" w:uiPriority="68" w:unhideWhenUsed="0"/>
+    <w:lsdException w:name="Medium Grid 3 Accent 1" w:semiHidden="0" w:uiPriority="69" w:unhideWhenUsed="0"/>
+    <w:lsdException w:name="Dark List Accent 1" w:semiHidden="0" w:uiPriority="70" w:unhideWhenUsed="0"/>
+    <w:lsdException w:name="Colorful Shading Accent 1" w:semiHidden="0" w:uiPriority="71" w:unhideWhenUsed="0"/>
+    <w:lsdException w:name="Colorful List Accent 1" w:semiHidden="0" w:uiPriority="72" w:unhideWhenUsed="0"/>
+    <w:lsdException w:name="Colorful Grid Accent 1" w:semiHidden="0" w:uiPriority="73" w:unhideWhenUsed="0"/>
+    <w:lsdException w:name="Light Shading Accent 2" w:semiHidden="0" w:uiPriority="60" w:unhideWhenUsed="0"/>
+    <w:lsdException w:name="Light List Accent 2" w:semiHidden="0" w:uiPriority="61" w:unhideWhenUsed="0"/>
+    <w:lsdException w:name="Light Grid Accent 2" w:semiHidden="0" w:uiPriority="62" w:unhideWhenUsed="0"/>
+    <w:lsdException w:name="Medium Shading 1 Accent 2" w:semiHidden="0" w:uiPriority="63" w:unhideWhenUsed="0"/>
+    <w:lsdException w:name="Medium Shading 2 Accent 2" w:semiHidden="0" w:uiPriority="64" w:unhideWhenUsed="0"/>
+    <w:lsdException w:name="Medium List 1 Accent 2" w:semiHidden="0" w:uiPriority="65" w:unhideWhenUsed="0"/>
+    <w:lsdException w:name="Medium List 2 Accent 2" w:semiHidden="0" w:uiPriority="66" w:unhideWhenUsed="0"/>
+    <w:lsdException w:name="Medium Grid 1 Accent 2" w:semiHidden="0" w:uiPriority="67" w:unhideWhenUsed="0"/>
+    <w:lsdException w:name="Medium Grid 2 Accent 2" w:semiHidden="0" w:uiPriority="68" w:unhideWhenUsed="0"/>
+    <w:lsdException w:name="Medium Grid 3 Accent 2" w:semiHidden="0" w:uiPriority="69" w:unhideWhenUsed="0"/>
+    <w:lsdException w:name="Dark List Accent 2" w:semiHidden="0" w:uiPriority="70" w:unhideWhenUsed="0"/>
+    <w:lsdException w:name="Colorful Shading Accent 2" w:semiHidden="0" w:uiPriority="71" w:unhideWhenUsed="0"/>
+    <w:lsdException w:name="Colorful List Accent 2" w:semiHidden="0" w:uiPriority="72" w:unhideWhenUsed="0"/>
+    <w:lsdException w:name="Colorful Grid Accent 2" w:semiHidden="0" w:uiPriority="73" w:unhideWhenUsed="0"/>
+    <w:lsdException w:name="Light Shading Accent 3" w:semiHidden="0" w:uiPriority="60" w:unhideWhenUsed="0"/>
+    <w:lsdException w:name="Light List Accent 3" w:semiHidden="0" w:uiPriority="61" w:unhideWhenUsed="0"/>
+    <w:lsdException w:name="Light Grid Accent 3" w:semiHidden="0" w:uiPriority="62" w:unhideWhenUsed="0"/>
+    <w:lsdException w:name="Medium Shading 1 Accent 3" w:semiHidden="0" w:uiPriority="63" w:unhideWhenUsed="0"/>
+    <w:lsdException w:name="Medium Shading 2 Accent 3" w:semiHidden="0" w:uiPriority="64" w:unhideWhenUsed="0"/>
+    <w:lsdException w:name="Medium List 1 Accent 3" w:semiHidden="0" w:uiPriority="65" w:unhideWhenUsed="0"/>
+    <w:lsdException w:name="Medium List 2 Accent 3" w:semiHidden="0" w:uiPriority="66" w:unhideWhenUsed="0"/>
+    <w:lsdException w:name="Medium Grid 1 Accent 3" w:semiHidden="0" w:uiPriority="67" w:unhideWhenUsed="0"/>
+    <w:lsdException w:name="Medium Grid 2 Accent 3" w:semiHidden="0" w:uiPriority="68" w:unhideWhenUsed="0"/>
+    <w:lsdException w:name="Medium Grid 3 Accent 3" w:semiHidden="0" w:uiPriority="69" w:unhideWhenUsed="0"/>
+    <w:lsdException w:name="Dark List Accent 3" w:semiHidden="0" w:uiPriority="70" w:unhideWhenUsed="0"/>
+    <w:lsdException w:name="Colorful Shading Accent 3" w:semiHidden="0" w:uiPriority="71" w:unhideWhenUsed="0"/>
+    <w:lsdException w:name="Colorful List Accent 3" w:semiHidden="0" w:uiPriority="72" w:unhideWhenUsed="0"/>
+    <w:lsdException w:name="Colorful Grid Accent 3" w:semiHidden="0" w:uiPriority="73" w:unhideWhenUsed="0"/>
+    <w:lsdException w:name="Light Shading Accent 4" w:semiHidden="0" w:uiPriority="60" w:unhideWhenUsed="0"/>
+    <w:lsdException w:name="Light List Accent 4" w:semiHidden="0" w:uiPriority="61" w:unhideWhenUsed="0"/>
+    <w:lsdException w:name="Light Grid Accent 4" w:semiHidden="0" w:uiPriority="62" w:unhideWhenUsed="0"/>
+    <w:lsdException w:name="Medium Shading 1 Accent 4" w:semiHidden="0" w:uiPriority="63" w:unhideWhenUsed="0"/>
+    <w:lsdException w:name="Medium Shading 2 Accent 4" w:semiHidden="0" w:uiPriority="64" w:unhideWhenUsed="0"/>
+    <w:lsdException w:name="Medium List 1 Accent 4" w:semiHidden="0" w:uiPriority="65" w:unhideWhenUsed="0"/>
+    <w:lsdException w:name="Medium List 2 Accent 4" w:semiHidden="0" w:uiPriority="66" w:unhideWhenUsed="0"/>
+    <w:lsdException w:name="Medium Grid 1 Accent 4" w:semiHidden="0" w:uiPriority="67" w:unhideWhenUsed="0"/>
+    <w:lsdException w:name="Medium Grid 2 Accent 4" w:semiHidden="0" w:uiPriority="68" w:unhideWhenUsed="0"/>
+    <w:lsdException w:name="Medium Grid 3 Accent 4" w:semiHidden="0" w:uiPriority="69" w:unhideWhenUsed="0"/>
+    <w:lsdException w:name="Dark List Accent 4" w:semiHidden="0" w:uiPriority="70" w:unhideWhenUsed="0"/>
+    <w:lsdException w:name="Colorful Shading Accent 4" w:semiHidden="0" w:uiPriority="71" w:unhideWhenUsed="0"/>
+    <w:lsdException w:name="Colorful List Accent 4" w:semiHidden="0" w:uiPriority="72" w:unhideWhenUsed="0"/>
+    <w:lsdException w:name="Colorful Grid Accent 4" w:semiHidden="0" w:uiPriority="73" w:unhideWhenUsed="0"/>
+    <w:lsdException w:name="Light Shading Accent 5" w:semiHidden="0" w:uiPriority="60" w:unhideWhenUsed="0"/>
+    <w:lsdException w:name="Light List Accent 5" w:semiHidden="0" w:uiPriority="61" w:unhideWhenUsed="0"/>
+    <w:lsdException w:name="Light Grid Accent 5" w:semiHidden="0" w:uiPriority="62" w:unhideWhenUsed="0"/>
+    <w:lsdException w:name="Medium Shading 1 Accent 5" w:semiHidden="0" w:uiPriority="63" w:unhideWhenUsed="0"/>
+    <w:lsdException w:name="Medium Shading 2 Accent 5" w:semiHidden="0" w:uiPriority="64" w:unhideWhenUsed="0"/>
+    <w:lsdException w:name="Medium List 1 Accent 5" w:semiHidden="0" w:uiPriority="65" w:unhideWhenUsed="0"/>
+    <w:lsdException w:name="Medium List 2 Accent 5" w:semiHidden="0" w:uiPriority="66" w:unhideWhenUsed="0"/>
+    <w:lsdException w:name="Medium Grid 1 Accent 5" w:semiHidden="0" w:uiPriority="67" w:unhideWhenUsed="0"/>
+    <w:lsdException w:name="Medium Grid 2 Accent 5" w:semiHidden="0" w:uiPriority="68" w:unhideWhenUsed="0"/>
+    <w:lsdException w:name="Medium Grid 3 Accent 5" w:semiHidden="0" w:uiPriority="69" w:unhideWhenUsed="0"/>
+    <w:lsdException w:name="Dark List Accent 5" w:semiHidden="0" w:uiPriority="70" w:unhideWhenUsed="0"/>
+    <w:lsdException w:name="Colorful Shading Accent 5" w:semiHidden="0" w:uiPriority="71" w:unhideWhenUsed="0"/>
+    <w:lsdException w:name="Colorful List Accent 5" w:semiHidden="0" w:uiPriority="72" w:unhideWhenUsed="0"/>
+    <w:lsdException w:name="Colorful Grid Accent 5" w:semiHidden="0" w:uiPriority="73" w:unhideWhenUsed="0"/>
+    <w:lsdException w:name="Light Shading Accent 6" w:semiHidden="0" w:uiPriority="60" w:unhideWhenUsed="0"/>
+    <w:lsdException w:name="Light List Accent 6" w:semiHidden="0" w:uiPriority="61" w:unhideWhenUsed="0"/>
+    <w:lsdException w:name="Light Grid Accent 6" w:semiHidden="0" w:uiPriority="62" w:unhideWhenUsed="0"/>
+    <w:lsdException w:name="Medium Shading 1 Accent 6" w:semiHidden="0" w:uiPriority="63" w:unhideWhenUsed="0"/>
+    <w:lsdException w:name="Medium Shading 2 Accent 6" w:semiHidden="0" w:uiPriority="64" w:unhideWhenUsed="0"/>
+    <w:lsdException w:name="Medium List 1 Accent 6" w:semiHidden="0" w:uiPriority="65" w:unhideWhenUsed="0"/>
+    <w:lsdException w:name="Medium List 2 Accent 6" w:semiHidden="0" w:uiPriority="66" w:unhideWhenUsed="0"/>
+    <w:lsdException w:name="Medium Grid 1 Accent 6" w:semiHidden="0" w:uiPriority="67" w:unhideWhenUsed="0"/>
+    <w:lsdException w:name="Medium Grid 2 Accent 6" w:semiHidden="0" w:uiPriority="68" w:unhideWhenUsed="0"/>
+    <w:lsdException w:name="Medium Grid 3 Accent 6" w:semiHidden="0" w:uiPriority="69" w:unhideWhenUsed="0"/>
+    <w:lsdException w:name="Dark List Accent 6" w:semiHidden="0" w:uiPriority="70" w:unhideWhenUsed="0"/>
+    <w:lsdException w:name="Colorful Shading Accent 6" w:semiHidden="0" w:uiPriority="71" w:unhideWhenUsed="0"/>
+    <w:lsdException w:name="Colorful List Accent 6" w:semiHidden="0" w:uiPriority="72" w:unhideWhenUsed="0"/>
+    <w:lsdException w:name="Colorful Grid Accent 6" w:semiHidden="0" w:uiPriority="73" w:unhideWhenUsed="0"/>
+    <w:lsdException w:name="Subtle Emphasis" w:semiHidden="0" w:uiPriority="19" w:unhideWhenUsed="0" w:qFormat="1"/>
+    <w:lsdException w:name="Intense Emphasis" w:semiHidden="0" w:uiPriority="21" w:unhideWhenUsed="0" w:qFormat="1"/>
+    <w:lsdException w:name="Subtle Reference" w:semiHidden="0" w:uiPriority="31" w:unhideWhenUsed="0" w:qFormat="1"/>
+    <w:lsdException w:name="Intense Reference" w:semiHidden="0" w:uiPriority="32" w:unhideWhenUsed="0" w:qFormat="1"/>
+    <w:lsdException w:name="Book Title" w:semiHidden="0" w:uiPriority="33" w:unhideWhenUsed="0" w:qFormat="1"/>
+    <w:lsdException w:name="Bibliography" w:uiPriority="37"/>
+    <w:lsdException w:name="TOC Heading" w:uiPriority="39" w:qFormat="1"/>
+  </w:latentStyles>
+  <w:style w:type="paragraph" w:default="1" w:styleId="Standard">
+    <w:name w:val="Normal"/>
+    <w:qFormat/>
+  </w:style>
+  <w:style w:type="character" w:default="1" w:styleId="Absatz-Standardschriftart">
+    <w:name w:val="Default Paragraph Font"/>
+    <w:uiPriority w:val="1"/>
+    <w:semiHidden/>
+    <w:unhideWhenUsed/>
+  </w:style>
+  <w:style w:type="table" w:default="1" w:styleId="NormaleTabelle">
+    <w:name w:val="Normal Table"/>
+    <w:uiPriority w:val="99"/>
+    <w:semiHidden/>
+    <w:unhideWhenUsed/>
+    <w:tblPr>
+      <w:tblInd w:w="0" w:type="dxa"/>
+      <w:tblCellMar>
+        <w:top w:w="0" w:type="dxa"/>
+        <w:left w:w="108" w:type="dxa"/>
+        <w:bottom w:w="0" w:type="dxa"/>
+        <w:right w:w="108" w:type="dxa"/>
+      </w:tblCellMar>
+    </w:tblPr>
+  </w:style>
+  <w:style w:type="numbering" w:default="1" w:styleId="KeineListe">
+    <w:name w:val="No List"/>
+    <w:uiPriority w:val="99"/>
+    <w:semiHidden/>
+    <w:unhideWhenUsed/>
   </w:style>
 </w:styles>
 </file>
@@ -8350,7 +8500,7 @@
 </file>
 
 <file path=customXml/itemProps1.xml><?xml version="1.0" encoding="utf-8"?>
-<ds:datastoreItem xmlns:ds="http://schemas.openxmlformats.org/officeDocument/2006/customXml" ds:itemID="{098EEC38-C117-1140-ADCC-A5E9287587A8}">
+<ds:datastoreItem xmlns:ds="http://schemas.openxmlformats.org/officeDocument/2006/customXml" ds:itemID="{C6F688B8-417E-430B-883D-24A77DEC0E6C}">
   <ds:schemaRefs>
     <ds:schemaRef ds:uri="http://schemas.openxmlformats.org/officeDocument/2006/bibliography"/>
   </ds:schemaRefs>

</xml_diff>